<commit_message>
Revisão até o Item 4
</commit_message>
<xml_diff>
--- a/Monografia_AlexandreSouza.docx
+++ b/Monografia_AlexandreSouza.docx
@@ -200,27 +200,7 @@
           <w:sz w:val="28"/>
           <w:szCs w:val="28"/>
         </w:rPr>
-        <w:t xml:space="preserve">Comparação de Desempenho entre algoritmos de </w:t>
-      </w:r>
-      <w:proofErr w:type="spellStart"/>
-      <w:r>
-        <w:rPr>
-          <w:b/>
-          <w:color w:val="000000"/>
-          <w:sz w:val="28"/>
-          <w:szCs w:val="28"/>
-        </w:rPr>
-        <w:t>Machine</w:t>
-      </w:r>
-      <w:proofErr w:type="spellEnd"/>
-      <w:r>
-        <w:rPr>
-          <w:b/>
-          <w:color w:val="000000"/>
-          <w:sz w:val="28"/>
-          <w:szCs w:val="28"/>
-        </w:rPr>
-        <w:t xml:space="preserve"> Learning</w:t>
+        <w:t>Comparação de Desempenho entre algoritmos de Machine Learning</w:t>
       </w:r>
     </w:p>
     <w:p>
@@ -559,27 +539,7 @@
           <w:sz w:val="28"/>
           <w:szCs w:val="28"/>
         </w:rPr>
-        <w:t xml:space="preserve">Comparação de Desempenho entre algoritmos de </w:t>
-      </w:r>
-      <w:proofErr w:type="spellStart"/>
-      <w:r>
-        <w:rPr>
-          <w:b/>
-          <w:color w:val="000000"/>
-          <w:sz w:val="28"/>
-          <w:szCs w:val="28"/>
-        </w:rPr>
-        <w:t>Machine</w:t>
-      </w:r>
-      <w:proofErr w:type="spellEnd"/>
-      <w:r>
-        <w:rPr>
-          <w:b/>
-          <w:color w:val="000000"/>
-          <w:sz w:val="28"/>
-          <w:szCs w:val="28"/>
-        </w:rPr>
-        <w:t xml:space="preserve"> Learning</w:t>
+        <w:t>Comparação de Desempenho entre algoritmos de Machine Learning</w:t>
       </w:r>
     </w:p>
     <w:p>
@@ -805,36 +765,7 @@
           <w:sz w:val="28"/>
           <w:szCs w:val="28"/>
         </w:rPr>
-        <w:t>Comparação de Desempenho entre</w:t>
-      </w:r>
-      <w:r>
-        <w:rPr>
-          <w:b/>
-          <w:color w:val="000000"/>
-          <w:sz w:val="28"/>
-          <w:szCs w:val="28"/>
-        </w:rPr>
-        <w:t xml:space="preserve"> algoritmos de </w:t>
-      </w:r>
-      <w:proofErr w:type="spellStart"/>
-      <w:r>
-        <w:rPr>
-          <w:b/>
-          <w:color w:val="000000"/>
-          <w:sz w:val="28"/>
-          <w:szCs w:val="28"/>
-        </w:rPr>
-        <w:t>Machine</w:t>
-      </w:r>
-      <w:proofErr w:type="spellEnd"/>
-      <w:r>
-        <w:rPr>
-          <w:b/>
-          <w:color w:val="000000"/>
-          <w:sz w:val="28"/>
-          <w:szCs w:val="28"/>
-        </w:rPr>
-        <w:t xml:space="preserve"> Learning</w:t>
+        <w:t>Comparação de Desempenho entre algoritmos de Machine Learning</w:t>
       </w:r>
     </w:p>
     <w:p>
@@ -954,13 +885,7 @@
         <w:rPr>
           <w:b/>
         </w:rPr>
-        <w:t>___________</w:t>
-      </w:r>
-      <w:r>
-        <w:rPr>
-          <w:b/>
-        </w:rPr>
-        <w:t>_____________________________________</w:t>
+        <w:t>________________________________________________</w:t>
       </w:r>
     </w:p>
     <w:p>
@@ -984,7 +909,6 @@
       <w:r>
         <w:rPr>
           <w:b/>
-          <w:color w:val="FF0000"/>
         </w:rPr>
         <w:t>DSc</w:t>
       </w:r>
@@ -992,9 +916,15 @@
       <w:r>
         <w:rPr>
           <w:b/>
-          <w:color w:val="FF0000"/>
-        </w:rPr>
-        <w:t xml:space="preserve"> Carlos Alberto Lemos</w:t>
+        </w:rPr>
+        <w:t xml:space="preserve"> </w:t>
+      </w:r>
+      <w:r>
+        <w:rPr>
+          <w:sz w:val="28"/>
+          <w:szCs w:val="28"/>
+        </w:rPr>
+        <w:t>Carlos Alberto Alves Lemos</w:t>
       </w:r>
     </w:p>
     <w:p>
@@ -1114,15 +1044,7 @@
           <w:sz w:val="20"/>
           <w:szCs w:val="20"/>
         </w:rPr>
-        <w:t>____________________________________________________</w:t>
-      </w:r>
-      <w:r>
-        <w:rPr>
-          <w:b/>
-          <w:sz w:val="20"/>
-          <w:szCs w:val="20"/>
-        </w:rPr>
-        <w:t>_____</w:t>
+        <w:t>_________________________________________________________</w:t>
       </w:r>
     </w:p>
     <w:p>
@@ -2253,19 +2175,7 @@
         <w:rPr>
           <w:color w:val="FF0000"/>
         </w:rPr>
-        <w:t>O Resumo deve ser redigido em até uma página com fonte Times New Roman, corpo 12 e espaçamento entrelinhas simples. Deve conter, de form</w:t>
-      </w:r>
-      <w:r>
-        <w:rPr>
-          <w:color w:val="FF0000"/>
-        </w:rPr>
-        <w:t>a explícita e concisa, a apresentação de todo o TCC desde a introdução, o objetivo, o método empregado, a pesquisa realizada, o desenvolvimento realizado, até os resultados atingidos e as conclusões. Não deve conter referências, citações, ilustrações, come</w:t>
-      </w:r>
-      <w:r>
-        <w:rPr>
-          <w:color w:val="FF0000"/>
-        </w:rPr>
-        <w:t>ntários, críticas ou julgamentos pessoais.  Nessa mesma página devem ser listadas as palavras-chave que dizem respeito ao trabalho desenvolvido.</w:t>
+        <w:t>O Resumo deve ser redigido em até uma página com fonte Times New Roman, corpo 12 e espaçamento entrelinhas simples. Deve conter, de forma explícita e concisa, a apresentação de todo o TCC desde a introdução, o objetivo, o método empregado, a pesquisa realizada, o desenvolvimento realizado, até os resultados atingidos e as conclusões. Não deve conter referências, citações, ilustrações, comentários, críticas ou julgamentos pessoais.  Nessa mesma página devem ser listadas as palavras-chave que dizem respeito ao trabalho desenvolvido.</w:t>
       </w:r>
     </w:p>
     <w:p>
@@ -2644,10 +2554,7 @@
       </w:r>
       <w:proofErr w:type="spellStart"/>
       <w:r>
-        <w:t>x</w:t>
-      </w:r>
-      <w:r>
-        <w:t>xxxxxxxxx</w:t>
+        <w:t>xxxxxxxxxx</w:t>
       </w:r>
       <w:proofErr w:type="spellEnd"/>
       <w:r>
@@ -2951,10 +2858,7 @@
       </w:r>
       <w:proofErr w:type="spellStart"/>
       <w:r>
-        <w:t>xxx</w:t>
-      </w:r>
-      <w:r>
-        <w:t>xxxx</w:t>
+        <w:t>xxxxxxx</w:t>
       </w:r>
       <w:proofErr w:type="spellEnd"/>
       <w:r>
@@ -3274,8 +3178,53 @@
       </w:r>
       <w:proofErr w:type="spellStart"/>
       <w:r>
-        <w:t>xxxxxxxxx</w:t>
-      </w:r>
+        <w:t>xxxxxxxxxxxx</w:t>
+      </w:r>
+      <w:proofErr w:type="spellEnd"/>
+      <w:r>
+        <w:t xml:space="preserve"> </w:t>
+      </w:r>
+      <w:proofErr w:type="spellStart"/>
+      <w:r>
+        <w:t>xxxxxx</w:t>
+      </w:r>
+      <w:proofErr w:type="spellEnd"/>
+      <w:r>
+        <w:t xml:space="preserve"> </w:t>
+      </w:r>
+      <w:proofErr w:type="spellStart"/>
+      <w:r>
+        <w:t>xx</w:t>
+      </w:r>
+      <w:proofErr w:type="spellEnd"/>
+      <w:r>
+        <w:t xml:space="preserve"> </w:t>
+      </w:r>
+      <w:proofErr w:type="spellStart"/>
+      <w:r>
+        <w:t>xxxxxxx</w:t>
+      </w:r>
+      <w:proofErr w:type="spellEnd"/>
+      <w:r>
+        <w:t xml:space="preserve"> </w:t>
+      </w:r>
+      <w:proofErr w:type="spellStart"/>
+      <w:r>
+        <w:t>xx</w:t>
+      </w:r>
+      <w:proofErr w:type="spellEnd"/>
+      <w:r>
+        <w:t xml:space="preserve"> x </w:t>
+      </w:r>
+      <w:proofErr w:type="spellStart"/>
+      <w:r>
+        <w:t>xxxxxxxx</w:t>
+      </w:r>
+      <w:proofErr w:type="spellEnd"/>
+      <w:r>
+        <w:t xml:space="preserve"> </w:t>
+      </w:r>
+      <w:proofErr w:type="spellStart"/>
       <w:r>
         <w:t>xxx</w:t>
       </w:r>
@@ -3285,6 +3234,38 @@
       </w:r>
       <w:proofErr w:type="spellStart"/>
       <w:r>
+        <w:t>xxxxxxxxxx</w:t>
+      </w:r>
+      <w:proofErr w:type="spellEnd"/>
+      <w:r>
+        <w:t xml:space="preserve"> </w:t>
+      </w:r>
+      <w:proofErr w:type="spellStart"/>
+      <w:r>
+        <w:t>xx</w:t>
+      </w:r>
+      <w:proofErr w:type="spellEnd"/>
+      <w:r>
+        <w:t xml:space="preserve"> </w:t>
+      </w:r>
+      <w:proofErr w:type="spellStart"/>
+      <w:r>
+        <w:t>xx</w:t>
+      </w:r>
+      <w:proofErr w:type="spellEnd"/>
+      <w:r>
+        <w:t xml:space="preserve"> x </w:t>
+      </w:r>
+      <w:proofErr w:type="spellStart"/>
+      <w:r>
+        <w:t>xxxxxxxxxxxx</w:t>
+      </w:r>
+      <w:proofErr w:type="spellEnd"/>
+      <w:r>
+        <w:t xml:space="preserve"> </w:t>
+      </w:r>
+      <w:proofErr w:type="spellStart"/>
+      <w:r>
         <w:t>xxxxxx</w:t>
       </w:r>
       <w:proofErr w:type="spellEnd"/>
@@ -3437,14 +3418,6 @@
       </w:r>
       <w:proofErr w:type="spellStart"/>
       <w:r>
-        <w:t>xxxxxxxxxxxx</w:t>
-      </w:r>
-      <w:proofErr w:type="spellEnd"/>
-      <w:r>
-        <w:t xml:space="preserve"> </w:t>
-      </w:r>
-      <w:proofErr w:type="spellStart"/>
-      <w:r>
         <w:t>xxxxxx</w:t>
       </w:r>
       <w:proofErr w:type="spellEnd"/>
@@ -3453,6 +3426,30 @@
       </w:r>
       <w:proofErr w:type="spellStart"/>
       <w:r>
+        <w:t>xxxxxx</w:t>
+      </w:r>
+      <w:proofErr w:type="spellEnd"/>
+      <w:r>
+        <w:t xml:space="preserve"> </w:t>
+      </w:r>
+      <w:proofErr w:type="spellStart"/>
+      <w:r>
+        <w:t>xxxxxx</w:t>
+      </w:r>
+      <w:proofErr w:type="spellEnd"/>
+      <w:r>
+        <w:t xml:space="preserve"> </w:t>
+      </w:r>
+      <w:proofErr w:type="spellStart"/>
+      <w:r>
+        <w:t>xxxxxx</w:t>
+      </w:r>
+      <w:proofErr w:type="spellEnd"/>
+      <w:r>
+        <w:t xml:space="preserve"> </w:t>
+      </w:r>
+      <w:proofErr w:type="spellStart"/>
+      <w:r>
         <w:t>xx</w:t>
       </w:r>
       <w:proofErr w:type="spellEnd"/>
@@ -3494,105 +3491,6 @@
       <w:proofErr w:type="spellStart"/>
       <w:r>
         <w:t>xxxxxxxxxx</w:t>
-      </w:r>
-      <w:proofErr w:type="spellEnd"/>
-      <w:r>
-        <w:t xml:space="preserve"> </w:t>
-      </w:r>
-      <w:proofErr w:type="spellStart"/>
-      <w:r>
-        <w:t>xx</w:t>
-      </w:r>
-      <w:proofErr w:type="spellEnd"/>
-      <w:r>
-        <w:t xml:space="preserve"> </w:t>
-      </w:r>
-      <w:proofErr w:type="spellStart"/>
-      <w:r>
-        <w:t>xx</w:t>
-      </w:r>
-      <w:proofErr w:type="spellEnd"/>
-      <w:r>
-        <w:t xml:space="preserve"> x </w:t>
-      </w:r>
-      <w:proofErr w:type="spellStart"/>
-      <w:r>
-        <w:t>xxxxxx</w:t>
-      </w:r>
-      <w:proofErr w:type="spellEnd"/>
-      <w:r>
-        <w:t xml:space="preserve"> </w:t>
-      </w:r>
-      <w:proofErr w:type="spellStart"/>
-      <w:r>
-        <w:t>xxxxxx</w:t>
-      </w:r>
-      <w:proofErr w:type="spellEnd"/>
-      <w:r>
-        <w:t xml:space="preserve"> </w:t>
-      </w:r>
-      <w:proofErr w:type="spellStart"/>
-      <w:r>
-        <w:t>xxxxxx</w:t>
-      </w:r>
-      <w:proofErr w:type="spellEnd"/>
-      <w:r>
-        <w:t xml:space="preserve"> </w:t>
-      </w:r>
-      <w:proofErr w:type="spellStart"/>
-      <w:r>
-        <w:t>xxxxxx</w:t>
-      </w:r>
-      <w:proofErr w:type="spellEnd"/>
-      <w:r>
-        <w:t xml:space="preserve"> </w:t>
-      </w:r>
-      <w:proofErr w:type="spellStart"/>
-      <w:r>
-        <w:t>xx</w:t>
-      </w:r>
-      <w:proofErr w:type="spellEnd"/>
-      <w:r>
-        <w:t xml:space="preserve"> </w:t>
-      </w:r>
-      <w:proofErr w:type="spellStart"/>
-      <w:r>
-        <w:t>xxxxxxx</w:t>
-      </w:r>
-      <w:proofErr w:type="spellEnd"/>
-      <w:r>
-        <w:t xml:space="preserve"> </w:t>
-      </w:r>
-      <w:proofErr w:type="spellStart"/>
-      <w:r>
-        <w:t>xx</w:t>
-      </w:r>
-      <w:proofErr w:type="spellEnd"/>
-      <w:r>
-        <w:t xml:space="preserve"> x </w:t>
-      </w:r>
-      <w:proofErr w:type="spellStart"/>
-      <w:r>
-        <w:t>xxxxxxxx</w:t>
-      </w:r>
-      <w:proofErr w:type="spellEnd"/>
-      <w:r>
-        <w:t xml:space="preserve"> </w:t>
-      </w:r>
-      <w:proofErr w:type="spellStart"/>
-      <w:r>
-        <w:t>xxx</w:t>
-      </w:r>
-      <w:proofErr w:type="spellEnd"/>
-      <w:r>
-        <w:t xml:space="preserve"> </w:t>
-      </w:r>
-      <w:proofErr w:type="spellStart"/>
-      <w:r>
-        <w:t>xxxx</w:t>
-      </w:r>
-      <w:r>
-        <w:t>xxxxxx</w:t>
       </w:r>
       <w:proofErr w:type="spellEnd"/>
       <w:r>
@@ -3912,8 +3810,77 @@
       </w:r>
       <w:proofErr w:type="spellStart"/>
       <w:r>
-        <w:t>x</w:t>
-      </w:r>
+        <w:t>xxxxxxxx</w:t>
+      </w:r>
+      <w:proofErr w:type="spellEnd"/>
+      <w:r>
+        <w:t xml:space="preserve"> </w:t>
+      </w:r>
+      <w:proofErr w:type="spellStart"/>
+      <w:r>
+        <w:t>xxx</w:t>
+      </w:r>
+      <w:proofErr w:type="spellEnd"/>
+      <w:r>
+        <w:t xml:space="preserve"> </w:t>
+      </w:r>
+      <w:proofErr w:type="spellStart"/>
+      <w:r>
+        <w:t>xxxxxxxxxx</w:t>
+      </w:r>
+      <w:proofErr w:type="spellEnd"/>
+      <w:r>
+        <w:t xml:space="preserve"> </w:t>
+      </w:r>
+      <w:proofErr w:type="spellStart"/>
+      <w:r>
+        <w:t>xx</w:t>
+      </w:r>
+      <w:proofErr w:type="spellEnd"/>
+      <w:r>
+        <w:t xml:space="preserve"> </w:t>
+      </w:r>
+      <w:proofErr w:type="spellStart"/>
+      <w:r>
+        <w:t>xx</w:t>
+      </w:r>
+      <w:proofErr w:type="spellEnd"/>
+      <w:r>
+        <w:t xml:space="preserve"> x </w:t>
+      </w:r>
+      <w:proofErr w:type="spellStart"/>
+      <w:r>
+        <w:t>xxxxxx</w:t>
+      </w:r>
+      <w:proofErr w:type="spellEnd"/>
+      <w:r>
+        <w:t xml:space="preserve"> </w:t>
+      </w:r>
+      <w:proofErr w:type="spellStart"/>
+      <w:r>
+        <w:t>xxxxxx</w:t>
+      </w:r>
+      <w:proofErr w:type="spellEnd"/>
+      <w:r>
+        <w:t xml:space="preserve"> </w:t>
+      </w:r>
+      <w:proofErr w:type="spellStart"/>
+      <w:r>
+        <w:t>xxxxxx</w:t>
+      </w:r>
+      <w:proofErr w:type="spellEnd"/>
+      <w:r>
+        <w:t xml:space="preserve"> </w:t>
+      </w:r>
+      <w:proofErr w:type="spellStart"/>
+      <w:r>
+        <w:t>xx</w:t>
+      </w:r>
+      <w:proofErr w:type="spellEnd"/>
+      <w:r>
+        <w:t xml:space="preserve"> </w:t>
+      </w:r>
+      <w:proofErr w:type="spellStart"/>
       <w:r>
         <w:t>xxxxxxx</w:t>
       </w:r>
@@ -3923,6 +3890,22 @@
       </w:r>
       <w:proofErr w:type="spellStart"/>
       <w:r>
+        <w:t>xx</w:t>
+      </w:r>
+      <w:proofErr w:type="spellEnd"/>
+      <w:r>
+        <w:t xml:space="preserve"> x </w:t>
+      </w:r>
+      <w:proofErr w:type="spellStart"/>
+      <w:r>
+        <w:t>xxxxxxxx</w:t>
+      </w:r>
+      <w:proofErr w:type="spellEnd"/>
+      <w:r>
+        <w:t xml:space="preserve"> </w:t>
+      </w:r>
+      <w:proofErr w:type="spellStart"/>
+      <w:r>
         <w:t>xxx</w:t>
       </w:r>
       <w:proofErr w:type="spellEnd"/>
@@ -3955,6 +3938,14 @@
       </w:r>
       <w:proofErr w:type="spellStart"/>
       <w:r>
+        <w:t>xxxxxxxxxxxx</w:t>
+      </w:r>
+      <w:proofErr w:type="spellEnd"/>
+      <w:r>
+        <w:t xml:space="preserve"> </w:t>
+      </w:r>
+      <w:proofErr w:type="spellStart"/>
+      <w:r>
         <w:t>xxxxxx</w:t>
       </w:r>
       <w:proofErr w:type="spellEnd"/>
@@ -3963,6 +3954,78 @@
       </w:r>
       <w:proofErr w:type="spellStart"/>
       <w:r>
+        <w:t>xx</w:t>
+      </w:r>
+      <w:proofErr w:type="spellEnd"/>
+      <w:r>
+        <w:t xml:space="preserve"> </w:t>
+      </w:r>
+      <w:proofErr w:type="spellStart"/>
+      <w:r>
+        <w:t>xxxxxxx</w:t>
+      </w:r>
+      <w:proofErr w:type="spellEnd"/>
+      <w:r>
+        <w:t xml:space="preserve"> </w:t>
+      </w:r>
+      <w:proofErr w:type="spellStart"/>
+      <w:r>
+        <w:t>xx</w:t>
+      </w:r>
+      <w:proofErr w:type="spellEnd"/>
+      <w:r>
+        <w:t xml:space="preserve"> x </w:t>
+      </w:r>
+      <w:proofErr w:type="spellStart"/>
+      <w:r>
+        <w:t>xxxxxxxx</w:t>
+      </w:r>
+      <w:proofErr w:type="spellEnd"/>
+      <w:r>
+        <w:t xml:space="preserve"> </w:t>
+      </w:r>
+      <w:proofErr w:type="spellStart"/>
+      <w:r>
+        <w:t>xxx</w:t>
+      </w:r>
+      <w:proofErr w:type="spellEnd"/>
+      <w:r>
+        <w:t xml:space="preserve"> </w:t>
+      </w:r>
+      <w:proofErr w:type="spellStart"/>
+      <w:r>
+        <w:t>xxxxxxxxxx</w:t>
+      </w:r>
+      <w:proofErr w:type="spellEnd"/>
+      <w:r>
+        <w:t xml:space="preserve"> </w:t>
+      </w:r>
+      <w:proofErr w:type="spellStart"/>
+      <w:r>
+        <w:t>xx</w:t>
+      </w:r>
+      <w:proofErr w:type="spellEnd"/>
+      <w:r>
+        <w:t xml:space="preserve"> </w:t>
+      </w:r>
+      <w:proofErr w:type="spellStart"/>
+      <w:r>
+        <w:t>xx</w:t>
+      </w:r>
+      <w:proofErr w:type="spellEnd"/>
+      <w:r>
+        <w:t xml:space="preserve"> x </w:t>
+      </w:r>
+      <w:proofErr w:type="spellStart"/>
+      <w:r>
+        <w:t>xxxxxxxxxxxx</w:t>
+      </w:r>
+      <w:proofErr w:type="spellEnd"/>
+      <w:r>
+        <w:t xml:space="preserve"> </w:t>
+      </w:r>
+      <w:proofErr w:type="spellStart"/>
+      <w:r>
         <w:t>xxxxxx</w:t>
       </w:r>
       <w:proofErr w:type="spellEnd"/>
@@ -3971,6 +4034,78 @@
       </w:r>
       <w:proofErr w:type="spellStart"/>
       <w:r>
+        <w:t>xx</w:t>
+      </w:r>
+      <w:proofErr w:type="spellEnd"/>
+      <w:r>
+        <w:t xml:space="preserve"> </w:t>
+      </w:r>
+      <w:proofErr w:type="spellStart"/>
+      <w:r>
+        <w:t>xxxxxxx</w:t>
+      </w:r>
+      <w:proofErr w:type="spellEnd"/>
+      <w:r>
+        <w:t xml:space="preserve"> </w:t>
+      </w:r>
+      <w:proofErr w:type="spellStart"/>
+      <w:r>
+        <w:t>xx</w:t>
+      </w:r>
+      <w:proofErr w:type="spellEnd"/>
+      <w:r>
+        <w:t xml:space="preserve"> x </w:t>
+      </w:r>
+      <w:proofErr w:type="spellStart"/>
+      <w:r>
+        <w:t>xxxxxxxx</w:t>
+      </w:r>
+      <w:proofErr w:type="spellEnd"/>
+      <w:r>
+        <w:t xml:space="preserve"> </w:t>
+      </w:r>
+      <w:proofErr w:type="spellStart"/>
+      <w:r>
+        <w:t>xxx</w:t>
+      </w:r>
+      <w:proofErr w:type="spellEnd"/>
+      <w:r>
+        <w:t xml:space="preserve"> </w:t>
+      </w:r>
+      <w:proofErr w:type="spellStart"/>
+      <w:r>
+        <w:t>xxxxxxxxxx</w:t>
+      </w:r>
+      <w:proofErr w:type="spellEnd"/>
+      <w:r>
+        <w:t xml:space="preserve"> </w:t>
+      </w:r>
+      <w:proofErr w:type="spellStart"/>
+      <w:r>
+        <w:t>xx</w:t>
+      </w:r>
+      <w:proofErr w:type="spellEnd"/>
+      <w:r>
+        <w:t xml:space="preserve"> </w:t>
+      </w:r>
+      <w:proofErr w:type="spellStart"/>
+      <w:r>
+        <w:t>xx</w:t>
+      </w:r>
+      <w:proofErr w:type="spellEnd"/>
+      <w:r>
+        <w:t xml:space="preserve"> x </w:t>
+      </w:r>
+      <w:proofErr w:type="spellStart"/>
+      <w:r>
+        <w:t>xxxxxxxxxxxx</w:t>
+      </w:r>
+      <w:proofErr w:type="spellEnd"/>
+      <w:r>
+        <w:t xml:space="preserve"> </w:t>
+      </w:r>
+      <w:proofErr w:type="spellStart"/>
+      <w:r>
         <w:t>xxxxxx</w:t>
       </w:r>
       <w:proofErr w:type="spellEnd"/>
@@ -4043,6 +4178,102 @@
       </w:r>
       <w:proofErr w:type="spellStart"/>
       <w:r>
+        <w:t>xxxxxx</w:t>
+      </w:r>
+      <w:proofErr w:type="spellEnd"/>
+      <w:r>
+        <w:t xml:space="preserve"> </w:t>
+      </w:r>
+      <w:proofErr w:type="spellStart"/>
+      <w:r>
+        <w:t>xxxxxx</w:t>
+      </w:r>
+      <w:proofErr w:type="spellEnd"/>
+      <w:r>
+        <w:t xml:space="preserve"> </w:t>
+      </w:r>
+      <w:proofErr w:type="spellStart"/>
+      <w:r>
+        <w:t>xxxxxx</w:t>
+      </w:r>
+      <w:proofErr w:type="spellEnd"/>
+      <w:r>
+        <w:t xml:space="preserve"> </w:t>
+      </w:r>
+      <w:proofErr w:type="spellStart"/>
+      <w:r>
+        <w:t>xxxxxx</w:t>
+      </w:r>
+      <w:proofErr w:type="spellEnd"/>
+      <w:r>
+        <w:t xml:space="preserve"> </w:t>
+      </w:r>
+      <w:proofErr w:type="spellStart"/>
+      <w:r>
+        <w:t>xx</w:t>
+      </w:r>
+      <w:proofErr w:type="spellEnd"/>
+      <w:r>
+        <w:t xml:space="preserve"> </w:t>
+      </w:r>
+      <w:proofErr w:type="spellStart"/>
+      <w:r>
+        <w:t>xxxxxxx</w:t>
+      </w:r>
+      <w:proofErr w:type="spellEnd"/>
+      <w:r>
+        <w:t xml:space="preserve"> </w:t>
+      </w:r>
+      <w:proofErr w:type="spellStart"/>
+      <w:r>
+        <w:t>xx</w:t>
+      </w:r>
+      <w:proofErr w:type="spellEnd"/>
+      <w:r>
+        <w:t xml:space="preserve"> x </w:t>
+      </w:r>
+      <w:proofErr w:type="spellStart"/>
+      <w:r>
+        <w:t>xxxxxxxx</w:t>
+      </w:r>
+      <w:proofErr w:type="spellEnd"/>
+      <w:r>
+        <w:t xml:space="preserve"> </w:t>
+      </w:r>
+      <w:proofErr w:type="spellStart"/>
+      <w:r>
+        <w:t>xxx</w:t>
+      </w:r>
+      <w:proofErr w:type="spellEnd"/>
+      <w:r>
+        <w:t xml:space="preserve"> </w:t>
+      </w:r>
+      <w:proofErr w:type="spellStart"/>
+      <w:r>
+        <w:t>xxxxxxxxxx</w:t>
+      </w:r>
+      <w:proofErr w:type="spellEnd"/>
+      <w:r>
+        <w:t xml:space="preserve"> </w:t>
+      </w:r>
+      <w:proofErr w:type="spellStart"/>
+      <w:r>
+        <w:t>xx</w:t>
+      </w:r>
+      <w:proofErr w:type="spellEnd"/>
+      <w:r>
+        <w:t xml:space="preserve"> </w:t>
+      </w:r>
+      <w:proofErr w:type="spellStart"/>
+      <w:r>
+        <w:t>xx</w:t>
+      </w:r>
+      <w:proofErr w:type="spellEnd"/>
+      <w:r>
+        <w:t xml:space="preserve"> x </w:t>
+      </w:r>
+      <w:proofErr w:type="spellStart"/>
+      <w:r>
         <w:t>xxxxxxxxxxxx</w:t>
       </w:r>
       <w:proofErr w:type="spellEnd"/>
@@ -4196,345 +4427,6 @@
       <w:proofErr w:type="spellStart"/>
       <w:r>
         <w:t>xx</w:t>
-      </w:r>
-      <w:proofErr w:type="spellEnd"/>
-      <w:r>
-        <w:t xml:space="preserve"> x </w:t>
-      </w:r>
-      <w:proofErr w:type="spellStart"/>
-      <w:r>
-        <w:t>xxxxxxxxxxxx</w:t>
-      </w:r>
-      <w:proofErr w:type="spellEnd"/>
-      <w:r>
-        <w:t xml:space="preserve"> </w:t>
-      </w:r>
-      <w:proofErr w:type="spellStart"/>
-      <w:r>
-        <w:t>xxxxxx</w:t>
-      </w:r>
-      <w:proofErr w:type="spellEnd"/>
-      <w:r>
-        <w:t xml:space="preserve"> </w:t>
-      </w:r>
-      <w:proofErr w:type="spellStart"/>
-      <w:r>
-        <w:t>xx</w:t>
-      </w:r>
-      <w:proofErr w:type="spellEnd"/>
-      <w:r>
-        <w:t xml:space="preserve"> </w:t>
-      </w:r>
-      <w:proofErr w:type="spellStart"/>
-      <w:r>
-        <w:t>xxxxxxx</w:t>
-      </w:r>
-      <w:proofErr w:type="spellEnd"/>
-      <w:r>
-        <w:t xml:space="preserve"> </w:t>
-      </w:r>
-      <w:proofErr w:type="spellStart"/>
-      <w:r>
-        <w:t>xx</w:t>
-      </w:r>
-      <w:proofErr w:type="spellEnd"/>
-      <w:r>
-        <w:t xml:space="preserve"> x </w:t>
-      </w:r>
-      <w:proofErr w:type="spellStart"/>
-      <w:r>
-        <w:t>xxxxxxxx</w:t>
-      </w:r>
-      <w:proofErr w:type="spellEnd"/>
-      <w:r>
-        <w:t xml:space="preserve"> </w:t>
-      </w:r>
-      <w:proofErr w:type="spellStart"/>
-      <w:r>
-        <w:t>xxx</w:t>
-      </w:r>
-      <w:proofErr w:type="spellEnd"/>
-      <w:r>
-        <w:t xml:space="preserve"> </w:t>
-      </w:r>
-      <w:proofErr w:type="spellStart"/>
-      <w:r>
-        <w:t>xxxxxxxxxx</w:t>
-      </w:r>
-      <w:proofErr w:type="spellEnd"/>
-      <w:r>
-        <w:t xml:space="preserve"> </w:t>
-      </w:r>
-      <w:proofErr w:type="spellStart"/>
-      <w:r>
-        <w:t>xx</w:t>
-      </w:r>
-      <w:proofErr w:type="spellEnd"/>
-      <w:r>
-        <w:t xml:space="preserve"> </w:t>
-      </w:r>
-      <w:proofErr w:type="spellStart"/>
-      <w:r>
-        <w:t>xx</w:t>
-      </w:r>
-      <w:proofErr w:type="spellEnd"/>
-      <w:r>
-        <w:t xml:space="preserve"> x </w:t>
-      </w:r>
-      <w:proofErr w:type="spellStart"/>
-      <w:r>
-        <w:t>xxxxxx</w:t>
-      </w:r>
-      <w:proofErr w:type="spellEnd"/>
-      <w:r>
-        <w:t xml:space="preserve"> </w:t>
-      </w:r>
-      <w:proofErr w:type="spellStart"/>
-      <w:r>
-        <w:t>xxxxxx</w:t>
-      </w:r>
-      <w:proofErr w:type="spellEnd"/>
-      <w:r>
-        <w:t xml:space="preserve"> </w:t>
-      </w:r>
-      <w:proofErr w:type="spellStart"/>
-      <w:r>
-        <w:t>xxxxxx</w:t>
-      </w:r>
-      <w:proofErr w:type="spellEnd"/>
-      <w:r>
-        <w:t xml:space="preserve"> </w:t>
-      </w:r>
-      <w:proofErr w:type="spellStart"/>
-      <w:r>
-        <w:t>xxxxxx</w:t>
-      </w:r>
-      <w:proofErr w:type="spellEnd"/>
-      <w:r>
-        <w:t xml:space="preserve"> </w:t>
-      </w:r>
-      <w:proofErr w:type="spellStart"/>
-      <w:r>
-        <w:t>xx</w:t>
-      </w:r>
-      <w:proofErr w:type="spellEnd"/>
-      <w:r>
-        <w:t xml:space="preserve"> </w:t>
-      </w:r>
-      <w:proofErr w:type="spellStart"/>
-      <w:r>
-        <w:t>xxxxxxx</w:t>
-      </w:r>
-      <w:proofErr w:type="spellEnd"/>
-      <w:r>
-        <w:t xml:space="preserve"> </w:t>
-      </w:r>
-      <w:proofErr w:type="spellStart"/>
-      <w:r>
-        <w:t>xx</w:t>
-      </w:r>
-      <w:proofErr w:type="spellEnd"/>
-      <w:r>
-        <w:t xml:space="preserve"> x </w:t>
-      </w:r>
-      <w:proofErr w:type="spellStart"/>
-      <w:r>
-        <w:t>xxxxxxxx</w:t>
-      </w:r>
-      <w:proofErr w:type="spellEnd"/>
-      <w:r>
-        <w:t xml:space="preserve"> </w:t>
-      </w:r>
-      <w:proofErr w:type="spellStart"/>
-      <w:r>
-        <w:t>xxx</w:t>
-      </w:r>
-      <w:proofErr w:type="spellEnd"/>
-      <w:r>
-        <w:t xml:space="preserve"> </w:t>
-      </w:r>
-      <w:proofErr w:type="spellStart"/>
-      <w:r>
-        <w:t>xxxxxxxxxx</w:t>
-      </w:r>
-      <w:proofErr w:type="spellEnd"/>
-      <w:r>
-        <w:t xml:space="preserve"> </w:t>
-      </w:r>
-      <w:proofErr w:type="spellStart"/>
-      <w:r>
-        <w:t>xx</w:t>
-      </w:r>
-      <w:proofErr w:type="spellEnd"/>
-      <w:r>
-        <w:t xml:space="preserve"> </w:t>
-      </w:r>
-      <w:proofErr w:type="spellStart"/>
-      <w:r>
-        <w:t>xx</w:t>
-      </w:r>
-      <w:proofErr w:type="spellEnd"/>
-      <w:r>
-        <w:t xml:space="preserve"> x </w:t>
-      </w:r>
-      <w:proofErr w:type="spellStart"/>
-      <w:r>
-        <w:t>xxxxxxxxxxxx</w:t>
-      </w:r>
-      <w:proofErr w:type="spellEnd"/>
-      <w:r>
-        <w:t xml:space="preserve"> </w:t>
-      </w:r>
-      <w:proofErr w:type="spellStart"/>
-      <w:r>
-        <w:t>xxxxxx</w:t>
-      </w:r>
-      <w:proofErr w:type="spellEnd"/>
-      <w:r>
-        <w:t xml:space="preserve"> </w:t>
-      </w:r>
-      <w:proofErr w:type="spellStart"/>
-      <w:r>
-        <w:t>xx</w:t>
-      </w:r>
-      <w:proofErr w:type="spellEnd"/>
-      <w:r>
-        <w:t xml:space="preserve"> </w:t>
-      </w:r>
-      <w:proofErr w:type="spellStart"/>
-      <w:r>
-        <w:t>xxxxxxx</w:t>
-      </w:r>
-      <w:proofErr w:type="spellEnd"/>
-      <w:r>
-        <w:t xml:space="preserve"> </w:t>
-      </w:r>
-      <w:proofErr w:type="spellStart"/>
-      <w:r>
-        <w:t>xx</w:t>
-      </w:r>
-      <w:proofErr w:type="spellEnd"/>
-      <w:r>
-        <w:t xml:space="preserve"> x </w:t>
-      </w:r>
-      <w:proofErr w:type="spellStart"/>
-      <w:r>
-        <w:t>xxxxxxxx</w:t>
-      </w:r>
-      <w:proofErr w:type="spellEnd"/>
-      <w:r>
-        <w:t xml:space="preserve"> </w:t>
-      </w:r>
-      <w:proofErr w:type="spellStart"/>
-      <w:r>
-        <w:t>xxx</w:t>
-      </w:r>
-      <w:proofErr w:type="spellEnd"/>
-      <w:r>
-        <w:t xml:space="preserve"> </w:t>
-      </w:r>
-      <w:proofErr w:type="spellStart"/>
-      <w:r>
-        <w:t>xxxxxxxxxx</w:t>
-      </w:r>
-      <w:proofErr w:type="spellEnd"/>
-      <w:r>
-        <w:t xml:space="preserve"> </w:t>
-      </w:r>
-      <w:proofErr w:type="spellStart"/>
-      <w:r>
-        <w:t>xx</w:t>
-      </w:r>
-      <w:proofErr w:type="spellEnd"/>
-      <w:r>
-        <w:t xml:space="preserve"> </w:t>
-      </w:r>
-      <w:proofErr w:type="spellStart"/>
-      <w:r>
-        <w:t>xx</w:t>
-      </w:r>
-      <w:proofErr w:type="spellEnd"/>
-      <w:r>
-        <w:t xml:space="preserve"> x </w:t>
-      </w:r>
-      <w:proofErr w:type="spellStart"/>
-      <w:r>
-        <w:t>xxxxxxxxxxxx</w:t>
-      </w:r>
-      <w:proofErr w:type="spellEnd"/>
-      <w:r>
-        <w:t xml:space="preserve"> </w:t>
-      </w:r>
-      <w:proofErr w:type="spellStart"/>
-      <w:r>
-        <w:t>xxxxxx</w:t>
-      </w:r>
-      <w:proofErr w:type="spellEnd"/>
-      <w:r>
-        <w:t xml:space="preserve"> </w:t>
-      </w:r>
-      <w:proofErr w:type="spellStart"/>
-      <w:r>
-        <w:t>xx</w:t>
-      </w:r>
-      <w:proofErr w:type="spellEnd"/>
-      <w:r>
-        <w:t xml:space="preserve"> </w:t>
-      </w:r>
-      <w:proofErr w:type="spellStart"/>
-      <w:r>
-        <w:t>xxxxxxx</w:t>
-      </w:r>
-      <w:proofErr w:type="spellEnd"/>
-      <w:r>
-        <w:t xml:space="preserve"> </w:t>
-      </w:r>
-      <w:proofErr w:type="spellStart"/>
-      <w:r>
-        <w:t>xx</w:t>
-      </w:r>
-      <w:proofErr w:type="spellEnd"/>
-      <w:r>
-        <w:t xml:space="preserve"> x </w:t>
-      </w:r>
-      <w:proofErr w:type="spellStart"/>
-      <w:r>
-        <w:t>xxxxxxxx</w:t>
-      </w:r>
-      <w:proofErr w:type="spellEnd"/>
-      <w:r>
-        <w:t xml:space="preserve"> </w:t>
-      </w:r>
-      <w:proofErr w:type="spellStart"/>
-      <w:r>
-        <w:t>xxx</w:t>
-      </w:r>
-      <w:proofErr w:type="spellEnd"/>
-      <w:r>
-        <w:t xml:space="preserve"> </w:t>
-      </w:r>
-      <w:proofErr w:type="spellStart"/>
-      <w:r>
-        <w:t>xxxxxxxxxx</w:t>
-      </w:r>
-      <w:proofErr w:type="spellEnd"/>
-      <w:r>
-        <w:t xml:space="preserve"> </w:t>
-      </w:r>
-      <w:proofErr w:type="spellStart"/>
-      <w:r>
-        <w:t>xx</w:t>
-      </w:r>
-      <w:proofErr w:type="spellEnd"/>
-      <w:r>
-        <w:t xml:space="preserve"> </w:t>
-      </w:r>
-      <w:proofErr w:type="spellStart"/>
-      <w:r>
-        <w:t>x</w:t>
-      </w:r>
-      <w:r>
-        <w:t>x</w:t>
       </w:r>
       <w:proofErr w:type="spellEnd"/>
       <w:r>
@@ -4854,10 +4746,7 @@
       </w:r>
       <w:proofErr w:type="spellStart"/>
       <w:r>
-        <w:t>xx</w:t>
-      </w:r>
-      <w:r>
-        <w:t>x</w:t>
+        <w:t>xxx</w:t>
       </w:r>
       <w:proofErr w:type="spellEnd"/>
       <w:r>
@@ -5785,10 +5674,7 @@
       </w:r>
       <w:proofErr w:type="spellStart"/>
       <w:r>
-        <w:t>xxxxxxxxx</w:t>
-      </w:r>
-      <w:r>
-        <w:t>x</w:t>
+        <w:t>xxxxxxxxxx</w:t>
       </w:r>
       <w:proofErr w:type="spellEnd"/>
       <w:r>
@@ -6104,10 +5990,7 @@
       </w:r>
       <w:proofErr w:type="spellEnd"/>
       <w:r>
-        <w:t xml:space="preserve"> </w:t>
-      </w:r>
-      <w:r>
-        <w:t xml:space="preserve">x </w:t>
+        <w:t xml:space="preserve"> x </w:t>
       </w:r>
       <w:proofErr w:type="spellStart"/>
       <w:r>
@@ -6307,7 +6190,6 @@
         </w:p>
         <w:p>
           <w:pPr>
-            <w:ind w:firstLine="720"/>
             <w:rPr>
               <w:rFonts w:cs="Times New Roman"/>
               <w:u w:val="single"/>
@@ -6318,21 +6200,14 @@
               <w:rFonts w:cs="Times New Roman"/>
               <w:b/>
             </w:rPr>
-            <w:t>1.1</w:t>
+            <w:t xml:space="preserve">       1.1      O</w:t>
           </w:r>
           <w:r>
             <w:rPr>
               <w:rFonts w:cs="Times New Roman"/>
               <w:b/>
             </w:rPr>
-            <w:tab/>
-          </w:r>
-          <w:r>
-            <w:rPr>
-              <w:rFonts w:cs="Times New Roman"/>
-              <w:b/>
-            </w:rPr>
-            <w:t xml:space="preserve">OBJETIVO  </w:t>
+            <w:t xml:space="preserve">BJETIVO  </w:t>
           </w:r>
           <w:r>
             <w:rPr>
@@ -6486,9 +6361,10 @@
             </w:tabs>
             <w:spacing w:before="120" w:after="120"/>
             <w:ind w:hanging="2"/>
-            <w:jc w:val="left"/>
             <w:rPr>
-              <w:rFonts w:eastAsia="Cambria" w:cs="Times New Roman"/>
+              <w:rFonts w:cs="Times New Roman"/>
+              <w:b/>
+              <w:smallCaps/>
               <w:color w:val="000000"/>
             </w:rPr>
           </w:pPr>
@@ -6543,7 +6419,48 @@
               <w:smallCaps/>
               <w:color w:val="000000"/>
             </w:rPr>
+            <w:t>16</w:t>
+          </w:r>
+        </w:p>
+        <w:p>
+          <w:pPr>
+            <w:pBdr>
+              <w:top w:val="nil"/>
+              <w:left w:val="nil"/>
+              <w:bottom w:val="nil"/>
+              <w:right w:val="nil"/>
+              <w:between w:val="nil"/>
+            </w:pBdr>
+            <w:tabs>
+              <w:tab w:val="left" w:pos="442"/>
+              <w:tab w:val="right" w:pos="9062"/>
+              <w:tab w:val="left" w:pos="660"/>
+            </w:tabs>
+            <w:spacing w:before="120" w:after="120"/>
+            <w:ind w:hanging="2"/>
+            <w:rPr>
+              <w:rFonts w:eastAsia="Cambria" w:cs="Times New Roman"/>
+              <w:color w:val="000000"/>
+            </w:rPr>
+          </w:pPr>
+          <w:r>
+            <w:rPr>
+              <w:rFonts w:cs="Times New Roman"/>
+              <w:b/>
+              <w:smallCaps/>
+              <w:color w:val="000000"/>
+            </w:rPr>
             <w:tab/>
+          </w:r>
+          <w:r>
+            <w:rPr>
+              <w:rFonts w:cs="Times New Roman"/>
+              <w:b/>
+              <w:smallCaps/>
+              <w:color w:val="000000"/>
+            </w:rPr>
+            <w:tab/>
+            <w:t xml:space="preserve">3.1      </w:t>
           </w:r>
           <w:r>
             <w:rPr>
@@ -6572,15 +6489,6 @@
             <w:rPr>
               <w:rFonts w:cs="Times New Roman"/>
               <w:b/>
-              <w:smallCaps/>
-              <w:color w:val="000000"/>
-            </w:rPr>
-            <w:t xml:space="preserve">3.1      </w:t>
-          </w:r>
-          <w:r>
-            <w:rPr>
-              <w:rFonts w:cs="Times New Roman"/>
-              <w:b/>
               <w:i/>
               <w:iCs/>
               <w:smallCaps/>
@@ -6596,13 +6504,18 @@
               <w:color w:val="000000"/>
             </w:rPr>
             <w:tab/>
-            <w:t>9</w:t>
           </w:r>
           <w:r>
             <w:rPr>
               <w:rFonts w:cs="Times New Roman"/>
             </w:rPr>
             <w:fldChar w:fldCharType="end"/>
+          </w:r>
+          <w:r>
+            <w:rPr>
+              <w:rFonts w:cs="Times New Roman"/>
+            </w:rPr>
+            <w:t>16</w:t>
           </w:r>
         </w:p>
         <w:p>
@@ -6647,6 +6560,15 @@
           <w:r>
             <w:rPr>
               <w:rFonts w:cs="Times New Roman"/>
+              <w:b/>
+              <w:smallCaps/>
+              <w:color w:val="000000"/>
+            </w:rPr>
+            <w:t xml:space="preserve"> </w:t>
+          </w:r>
+          <w:r>
+            <w:rPr>
+              <w:rFonts w:cs="Times New Roman"/>
             </w:rPr>
             <w:fldChar w:fldCharType="begin"/>
           </w:r>
@@ -6683,7 +6605,7 @@
               <w:smallCaps/>
               <w:color w:val="000000"/>
             </w:rPr>
-            <w:t xml:space="preserve">2      </w:t>
+            <w:t xml:space="preserve">2     </w:t>
           </w:r>
           <w:r>
             <w:rPr>
@@ -6701,13 +6623,18 @@
               <w:color w:val="000000"/>
             </w:rPr>
             <w:tab/>
-            <w:t>9</w:t>
           </w:r>
           <w:r>
             <w:rPr>
               <w:rFonts w:cs="Times New Roman"/>
             </w:rPr>
             <w:fldChar w:fldCharType="end"/>
+          </w:r>
+          <w:r>
+            <w:rPr>
+              <w:rFonts w:cs="Times New Roman"/>
+            </w:rPr>
+            <w:t>16</w:t>
           </w:r>
         </w:p>
         <w:p>
@@ -6798,13 +6725,24 @@
               <w:color w:val="000000"/>
             </w:rPr>
             <w:tab/>
-            <w:t>9</w:t>
           </w:r>
           <w:r>
             <w:rPr>
               <w:rFonts w:cs="Times New Roman"/>
             </w:rPr>
             <w:fldChar w:fldCharType="end"/>
+          </w:r>
+          <w:r>
+            <w:rPr>
+              <w:rFonts w:cs="Times New Roman"/>
+            </w:rPr>
+            <w:t>1</w:t>
+          </w:r>
+          <w:r>
+            <w:rPr>
+              <w:rFonts w:cs="Times New Roman"/>
+            </w:rPr>
+            <w:t>7</w:t>
           </w:r>
         </w:p>
         <w:p>
@@ -6895,13 +6833,18 @@
               <w:color w:val="000000"/>
             </w:rPr>
             <w:tab/>
-            <w:t>9</w:t>
           </w:r>
           <w:r>
             <w:rPr>
               <w:rFonts w:cs="Times New Roman"/>
             </w:rPr>
             <w:fldChar w:fldCharType="end"/>
+          </w:r>
+          <w:r>
+            <w:rPr>
+              <w:rFonts w:cs="Times New Roman"/>
+            </w:rPr>
+            <w:t>18</w:t>
           </w:r>
         </w:p>
         <w:p>
@@ -6991,13 +6934,18 @@
               <w:color w:val="000000"/>
             </w:rPr>
             <w:tab/>
-            <w:t>9</w:t>
           </w:r>
           <w:r>
             <w:rPr>
               <w:rFonts w:cs="Times New Roman"/>
             </w:rPr>
             <w:fldChar w:fldCharType="end"/>
+          </w:r>
+          <w:r>
+            <w:rPr>
+              <w:rFonts w:cs="Times New Roman"/>
+            </w:rPr>
+            <w:t>18</w:t>
           </w:r>
         </w:p>
         <w:p>
@@ -7088,13 +7036,18 @@
               <w:color w:val="000000"/>
             </w:rPr>
             <w:tab/>
-            <w:t>9</w:t>
           </w:r>
           <w:r>
             <w:rPr>
               <w:rFonts w:cs="Times New Roman"/>
             </w:rPr>
             <w:fldChar w:fldCharType="end"/>
+          </w:r>
+          <w:r>
+            <w:rPr>
+              <w:rFonts w:cs="Times New Roman"/>
+            </w:rPr>
+            <w:t>19</w:t>
           </w:r>
         </w:p>
         <w:p>
@@ -7133,13 +7086,27 @@
             <w:rPr>
               <w:rFonts w:cs="Times New Roman"/>
             </w:rPr>
-            <w:t xml:space="preserve">     ESTUDO DE CASOS</w:t>
+            <w:t xml:space="preserve">     </w:t>
+          </w:r>
+          <w:r>
+            <w:rPr>
+              <w:rFonts w:cs="Times New Roman"/>
+              <w:b/>
+              <w:bCs/>
+            </w:rPr>
+            <w:t>ESTUDO DE CASOS</w:t>
           </w:r>
           <w:r>
             <w:rPr>
               <w:rFonts w:cs="Times New Roman"/>
             </w:rPr>
             <w:tab/>
+          </w:r>
+          <w:r>
+            <w:rPr>
+              <w:rFonts w:cs="Times New Roman"/>
+            </w:rPr>
+            <w:t>20</w:t>
           </w:r>
         </w:p>
         <w:p>
@@ -7163,6 +7130,9 @@
               <w:color w:val="000000"/>
             </w:rPr>
           </w:pPr>
+          <w:r>
+            <w:t xml:space="preserve">      </w:t>
+          </w:r>
           <w:hyperlink w:anchor="_heading=h.4iylrwe">
             <w:r>
               <w:rPr>
@@ -7174,38 +7144,6 @@
               <w:t>4.1</w:t>
             </w:r>
           </w:hyperlink>
-          <w:hyperlink w:anchor="_heading=h.4iylrwe">
-            <w:r>
-              <w:rPr>
-                <w:rFonts w:eastAsia="Cambria" w:cs="Times New Roman"/>
-                <w:color w:val="000000"/>
-              </w:rPr>
-              <w:tab/>
-            </w:r>
-          </w:hyperlink>
-          <w:r>
-            <w:rPr>
-              <w:rFonts w:cs="Times New Roman"/>
-            </w:rPr>
-            <w:fldChar w:fldCharType="begin"/>
-          </w:r>
-          <w:r>
-            <w:rPr>
-              <w:rFonts w:cs="Times New Roman"/>
-            </w:rPr>
-            <w:instrText xml:space="preserve"> PAGEREF _heading=h.4iylrwe \h </w:instrText>
-          </w:r>
-          <w:r>
-            <w:rPr>
-              <w:rFonts w:cs="Times New Roman"/>
-            </w:rPr>
-          </w:r>
-          <w:r>
-            <w:rPr>
-              <w:rFonts w:cs="Times New Roman"/>
-            </w:rPr>
-            <w:fldChar w:fldCharType="separate"/>
-          </w:r>
           <w:r>
             <w:rPr>
               <w:rFonts w:cs="Times New Roman"/>
@@ -7213,7 +7151,7 @@
               <w:smallCaps/>
               <w:color w:val="000000"/>
             </w:rPr>
-            <w:t>FORMATAÇÃO DAS CITAÇÕES 20</w:t>
+            <w:t xml:space="preserve">        TRATAMENTO  DADOS</w:t>
           </w:r>
           <w:r>
             <w:rPr>
@@ -7223,13 +7161,7 @@
               <w:color w:val="000000"/>
             </w:rPr>
             <w:tab/>
-            <w:t>9</w:t>
-          </w:r>
-          <w:r>
-            <w:rPr>
-              <w:rFonts w:cs="Times New Roman"/>
-            </w:rPr>
-            <w:fldChar w:fldCharType="end"/>
+            <w:t>21</w:t>
           </w:r>
         </w:p>
         <w:p>
@@ -7253,7 +7185,10 @@
               <w:color w:val="000000"/>
             </w:rPr>
           </w:pPr>
-          <w:hyperlink w:anchor="_heading=h.2y3w247">
+          <w:r>
+            <w:t xml:space="preserve">      </w:t>
+          </w:r>
+          <w:hyperlink w:anchor="_heading=h.1d96cc0">
             <w:r>
               <w:rPr>
                 <w:rFonts w:cs="Times New Roman"/>
@@ -7261,41 +7196,9 @@
                 <w:smallCaps/>
                 <w:color w:val="000000"/>
               </w:rPr>
-              <w:t>4.1.1</w:t>
+              <w:t>4.2</w:t>
             </w:r>
           </w:hyperlink>
-          <w:hyperlink w:anchor="_heading=h.2y3w247">
-            <w:r>
-              <w:rPr>
-                <w:rFonts w:eastAsia="Cambria" w:cs="Times New Roman"/>
-                <w:color w:val="000000"/>
-              </w:rPr>
-              <w:tab/>
-            </w:r>
-          </w:hyperlink>
-          <w:r>
-            <w:rPr>
-              <w:rFonts w:cs="Times New Roman"/>
-            </w:rPr>
-            <w:fldChar w:fldCharType="begin"/>
-          </w:r>
-          <w:r>
-            <w:rPr>
-              <w:rFonts w:cs="Times New Roman"/>
-            </w:rPr>
-            <w:instrText xml:space="preserve"> PAGEREF _heading=h.2y3w247 \h </w:instrText>
-          </w:r>
-          <w:r>
-            <w:rPr>
-              <w:rFonts w:cs="Times New Roman"/>
-            </w:rPr>
-          </w:r>
-          <w:r>
-            <w:rPr>
-              <w:rFonts w:cs="Times New Roman"/>
-            </w:rPr>
-            <w:fldChar w:fldCharType="separate"/>
-          </w:r>
           <w:r>
             <w:rPr>
               <w:rFonts w:cs="Times New Roman"/>
@@ -7303,7 +7206,7 @@
               <w:smallCaps/>
               <w:color w:val="000000"/>
             </w:rPr>
-            <w:t>Citações Indiretas 20</w:t>
+            <w:t xml:space="preserve">        SEPARAÇÃO DAS BASES</w:t>
           </w:r>
           <w:r>
             <w:rPr>
@@ -7313,13 +7216,7 @@
               <w:color w:val="000000"/>
             </w:rPr>
             <w:tab/>
-            <w:t>9</w:t>
-          </w:r>
-          <w:r>
-            <w:rPr>
-              <w:rFonts w:cs="Times New Roman"/>
-            </w:rPr>
-            <w:fldChar w:fldCharType="end"/>
+            <w:t>24</w:t>
           </w:r>
         </w:p>
         <w:p>
@@ -7343,7 +7240,11 @@
               <w:color w:val="000000"/>
             </w:rPr>
           </w:pPr>
-          <w:hyperlink w:anchor="_heading=h.1d96cc0">
+          <w:r>
+            <w:tab/>
+            <w:t xml:space="preserve">      </w:t>
+          </w:r>
+          <w:hyperlink w:anchor="_heading=h.3x8tuzt">
             <w:r>
               <w:rPr>
                 <w:rFonts w:cs="Times New Roman"/>
@@ -7351,41 +7252,9 @@
                 <w:smallCaps/>
                 <w:color w:val="000000"/>
               </w:rPr>
-              <w:t>4.1.2</w:t>
+              <w:t>4.3</w:t>
             </w:r>
           </w:hyperlink>
-          <w:hyperlink w:anchor="_heading=h.1d96cc0">
-            <w:r>
-              <w:rPr>
-                <w:rFonts w:eastAsia="Cambria" w:cs="Times New Roman"/>
-                <w:color w:val="000000"/>
-              </w:rPr>
-              <w:tab/>
-            </w:r>
-          </w:hyperlink>
-          <w:r>
-            <w:rPr>
-              <w:rFonts w:cs="Times New Roman"/>
-            </w:rPr>
-            <w:fldChar w:fldCharType="begin"/>
-          </w:r>
-          <w:r>
-            <w:rPr>
-              <w:rFonts w:cs="Times New Roman"/>
-            </w:rPr>
-            <w:instrText xml:space="preserve"> PAGEREF _heading=h.1d96cc0 \h </w:instrText>
-          </w:r>
-          <w:r>
-            <w:rPr>
-              <w:rFonts w:cs="Times New Roman"/>
-            </w:rPr>
-          </w:r>
-          <w:r>
-            <w:rPr>
-              <w:rFonts w:cs="Times New Roman"/>
-            </w:rPr>
-            <w:fldChar w:fldCharType="separate"/>
-          </w:r>
           <w:r>
             <w:rPr>
               <w:rFonts w:cs="Times New Roman"/>
@@ -7393,7 +7262,7 @@
               <w:smallCaps/>
               <w:color w:val="000000"/>
             </w:rPr>
-            <w:t>Citações Diretas 21</w:t>
+            <w:t xml:space="preserve">        TREINAMENTO E TESTES</w:t>
           </w:r>
           <w:r>
             <w:rPr>
@@ -7403,13 +7272,38 @@
               <w:color w:val="000000"/>
             </w:rPr>
             <w:tab/>
-            <w:t>9</w:t>
+            <w:t xml:space="preserve">25 </w:t>
+          </w:r>
+        </w:p>
+        <w:p>
+          <w:pPr>
+            <w:pBdr>
+              <w:top w:val="nil"/>
+              <w:left w:val="nil"/>
+              <w:bottom w:val="nil"/>
+              <w:right w:val="nil"/>
+              <w:between w:val="nil"/>
+            </w:pBdr>
+            <w:tabs>
+              <w:tab w:val="right" w:pos="9062"/>
+              <w:tab w:val="left" w:pos="660"/>
+            </w:tabs>
+            <w:spacing w:before="120" w:after="120"/>
+            <w:jc w:val="left"/>
+            <w:rPr>
+              <w:rFonts w:eastAsia="Cambria" w:cs="Times New Roman"/>
+              <w:color w:val="000000"/>
+            </w:rPr>
+          </w:pPr>
+          <w:r>
+            <w:t xml:space="preserve">5.   </w:t>
           </w:r>
           <w:r>
-            <w:rPr>
-              <w:rFonts w:cs="Times New Roman"/>
-            </w:rPr>
-            <w:fldChar w:fldCharType="end"/>
+            <w:t>CONCLUSÃO</w:t>
+          </w:r>
+          <w:r>
+            <w:tab/>
+            <w:t>30</w:t>
           </w:r>
         </w:p>
         <w:p>
@@ -7433,330 +7327,12 @@
               <w:color w:val="000000"/>
             </w:rPr>
           </w:pPr>
-          <w:hyperlink w:anchor="_heading=h.3x8tuzt">
-            <w:r>
-              <w:rPr>
-                <w:rFonts w:cs="Times New Roman"/>
-                <w:b/>
-                <w:smallCaps/>
-                <w:color w:val="000000"/>
-              </w:rPr>
-              <w:t>4.1.3</w:t>
-            </w:r>
-          </w:hyperlink>
-          <w:hyperlink w:anchor="_heading=h.3x8tuzt">
-            <w:r>
-              <w:rPr>
-                <w:rFonts w:eastAsia="Cambria" w:cs="Times New Roman"/>
-                <w:color w:val="000000"/>
-              </w:rPr>
-              <w:tab/>
-            </w:r>
-          </w:hyperlink>
           <w:r>
-            <w:rPr>
-              <w:rFonts w:cs="Times New Roman"/>
-            </w:rPr>
-            <w:fldChar w:fldCharType="begin"/>
+            <w:t xml:space="preserve">      5.1  DESENVOLVIMENTO FUTUROS</w:t>
           </w:r>
           <w:r>
-            <w:rPr>
-              <w:rFonts w:cs="Times New Roman"/>
-            </w:rPr>
-            <w:instrText xml:space="preserve"> PAGEREF _heading=h.3x8tuzt \h </w:instrText>
-          </w:r>
-          <w:r>
-            <w:rPr>
-              <w:rFonts w:cs="Times New Roman"/>
-            </w:rPr>
-          </w:r>
-          <w:r>
-            <w:rPr>
-              <w:rFonts w:cs="Times New Roman"/>
-            </w:rPr>
-            <w:fldChar w:fldCharType="separate"/>
-          </w:r>
-          <w:r>
-            <w:rPr>
-              <w:rFonts w:cs="Times New Roman"/>
-              <w:b/>
-              <w:smallCaps/>
-              <w:color w:val="000000"/>
-            </w:rPr>
-            <w:t>Citações com Dois ou Três Autores 22</w:t>
-          </w:r>
-          <w:r>
-            <w:rPr>
-              <w:rFonts w:cs="Times New Roman"/>
-              <w:b/>
-              <w:smallCaps/>
-              <w:color w:val="000000"/>
-            </w:rPr>
             <w:tab/>
-            <w:t>9</w:t>
-          </w:r>
-          <w:r>
-            <w:rPr>
-              <w:rFonts w:cs="Times New Roman"/>
-            </w:rPr>
-            <w:fldChar w:fldCharType="end"/>
-          </w:r>
-        </w:p>
-        <w:p>
-          <w:pPr>
-            <w:pBdr>
-              <w:top w:val="nil"/>
-              <w:left w:val="nil"/>
-              <w:bottom w:val="nil"/>
-              <w:right w:val="nil"/>
-              <w:between w:val="nil"/>
-            </w:pBdr>
-            <w:tabs>
-              <w:tab w:val="right" w:pos="9062"/>
-              <w:tab w:val="left" w:pos="660"/>
-            </w:tabs>
-            <w:spacing w:before="120" w:after="120"/>
-            <w:ind w:hanging="2"/>
-            <w:jc w:val="left"/>
-            <w:rPr>
-              <w:rFonts w:eastAsia="Cambria" w:cs="Times New Roman"/>
-              <w:color w:val="000000"/>
-            </w:rPr>
-          </w:pPr>
-          <w:hyperlink w:anchor="_heading=h.2ce457m">
-            <w:r>
-              <w:rPr>
-                <w:rFonts w:cs="Times New Roman"/>
-                <w:b/>
-                <w:smallCaps/>
-                <w:color w:val="000000"/>
-              </w:rPr>
-              <w:t>4.1.4</w:t>
-            </w:r>
-          </w:hyperlink>
-          <w:r>
-            <w:rPr>
-              <w:rFonts w:cs="Times New Roman"/>
-            </w:rPr>
-            <w:t xml:space="preserve"> </w:t>
-          </w:r>
-          <w:r>
-            <w:rPr>
-              <w:rFonts w:cs="Times New Roman"/>
-            </w:rPr>
-            <w:fldChar w:fldCharType="begin"/>
-          </w:r>
-          <w:r>
-            <w:rPr>
-              <w:rFonts w:cs="Times New Roman"/>
-            </w:rPr>
-            <w:instrText xml:space="preserve"> PAGEREF _heading=h.2ce457m \h </w:instrText>
-          </w:r>
-          <w:r>
-            <w:rPr>
-              <w:rFonts w:cs="Times New Roman"/>
-            </w:rPr>
-          </w:r>
-          <w:r>
-            <w:rPr>
-              <w:rFonts w:cs="Times New Roman"/>
-            </w:rPr>
-            <w:fldChar w:fldCharType="separate"/>
-          </w:r>
-          <w:r>
-            <w:rPr>
-              <w:rFonts w:cs="Times New Roman"/>
-              <w:b/>
-              <w:smallCaps/>
-              <w:color w:val="000000"/>
-            </w:rPr>
-            <w:t>Citações com mais de Três Autores 23</w:t>
-          </w:r>
-          <w:r>
-            <w:rPr>
-              <w:rFonts w:cs="Times New Roman"/>
-              <w:b/>
-              <w:smallCaps/>
-              <w:color w:val="000000"/>
-            </w:rPr>
-            <w:tab/>
-            <w:t>9</w:t>
-          </w:r>
-          <w:r>
-            <w:rPr>
-              <w:rFonts w:cs="Times New Roman"/>
-            </w:rPr>
-            <w:fldChar w:fldCharType="end"/>
-          </w:r>
-        </w:p>
-        <w:p>
-          <w:pPr>
-            <w:pBdr>
-              <w:top w:val="nil"/>
-              <w:left w:val="nil"/>
-              <w:bottom w:val="nil"/>
-              <w:right w:val="nil"/>
-              <w:between w:val="nil"/>
-            </w:pBdr>
-            <w:tabs>
-              <w:tab w:val="right" w:pos="9062"/>
-              <w:tab w:val="left" w:pos="660"/>
-            </w:tabs>
-            <w:spacing w:before="120" w:after="120"/>
-            <w:ind w:hanging="2"/>
-            <w:jc w:val="left"/>
-            <w:rPr>
-              <w:rFonts w:eastAsia="Cambria" w:cs="Times New Roman"/>
-              <w:color w:val="000000"/>
-            </w:rPr>
-          </w:pPr>
-          <w:hyperlink w:anchor="_heading=h.rjefff">
-            <w:r>
-              <w:rPr>
-                <w:rFonts w:cs="Times New Roman"/>
-                <w:b/>
-                <w:smallCaps/>
-                <w:color w:val="000000"/>
-              </w:rPr>
-              <w:t>4.1.5</w:t>
-            </w:r>
-          </w:hyperlink>
-          <w:r>
-            <w:rPr>
-              <w:rFonts w:cs="Times New Roman"/>
-              <w:b/>
-              <w:smallCaps/>
-              <w:color w:val="000000"/>
-            </w:rPr>
-            <w:t xml:space="preserve">  </w:t>
-          </w:r>
-          <w:r>
-            <w:rPr>
-              <w:rFonts w:cs="Times New Roman"/>
-            </w:rPr>
-            <w:fldChar w:fldCharType="begin"/>
-          </w:r>
-          <w:r>
-            <w:rPr>
-              <w:rFonts w:cs="Times New Roman"/>
-            </w:rPr>
-            <w:instrText xml:space="preserve"> PAGEREF _heading=h.rjefff \h </w:instrText>
-          </w:r>
-          <w:r>
-            <w:rPr>
-              <w:rFonts w:cs="Times New Roman"/>
-            </w:rPr>
-          </w:r>
-          <w:r>
-            <w:rPr>
-              <w:rFonts w:cs="Times New Roman"/>
-            </w:rPr>
-            <w:fldChar w:fldCharType="separate"/>
-          </w:r>
-          <w:r>
-            <w:rPr>
-              <w:rFonts w:cs="Times New Roman"/>
-              <w:b/>
-              <w:smallCaps/>
-              <w:color w:val="000000"/>
-            </w:rPr>
-            <w:t xml:space="preserve">Outros Casos </w:t>
-          </w:r>
-          <w:r>
-            <w:rPr>
-              <w:rFonts w:cs="Times New Roman"/>
-              <w:b/>
-              <w:smallCaps/>
-              <w:color w:val="000000"/>
-            </w:rPr>
-            <w:tab/>
-          </w:r>
-          <w:r>
-            <w:rPr>
-              <w:rFonts w:cs="Times New Roman"/>
-            </w:rPr>
-            <w:fldChar w:fldCharType="end"/>
-          </w:r>
-        </w:p>
-        <w:p>
-          <w:pPr>
-            <w:pBdr>
-              <w:top w:val="nil"/>
-              <w:left w:val="nil"/>
-              <w:bottom w:val="nil"/>
-              <w:right w:val="nil"/>
-              <w:between w:val="nil"/>
-            </w:pBdr>
-            <w:tabs>
-              <w:tab w:val="right" w:pos="9062"/>
-              <w:tab w:val="left" w:pos="660"/>
-            </w:tabs>
-            <w:spacing w:before="120" w:after="120"/>
-            <w:ind w:hanging="2"/>
-            <w:jc w:val="left"/>
-            <w:rPr>
-              <w:rFonts w:eastAsia="Cambria" w:cs="Times New Roman"/>
-              <w:color w:val="000000"/>
-            </w:rPr>
-          </w:pPr>
-          <w:hyperlink w:anchor="_heading=h.3bj1y38">
-            <w:r>
-              <w:rPr>
-                <w:rFonts w:cs="Times New Roman"/>
-                <w:b/>
-                <w:smallCaps/>
-                <w:color w:val="000000"/>
-              </w:rPr>
-              <w:t>4.2</w:t>
-            </w:r>
-          </w:hyperlink>
-          <w:r>
-            <w:rPr>
-              <w:rFonts w:cs="Times New Roman"/>
-            </w:rPr>
-            <w:fldChar w:fldCharType="begin"/>
-          </w:r>
-          <w:r>
-            <w:rPr>
-              <w:rFonts w:cs="Times New Roman"/>
-            </w:rPr>
-            <w:instrText xml:space="preserve"> PAGEREF _heading=h.3bj1y38 \h </w:instrText>
-          </w:r>
-          <w:r>
-            <w:rPr>
-              <w:rFonts w:cs="Times New Roman"/>
-            </w:rPr>
-          </w:r>
-          <w:r>
-            <w:rPr>
-              <w:rFonts w:cs="Times New Roman"/>
-            </w:rPr>
-            <w:fldChar w:fldCharType="separate"/>
-          </w:r>
-          <w:r>
-            <w:rPr>
-              <w:rFonts w:cs="Times New Roman"/>
-              <w:b/>
-              <w:smallCaps/>
-              <w:color w:val="000000"/>
-            </w:rPr>
-            <w:t>NOTAS DE RODAPÉ 23</w:t>
-          </w:r>
-          <w:r>
-            <w:rPr>
-              <w:rFonts w:cs="Times New Roman"/>
-              <w:b/>
-              <w:smallCaps/>
-              <w:color w:val="000000"/>
-            </w:rPr>
-            <w:tab/>
-            <w:t>9</w:t>
-          </w:r>
-          <w:r>
-            <w:rPr>
-              <w:rFonts w:cs="Times New Roman"/>
-            </w:rPr>
-            <w:fldChar w:fldCharType="end"/>
+            <w:t>31</w:t>
           </w:r>
         </w:p>
         <w:p>
@@ -7788,38 +7364,9 @@
                 <w:smallCaps/>
                 <w:color w:val="000000"/>
               </w:rPr>
-              <w:t>5</w:t>
+              <w:t>6.</w:t>
             </w:r>
           </w:hyperlink>
-          <w:r>
-            <w:rPr>
-              <w:rFonts w:cs="Times New Roman"/>
-            </w:rPr>
-            <w:t xml:space="preserve"> </w:t>
-          </w:r>
-          <w:r>
-            <w:rPr>
-              <w:rFonts w:cs="Times New Roman"/>
-            </w:rPr>
-            <w:fldChar w:fldCharType="begin"/>
-          </w:r>
-          <w:r>
-            <w:rPr>
-              <w:rFonts w:cs="Times New Roman"/>
-            </w:rPr>
-            <w:instrText xml:space="preserve"> PAGEREF _heading=h.1qoc8b1 \h </w:instrText>
-          </w:r>
-          <w:r>
-            <w:rPr>
-              <w:rFonts w:cs="Times New Roman"/>
-            </w:rPr>
-          </w:r>
-          <w:r>
-            <w:rPr>
-              <w:rFonts w:cs="Times New Roman"/>
-            </w:rPr>
-            <w:fldChar w:fldCharType="separate"/>
-          </w:r>
           <w:r>
             <w:rPr>
               <w:rFonts w:cs="Times New Roman"/>
@@ -7827,41 +7374,20 @@
               <w:smallCaps/>
               <w:color w:val="000000"/>
             </w:rPr>
-            <w:t>TABE</w:t>
-          </w:r>
-          <w:r>
-            <w:rPr>
-              <w:rFonts w:cs="Times New Roman"/>
-              <w:b/>
-              <w:smallCaps/>
-              <w:color w:val="000000"/>
-            </w:rPr>
-            <w:t>l</w:t>
-          </w:r>
-          <w:r>
-            <w:rPr>
-              <w:rFonts w:cs="Times New Roman"/>
-              <w:b/>
-              <w:smallCaps/>
-              <w:color w:val="000000"/>
-            </w:rPr>
-            <w:t>AS 25</w:t>
-          </w:r>
-          <w:r>
-            <w:rPr>
-              <w:rFonts w:cs="Times New Roman"/>
-              <w:b/>
-              <w:smallCaps/>
-              <w:color w:val="000000"/>
-            </w:rPr>
-            <w:tab/>
-            <w:t>9</w:t>
+            <w:t xml:space="preserve">   </w:t>
           </w:r>
           <w:r>
             <w:rPr>
               <w:rFonts w:cs="Times New Roman"/>
             </w:rPr>
-            <w:fldChar w:fldCharType="end"/>
+            <w:t>BIBLIOGRAFIA</w:t>
+          </w:r>
+          <w:r>
+            <w:rPr>
+              <w:rFonts w:cs="Times New Roman"/>
+            </w:rPr>
+            <w:tab/>
+            <w:t>32</w:t>
           </w:r>
         </w:p>
         <w:p>
@@ -7924,36 +7450,30 @@
         <w:rPr>
           <w:color w:val="000000" w:themeColor="text1"/>
         </w:rPr>
-        <w:t xml:space="preserve">base de dados trabalhados </w:t>
+        <w:t xml:space="preserve">base de dados </w:t>
       </w:r>
       <w:r>
         <w:rPr>
           <w:color w:val="000000" w:themeColor="text1"/>
         </w:rPr>
-        <w:t xml:space="preserve">relacionados </w:t>
+        <w:t xml:space="preserve">referentes a </w:t>
       </w:r>
       <w:r>
         <w:rPr>
           <w:color w:val="000000" w:themeColor="text1"/>
         </w:rPr>
-        <w:t>com qualidade de ar</w:t>
+        <w:t>qualidade de ar</w:t>
       </w:r>
       <w:r>
         <w:rPr>
           <w:color w:val="000000" w:themeColor="text1"/>
         </w:rPr>
-        <w:t xml:space="preserve">, com suas respectivas quantidades de </w:t>
+        <w:t xml:space="preserve"> de distritos de Beijing</w:t>
       </w:r>
       <w:r>
         <w:rPr>
           <w:color w:val="000000" w:themeColor="text1"/>
         </w:rPr>
-        <w:t>substâncias</w:t>
-      </w:r>
-      <w:r>
-        <w:rPr>
-          <w:color w:val="000000" w:themeColor="text1"/>
-        </w:rPr>
         <w:t xml:space="preserve">. </w:t>
       </w:r>
       <w:r>
@@ -7962,13 +7482,7 @@
     </w:p>
     <w:p>
       <w:r>
-        <w:t>O projeto de análise de dados potencialmente u</w:t>
-      </w:r>
-      <w:r>
-        <w:t>tilizado para diversos recursos, podendo agregar valor de mercado nos setores de uma companhia, não só em tecnologia quanto diversos setores como em recursos humanos, logística, vendas, compras, marketing e outros. Empresas conhecidas do nosso mercado cost</w:t>
-      </w:r>
-      <w:r>
-        <w:t>umam utilizar essa tecnologia de dados, para fazer diversas experiências para futuras</w:t>
+        <w:t>O projeto de análise de dados potencialmente utilizado para diversos recursos, podendo agregar valor de mercado nos setores de uma companhia, não só em tecnologia quanto diversos setores como em recursos humanos, logística, vendas, compras, marketing e outros. Empresas conhecidas do nosso mercado costumam utilizar essa tecnologia de dados, para fazer diversas experiências para futuras</w:t>
       </w:r>
       <w:r>
         <w:rPr>
@@ -7999,15 +7513,24 @@
         <w:t xml:space="preserve"> </w:t>
       </w:r>
       <w:r>
-        <w:t xml:space="preserve">ou serviços, como por exemplo Coca-Cola, Tim, </w:t>
-      </w:r>
-      <w:proofErr w:type="spellStart"/>
-      <w:r>
-        <w:t>Sodexo</w:t>
-      </w:r>
-      <w:proofErr w:type="spellEnd"/>
-      <w:r>
-        <w:t>, Santander e entre outras.</w:t>
+        <w:t>ou serviços, como por exemplo Coca-Cola, Tim, Sodexo, Santander e entre outras.</w:t>
+      </w:r>
+    </w:p>
+    <w:p>
+      <w:r>
+        <w:t xml:space="preserve">A base de dados escolhida para esta monografia, consiste em dados referentes a qualidade do ar nos distritos de Beijing, referenciadas do ano de 2013 a 2017. Inicialmente em 2013 quando os indicadores poluentes atingiram valores extremos, a OMS (Organização Mundial Saúde), declarou que Beijing se encontrava alto periculosidade a vida humana, sendo assim chamado de alerta laranja. Posteriormente, no ano de 2015, Beijing alcançou a marca de maior emissor de dióxido de carbono (CO2) e assim assumindo o alerta vermelho </w:t>
+      </w:r>
+      <w:r>
+        <w:t>se</w:t>
+      </w:r>
+      <w:r>
+        <w:t>gundo</w:t>
+      </w:r>
+      <w:r>
+        <w:t xml:space="preserve"> a OMS.</w:t>
+      </w:r>
+      <w:r>
+        <w:t xml:space="preserve"> </w:t>
       </w:r>
     </w:p>
     <w:p>
@@ -8017,32 +7540,7 @@
         </w:rPr>
       </w:pPr>
       <w:r>
-        <w:t>A base de dados escolhida para esta monografia, consiste em dados referentes a q</w:t>
-      </w:r>
-      <w:r>
-        <w:t xml:space="preserve">ualidade do ar nos distritos de Beijing, referenciadas do ano de 2013 a 2017. Inicialmente em 2013 quando os indicadores poluentes atingiram valores extremos, a OMS (Organização Mundial Saúde), declarou que Beijing se encontrava alto periculosidade a vida </w:t>
-      </w:r>
-      <w:r>
-        <w:t xml:space="preserve">humana, sendo assim chamado de alerta laranja. Posteriormente, no ano de 2015, Beijing alcançou a marca de maior emissor de dióxido de carbono (CO2) e assim assumindo o alerta vermelho </w:t>
-      </w:r>
-      <w:r>
-        <w:rPr>
-          <w:color w:val="FF0000"/>
-        </w:rPr>
-        <w:t>sendo a OMS.[?????]</w:t>
-      </w:r>
-    </w:p>
-    <w:p>
-      <w:pPr>
-        <w:rPr>
-          <w:color w:val="FF0000"/>
-        </w:rPr>
-      </w:pPr>
-      <w:r>
-        <w:t>No entanto os indicadores de emissões de poluição e</w:t>
-      </w:r>
-      <w:r>
-        <w:t>stão ligados diretamente com o crescimento econômico do país. Relatórios feitos pelo governo chinês apontam que os impactos da COVID19  para a produção</w:t>
+        <w:t>No entanto os indicadores de emissões de poluição estão ligados diretamente com o crescimento econômico do país. Relatórios feitos pelo governo chinês apontam que os impactos da COVID19  para a produção</w:t>
       </w:r>
       <w:r>
         <w:rPr>
@@ -8053,10 +7551,7 @@
         <w:t xml:space="preserve"> </w:t>
       </w:r>
       <w:r>
-        <w:t>podem ser observados ao analisar os mesmo. "Para combater a poluição do ar por meio da reestruturaçã</w:t>
-      </w:r>
-      <w:r>
-        <w:t xml:space="preserve">o econômica se tornarão ainda mais importantes, já que o país tem como meta de zero emissões líquidas de carbono até 2060" Segundo </w:t>
+        <w:t xml:space="preserve">podem ser observados ao analisar os mesmo. "Para combater a poluição do ar por meio da reestruturação econômica se tornarão ainda mais importantes, já que o país tem como meta de zero emissões líquidas de carbono até 2060" Segundo </w:t>
       </w:r>
       <w:proofErr w:type="spellStart"/>
       <w:r>
@@ -8109,10 +7604,18 @@
         </w:rPr>
       </w:pPr>
       <w:r>
-        <w:t>Processo de análise é constituído de grandes bases de dados de múltiplas, que envolve diversas fontes disponíveis, podendo ser planilhas, documentos, plataformas de gestão empresarial, dessa forma essa base pode ser c</w:t>
-      </w:r>
-      <w:r>
-        <w:t xml:space="preserve">hamada de </w:t>
+        <w:t>Processo de análise é constituído de grandes bases de dados de múltiplas</w:t>
+      </w:r>
+      <w:r>
+        <w:t xml:space="preserve"> </w:t>
+      </w:r>
+      <w:proofErr w:type="spellStart"/>
+      <w:r>
+        <w:t>variaveis</w:t>
+      </w:r>
+      <w:proofErr w:type="spellEnd"/>
+      <w:r>
+        <w:t xml:space="preserve">, que envolve diversas fontes disponíveis, podendo ser planilhas, documentos, plataformas de gestão empresarial, dessa forma essa base pode ser chamada de </w:t>
       </w:r>
       <w:r>
         <w:rPr>
@@ -8120,7 +7623,18 @@
           <w:iCs/>
           <w:color w:val="000000" w:themeColor="text1"/>
         </w:rPr>
-        <w:t>Big Data</w:t>
+        <w:t>Big Data.</w:t>
+      </w:r>
+    </w:p>
+    <w:p>
+      <w:r>
+        <w:t>Iniciando o projeto de análise de dados, é possível utilizar a linguagem de programação Python para o desenvolvimento de todo o projeto em questão. É necessário fazer uma prática chamada de imersão ou exploração dos dados, que consiste em pesquisar sobre o tema, analisar quais colunas estão descritas nas bases de dados e quais tipos de informação pode-se inferir a partir disto.</w:t>
+      </w:r>
+    </w:p>
+    <w:p>
+      <w:r>
+        <w:lastRenderedPageBreak/>
+        <w:t xml:space="preserve">Há bibliotecas que facilitam a manipulação dos dados, uma vez que essas bases são muito grandes e é necessário fazer algumas manipulações para o tratamento dos dados. Visto que, o tratamento de dados é uma prática muito necessária, porque com base nas informações adquiridas na imersão dos dados é importante que consigamos identificar os </w:t>
       </w:r>
       <w:r>
         <w:rPr>
@@ -8128,31 +7642,6 @@
           <w:iCs/>
           <w:color w:val="000000" w:themeColor="text1"/>
         </w:rPr>
-        <w:t>.</w:t>
-      </w:r>
-    </w:p>
-    <w:p>
-      <w:r>
-        <w:t xml:space="preserve">Iniciando o projeto de análise de dados, é possível utilizar a linguagem de programação Python para o desenvolvimento de todo o projeto em questão. É necessário fazer uma prática chamada de imersão ou exploração dos dados, que </w:t>
-      </w:r>
-      <w:r>
-        <w:t>consiste em pesquisar sobre o tema, analisar quais colunas estão descritas nas bases de dados e quais tipos de informação pode-se inferir a partir disto.</w:t>
-      </w:r>
-    </w:p>
-    <w:p>
-      <w:r>
-        <w:lastRenderedPageBreak/>
-        <w:t>Há bibliotecas que facilitam a manipulação dos dados, uma vez que essas bases são muito grandes e é ne</w:t>
-      </w:r>
-      <w:r>
-        <w:t xml:space="preserve">cessário fazer algumas manipulações para o tratamento dos dados. Visto que, o tratamento de dados é uma prática muito necessária, porque com base nas informações adquiridas na imersão dos dados é importante que consigamos identificar os </w:t>
-      </w:r>
-      <w:r>
-        <w:rPr>
-          <w:i/>
-          <w:iCs/>
-          <w:color w:val="000000" w:themeColor="text1"/>
-        </w:rPr>
         <w:t>outliers</w:t>
       </w:r>
       <w:r>
@@ -8162,35 +7651,7 @@
         <w:t xml:space="preserve"> </w:t>
       </w:r>
       <w:r>
-        <w:t>q</w:t>
-      </w:r>
-      <w:r>
-        <w:t>ue podem expressar dados com uma alta disparidade ou pontos como ausência de dados.</w:t>
-      </w:r>
-    </w:p>
-    <w:p>
-      <w:pPr>
-        <w:rPr>
-          <w:highlight w:val="yellow"/>
-        </w:rPr>
-      </w:pPr>
-      <w:r>
-        <w:rPr>
-          <w:highlight w:val="red"/>
-        </w:rPr>
-        <w:t>Uma vez que a preparação das bases foi realizada, precisa-se utilizar a normalização ou padronização. Tendo em vista que, alguns modelos fazem medição de distância entre os pontos, faz-se necessário utilizar deste facilitador matemático como citado anterio</w:t>
-      </w:r>
-      <w:r>
-        <w:rPr>
-          <w:highlight w:val="red"/>
-        </w:rPr>
-        <w:t xml:space="preserve">rmente. Em resumo, é necessário utilizar o artifício, entretanto é necessário manter atenção para que os modelos não fiquem tendenciosos e assim não tenham a distribuição de pesos desproporcionais que influenciaram nas respostas dos modelos. </w:t>
-      </w:r>
-      <w:r>
-        <w:rPr>
-          <w:highlight w:val="yellow"/>
-        </w:rPr>
-        <w:t>[CONFUSO]</w:t>
+        <w:t>que podem expressar dados com uma alta disparidade ou pontos como ausência de dados.</w:t>
       </w:r>
     </w:p>
     <w:p/>
@@ -8214,15 +7675,19 @@
           <w:sz w:val="24"/>
           <w:szCs w:val="24"/>
         </w:rPr>
-        <w:t>Objetivo.</w:t>
-      </w:r>
-    </w:p>
-    <w:p>
-      <w:r>
-        <w:t>Essa monografia, que tem como objetivo fazer a apresentação e comparação entre algoritmos relacionados ao aprendizado de máquina utilizando a linguagem Python. Para que das soluções exploradas seja possível fazer o reconhecimento de padrões das b</w:t>
-      </w:r>
-      <w:r>
-        <w:t xml:space="preserve">ases de dados. Sendo assim, podemos aplicar  algoritmos de aprendizado de máquina, para que as tomadas de decisão do mundo real tenham um grau assertivo maior. </w:t>
+        <w:t>OBJETIVO</w:t>
+      </w:r>
+      <w:r>
+        <w:rPr>
+          <w:sz w:val="24"/>
+          <w:szCs w:val="24"/>
+        </w:rPr>
+        <w:t>.</w:t>
+      </w:r>
+    </w:p>
+    <w:p>
+      <w:r>
+        <w:t xml:space="preserve">Essa monografia, que tem como objetivo fazer a apresentação e comparação entre algoritmos relacionados ao aprendizado de máquina utilizando a linguagem Python. Para que das soluções exploradas seja possível fazer o reconhecimento de padrões das bases de dados. Sendo assim, podemos aplicar  algoritmos de aprendizado de máquina, para que as tomadas de decisão do mundo real tenham um grau assertivo maior. </w:t>
       </w:r>
     </w:p>
     <w:p>
@@ -8247,10 +7712,7 @@
         </w:rPr>
       </w:pPr>
       <w:r>
-        <w:t>A revisão bibliográfica foi iniciada pela pesquisa de artigos acadêmicos</w:t>
-      </w:r>
-      <w:r>
-        <w:t xml:space="preserve"> no SciELO, selecionando artigo e trabalhos com palavras-chave</w:t>
+        <w:t>A revisão bibliográfica foi iniciada pela pesquisa de artigos acadêmicos no SciELO, selecionando artigo e trabalhos com palavras-chave</w:t>
       </w:r>
       <w:r>
         <w:rPr>
@@ -8363,14 +7825,7 @@
           <w:color w:val="000000"/>
           <w:highlight w:val="white"/>
         </w:rPr>
-        <w:t>Para iniciar o processo de seleção dos artigos que iriam compor a revisão bibliográfica do presente monografia, anal</w:t>
-      </w:r>
-      <w:r>
-        <w:rPr>
-          <w:color w:val="000000"/>
-          <w:highlight w:val="white"/>
-        </w:rPr>
-        <w:t>isando por parte do resumo e tipo do estudo abordado no artigo acadêmico.</w:t>
+        <w:t>Para iniciar o processo de seleção dos artigos que iriam compor a revisão bibliográfica do presente monografia, analisando por parte do resumo e tipo do estudo abordado no artigo acadêmico.</w:t>
       </w:r>
     </w:p>
     <w:p>
@@ -8413,16 +7868,7 @@
           <w:sz w:val="18"/>
           <w:szCs w:val="18"/>
         </w:rPr>
-        <w:t>Tabela 01 – Ar</w:t>
-      </w:r>
-      <w:r>
-        <w:rPr>
-          <w:rFonts w:cs="Times New Roman"/>
-          <w:color w:val="000000"/>
-          <w:sz w:val="18"/>
-          <w:szCs w:val="18"/>
-        </w:rPr>
-        <w:t>tigos  Utilizados na Pesquisa: Artigo, Nome dos Autores e Palavras-Chave</w:t>
+        <w:t>Tabela 01 – Artigos  Utilizados na Pesquisa: Artigo, Nome dos Autores e Palavras-Chave</w:t>
       </w:r>
     </w:p>
     <w:tbl>
@@ -8578,13 +8024,8 @@
               <w:spacing w:line="240" w:lineRule="auto"/>
               <w:jc w:val="center"/>
             </w:pPr>
-            <w:proofErr w:type="spellStart"/>
-            <w:r>
-              <w:t>Machine</w:t>
-            </w:r>
-            <w:proofErr w:type="spellEnd"/>
-            <w:r>
-              <w:t xml:space="preserve"> Learning na Medicina: Revisão e Aplicabilidade</w:t>
+            <w:r>
+              <w:t>Machine Learning na Medicina: Revisão e Aplicabilidade</w:t>
             </w:r>
           </w:p>
         </w:tc>
@@ -8799,10 +8240,7 @@
             </w:r>
             <w:proofErr w:type="spellEnd"/>
             <w:r>
-              <w:t xml:space="preserve"> data</w:t>
-            </w:r>
-            <w:r>
-              <w:t xml:space="preserve"> mining </w:t>
+              <w:t xml:space="preserve"> data mining </w:t>
             </w:r>
             <w:proofErr w:type="spellStart"/>
             <w:r>
@@ -9470,15 +8908,7 @@
             </w:r>
             <w:proofErr w:type="spellEnd"/>
             <w:r>
-              <w:t xml:space="preserve"> </w:t>
-            </w:r>
-            <w:proofErr w:type="spellStart"/>
-            <w:r>
-              <w:t>Machine</w:t>
-            </w:r>
-            <w:proofErr w:type="spellEnd"/>
-            <w:r>
-              <w:t xml:space="preserve"> Learning </w:t>
+              <w:t xml:space="preserve"> Machine Learning </w:t>
             </w:r>
             <w:proofErr w:type="spellStart"/>
             <w:r>
@@ -9543,10 +8973,7 @@
             </w:r>
             <w:proofErr w:type="spellStart"/>
             <w:r>
-              <w:t>Zh</w:t>
-            </w:r>
-            <w:r>
-              <w:t>uoxi</w:t>
+              <w:t>Zhuoxi</w:t>
             </w:r>
             <w:proofErr w:type="spellEnd"/>
             <w:r>
@@ -9847,10 +9274,7 @@
               <w:jc w:val="center"/>
             </w:pPr>
             <w:r>
-              <w:t>Iara J. S. Ferreira,</w:t>
-            </w:r>
-            <w:r>
-              <w:t xml:space="preserve"> Sarah L. F. de O. Almeida, Acácio Figueiredo Neto, Daniel dos Santos Costa</w:t>
+              <w:t>Iara J. S. Ferreira, Sarah L. F. de O. Almeida, Acácio Figueiredo Neto, Daniel dos Santos Costa</w:t>
             </w:r>
           </w:p>
         </w:tc>
@@ -10299,10 +9723,7 @@
             </w:r>
             <w:proofErr w:type="spellStart"/>
             <w:r>
-              <w:t>fore</w:t>
-            </w:r>
-            <w:r>
-              <w:t>st</w:t>
+              <w:t>forest</w:t>
             </w:r>
             <w:proofErr w:type="spellEnd"/>
             <w:r>
@@ -10471,10 +9892,7 @@
             </w:r>
             <w:proofErr w:type="spellEnd"/>
             <w:r>
-              <w:t xml:space="preserve"> Fonseca Murta, Lucas Feitosa de Al</w:t>
-            </w:r>
-            <w:r>
-              <w:t xml:space="preserve">buquerque Lima </w:t>
+              <w:t xml:space="preserve"> Fonseca Murta, Lucas Feitosa de Albuquerque Lima </w:t>
             </w:r>
             <w:proofErr w:type="spellStart"/>
             <w:r>
@@ -10588,103 +10006,63 @@
       </w:r>
       <w:proofErr w:type="spellEnd"/>
       <w:r>
-        <w:t>, essa ferramenta tem grandes funcionalidades, sendo a conexão direta ao drive, sendo possível executar base de dad</w:t>
-      </w:r>
-      <w:r>
-        <w:t>os diretamente dos repositórios de referência. Esse ambiente de desenvolvimento é construído a partir de células, possibilitando um código arrumado em blocos, podem conter código ou texto e entre outras funcionalidades.</w:t>
-      </w:r>
-    </w:p>
-    <w:p>
-      <w:r>
-        <w:t>Inicializando o projeto de ciência d</w:t>
-      </w:r>
-      <w:r>
-        <w:t>e dados, faz-se necessário a imersão nos dados, neste momento a base de dados vem sendo observada de uma forma geral, como por exemplo quais as colunas a base possuem, quais tipos de variáveis, qual o provedor da base e como esses dados podem começar a agr</w:t>
-      </w:r>
-      <w:r>
-        <w:t>egar valor à organização. À medida que o projeto vai desenvolvendo inferências do mundo real são necessários para o enriquecimento e futuros resultados esperados por ele.</w:t>
-      </w:r>
-    </w:p>
-    <w:p>
-      <w:r>
-        <w:t>Sendo assim, é necessário fazer a utilização de algumas bibliotecas, como por exemplo</w:t>
-      </w:r>
-      <w:r>
-        <w:t xml:space="preserve">: </w:t>
-      </w:r>
-      <w:proofErr w:type="spellStart"/>
-      <w:r>
-        <w:t>Numpy</w:t>
-      </w:r>
-      <w:proofErr w:type="spellEnd"/>
-      <w:r>
-        <w:t xml:space="preserve">, Pandas, </w:t>
-      </w:r>
-      <w:proofErr w:type="spellStart"/>
-      <w:r>
-        <w:t>Seaborn</w:t>
-      </w:r>
-      <w:proofErr w:type="spellEnd"/>
+        <w:t>, essa ferramenta tem grandes funcionalidades, sendo a conexão direta ao drive, sendo possível executar base de dados diretamente dos repositórios de referência. Esse ambiente de desenvolvimento é construído a partir de células, possibilitando um código arrumado em blocos, podem conter código ou texto e entre outras funcionalidades.</w:t>
+      </w:r>
+    </w:p>
+    <w:p>
+      <w:r>
+        <w:t>Inicializando o projeto de ciência de dados, faz-se necessário a imersão nos dados, neste momento a base de dados vem sendo observada de uma forma geral, como por exemplo quais as colunas a base possuem, quais tipos de variáveis, qual o provedor da base e como esses dados podem começar a agregar valor à organização. À medida que o projeto vai desenvolvendo inferências do mundo real são necessários para o enriquecimento e futuros resultados esperados por ele.</w:t>
+      </w:r>
+    </w:p>
+    <w:p>
+      <w:r>
+        <w:t xml:space="preserve">Sendo assim, é necessário fazer a utilização de algumas bibliotecas, como por exemplo: </w:t>
+      </w:r>
+      <w:r>
+        <w:rPr>
+          <w:i/>
+          <w:iCs/>
+        </w:rPr>
+        <w:t>Numpy, Pandas, Seaborn, Matplotlib, Plotly, Scikit Learn</w:t>
+      </w:r>
+      <w:r>
+        <w:t xml:space="preserve">. A parte de tratamento dos dados, é um dos passos mais demorados dos processos de desenvolvimento, pois existem muitos pontos a serem analisados, pontos como </w:t>
+      </w:r>
+      <w:r>
+        <w:rPr>
+          <w:i/>
+          <w:iCs/>
+        </w:rPr>
+        <w:t>outliers</w:t>
+      </w:r>
       <w:r>
         <w:t xml:space="preserve">, </w:t>
       </w:r>
-      <w:proofErr w:type="spellStart"/>
-      <w:r>
-        <w:t>Matplotlib</w:t>
-      </w:r>
-      <w:proofErr w:type="spellEnd"/>
-      <w:r>
-        <w:t xml:space="preserve">, </w:t>
-      </w:r>
-      <w:proofErr w:type="spellStart"/>
-      <w:r>
-        <w:t>Plotly</w:t>
-      </w:r>
-      <w:proofErr w:type="spellEnd"/>
-      <w:r>
-        <w:t xml:space="preserve">, </w:t>
-      </w:r>
-      <w:proofErr w:type="spellStart"/>
-      <w:r>
-        <w:t>Scikit</w:t>
-      </w:r>
-      <w:proofErr w:type="spellEnd"/>
-      <w:r>
-        <w:t xml:space="preserve"> </w:t>
-      </w:r>
-      <w:proofErr w:type="spellStart"/>
-      <w:r>
-        <w:t>Learn</w:t>
-      </w:r>
-      <w:proofErr w:type="spellEnd"/>
-      <w:r>
-        <w:t>. A parte de tratamento dos dados, é um dos passos mais demorados dos processos de desenvolvimento, pois existem muitos pontos a serem analisados, pontos como outliers, dados faltantes ou dados duvi</w:t>
-      </w:r>
-      <w:r>
-        <w:t>dosos. No entanto, quando se trata de aprendizado de máquina, é interessante fazer a manipulação dos dados, para que não seja necessário perder alguns dados.</w:t>
-      </w:r>
-    </w:p>
-    <w:p>
-      <w:r>
-        <w:t>À medida que os valores faltantes são encontrados, temos possibilidades de tratamento dos mesmo. V</w:t>
-      </w:r>
-      <w:r>
-        <w:t xml:space="preserve">erificando qual o tipo de coluna que estamos tratando, se é coluna com variáveis </w:t>
+      <w:r>
+        <w:t xml:space="preserve">que são </w:t>
+      </w:r>
+      <w:r>
+        <w:t>dados faltantes ou dados duvidosos. No entanto, quando se trata de aprendizado de máquina, é interessante fazer a manipulação dos dados, para que não seja necessário perder alguns dados.</w:t>
+      </w:r>
+    </w:p>
+    <w:p>
+      <w:r>
+        <w:t xml:space="preserve">À medida que os valores faltantes são encontrados, temos possibilidades de tratamento dos mesmo. Verificando qual o tipo de coluna que estamos tratando, se é coluna com variáveis </w:t>
       </w:r>
       <w:r>
         <w:lastRenderedPageBreak/>
-        <w:t>numérico ou categóricas. Existem algumas formas de fazer o tratamento, sendo por meio de substituição de valores, exclusão de valores indefinidos ou até mesmo exclusão de  tod</w:t>
-      </w:r>
-      <w:r>
-        <w:t>a a coluna do data frame.</w:t>
-      </w:r>
-    </w:p>
-    <w:p>
-      <w:r>
-        <w:t>A primeira forma de tratamento, em caso de variáveis numéricas pode-se substituir os valores faltantes pela média dos valores existentes, para que assim não se perca volume de dados e comprometa os algoritmos de aprendizado de máq</w:t>
-      </w:r>
-      <w:r>
-        <w:t>uina.</w:t>
+        <w:t>numérico ou categóricas. Existem algumas formas de fazer o tratamento, sendo por meio de substituição de valores, exclusão de valores indefinidos ou até mesmo exclusão de  toda a coluna do data frame.</w:t>
+      </w:r>
+    </w:p>
+    <w:p>
+      <w:r>
+        <w:t>A primeira forma de tratamento, em caso de variáveis numéricas pode-se substituir os valores faltantes pela média</w:t>
+      </w:r>
+      <w:r>
+        <w:t xml:space="preserve"> ou mediana</w:t>
+      </w:r>
+      <w:r>
+        <w:t xml:space="preserve"> dos valores existentes, para que assim não se perca volume de dados e comprometa os algoritmos de aprendizado de máquina.</w:t>
       </w:r>
     </w:p>
     <w:p>
@@ -10694,21 +10072,28 @@
     </w:p>
     <w:p>
       <w:r>
-        <w:t>A terceira</w:t>
-      </w:r>
-      <w:r>
-        <w:t xml:space="preserve"> forma consiste em fazer a exclusão de toda a coluna, sendo por motivos de alto índices de dados faltantes ou a coluna não apresenta nenhum nível de correlação com o resto do data frame.</w:t>
-      </w:r>
-    </w:p>
-    <w:p>
-      <w:r>
-        <w:t>Na linguagem de programação Python, é possível fazer operações matemá</w:t>
-      </w:r>
-      <w:r>
-        <w:t>ticas de forma simples e rápida, tendo em mente que nestes projetos de aprendizado de máquinas manipula-se grandes bases de dados. Para que seja possível fazer a manipulação, utiliza-se a biblioteca do pandas para fazer a manipulação da massa de dados. Ass</w:t>
-      </w:r>
-      <w:r>
-        <w:t>im tornando a visualização inicial mais fácil.</w:t>
+        <w:t>A terceira forma consiste em fazer a exclusão de toda a coluna, sendo por motivos de alto índices de dados faltantes ou a coluna não apresenta nenhum nível de correlação com o resto do data frame.</w:t>
+      </w:r>
+    </w:p>
+    <w:p>
+      <w:r>
+        <w:t xml:space="preserve">Na linguagem de programação </w:t>
+      </w:r>
+      <w:r>
+        <w:rPr>
+          <w:i/>
+          <w:iCs/>
+        </w:rPr>
+        <w:t>Python</w:t>
+      </w:r>
+      <w:r>
+        <w:t xml:space="preserve">, é possível fazer operações matemáticas de forma simples e rápida, tendo em mente que nestes projetos de aprendizado de máquinas manipula-se grandes bases de dados. Para que seja possível fazer a manipulação, utiliza-se a biblioteca do </w:t>
+      </w:r>
+      <w:r>
+        <w:t>P</w:t>
+      </w:r>
+      <w:r>
+        <w:t>andas para fazer a manipulação da massa de dados. Assim tornando a visualização inicial mais fácil.</w:t>
       </w:r>
     </w:p>
     <w:p>
@@ -10717,79 +10102,41 @@
       </w:r>
       <w:r>
         <w:rPr>
-          <w:color w:val="FF0000"/>
+          <w:i/>
+          <w:iCs/>
         </w:rPr>
         <w:t>data frame</w:t>
       </w:r>
       <w:r>
-        <w:t xml:space="preserve"> é uma estrutura que guarda diversos tipos de variáveis, no estilo de matriz. Sendo assim podendo se orientar pelos índices das respectivas colunas distribuídas nela. Ao utilizar o data frame, pode ser necessário fazer uso de métodos estatísticos, como por</w:t>
-      </w:r>
-      <w:r>
-        <w:t xml:space="preserve"> exemplo a utilização de desvio padrão, mediana, média, quartil etc.</w:t>
-      </w:r>
-    </w:p>
-    <w:p>
-      <w:r>
-        <w:t xml:space="preserve">A biblioteca </w:t>
-      </w:r>
-      <w:proofErr w:type="spellStart"/>
-      <w:r>
-        <w:t>Numpy</w:t>
-      </w:r>
-      <w:proofErr w:type="spellEnd"/>
-      <w:r>
-        <w:t xml:space="preserve"> é geralmente utilizada quando se julga necessário fazer manipulações em matrizes ou vetores contendo diversos tipos de dados, assim aparecendo como um facilitador da li</w:t>
-      </w:r>
-      <w:r>
-        <w:t xml:space="preserve">nguagem. Sendo assim, existem muitas formas de utilizar as funções do </w:t>
-      </w:r>
-      <w:proofErr w:type="spellStart"/>
-      <w:r>
-        <w:t>Numpy</w:t>
-      </w:r>
-      <w:proofErr w:type="spellEnd"/>
-      <w:r>
-        <w:t>, como por exemplo utilizar estatística básica, rápidas operações entre conjunto de dados, operações algébricas, simulações aleatórias, organização de dados, seleção entre outras fo</w:t>
-      </w:r>
-      <w:r>
-        <w:t>rmas.</w:t>
-      </w:r>
-    </w:p>
-    <w:p>
-      <w:r>
-        <w:t xml:space="preserve">A biblioteca </w:t>
-      </w:r>
-      <w:proofErr w:type="spellStart"/>
-      <w:r>
-        <w:t>Seaborn</w:t>
-      </w:r>
-      <w:proofErr w:type="spellEnd"/>
-      <w:r>
-        <w:t xml:space="preserve"> podendo ser utilizado para a montagem das informações dispostas nas bases de dados. É possível fazer a montagem de diversos tipos de gráficos como por exemplo: gráfico de barra, círculo, linhas, histograma.</w:t>
-      </w:r>
-    </w:p>
-    <w:p>
-      <w:r>
-        <w:t xml:space="preserve">A biblioteca </w:t>
-      </w:r>
-      <w:proofErr w:type="spellStart"/>
-      <w:r>
-        <w:t>Scikit</w:t>
-      </w:r>
-      <w:proofErr w:type="spellEnd"/>
-      <w:r>
-        <w:t xml:space="preserve"> </w:t>
-      </w:r>
-      <w:proofErr w:type="spellStart"/>
-      <w:r>
-        <w:t>Le</w:t>
-      </w:r>
-      <w:r>
-        <w:t>arn</w:t>
-      </w:r>
-      <w:proofErr w:type="spellEnd"/>
-      <w:r>
-        <w:t xml:space="preserve">, também conhecida por </w:t>
+        <w:t xml:space="preserve"> </w:t>
+      </w:r>
+      <w:r>
+        <w:t xml:space="preserve">é uma estrutura que guarda diversos tipos de variáveis, no estilo de matriz. Sendo assim podendo se orientar pelos índices das respectivas colunas distribuídas nela. Ao utilizar o </w:t>
+      </w:r>
+      <w:r>
+        <w:rPr>
+          <w:i/>
+          <w:iCs/>
+        </w:rPr>
+        <w:t>data frame</w:t>
+      </w:r>
+      <w:r>
+        <w:t>, pode ser necessário fazer uso de métodos estatísticos, como por exemplo a utilização de desvio padrão, mediana, média, quartil etc.</w:t>
+      </w:r>
+    </w:p>
+    <w:p>
+      <w:r>
+        <w:t>A biblioteca Numpy é geralmente utilizada quando se julga necessário fazer manipulações em matrizes ou vetores contendo diversos tipos de dados, assim aparecendo como um facilitador da linguagem. Sendo assim, existem muitas formas de utilizar as funções do Numpy, como por exemplo utilizar estatística básica, rápidas operações entre conjunto de dados, operações algébricas, simulações aleatórias, organização de dados, seleção entre outras formas.</w:t>
+      </w:r>
+    </w:p>
+    <w:p>
+      <w:r>
+        <w:t>A biblioteca Seaborn podendo ser utilizado para a montagem das informações dispostas nas bases de dados. É possível fazer a montagem de diversos tipos de gráficos como por exemplo: gráfico de barra, círculo, linhas, histograma.</w:t>
+      </w:r>
+    </w:p>
+    <w:p>
+      <w:r>
+        <w:t xml:space="preserve">A biblioteca Scikit Learn, também conhecida por </w:t>
       </w:r>
       <w:proofErr w:type="spellStart"/>
       <w:r>
@@ -10822,10 +10169,7 @@
       </w:r>
       <w:proofErr w:type="spellEnd"/>
       <w:r>
-        <w:t>, pré-processamento das informações e as métricas para avaliação. Neste projeto iremos abordar os a algoritmos de classificação, os algoritmos são o Randon Forest</w:t>
-      </w:r>
-      <w:r>
-        <w:t xml:space="preserve">, </w:t>
+        <w:t xml:space="preserve">, pré-processamento das informações e as métricas para avaliação. Neste projeto iremos abordar os a algoritmos de classificação, os algoritmos são o Randon Forest, </w:t>
       </w:r>
       <w:proofErr w:type="spellStart"/>
       <w:r>
@@ -10964,21 +10308,12 @@
       </w:pPr>
       <w:r>
         <w:lastRenderedPageBreak/>
-        <w:t>ALGORITMOS</w:t>
-      </w:r>
-      <w:r>
-        <w:t xml:space="preserve"> DE MACHINE LEARNING.</w:t>
-      </w:r>
-    </w:p>
-    <w:p>
-      <w:r>
-        <w:t>Os modelos utilizados nesta monografia para o desenvolvime</w:t>
-      </w:r>
-      <w:r>
-        <w:t>nto, tendo como objetivo fazer a  comparação de desempenho são algoritmos que buscam classificar informações semelhantes. Para obter os resultados dos treinamento dos modelos, será utilizado as métricas para julgar quanto de porcentagem o modelo foi assert</w:t>
-      </w:r>
-      <w:r>
-        <w:t>ivo, em cada uma dos treinos.</w:t>
+        <w:t>ALGORITMOS DE MACHINE LEARNING.</w:t>
+      </w:r>
+    </w:p>
+    <w:p>
+      <w:r>
+        <w:t>Os modelos utilizados nesta monografia para o desenvolvimento, tendo como objetivo fazer a  comparação de desempenho são algoritmos que buscam classificar informações semelhantes. Para obter os resultados dos treinamento dos modelos, será utilizado as métricas para julgar quanto de porcentagem o modelo foi assertivo, em cada uma dos treinos.</w:t>
       </w:r>
     </w:p>
     <w:p>
@@ -11083,16 +10418,14 @@
         </w:rPr>
         <w:t xml:space="preserve">Árvore de </w:t>
       </w:r>
-      <w:proofErr w:type="spellStart"/>
       <w:r>
         <w:rPr>
           <w:rFonts w:cs="Times New Roman"/>
           <w:b/>
           <w:color w:val="000000"/>
         </w:rPr>
-        <w:t>Descisão</w:t>
-      </w:r>
-      <w:proofErr w:type="spellEnd"/>
+        <w:t>Decisão</w:t>
+      </w:r>
       <w:r>
         <w:rPr>
           <w:rFonts w:cs="Times New Roman"/>
@@ -11140,11 +10473,13 @@
       <w:r>
         <w:t xml:space="preserve">É um algoritmo versátil, pois é possível fazer tarefas tanto de regressão como de classificação, sendo assim poderosos, para tratar de bases de dados complexas. Esse algoritmo se torna mais atraente, visto que para utilizá-lo não é  necessária uma base de dados altamente tratada ou escalonada conforme a distribuição das informações presentes. À medida que o treinamento do algoritmo vai ocorrendo, existem ferramentas de visualização de árvores na biblioteca do </w:t>
       </w:r>
-      <w:proofErr w:type="spellStart"/>
-      <w:r>
+      <w:r>
+        <w:rPr>
+          <w:i/>
+          <w:iCs/>
+        </w:rPr>
         <w:t>Scikit-Learn</w:t>
       </w:r>
-      <w:proofErr w:type="spellEnd"/>
       <w:r>
         <w:t>, para assim entender como as classificações do modelo estão acontecendo.</w:t>
       </w:r>
@@ -11157,31 +10492,13 @@
       <w:r>
         <w:t xml:space="preserve">Exemplo de plotagem visual de uma árvore de decisão. Caso a </w:t>
       </w:r>
-      <w:proofErr w:type="spellStart"/>
       <w:r>
         <w:rPr>
           <w:i/>
           <w:iCs/>
         </w:rPr>
-        <w:t>pental</w:t>
-      </w:r>
-      <w:proofErr w:type="spellEnd"/>
-      <w:r>
-        <w:rPr>
-          <w:i/>
-          <w:iCs/>
-        </w:rPr>
-        <w:t xml:space="preserve"> </w:t>
-      </w:r>
-      <w:proofErr w:type="spellStart"/>
-      <w:r>
-        <w:rPr>
-          <w:i/>
-          <w:iCs/>
-        </w:rPr>
-        <w:t>length</w:t>
-      </w:r>
-      <w:proofErr w:type="spellEnd"/>
+        <w:t>pental length</w:t>
+      </w:r>
       <w:r>
         <w:rPr>
           <w:color w:val="FF0000"/>
@@ -11189,15 +10506,7 @@
         <w:t xml:space="preserve"> </w:t>
       </w:r>
       <w:r>
-        <w:t xml:space="preserve">menor que 2,45cm  o algoritmo irá classificar como </w:t>
-      </w:r>
-      <w:proofErr w:type="spellStart"/>
-      <w:r>
-        <w:t>setosa</w:t>
-      </w:r>
-      <w:proofErr w:type="spellEnd"/>
-      <w:r>
-        <w:t>, caso contrário o algoritmo irá fazer um número X de perguntas para que assim a classificação seja feita</w:t>
+        <w:t>menor que 2,45cm  o algoritmo irá classificar como setosa, caso contrário o algoritmo irá fazer um número X de perguntas para que assim a classificação seja feita</w:t>
       </w:r>
     </w:p>
     <w:p>
@@ -11280,44 +10589,62 @@
           <w:sz w:val="20"/>
           <w:szCs w:val="20"/>
         </w:rPr>
-        <w:t xml:space="preserve">Figura X: Árvore de Decisão da Iris. Fonte: Mãos à Obra Aprendizado de Máquina com </w:t>
-      </w:r>
-      <w:proofErr w:type="spellStart"/>
-      <w:r>
-        <w:rPr>
-          <w:b w:val="0"/>
-          <w:sz w:val="20"/>
-          <w:szCs w:val="20"/>
-        </w:rPr>
-        <w:t>Scikit-Learn</w:t>
-      </w:r>
-      <w:proofErr w:type="spellEnd"/>
-      <w:r>
-        <w:rPr>
-          <w:b w:val="0"/>
-          <w:sz w:val="20"/>
-          <w:szCs w:val="20"/>
-        </w:rPr>
-        <w:t xml:space="preserve"> &amp; </w:t>
-      </w:r>
-      <w:proofErr w:type="spellStart"/>
-      <w:r>
-        <w:rPr>
-          <w:b w:val="0"/>
-          <w:sz w:val="20"/>
-          <w:szCs w:val="20"/>
-        </w:rPr>
-        <w:t>TensorFlow</w:t>
-      </w:r>
-      <w:proofErr w:type="spellEnd"/>
-      <w:r>
-        <w:rPr>
-          <w:b w:val="0"/>
-          <w:sz w:val="20"/>
-          <w:szCs w:val="20"/>
-        </w:rPr>
-        <w:t xml:space="preserve"> – 05/04/2022.</w:t>
-      </w:r>
+        <w:t>Figura X: Árvore de Decisão da Iris. Fonte: Mãos à Obra Aprendizado de Máquina com Scikit-Learn &amp; TensorFlow – 05/04/2022.</w:t>
+      </w:r>
+    </w:p>
+    <w:p>
+      <w:pPr>
+        <w:pStyle w:val="PargrafodaLista"/>
+        <w:pBdr>
+          <w:top w:val="nil"/>
+          <w:left w:val="nil"/>
+          <w:bottom w:val="nil"/>
+          <w:right w:val="nil"/>
+          <w:between w:val="nil"/>
+        </w:pBdr>
+        <w:ind w:left="360"/>
+        <w:rPr>
+          <w:rFonts w:cs="Times New Roman"/>
+          <w:b/>
+          <w:color w:val="000000"/>
+        </w:rPr>
+      </w:pPr>
+    </w:p>
+    <w:p>
+      <w:pPr>
+        <w:pStyle w:val="PargrafodaLista"/>
+        <w:pBdr>
+          <w:top w:val="nil"/>
+          <w:left w:val="nil"/>
+          <w:bottom w:val="nil"/>
+          <w:right w:val="nil"/>
+          <w:between w:val="nil"/>
+        </w:pBdr>
+        <w:ind w:left="360"/>
+        <w:rPr>
+          <w:rFonts w:cs="Times New Roman"/>
+          <w:b/>
+          <w:color w:val="000000"/>
+        </w:rPr>
+      </w:pPr>
+    </w:p>
+    <w:p>
+      <w:pPr>
+        <w:pStyle w:val="PargrafodaLista"/>
+        <w:pBdr>
+          <w:top w:val="nil"/>
+          <w:left w:val="nil"/>
+          <w:bottom w:val="nil"/>
+          <w:right w:val="nil"/>
+          <w:between w:val="nil"/>
+        </w:pBdr>
+        <w:ind w:left="360"/>
+        <w:rPr>
+          <w:rFonts w:cs="Times New Roman"/>
+          <w:b/>
+          <w:color w:val="000000"/>
+        </w:rPr>
+      </w:pPr>
     </w:p>
     <w:p>
       <w:pPr>
@@ -11363,6 +10690,7 @@
           <w:b/>
           <w:color w:val="000000"/>
         </w:rPr>
+        <w:lastRenderedPageBreak/>
         <w:t>Floresta Aleatória – (</w:t>
       </w:r>
       <w:proofErr w:type="spellStart"/>
@@ -11433,14 +10761,18 @@
         <w:rPr>
           <w:rFonts w:cs="Times New Roman"/>
           <w:b/>
-          <w:color w:val="000000"/>
-        </w:rPr>
-      </w:pPr>
-      <w:r>
-        <w:lastRenderedPageBreak/>
-        <w:t xml:space="preserve"> </w:t>
-      </w:r>
-      <w:r>
+          <w:bCs/>
+          <w:color w:val="000000"/>
+        </w:rPr>
+      </w:pPr>
+      <w:r>
+        <w:t xml:space="preserve"> </w:t>
+      </w:r>
+      <w:r>
+        <w:rPr>
+          <w:b/>
+          <w:bCs/>
+        </w:rPr>
         <w:t>Regressão Logística:</w:t>
       </w:r>
     </w:p>
@@ -11467,11 +10799,9 @@
       <w:r>
         <w:t xml:space="preserve">O funcionamento do modelo de regressão logística, tem como característica uma equação de reta que gera um gráfico </w:t>
       </w:r>
-      <w:proofErr w:type="spellStart"/>
-      <w:r>
-        <w:t>sigmóide</w:t>
-      </w:r>
-      <w:proofErr w:type="spellEnd"/>
+      <w:r>
+        <w:t>sigmoide</w:t>
+      </w:r>
       <w:r>
         <w:t xml:space="preserve">, ou seja, em formato de S. Como podemos observar o exemplo a seguir na figura X. Assim o treinamento e função de custo, pode ser expresso por uma função matemática chamada de log </w:t>
       </w:r>
@@ -11569,47 +10899,7 @@
           <w:sz w:val="20"/>
           <w:szCs w:val="20"/>
         </w:rPr>
-        <w:t xml:space="preserve">Figura X: Função Logística. Fonte: Mãos à Obra Aprendizado de Máquina com </w:t>
-      </w:r>
-      <w:proofErr w:type="spellStart"/>
-      <w:r>
-        <w:rPr>
-          <w:rFonts w:cs="Times New Roman"/>
-          <w:color w:val="000000"/>
-          <w:sz w:val="20"/>
-          <w:szCs w:val="20"/>
-        </w:rPr>
-        <w:t>Scikit-Learn</w:t>
-      </w:r>
-      <w:proofErr w:type="spellEnd"/>
-      <w:r>
-        <w:rPr>
-          <w:rFonts w:cs="Times New Roman"/>
-          <w:color w:val="000000"/>
-          <w:sz w:val="20"/>
-          <w:szCs w:val="20"/>
-        </w:rPr>
-        <w:t xml:space="preserve"> &amp; </w:t>
-      </w:r>
-      <w:proofErr w:type="spellStart"/>
-      <w:r>
-        <w:rPr>
-          <w:rFonts w:cs="Times New Roman"/>
-          <w:color w:val="000000"/>
-          <w:sz w:val="20"/>
-          <w:szCs w:val="20"/>
-        </w:rPr>
-        <w:t>TensorFlow</w:t>
-      </w:r>
-      <w:proofErr w:type="spellEnd"/>
-      <w:r>
-        <w:rPr>
-          <w:rFonts w:cs="Times New Roman"/>
-          <w:color w:val="000000"/>
-          <w:sz w:val="20"/>
-          <w:szCs w:val="20"/>
-        </w:rPr>
-        <w:t xml:space="preserve"> – 05/04/2022.</w:t>
+        <w:t>Figura X: Função Logística. Fonte: Mãos à Obra Aprendizado de Máquina com Scikit-Learn &amp; TensorFlow – 05/04/2022.</w:t>
       </w:r>
     </w:p>
     <w:p>
@@ -11777,6 +11067,7 @@
         <w:rPr>
           <w:color w:val="000000"/>
         </w:rPr>
+        <w:lastRenderedPageBreak/>
         <w:t>Hamming</w:t>
       </w:r>
     </w:p>
@@ -11795,7 +11086,6 @@
         <w:rPr>
           <w:noProof/>
         </w:rPr>
-        <w:lastRenderedPageBreak/>
         <w:drawing>
           <wp:inline distT="0" distB="0" distL="0" distR="0" wp14:anchorId="77136A28" wp14:editId="43535A32">
             <wp:extent cx="5760085" cy="1833245"/>
@@ -11958,19 +11248,13 @@
     </w:p>
     <w:p>
       <w:r>
-        <w:t xml:space="preserve">À medida que avançar pelas partes mais iniciais do projeto, chegando ao ponto de precisar separar a base de dados para pôr em prática os devidos treinamentos dos modelos, para não encontrar dificuldades quando obter o resultado perante os modelos. Uma vez </w:t>
-      </w:r>
-      <w:r>
-        <w:t>que é necessário fazer a separação da base em algumas partes, como: base que será submetida aos treinos, para realização dos testes e validações necessárias dos modelos utilizados.</w:t>
+        <w:t>À medida que avançar pelas partes mais iniciais do projeto, chegando ao ponto de precisar separar a base de dados para pôr em prática os devidos treinamentos dos modelos, para não encontrar dificuldades quando obter o resultado perante os modelos. Uma vez que é necessário fazer a separação da base em algumas partes, como: base que será submetida aos treinos, para realização dos testes e validações necessárias dos modelos utilizados.</w:t>
       </w:r>
     </w:p>
     <w:p/>
     <w:p>
       <w:r>
-        <w:t>A base de dados escolhido, possui dados de qualidade do ar, de Beijing, co</w:t>
-      </w:r>
-      <w:r>
-        <w:t>mposta por dados numéricos e categóricos, como por exemplo:</w:t>
+        <w:t>A base de dados escolhido, possui dados de qualidade do ar, de Beijing, composta por dados numéricos e categóricos, como por exemplo:</w:t>
       </w:r>
       <w:r>
         <w:t xml:space="preserve"> </w:t>
@@ -12015,10 +11299,7 @@
         <w:t>[QUAL O SIGNIFICADO DESTES INDICADORES],</w:t>
       </w:r>
       <w:r>
-        <w:t xml:space="preserve"> temperatura, pressão (°C) , temperatura do ponto de orvalho (DEWP), chu</w:t>
-      </w:r>
-      <w:r>
-        <w:t>va (mm), velocidade do vento (WSPM), direção do vento (</w:t>
+        <w:t xml:space="preserve"> temperatura, pressão (°C) , temperatura do ponto de orvalho (DEWP), chuva (mm), velocidade do vento (WSPM), direção do vento (</w:t>
       </w:r>
       <w:proofErr w:type="spellStart"/>
       <w:r>
@@ -12031,44 +11312,29 @@
     </w:p>
     <w:p>
       <w:r>
-        <w:t>Dentre esses atributos citados anteriormente, há algumas variações dentre os valores como valores inteiros, reais, cadeia de caracteres. Os tipos das variáve</w:t>
-      </w:r>
-      <w:r>
-        <w:t xml:space="preserve">is são separados por classificações como: numérica contínua, numérica discreta, categóricas nominais, categóricas ordinais. </w:t>
-      </w:r>
-    </w:p>
-    <w:p>
-      <w:r>
-        <w:t>Visualizando de forma mais prática as variáveis numéricas têm como característica ser do tipo número inteiro para as discretas, com</w:t>
-      </w:r>
-      <w:r>
-        <w:t xml:space="preserve">o por exemplo dias, meses, anos. Já para o tipo contínuo, tem a característica de número real, como por exemplo temperatura, pressão atmosférica e velocidade do vento. </w:t>
-      </w:r>
-    </w:p>
-    <w:p>
-      <w:r>
-        <w:t>Seguindo, para as variáveis categóricas, iniciando pela nominal, são dados que não mens</w:t>
-      </w:r>
-      <w:r>
-        <w:t>uráveis e sem ordem, como por exemplo cor dos olhos, gênero, nome, cor de pele. Já o tipo ordinal tem como característica fazer a classificação sob uma lógica, como por exemplo tamanho P, M, G.</w:t>
-      </w:r>
-    </w:p>
-    <w:p>
-      <w:r>
-        <w:t>Originalmente a base de dados está organizada em tabelas do Ex</w:t>
-      </w:r>
-      <w:r>
-        <w:t>cel, separada por região de coleta, julgou-se necessário fazer o agrupamento de toda a base em um único data frame.  Conforme as verificações feitas na base de dados,  constatou-se alguns dados faltantes.</w:t>
+        <w:t xml:space="preserve">Dentre esses atributos citados anteriormente, há algumas variações dentre os valores como valores inteiros, reais, cadeia de caracteres. Os tipos das variáveis são separados por classificações como: numérica contínua, numérica discreta, categóricas nominais, categóricas ordinais. </w:t>
+      </w:r>
+    </w:p>
+    <w:p>
+      <w:r>
+        <w:t xml:space="preserve">Visualizando de forma mais prática as variáveis numéricas têm como característica ser do tipo número inteiro para as discretas, como por exemplo dias, meses, anos. Já para o tipo contínuo, tem a característica de número real, como por exemplo temperatura, pressão atmosférica e velocidade do vento. </w:t>
+      </w:r>
+    </w:p>
+    <w:p>
+      <w:r>
+        <w:t>Seguindo, para as variáveis categóricas, iniciando pela nominal, são dados que não mensuráveis e sem ordem, como por exemplo cor dos olhos, gênero, nome, cor de pele. Já o tipo ordinal tem como característica fazer a classificação sob uma lógica, como por exemplo tamanho P, M, G.</w:t>
+      </w:r>
+    </w:p>
+    <w:p>
+      <w:r>
+        <w:t>Originalmente a base de dados está organizada em tabelas do Excel, separada por região de coleta, julgou-se necessário fazer o agrupamento de toda a base em um único data frame.  Conforme as verificações feitas na base de dados,  constatou-se alguns dados faltantes.</w:t>
       </w:r>
     </w:p>
     <w:p>
       <w:bookmarkStart w:id="46" w:name="_heading=h.1tuee74" w:colFirst="0" w:colLast="0"/>
       <w:bookmarkEnd w:id="46"/>
       <w:r>
-        <w:t>Apresentando a base de dados com a biblioteca Panda</w:t>
-      </w:r>
-      <w:r>
-        <w:t xml:space="preserve">s, com a função </w:t>
+        <w:t xml:space="preserve">Apresentando a base de dados com a biblioteca Pandas, com a função </w:t>
       </w:r>
       <w:proofErr w:type="spellStart"/>
       <w:r>
@@ -12258,26 +11524,12 @@
     </w:p>
     <w:p>
       <w:r>
-        <w:t>Conforme citado anteriormente, os dados faltantes aparecem em algumas colunas do data frame. Utilizando as bibliotecas de Python como Pandas</w:t>
-      </w:r>
-      <w:r>
-        <w:t xml:space="preserve"> e </w:t>
-      </w:r>
-      <w:proofErr w:type="spellStart"/>
-      <w:r>
-        <w:t>Numpy</w:t>
-      </w:r>
-      <w:proofErr w:type="spellEnd"/>
-      <w:r>
-        <w:t xml:space="preserve"> que possibilitam a visualização de dados, tratamento ou exclusão do dado. É possível fazer de algumas formas a verificação dos dados.</w:t>
-      </w:r>
-    </w:p>
-    <w:p>
-      <w:r>
-        <w:t>Nota-se que, o pré-processamento pode ser iniciado pela variáveis dos tipos numéricas, utilizando a função descre</w:t>
-      </w:r>
-      <w:r>
-        <w:t>ver do Pandas. Essa função retorna algumas funções estatísticas sobre a base de dados, como por exemplo: contagem, média, desvio-padrão, valor máximo, quartil, valor máximo e mínimo.</w:t>
+        <w:t>Conforme citado anteriormente, os dados faltantes aparecem em algumas colunas do data frame. Utilizando as bibliotecas de Python como Pandas e Numpy que possibilitam a visualização de dados, tratamento ou exclusão do dado. É possível fazer de algumas formas a verificação dos dados.</w:t>
+      </w:r>
+    </w:p>
+    <w:p>
+      <w:r>
+        <w:t>Nota-se que, o pré-processamento pode ser iniciado pela variáveis dos tipos numéricas, utilizando a função descrever do Pandas. Essa função retorna algumas funções estatísticas sobre a base de dados, como por exemplo: contagem, média, desvio-padrão, valor máximo, quartil, valor máximo e mínimo.</w:t>
       </w:r>
     </w:p>
     <w:p/>
@@ -12431,10 +11683,7 @@
       </w:r>
       <w:proofErr w:type="spellEnd"/>
       <w:r>
-        <w:t>, caso contrário fal</w:t>
-      </w:r>
-      <w:r>
-        <w:t xml:space="preserve">se. A fim de visualizar a quantidade de valores nulos do data frame, atrela-se a função </w:t>
+        <w:t xml:space="preserve">, caso contrário false. A fim de visualizar a quantidade de valores nulos do data frame, atrela-se a função </w:t>
       </w:r>
       <w:r>
         <w:rPr>
@@ -12459,10 +11708,7 @@
     </w:p>
     <w:p>
       <w:r>
-        <w:t>Como citado anteriormente, o processo de tratamento</w:t>
-      </w:r>
-      <w:r>
-        <w:t xml:space="preserve"> de dados é um trecho importante quando se trata de  projeto de análise de dados. Com isso a base utilizada neste projeto estava segmentada em doze parte, sendo dados histórico de 2013 a 2017 das estações descritas a seguir: </w:t>
+        <w:t xml:space="preserve">Como citado anteriormente, o processo de tratamento de dados é um trecho importante quando se trata de  projeto de análise de dados. Com isso a base utilizada neste projeto estava segmentada em doze parte, sendo dados histórico de 2013 a 2017 das estações descritas a seguir: </w:t>
       </w:r>
       <w:proofErr w:type="spellStart"/>
       <w:r>
@@ -12482,10 +11728,7 @@
       </w:r>
       <w:proofErr w:type="spellStart"/>
       <w:r>
-        <w:t>Tianta</w:t>
-      </w:r>
-      <w:r>
-        <w:t>n</w:t>
+        <w:t>Tiantan</w:t>
       </w:r>
       <w:proofErr w:type="spellEnd"/>
       <w:r>
@@ -12565,21 +11808,12 @@
       </w:r>
       <w:r>
         <w:lastRenderedPageBreak/>
-        <w:t xml:space="preserve">conjunto, julgou-se necessário fazer o tratamento dos dados faltantes de todas as base em separado para que assim </w:t>
-      </w:r>
-      <w:r>
-        <w:t>as particularidade de cada uma das regiões não tivesse alteração. Visto que ao agrupar todas as parte todas as partes as médias das tabelas ficariam diferentes por conta das particularidade de cada região do dado colhido tanto do número de instâncias do da</w:t>
-      </w:r>
-      <w:r>
-        <w:t>ta frame.</w:t>
-      </w:r>
-    </w:p>
-    <w:p>
-      <w:r>
-        <w:t>Portanto o método de tratamento de dados escolhido foi o de substituição de valores inteiros e reais ausentes e exclusão de linhas. A substituição dos valores indefinidos foi feita por meio da média dos valores presentes na base de cada coluna re</w:t>
-      </w:r>
-      <w:r>
-        <w:t>spectivamente, já os valores que foram excluídos sendo do tipo categórico.</w:t>
+        <w:t>conjunto, julgou-se necessário fazer o tratamento dos dados faltantes de todas as base em separado para que assim as particularidade de cada uma das regiões não tivesse alteração. Visto que ao agrupar todas as parte todas as partes as médias das tabelas ficariam diferentes por conta das particularidade de cada região do dado colhido tanto do número de instâncias do data frame.</w:t>
+      </w:r>
+    </w:p>
+    <w:p>
+      <w:r>
+        <w:t>Portanto o método de tratamento de dados escolhido foi o de substituição de valores inteiros e reais ausentes e exclusão de linhas. A substituição dos valores indefinidos foi feita por meio da média dos valores presentes na base de cada coluna respectivamente, já os valores que foram excluídos sendo do tipo categórico.</w:t>
       </w:r>
     </w:p>
     <w:p>
@@ -12589,10 +11823,7 @@
         </w:rPr>
       </w:pPr>
       <w:r>
-        <w:t xml:space="preserve">Seguindo o desenvolvimento, é necessário fazer com que a base de dados tenha somente informações que possam ser aproveitadas no processo de aprendizado de máquina, no qual serão os </w:t>
-      </w:r>
-      <w:r>
-        <w:t xml:space="preserve">próximos passos. Com a necessidade de ajuste da base, utilizou-se a matriz de correlação, essa ferramenta é utilizada para verificar a relação entre as variáveis da base de dados, como </w:t>
+        <w:t xml:space="preserve">Seguindo o desenvolvimento, é necessário fazer com que a base de dados tenha somente informações que possam ser aproveitadas no processo de aprendizado de máquina, no qual serão os próximos passos. Com a necessidade de ajuste da base, utilizou-se a matriz de correlação, essa ferramenta é utilizada para verificar a relação entre as variáveis da base de dados, como </w:t>
       </w:r>
       <w:r>
         <w:rPr>
@@ -12609,6 +11840,7 @@
     </w:p>
     <w:p>
       <w:pPr>
+        <w:jc w:val="center"/>
         <w:rPr>
           <w:rFonts w:cs="Times New Roman"/>
           <w:noProof/>
@@ -12621,18 +11853,10 @@
           <w:noProof/>
           <w:color w:val="000000"/>
         </w:rPr>
-        <w:t xml:space="preserve"> </w:t>
-      </w:r>
-      <w:r>
-        <w:rPr>
-          <w:rFonts w:cs="Times New Roman"/>
-          <w:noProof/>
-          <w:color w:val="000000"/>
-        </w:rPr>
         <w:drawing>
-          <wp:inline distT="0" distB="0" distL="0" distR="0" wp14:anchorId="699435B6" wp14:editId="1D4D06EE">
-            <wp:extent cx="5972175" cy="4683125"/>
-            <wp:effectExtent l="0" t="0" r="0" b="3175"/>
+          <wp:inline distT="0" distB="0" distL="0" distR="0" wp14:anchorId="699435B6" wp14:editId="75DBB715">
+            <wp:extent cx="6540846" cy="4906885"/>
+            <wp:effectExtent l="0" t="0" r="0" b="8255"/>
             <wp:docPr id="1045" name="image4.png" descr="Gráfico de mapa de árvore&#10;&#10;Descrição gerada automaticamente"/>
             <wp:cNvGraphicFramePr/>
             <a:graphic xmlns:a="http://schemas.openxmlformats.org/drawingml/2006/main">
@@ -12652,7 +11876,7 @@
                   <pic:spPr>
                     <a:xfrm>
                       <a:off x="0" y="0"/>
-                      <a:ext cx="5972581" cy="4683443"/>
+                      <a:ext cx="6549584" cy="4913441"/>
                     </a:xfrm>
                     <a:prstGeom prst="rect">
                       <a:avLst/>
@@ -12704,32 +11928,35 @@
     <w:p>
       <w:r>
         <w:lastRenderedPageBreak/>
-        <w:t>Ao utilizar a matriz de correlação, julgou-se necessário fazer a comparação entre as colunas para melhor adequar quando for aplicador os modelos de aprendizado de máquina. Com isso gera-se um valor das comparações fixado entre 1 e -1. No entanto, na matriz</w:t>
-      </w:r>
-      <w:r>
-        <w:t xml:space="preserve"> em questão os número estão no intervalo de 1 até -0,75.</w:t>
+        <w:t>Ao utilizar a matriz de correlação, julgou-se necessário fazer a comparação entre as colunas para melhor adequar quando for aplicador os modelos de aprendizado de máquina. Com isso gera-se um valor das comparações fixado entre 1 e -1. No entanto, na matriz em questão os número estão no intervalo de 1 até -0,75.</w:t>
       </w:r>
     </w:p>
     <w:p>
       <w:r>
         <w:t xml:space="preserve">Logo após a utilização da matriz de correlação, podemos observar que algumas colunas não se relacionavam entre si e podem ser excluídas do data frame. Portando como por exemplo as colunas  no, ano, mês, dia, hora e </w:t>
       </w:r>
+      <w:r>
+        <w:t xml:space="preserve">direção do vento </w:t>
+      </w:r>
+      <w:r>
+        <w:t xml:space="preserve">( </w:t>
+      </w:r>
       <w:proofErr w:type="spellStart"/>
       <w:r>
         <w:t>wd</w:t>
       </w:r>
       <w:proofErr w:type="spellEnd"/>
       <w:r>
+        <w:t xml:space="preserve"> )</w:t>
+      </w:r>
+      <w:r>
         <w:rPr>
           <w:color w:val="FF0000"/>
         </w:rPr>
         <w:t>????</w:t>
       </w:r>
       <w:r>
-        <w:t xml:space="preserve"> Não serão levadas em consideração </w:t>
-      </w:r>
-      <w:r>
-        <w:t>neste trabalho</w:t>
+        <w:t xml:space="preserve"> Não serão levadas em consideração neste trabalho</w:t>
       </w:r>
     </w:p>
     <w:p>
@@ -12752,10 +11979,7 @@
         </w:rPr>
       </w:pPr>
       <w:r>
-        <w:t>Iniciando o processo de separação das bases de dados, sendo as base de treino e teste. Para que os modelos de aprendizado de máquina possam ser executados, as base de dados são submetidas a uma separação, como descrito an</w:t>
-      </w:r>
-      <w:r>
-        <w:t xml:space="preserve">teriormente. No entanto, existe um problema que durante o treinamento, que é chamado de </w:t>
+        <w:t xml:space="preserve">Iniciando o processo de separação das bases de dados, sendo as base de treino e teste. Para que os modelos de aprendizado de máquina possam ser executados, as base de dados são submetidas a uma separação, como descrito anteriormente. No entanto, existe um problema que durante o treinamento, que é chamado de </w:t>
       </w:r>
       <w:proofErr w:type="spellStart"/>
       <w:r>
@@ -12799,10 +12023,7 @@
       </w:r>
       <w:proofErr w:type="spellEnd"/>
       <w:r>
-        <w:t xml:space="preserve"> 111], “ 1. Fazer com que o erro de treino seja pequeno 2. To</w:t>
-      </w:r>
-      <w:r>
-        <w:t xml:space="preserve">rnar pequeno o intervalo entre o treino e o erro de teste. Estes dois fatores correspondem aos dois desafios centrais na aprendizagem de máquinas: o </w:t>
+        <w:t xml:space="preserve"> 111], “ 1. Fazer com que o erro de treino seja pequeno 2. Tornar pequeno o intervalo entre o treino e o erro de teste. Estes dois fatores correspondem aos dois desafios centrais na aprendizagem de máquinas: o </w:t>
       </w:r>
       <w:proofErr w:type="spellStart"/>
       <w:r>
@@ -12826,10 +12047,7 @@
       </w:r>
       <w:proofErr w:type="spellEnd"/>
       <w:r>
-        <w:t xml:space="preserve"> ocorre quando o modelo não é capaz de obter um valor de erro s</w:t>
-      </w:r>
-      <w:r>
-        <w:t xml:space="preserve">uficientemente baixo no conjunto de formação. O </w:t>
+        <w:t xml:space="preserve"> ocorre quando o modelo não é capaz de obter um valor de erro suficientemente baixo no conjunto de formação. O </w:t>
       </w:r>
       <w:proofErr w:type="spellStart"/>
       <w:r>
@@ -12858,21 +12076,12 @@
     </w:p>
     <w:p>
       <w:r>
-        <w:t>Os</w:t>
-      </w:r>
-      <w:r>
-        <w:t xml:space="preserve"> autores da situação apontam os fatores onde ocorrem os problemas, uma vez que esses problema são pontuados, é necessário tomar uma série de cuidados para que os modelos de aprendizado de máquina não fiquem tendenciosos. Conforme a separação de dados é fei</w:t>
-      </w:r>
-      <w:r>
-        <w:t>ta, os grupos necessariamente precisam possuir características diferentes, de forma a base de teste oferecer um desafio ao modelo que está tentado estabelecer o resultado com base nos dados de treino.</w:t>
-      </w:r>
-    </w:p>
-    <w:p>
-      <w:r>
-        <w:t>Visto que os problemas citados anteriormente estão liga</w:t>
-      </w:r>
-      <w:r>
-        <w:t>dos diretamente com o balanceamento das quantidade de bases treino e teste, sendo assim fatores que podem estar diretamente ligados com o problema em questão. Geralmente, utiliza-se 70% e 30%, para base de treino e teste respectivamente.</w:t>
+        <w:t>Os autores da situação apontam os fatores onde ocorrem os problemas, uma vez que esses problema são pontuados, é necessário tomar uma série de cuidados para que os modelos de aprendizado de máquina não fiquem tendenciosos. Conforme a separação de dados é feita, os grupos necessariamente precisam possuir características diferentes, de forma a base de teste oferecer um desafio ao modelo que está tentado estabelecer o resultado com base nos dados de treino.</w:t>
+      </w:r>
+    </w:p>
+    <w:p>
+      <w:r>
+        <w:t>Visto que os problemas citados anteriormente estão ligados diretamente com o balanceamento das quantidade de bases treino e teste, sendo assim fatores que podem estar diretamente ligados com o problema em questão. Geralmente, utiliza-se 70% e 30%, para base de treino e teste respectivamente.</w:t>
       </w:r>
     </w:p>
     <w:p/>
@@ -12921,29 +12130,17 @@
       </w:pPr>
       <w:r>
         <w:lastRenderedPageBreak/>
-        <w:t>Treinamentos e Tes</w:t>
-      </w:r>
-      <w:r>
-        <w:t>tes</w:t>
-      </w:r>
-    </w:p>
-    <w:p>
-      <w:r>
-        <w:t>Os treinamentos dos modelos que mencionamos anteriormente, foi apontado pelas métricas que os níveis de acerto do modelos alcançaram o valor menor que 50%, portanto a estratégia utilizada, foi fazer a diminuição do escopo das bases. Uma vez que iniciad</w:t>
-      </w:r>
-      <w:r>
-        <w:t>os os treinamentos utilizando doze cidades diferentes e após a visualização dos primeiros resultados não satisfatórios.</w:t>
-      </w:r>
-    </w:p>
-    <w:p>
-      <w:r>
-        <w:t>Optou-se por retomar os testes com uma menor variedade de cidades, a fim de aumentar os níveis assertivos dos modelos. Assim chegamos ao</w:t>
-      </w:r>
-      <w:r>
-        <w:t xml:space="preserve"> número de quatro cidades, tendo em vista que em só diminuir a quantidade, os níveis assertivos também subiram aproximadamente 25%. As bases de teste escolhidas para seguir rodando os modelos, tendo em vista que quanto menos dados faltantes melhor, as base</w:t>
-      </w:r>
-      <w:r>
-        <w:t xml:space="preserve">s escolhidas estão situadas em </w:t>
+        <w:t>Treinamentos e Testes</w:t>
+      </w:r>
+    </w:p>
+    <w:p>
+      <w:r>
+        <w:t>Os treinamentos dos modelos que mencionamos anteriormente, foi apontado pelas métricas que os níveis de acerto do modelos alcançaram o valor menor que 50%, portanto a estratégia utilizada, foi fazer a diminuição do escopo das bases. Uma vez que iniciados os treinamentos utilizando doze cidades diferentes e após a visualização dos primeiros resultados não satisfatórios.</w:t>
+      </w:r>
+    </w:p>
+    <w:p>
+      <w:r>
+        <w:t xml:space="preserve">Optou-se por retomar os testes com uma menor variedade de cidades, a fim de aumentar os níveis assertivos dos modelos. Assim chegamos ao número de quatro cidades, tendo em vista que em só diminuir a quantidade, os níveis assertivos também subiram aproximadamente 25%. As bases de teste escolhidas para seguir rodando os modelos, tendo em vista que quanto menos dados faltantes melhor, as bases escolhidas estão situadas em </w:t>
       </w:r>
       <w:proofErr w:type="spellStart"/>
       <w:r>
@@ -13641,14 +12838,7 @@
           <w:rFonts w:cs="Times New Roman"/>
           <w:color w:val="000000"/>
         </w:rPr>
-        <w:t xml:space="preserve"> tool</w:t>
-      </w:r>
-      <w:r>
-        <w:rPr>
-          <w:rFonts w:cs="Times New Roman"/>
-          <w:color w:val="000000"/>
-        </w:rPr>
-        <w:t xml:space="preserve">s for </w:t>
+        <w:t xml:space="preserve"> tools for </w:t>
       </w:r>
       <w:proofErr w:type="spellStart"/>
       <w:r>
@@ -14048,15 +13238,7 @@
             <w:color w:val="0000FF"/>
             <w:u w:val="single"/>
           </w:rPr>
-          <w:t>https://brasil.elpais.com/brasil/2015/12/07/in</w:t>
-        </w:r>
-        <w:r>
-          <w:rPr>
-            <w:rFonts w:cs="Times New Roman"/>
-            <w:color w:val="0000FF"/>
-            <w:u w:val="single"/>
-          </w:rPr>
-          <w:t>ternacional/1449490356_143778.html</w:t>
+          <w:t>https://brasil.elpais.com/brasil/2015/12/07/internacional/1449490356_143778.html</w:t>
         </w:r>
       </w:hyperlink>
       <w:r>
@@ -14096,15 +13278,7 @@
             <w:color w:val="0000FF"/>
             <w:u w:val="single"/>
           </w:rPr>
-          <w:t>https://www1.folha.uol.com.br/mercado/</w:t>
-        </w:r>
-        <w:r>
-          <w:rPr>
-            <w:rFonts w:cs="Times New Roman"/>
-            <w:color w:val="0000FF"/>
-            <w:u w:val="single"/>
-          </w:rPr>
-          <w:t>2020/12/retomada-puxada-pela-industria-explica-maior-poluicao-em-pequim-diz-relatorio.shtml</w:t>
+          <w:t>https://www1.folha.uol.com.br/mercado/2020/12/retomada-puxada-pela-industria-explica-maior-poluicao-em-pequim-diz-relatorio.shtml</w:t>
         </w:r>
       </w:hyperlink>
       <w:r>
@@ -14193,14 +13367,7 @@
           <w:rFonts w:cs="Times New Roman"/>
           <w:color w:val="000000"/>
         </w:rPr>
-        <w:t xml:space="preserve"> - Último aces</w:t>
-      </w:r>
-      <w:r>
-        <w:rPr>
-          <w:rFonts w:cs="Times New Roman"/>
-          <w:color w:val="000000"/>
-        </w:rPr>
-        <w:t>so - 01/08/2021</w:t>
+        <w:t xml:space="preserve"> - Último acesso - 01/08/2021</w:t>
       </w:r>
     </w:p>
     <w:p>
@@ -14369,15 +13536,7 @@
           <w:color w:val="0000CC"/>
           <w:u w:val="single"/>
         </w:rPr>
-        <w:t>https://scikit</w:t>
-      </w:r>
-      <w:r>
-        <w:rPr>
-          <w:rFonts w:cs="Times New Roman"/>
-          <w:color w:val="0000CC"/>
-          <w:u w:val="single"/>
-        </w:rPr>
-        <w:t>-learn.org/stable/</w:t>
+        <w:t>https://scikit-learn.org/stable/</w:t>
       </w:r>
       <w:r>
         <w:rPr>

</xml_diff>

<commit_message>
Revisado até o 4.1
</commit_message>
<xml_diff>
--- a/Monografia_AlexandreSouza.docx
+++ b/Monografia_AlexandreSouza.docx
@@ -80,80 +80,17 @@
           <w:szCs w:val="34"/>
         </w:rPr>
       </w:pPr>
-      <w:r>
+    </w:p>
+    <w:p>
+      <w:pPr>
+        <w:ind w:hanging="2"/>
+        <w:jc w:val="center"/>
         <w:rPr>
           <w:b/>
           <w:color w:val="FF0000"/>
           <w:sz w:val="34"/>
           <w:szCs w:val="34"/>
         </w:rPr>
-        <w:t>REVISADO 11/04/2022</w:t>
-      </w:r>
-    </w:p>
-    <w:p>
-      <w:pPr>
-        <w:ind w:hanging="2"/>
-        <w:jc w:val="center"/>
-        <w:rPr>
-          <w:b/>
-          <w:color w:val="FF0000"/>
-          <w:sz w:val="34"/>
-          <w:szCs w:val="34"/>
-        </w:rPr>
-      </w:pPr>
-      <w:r>
-        <w:rPr>
-          <w:b/>
-          <w:color w:val="FF0000"/>
-          <w:sz w:val="34"/>
-          <w:szCs w:val="34"/>
-        </w:rPr>
-        <w:t>OBSERVAR OS PONTOS MARCADOS NO TEXTO</w:t>
-      </w:r>
-    </w:p>
-    <w:p>
-      <w:pPr>
-        <w:ind w:hanging="2"/>
-        <w:jc w:val="center"/>
-        <w:rPr>
-          <w:b/>
-          <w:color w:val="FF0000"/>
-          <w:sz w:val="34"/>
-          <w:szCs w:val="34"/>
-        </w:rPr>
-      </w:pPr>
-      <w:r>
-        <w:rPr>
-          <w:b/>
-          <w:color w:val="FF0000"/>
-          <w:sz w:val="34"/>
-          <w:szCs w:val="34"/>
-        </w:rPr>
-        <w:t>ESTÁ FALTANDO UMA SEQUÊNCIA NO TEXTO……</w:t>
-      </w:r>
-    </w:p>
-    <w:p>
-      <w:pPr>
-        <w:ind w:hanging="2"/>
-        <w:jc w:val="center"/>
-        <w:rPr>
-          <w:b/>
-          <w:color w:val="FF0000"/>
-          <w:sz w:val="34"/>
-          <w:szCs w:val="34"/>
-        </w:rPr>
-      </w:pPr>
-    </w:p>
-    <w:p>
-      <w:pPr>
-        <w:ind w:hanging="2"/>
-        <w:jc w:val="center"/>
-        <w:rPr>
-          <w:b/>
-          <w:color w:val="FF0000"/>
-          <w:sz w:val="34"/>
-          <w:szCs w:val="34"/>
-        </w:rPr>
       </w:pPr>
     </w:p>
     <w:p>
@@ -333,6 +270,8 @@
         <w:ind w:hanging="2"/>
         <w:jc w:val="center"/>
         <w:rPr>
+          <w:b/>
+          <w:bCs/>
           <w:sz w:val="32"/>
           <w:szCs w:val="32"/>
         </w:rPr>
@@ -351,11 +290,30 @@
       <w:r>
         <w:rPr>
           <w:b/>
+          <w:bCs/>
           <w:sz w:val="32"/>
           <w:szCs w:val="32"/>
         </w:rPr>
         <w:lastRenderedPageBreak/>
-        <w:t>UNIVERSIDADE VEIGA DE ALMEIDA - UVA</w:t>
+        <w:t xml:space="preserve">UNIVERSIDADE VEIGA DE ALMEIDA </w:t>
+      </w:r>
+      <w:r>
+        <w:rPr>
+          <w:b/>
+          <w:bCs/>
+          <w:sz w:val="32"/>
+          <w:szCs w:val="32"/>
+        </w:rPr>
+        <w:t>–</w:t>
+      </w:r>
+      <w:r>
+        <w:rPr>
+          <w:b/>
+          <w:bCs/>
+          <w:sz w:val="32"/>
+          <w:szCs w:val="32"/>
+        </w:rPr>
+        <w:t xml:space="preserve"> UVA</w:t>
       </w:r>
     </w:p>
     <w:p>
@@ -656,7 +614,7 @@
                     <pic:cNvPicPr preferRelativeResize="0"/>
                   </pic:nvPicPr>
                   <pic:blipFill>
-                    <a:blip r:embed="rId8"/>
+                    <a:blip r:embed="rId9"/>
                     <a:srcRect/>
                     <a:stretch>
                       <a:fillRect/>
@@ -7417,9 +7375,9 @@
         <w:ind w:hanging="2"/>
         <w:jc w:val="left"/>
         <w:sectPr>
-          <w:headerReference w:type="even" r:id="rId9"/>
-          <w:headerReference w:type="default" r:id="rId10"/>
-          <w:footerReference w:type="default" r:id="rId11"/>
+          <w:headerReference w:type="even" r:id="rId10"/>
+          <w:headerReference w:type="default" r:id="rId11"/>
+          <w:footerReference w:type="default" r:id="rId12"/>
           <w:pgSz w:w="11906" w:h="16838"/>
           <w:pgMar w:top="1417" w:right="1133" w:bottom="1417" w:left="1701" w:header="709" w:footer="709" w:gutter="0"/>
           <w:pgNumType w:start="1"/>
@@ -7430,10 +7388,6 @@
     <w:p>
       <w:pPr>
         <w:pStyle w:val="Ttulo1"/>
-        <w:numPr>
-          <w:ilvl w:val="0"/>
-          <w:numId w:val="1"/>
-        </w:numPr>
       </w:pPr>
       <w:bookmarkStart w:id="45" w:name="_heading=h.1fob9te" w:colFirst="0" w:colLast="0"/>
       <w:bookmarkEnd w:id="45"/>
@@ -7671,17 +7625,13 @@
         <w:t xml:space="preserve"> </w:t>
       </w:r>
       <w:r>
+        <w:t>OBJETIVO</w:t>
+      </w:r>
+      <w:r>
         <w:rPr>
           <w:sz w:val="24"/>
           <w:szCs w:val="24"/>
         </w:rPr>
-        <w:t>OBJETIVO</w:t>
-      </w:r>
-      <w:r>
-        <w:rPr>
-          <w:sz w:val="24"/>
-          <w:szCs w:val="24"/>
-        </w:rPr>
         <w:t>.</w:t>
       </w:r>
     </w:p>
@@ -7693,10 +7643,6 @@
     <w:p>
       <w:pPr>
         <w:pStyle w:val="Ttulo1"/>
-        <w:numPr>
-          <w:ilvl w:val="0"/>
-          <w:numId w:val="1"/>
-        </w:numPr>
       </w:pPr>
       <w:r>
         <w:lastRenderedPageBreak/>
@@ -8908,7 +8854,15 @@
             </w:r>
             <w:proofErr w:type="spellEnd"/>
             <w:r>
-              <w:t xml:space="preserve"> Machine Learning </w:t>
+              <w:t xml:space="preserve"> </w:t>
+            </w:r>
+            <w:proofErr w:type="spellStart"/>
+            <w:r>
+              <w:t>Machine</w:t>
+            </w:r>
+            <w:proofErr w:type="spellEnd"/>
+            <w:r>
+              <w:t xml:space="preserve"> Learning </w:t>
             </w:r>
             <w:proofErr w:type="spellStart"/>
             <w:r>
@@ -10301,10 +10255,6 @@
     <w:p>
       <w:pPr>
         <w:pStyle w:val="Ttulo1"/>
-        <w:numPr>
-          <w:ilvl w:val="0"/>
-          <w:numId w:val="1"/>
-        </w:numPr>
       </w:pPr>
       <w:r>
         <w:lastRenderedPageBreak/>
@@ -10318,11 +10268,29 @@
     </w:p>
     <w:p>
       <w:pPr>
-        <w:pStyle w:val="PargrafodaLista"/>
+        <w:pStyle w:val="Ttulo2"/>
         <w:numPr>
           <w:ilvl w:val="1"/>
-          <w:numId w:val="9"/>
+          <w:numId w:val="14"/>
         </w:numPr>
+      </w:pPr>
+      <w:proofErr w:type="spellStart"/>
+      <w:r>
+        <w:t>AdaBoost</w:t>
+      </w:r>
+      <w:proofErr w:type="spellEnd"/>
+      <w:r>
+        <w:t>: [</w:t>
+      </w:r>
+      <w:r>
+        <w:rPr>
+          <w:color w:val="FF0000"/>
+        </w:rPr>
+        <w:t>???????]</w:t>
+      </w:r>
+    </w:p>
+    <w:p>
+      <w:pPr>
         <w:pBdr>
           <w:top w:val="nil"/>
           <w:left w:val="nil"/>
@@ -10336,102 +10304,30 @@
           <w:color w:val="000000"/>
         </w:rPr>
       </w:pPr>
-      <w:proofErr w:type="spellStart"/>
-      <w:r>
-        <w:rPr>
-          <w:rFonts w:cs="Times New Roman"/>
-          <w:b/>
-          <w:i/>
-          <w:color w:val="000000"/>
-        </w:rPr>
-        <w:t>AdaBoost</w:t>
-      </w:r>
-      <w:proofErr w:type="spellEnd"/>
-      <w:r>
-        <w:rPr>
-          <w:rFonts w:cs="Times New Roman"/>
-          <w:b/>
-          <w:i/>
-          <w:color w:val="000000"/>
-        </w:rPr>
-        <w:t>: [</w:t>
-      </w:r>
-      <w:r>
-        <w:rPr>
-          <w:rFonts w:cs="Times New Roman"/>
-          <w:b/>
-          <w:i/>
-          <w:color w:val="FF0000"/>
-        </w:rPr>
-        <w:t>???????]</w:t>
-      </w:r>
-    </w:p>
-    <w:p>
-      <w:pPr>
-        <w:pBdr>
-          <w:top w:val="nil"/>
-          <w:left w:val="nil"/>
-          <w:bottom w:val="nil"/>
-          <w:right w:val="nil"/>
-          <w:between w:val="nil"/>
-        </w:pBdr>
+      <w:r>
         <w:rPr>
           <w:rFonts w:cs="Times New Roman"/>
           <w:b/>
           <w:color w:val="000000"/>
         </w:rPr>
-      </w:pPr>
-      <w:r>
-        <w:rPr>
-          <w:rFonts w:cs="Times New Roman"/>
-          <w:b/>
-          <w:color w:val="000000"/>
-        </w:rPr>
         <w:t xml:space="preserve">     </w:t>
       </w:r>
     </w:p>
     <w:p>
       <w:pPr>
-        <w:pStyle w:val="PargrafodaLista"/>
+        <w:pStyle w:val="Ttulo2"/>
         <w:numPr>
           <w:ilvl w:val="1"/>
-          <w:numId w:val="9"/>
+          <w:numId w:val="14"/>
         </w:numPr>
-        <w:pBdr>
-          <w:top w:val="nil"/>
-          <w:left w:val="nil"/>
-          <w:bottom w:val="nil"/>
-          <w:right w:val="nil"/>
-          <w:between w:val="nil"/>
-        </w:pBdr>
-        <w:rPr>
-          <w:rFonts w:cs="Times New Roman"/>
-          <w:b/>
-          <w:color w:val="000000"/>
-        </w:rPr>
-      </w:pPr>
-      <w:r>
-        <w:rPr>
-          <w:rFonts w:cs="Times New Roman"/>
-          <w:b/>
-          <w:color w:val="000000"/>
-        </w:rPr>
+      </w:pPr>
+      <w:r>
         <w:t xml:space="preserve">Árvore de </w:t>
       </w:r>
       <w:r>
-        <w:rPr>
-          <w:rFonts w:cs="Times New Roman"/>
-          <w:b/>
-          <w:color w:val="000000"/>
-        </w:rPr>
         <w:t>Decisão</w:t>
       </w:r>
       <w:r>
-        <w:rPr>
-          <w:rFonts w:cs="Times New Roman"/>
-          <w:b/>
-          <w:color w:val="000000"/>
-        </w:rPr>
         <w:t xml:space="preserve"> - (</w:t>
       </w:r>
       <w:proofErr w:type="spellStart"/>
@@ -10457,11 +10353,6 @@
       </w:r>
       <w:proofErr w:type="spellEnd"/>
       <w:r>
-        <w:rPr>
-          <w:rFonts w:cs="Times New Roman"/>
-          <w:b/>
-          <w:color w:val="000000"/>
-        </w:rPr>
         <w:t>)</w:t>
       </w:r>
     </w:p>
@@ -10545,7 +10436,7 @@
                     <pic:cNvPicPr preferRelativeResize="0"/>
                   </pic:nvPicPr>
                   <pic:blipFill>
-                    <a:blip r:embed="rId12"/>
+                    <a:blip r:embed="rId13"/>
                     <a:srcRect/>
                     <a:stretch>
                       <a:fillRect/>
@@ -10571,10 +10462,6 @@
     <w:p>
       <w:pPr>
         <w:pStyle w:val="Ttulo2"/>
-        <w:numPr>
-          <w:ilvl w:val="0"/>
-          <w:numId w:val="0"/>
-        </w:numPr>
         <w:ind w:left="576"/>
         <w:jc w:val="center"/>
         <w:rPr>
@@ -10666,11 +10553,26 @@
     </w:p>
     <w:p>
       <w:pPr>
-        <w:pStyle w:val="PargrafodaLista"/>
+        <w:pStyle w:val="Ttulo2"/>
         <w:numPr>
           <w:ilvl w:val="1"/>
-          <w:numId w:val="9"/>
+          <w:numId w:val="14"/>
         </w:numPr>
+      </w:pPr>
+      <w:r>
+        <w:t>Floresta Aleatória – (</w:t>
+      </w:r>
+      <w:proofErr w:type="spellStart"/>
+      <w:r>
+        <w:t>Random</w:t>
+      </w:r>
+      <w:proofErr w:type="spellEnd"/>
+      <w:r>
+        <w:t xml:space="preserve"> Forest):</w:t>
+      </w:r>
+    </w:p>
+    <w:p>
+      <w:pPr>
         <w:pBdr>
           <w:top w:val="nil"/>
           <w:left w:val="nil"/>
@@ -10684,33 +10586,6 @@
           <w:color w:val="000000"/>
         </w:rPr>
       </w:pPr>
-      <w:r>
-        <w:rPr>
-          <w:rFonts w:cs="Times New Roman"/>
-          <w:b/>
-          <w:color w:val="000000"/>
-        </w:rPr>
-        <w:lastRenderedPageBreak/>
-        <w:t>Floresta Aleatória – (</w:t>
-      </w:r>
-      <w:proofErr w:type="spellStart"/>
-      <w:r>
-        <w:rPr>
-          <w:rFonts w:cs="Times New Roman"/>
-          <w:b/>
-          <w:color w:val="000000"/>
-        </w:rPr>
-        <w:t>Random</w:t>
-      </w:r>
-      <w:proofErr w:type="spellEnd"/>
-      <w:r>
-        <w:rPr>
-          <w:rFonts w:cs="Times New Roman"/>
-          <w:b/>
-          <w:color w:val="000000"/>
-        </w:rPr>
-        <w:t xml:space="preserve"> Forest):</w:t>
-      </w:r>
     </w:p>
     <w:p>
       <w:pPr>
@@ -10730,49 +10605,16 @@
     </w:p>
     <w:p>
       <w:pPr>
-        <w:pBdr>
-          <w:top w:val="nil"/>
-          <w:left w:val="nil"/>
-          <w:bottom w:val="nil"/>
-          <w:right w:val="nil"/>
-          <w:between w:val="nil"/>
-        </w:pBdr>
-        <w:rPr>
-          <w:rFonts w:cs="Times New Roman"/>
-          <w:b/>
-          <w:color w:val="000000"/>
-        </w:rPr>
-      </w:pPr>
-    </w:p>
-    <w:p>
-      <w:pPr>
-        <w:pStyle w:val="PargrafodaLista"/>
+        <w:pStyle w:val="Ttulo2"/>
         <w:numPr>
           <w:ilvl w:val="1"/>
-          <w:numId w:val="9"/>
+          <w:numId w:val="14"/>
         </w:numPr>
-        <w:pBdr>
-          <w:top w:val="nil"/>
-          <w:left w:val="nil"/>
-          <w:bottom w:val="nil"/>
-          <w:right w:val="nil"/>
-          <w:between w:val="nil"/>
-        </w:pBdr>
-        <w:rPr>
-          <w:rFonts w:cs="Times New Roman"/>
-          <w:b/>
-          <w:bCs/>
+        <w:rPr>
           <w:color w:val="000000"/>
         </w:rPr>
       </w:pPr>
       <w:r>
-        <w:t xml:space="preserve"> </w:t>
-      </w:r>
-      <w:r>
-        <w:rPr>
-          <w:b/>
-          <w:bCs/>
-        </w:rPr>
         <w:t>Regressão Logística:</w:t>
       </w:r>
     </w:p>
@@ -10853,7 +10695,7 @@
                     <pic:cNvPicPr preferRelativeResize="0"/>
                   </pic:nvPicPr>
                   <pic:blipFill>
-                    <a:blip r:embed="rId13"/>
+                    <a:blip r:embed="rId14"/>
                     <a:srcRect/>
                     <a:stretch>
                       <a:fillRect/>
@@ -10920,58 +10762,19 @@
     </w:p>
     <w:p>
       <w:pPr>
-        <w:pStyle w:val="PargrafodaLista"/>
+        <w:pStyle w:val="Ttulo2"/>
         <w:numPr>
           <w:ilvl w:val="1"/>
-          <w:numId w:val="9"/>
+          <w:numId w:val="14"/>
         </w:numPr>
-        <w:pBdr>
-          <w:top w:val="nil"/>
-          <w:left w:val="nil"/>
-          <w:bottom w:val="nil"/>
-          <w:right w:val="nil"/>
-          <w:between w:val="nil"/>
-        </w:pBdr>
-        <w:rPr>
-          <w:rFonts w:cs="Times New Roman"/>
-          <w:b/>
-          <w:color w:val="000000"/>
-        </w:rPr>
-      </w:pPr>
-      <w:r>
-        <w:rPr>
-          <w:rFonts w:cs="Times New Roman"/>
-          <w:b/>
-          <w:i/>
-          <w:color w:val="000000"/>
-        </w:rPr>
-        <w:t xml:space="preserve"> </w:t>
-      </w:r>
-      <w:r>
-        <w:rPr>
-          <w:rFonts w:cs="Times New Roman"/>
-          <w:b/>
-          <w:i/>
-          <w:color w:val="000000"/>
-        </w:rPr>
+      </w:pPr>
+      <w:r>
         <w:t>K</w:t>
       </w:r>
       <w:r>
-        <w:rPr>
-          <w:rFonts w:cs="Times New Roman"/>
-          <w:b/>
-          <w:i/>
-          <w:color w:val="000000"/>
-        </w:rPr>
         <w:t>-Vizinho mais próximos</w:t>
       </w:r>
       <w:r>
-        <w:rPr>
-          <w:rFonts w:cs="Times New Roman"/>
-          <w:b/>
-          <w:i/>
-          <w:color w:val="000000"/>
-        </w:rPr>
         <w:t xml:space="preserve">: </w:t>
       </w:r>
     </w:p>
@@ -11042,6 +10845,7 @@
           <w:rFonts w:cs="Times New Roman"/>
           <w:color w:val="000000"/>
         </w:rPr>
+        <w:lastRenderedPageBreak/>
         <w:t>Minkowski</w:t>
       </w:r>
     </w:p>
@@ -11067,7 +10871,6 @@
         <w:rPr>
           <w:color w:val="000000"/>
         </w:rPr>
-        <w:lastRenderedPageBreak/>
         <w:t>Hamming</w:t>
       </w:r>
     </w:p>
@@ -11100,7 +10903,7 @@
                     <pic:cNvPicPr preferRelativeResize="0"/>
                   </pic:nvPicPr>
                   <pic:blipFill>
-                    <a:blip r:embed="rId14"/>
+                    <a:blip r:embed="rId15"/>
                     <a:srcRect/>
                     <a:stretch>
                       <a:fillRect/>
@@ -11142,7 +10945,7 @@
         </w:rPr>
         <w:t xml:space="preserve">Figura X: Classificação k-NN Fonte: </w:t>
       </w:r>
-      <w:hyperlink r:id="rId15">
+      <w:hyperlink r:id="rId16">
         <w:r>
           <w:rPr>
             <w:color w:val="000000"/>
@@ -11186,30 +10989,13 @@
     </w:p>
     <w:p>
       <w:pPr>
-        <w:pStyle w:val="PargrafodaLista"/>
+        <w:pStyle w:val="Ttulo2"/>
         <w:numPr>
           <w:ilvl w:val="1"/>
-          <w:numId w:val="9"/>
+          <w:numId w:val="14"/>
         </w:numPr>
-        <w:pBdr>
-          <w:top w:val="nil"/>
-          <w:left w:val="nil"/>
-          <w:bottom w:val="nil"/>
-          <w:right w:val="nil"/>
-          <w:between w:val="nil"/>
-        </w:pBdr>
-        <w:rPr>
-          <w:rFonts w:cs="Times New Roman"/>
-          <w:b/>
-          <w:color w:val="000000"/>
-        </w:rPr>
-      </w:pPr>
-      <w:r>
-        <w:rPr>
-          <w:rFonts w:cs="Times New Roman"/>
-          <w:b/>
-          <w:color w:val="000000"/>
-        </w:rPr>
+      </w:pPr>
+      <w:r>
         <w:t>SVC</w:t>
       </w:r>
     </w:p>
@@ -11238,7 +11024,7 @@
         <w:pStyle w:val="Ttulo1"/>
         <w:numPr>
           <w:ilvl w:val="0"/>
-          <w:numId w:val="1"/>
+          <w:numId w:val="20"/>
         </w:numPr>
       </w:pPr>
       <w:r>
@@ -11248,19 +11034,16 @@
     </w:p>
     <w:p>
       <w:r>
-        <w:t>À medida que avançar pelas partes mais iniciais do projeto, chegando ao ponto de precisar separar a base de dados para pôr em prática os devidos treinamentos dos modelos, para não encontrar dificuldades quando obter o resultado perante os modelos. Uma vez que é necessário fazer a separação da base em algumas partes, como: base que será submetida aos treinos, para realização dos testes e validações necessárias dos modelos utilizados.</w:t>
-      </w:r>
-    </w:p>
-    <w:p/>
-    <w:p>
-      <w:r>
         <w:t>A base de dados escolhido, possui dados de qualidade do ar, de Beijing, composta por dados numéricos e categóricos, como por exemplo:</w:t>
       </w:r>
       <w:r>
         <w:t xml:space="preserve"> </w:t>
       </w:r>
       <w:r>
-        <w:t xml:space="preserve">ano, mês, dia, hora, concentração </w:t>
+        <w:t xml:space="preserve">ano, mês, dia, hora, concentração de  PM2.5, PM10, SO2, NO2, CO, O3 </w:t>
+      </w:r>
+      <w:r>
+        <w:t xml:space="preserve">por </w:t>
       </w:r>
       <w:r>
         <w:rPr>
@@ -11286,20 +11069,27 @@
           <w:sz w:val="20"/>
           <w:szCs w:val="20"/>
         </w:rPr>
-        <w:t>/m^3)</w:t>
-      </w:r>
-      <w:r>
-        <w:t xml:space="preserve"> de  PM2.5, PM10, SO2, NO2, CO, O3 </w:t>
-      </w:r>
-      <w:r>
-        <w:rPr>
-          <w:b/>
-          <w:color w:val="FF0000"/>
-        </w:rPr>
-        <w:t>[QUAL O SIGNIFICADO DESTES INDICADORES],</w:t>
-      </w:r>
-      <w:r>
-        <w:t xml:space="preserve"> temperatura, pressão (°C) , temperatura do ponto de orvalho (DEWP), chuva (mm), velocidade do vento (WSPM), direção do vento (</w:t>
+        <w:t>/m^3</w:t>
+      </w:r>
+      <w:r>
+        <w:rPr>
+          <w:rFonts w:ascii="Arial" w:eastAsia="Arial" w:hAnsi="Arial"/>
+          <w:sz w:val="20"/>
+          <w:szCs w:val="20"/>
+        </w:rPr>
+        <w:t>),</w:t>
+      </w:r>
+      <w:r>
+        <w:t xml:space="preserve"> temperatura</w:t>
+      </w:r>
+      <w:r>
+        <w:t xml:space="preserve"> </w:t>
+      </w:r>
+      <w:r>
+        <w:t>(°C)</w:t>
+      </w:r>
+      <w:r>
+        <w:t>, pressão, temperatura do ponto de orvalho (DEWP), chuva (mm), velocidade do vento (WSPM), direção do vento (</w:t>
       </w:r>
       <w:proofErr w:type="spellStart"/>
       <w:r>
@@ -11312,134 +11102,24 @@
     </w:p>
     <w:p>
       <w:r>
-        <w:t xml:space="preserve">Dentre esses atributos citados anteriormente, há algumas variações dentre os valores como valores inteiros, reais, cadeia de caracteres. Os tipos das variáveis são separados por classificações como: numérica contínua, numérica discreta, categóricas nominais, categóricas ordinais. </w:t>
-      </w:r>
-    </w:p>
-    <w:p>
-      <w:r>
-        <w:t xml:space="preserve">Visualizando de forma mais prática as variáveis numéricas têm como característica ser do tipo número inteiro para as discretas, como por exemplo dias, meses, anos. Já para o tipo contínuo, tem a característica de número real, como por exemplo temperatura, pressão atmosférica e velocidade do vento. </w:t>
-      </w:r>
-    </w:p>
-    <w:p>
-      <w:r>
-        <w:t>Seguindo, para as variáveis categóricas, iniciando pela nominal, são dados que não mensuráveis e sem ordem, como por exemplo cor dos olhos, gênero, nome, cor de pele. Já o tipo ordinal tem como característica fazer a classificação sob uma lógica, como por exemplo tamanho P, M, G.</w:t>
-      </w:r>
-    </w:p>
-    <w:p>
-      <w:r>
-        <w:t>Originalmente a base de dados está organizada em tabelas do Excel, separada por região de coleta, julgou-se necessário fazer o agrupamento de toda a base em um único data frame.  Conforme as verificações feitas na base de dados,  constatou-se alguns dados faltantes.</w:t>
-      </w:r>
-    </w:p>
-    <w:p>
-      <w:bookmarkStart w:id="46" w:name="_heading=h.1tuee74" w:colFirst="0" w:colLast="0"/>
-      <w:bookmarkEnd w:id="46"/>
-      <w:r>
-        <w:t xml:space="preserve">Apresentando a base de dados com a biblioteca Pandas, com a função </w:t>
-      </w:r>
-      <w:proofErr w:type="spellStart"/>
-      <w:r>
-        <w:rPr>
-          <w:i/>
-        </w:rPr>
-        <w:t>head</w:t>
-      </w:r>
-      <w:proofErr w:type="spellEnd"/>
-      <w:r>
-        <w:t xml:space="preserve">(x) que faz a apresentação dos cinco primeiros e últimos valores. Essa função não necessariamente precisa ter um valor definido, se tiver o retorno será do data frame com o número definido, caso tenha retornará como segue no exemplo abaixo. </w:t>
-      </w:r>
-    </w:p>
-    <w:p>
-      <w:pPr>
-        <w:ind w:hanging="2"/>
-        <w:rPr>
-          <w:color w:val="FF0000"/>
-        </w:rPr>
-      </w:pPr>
-    </w:p>
-    <w:p>
-      <w:pPr>
-        <w:ind w:hanging="2"/>
-        <w:rPr>
-          <w:color w:val="FF0000"/>
-        </w:rPr>
-      </w:pPr>
-    </w:p>
-    <w:p>
-      <w:pPr>
-        <w:ind w:hanging="2"/>
-        <w:rPr>
-          <w:color w:val="FF0000"/>
-        </w:rPr>
-      </w:pPr>
-    </w:p>
-    <w:p>
-      <w:pPr>
-        <w:ind w:hanging="2"/>
-        <w:rPr>
-          <w:color w:val="FF0000"/>
-        </w:rPr>
-      </w:pPr>
-    </w:p>
-    <w:p>
-      <w:pPr>
-        <w:spacing w:after="60" w:line="240" w:lineRule="auto"/>
-        <w:ind w:hanging="2"/>
-        <w:rPr>
-          <w:rFonts w:ascii="Courier New" w:eastAsia="Courier New" w:hAnsi="Courier New" w:cs="Courier New"/>
-          <w:color w:val="FF0000"/>
-        </w:rPr>
-      </w:pPr>
-      <w:bookmarkStart w:id="47" w:name="_heading=h.4du1wux" w:colFirst="0" w:colLast="0"/>
-      <w:bookmarkEnd w:id="47"/>
-      <w:proofErr w:type="spellStart"/>
-      <w:r>
-        <w:rPr>
-          <w:rFonts w:ascii="Courier New" w:eastAsia="Courier New" w:hAnsi="Courier New" w:cs="Courier New"/>
-        </w:rPr>
-        <w:lastRenderedPageBreak/>
-        <w:t>df.head</w:t>
-      </w:r>
-      <w:proofErr w:type="spellEnd"/>
-      <w:r>
-        <w:rPr>
-          <w:rFonts w:ascii="Courier New" w:eastAsia="Courier New" w:hAnsi="Courier New" w:cs="Courier New"/>
-        </w:rPr>
-        <w:t>()</w:t>
-      </w:r>
-    </w:p>
-    <w:p>
-      <w:pPr>
-        <w:spacing w:after="60" w:line="240" w:lineRule="auto"/>
-        <w:ind w:hanging="2"/>
-      </w:pPr>
-      <w:bookmarkStart w:id="48" w:name="_heading=h.2szc72q" w:colFirst="0" w:colLast="0"/>
-      <w:bookmarkEnd w:id="48"/>
-      <w:r>
-        <w:rPr>
-          <w:rFonts w:ascii="Courier New" w:eastAsia="Courier New" w:hAnsi="Courier New" w:cs="Courier New"/>
-          <w:color w:val="FF0000"/>
-        </w:rPr>
-        <w:t xml:space="preserve">   </w:t>
-      </w:r>
-      <w:r>
         <w:rPr>
           <w:noProof/>
         </w:rPr>
         <w:drawing>
-          <wp:inline distT="0" distB="0" distL="0" distR="0" wp14:anchorId="0C897541" wp14:editId="1063F4CA">
-            <wp:extent cx="5908236" cy="2671766"/>
+          <wp:inline distT="0" distB="0" distL="0" distR="0" wp14:anchorId="5A299D65" wp14:editId="28F35016">
+            <wp:extent cx="6026727" cy="2805545"/>
             <wp:effectExtent l="0" t="0" r="0" b="0"/>
-            <wp:docPr id="1043" name="image6.png"/>
+            <wp:docPr id="1043" name="image6.png" descr="Calendário&#10;&#10;Descrição gerada automaticamente com confiança média"/>
             <wp:cNvGraphicFramePr/>
             <a:graphic xmlns:a="http://schemas.openxmlformats.org/drawingml/2006/main">
               <a:graphicData uri="http://schemas.openxmlformats.org/drawingml/2006/picture">
                 <pic:pic xmlns:pic="http://schemas.openxmlformats.org/drawingml/2006/picture">
                   <pic:nvPicPr>
-                    <pic:cNvPr id="0" name="image6.png"/>
+                    <pic:cNvPr id="1043" name="image6.png" descr="Calendário&#10;&#10;Descrição gerada automaticamente com confiança média"/>
                     <pic:cNvPicPr preferRelativeResize="0"/>
                   </pic:nvPicPr>
                   <pic:blipFill>
-                    <a:blip r:embed="rId16"/>
+                    <a:blip r:embed="rId17"/>
                     <a:srcRect/>
                     <a:stretch>
                       <a:fillRect/>
@@ -11448,7 +11128,7 @@
                   <pic:spPr>
                     <a:xfrm>
                       <a:off x="0" y="0"/>
-                      <a:ext cx="5908236" cy="2671766"/>
+                      <a:ext cx="6040490" cy="2811952"/>
                     </a:xfrm>
                     <a:prstGeom prst="rect">
                       <a:avLst/>
@@ -11487,7 +11167,135 @@
           <w:sz w:val="20"/>
           <w:szCs w:val="20"/>
         </w:rPr>
-        <w:t>Figura 01: Apresentação de base de dados.    Fonte: Autoral – 05/09/2021.</w:t>
+        <w:t xml:space="preserve">Figura </w:t>
+      </w:r>
+      <w:r>
+        <w:rPr>
+          <w:rFonts w:cs="Times New Roman"/>
+          <w:color w:val="000000"/>
+          <w:sz w:val="20"/>
+          <w:szCs w:val="20"/>
+        </w:rPr>
+        <w:t>X</w:t>
+      </w:r>
+      <w:r>
+        <w:rPr>
+          <w:rFonts w:cs="Times New Roman"/>
+          <w:color w:val="000000"/>
+          <w:sz w:val="20"/>
+          <w:szCs w:val="20"/>
+        </w:rPr>
+        <w:t>01: Apresentação de base de dados.    Fonte: Autoral – 05/09/2021.</w:t>
+      </w:r>
+    </w:p>
+    <w:p/>
+    <w:p/>
+    <w:p>
+      <w:r>
+        <w:t xml:space="preserve">Dentre esses atributos citados anteriormente, há algumas variações dentre os valores como valores inteiros, reais, cadeia de caracteres. Os tipos das variáveis são separados por classificações como: numérica contínua, numérica discreta, categóricas nominais, categóricas ordinais. </w:t>
+      </w:r>
+    </w:p>
+    <w:p>
+      <w:r>
+        <w:t>Visualizando de forma mais prática</w:t>
+      </w:r>
+      <w:r>
+        <w:t>,</w:t>
+      </w:r>
+      <w:r>
+        <w:t xml:space="preserve"> as variáveis numéricas têm como característica ser do tipo número inteiro para as discretas, como por exemplo dias, meses, anos. Já para o tipo contínuo, tem a característica de número real, como por exemplo temperatura, pressão atmosférica e velocidade do vento. </w:t>
+      </w:r>
+    </w:p>
+    <w:p>
+      <w:r>
+        <w:t>Seguindo, para as variáveis categóricas, iniciando pela nominal, são dados que não mensuráveis e sem ordem, como por exemplo cor dos olhos, gênero, nome, cor de pele. Já o tipo ordinal tem como característica fazer a classificação sob uma lógica, como por exemplo tamanho P, M, G.</w:t>
+      </w:r>
+    </w:p>
+    <w:p>
+      <w:r>
+        <w:t>Originalmente a base de dados est</w:t>
+      </w:r>
+      <w:r>
+        <w:t>ão</w:t>
+      </w:r>
+      <w:r>
+        <w:t xml:space="preserve"> organizada</w:t>
+      </w:r>
+      <w:r>
+        <w:t>s</w:t>
+      </w:r>
+      <w:r>
+        <w:t xml:space="preserve"> em tabelas do Excel, separada por região de </w:t>
+      </w:r>
+      <w:r>
+        <w:t xml:space="preserve">amostras </w:t>
+      </w:r>
+      <w:r>
+        <w:t>coleta</w:t>
+      </w:r>
+      <w:r>
+        <w:t>das, sendo assim o próximo passo o tratamento das bases de dados.</w:t>
+      </w:r>
+    </w:p>
+    <w:p>
+      <w:r>
+        <w:lastRenderedPageBreak/>
+        <w:t>Como foi mostrado anteriormente, a a</w:t>
+      </w:r>
+      <w:bookmarkStart w:id="46" w:name="_heading=h.1tuee74" w:colFirst="0" w:colLast="0"/>
+      <w:bookmarkEnd w:id="46"/>
+      <w:r>
+        <w:t>presenta</w:t>
+      </w:r>
+      <w:r>
+        <w:t>ção</w:t>
+      </w:r>
+      <w:r>
+        <w:t xml:space="preserve"> </w:t>
+      </w:r>
+      <w:r>
+        <w:t>d</w:t>
+      </w:r>
+      <w:r>
+        <w:t>a base de dados</w:t>
+      </w:r>
+      <w:r>
+        <w:t xml:space="preserve"> é feita utilizando a</w:t>
+      </w:r>
+      <w:r>
+        <w:t xml:space="preserve"> biblioteca Pandas, com a função </w:t>
+      </w:r>
+      <w:proofErr w:type="spellStart"/>
+      <w:r>
+        <w:rPr>
+          <w:i/>
+        </w:rPr>
+        <w:t>head</w:t>
+      </w:r>
+      <w:proofErr w:type="spellEnd"/>
+      <w:r>
+        <w:t xml:space="preserve">(x) que faz a apresentação dos </w:t>
+      </w:r>
+      <w:r>
+        <w:t>cinco</w:t>
+      </w:r>
+      <w:r>
+        <w:t xml:space="preserve"> primeiros e últimos valores. Essa função não necessariamente precisa ter um valor definido, se tiver o retorno será do data frame com o número definido, caso tenha retornará como </w:t>
+      </w:r>
+      <w:r>
+        <w:t xml:space="preserve">na figura </w:t>
+      </w:r>
+      <w:r>
+        <w:rPr>
+          <w:rFonts w:cs="Times New Roman"/>
+          <w:color w:val="000000"/>
+          <w:sz w:val="20"/>
+          <w:szCs w:val="20"/>
+        </w:rPr>
+        <w:t>X01</w:t>
+      </w:r>
+      <w:r>
+        <w:t xml:space="preserve">. </w:t>
       </w:r>
     </w:p>
     <w:p>
@@ -11500,7 +11308,6 @@
           <w:between w:val="nil"/>
         </w:pBdr>
         <w:spacing w:line="240" w:lineRule="auto"/>
-        <w:jc w:val="center"/>
         <w:rPr>
           <w:rFonts w:cs="Times New Roman"/>
           <w:color w:val="000000"/>
@@ -11508,23 +11315,61 @@
           <w:szCs w:val="20"/>
         </w:rPr>
       </w:pPr>
-    </w:p>
-    <w:p>
-      <w:pPr>
-        <w:pStyle w:val="Ttulo1"/>
+      <w:bookmarkStart w:id="47" w:name="_heading=h.4du1wux" w:colFirst="0" w:colLast="0"/>
+      <w:bookmarkEnd w:id="47"/>
+    </w:p>
+    <w:p>
+      <w:pPr>
+        <w:pStyle w:val="Ttulo2"/>
         <w:numPr>
           <w:ilvl w:val="1"/>
-          <w:numId w:val="3"/>
+          <w:numId w:val="20"/>
         </w:numPr>
       </w:pPr>
       <w:r>
-        <w:lastRenderedPageBreak/>
-        <w:t xml:space="preserve"> Tratamento e preparação dos dados.</w:t>
-      </w:r>
-    </w:p>
-    <w:p>
-      <w:r>
-        <w:t>Conforme citado anteriormente, os dados faltantes aparecem em algumas colunas do data frame. Utilizando as bibliotecas de Python como Pandas e Numpy que possibilitam a visualização de dados, tratamento ou exclusão do dado. É possível fazer de algumas formas a verificação dos dados.</w:t>
+        <w:t>Tratamento e preparação dos dados.</w:t>
+      </w:r>
+    </w:p>
+    <w:p>
+      <w:r>
+        <w:t xml:space="preserve">julgou-se necessário fazer o tratamento das bases de forma separada tabela por tabela, com a finalidade de não perder as </w:t>
+      </w:r>
+      <w:r>
+        <w:t>características</w:t>
+      </w:r>
+      <w:r>
+        <w:t xml:space="preserve"> de cada um dos respectivos </w:t>
+      </w:r>
+      <w:r>
+        <w:rPr>
+          <w:i/>
+          <w:iCs/>
+        </w:rPr>
+        <w:t>data frames</w:t>
+      </w:r>
+      <w:r>
+        <w:t xml:space="preserve">, visto que existiam muitos dados faltantes em diversas colunas </w:t>
+      </w:r>
+      <w:r>
+        <w:t>deles</w:t>
+      </w:r>
+      <w:r>
+        <w:t>.</w:t>
+      </w:r>
+    </w:p>
+    <w:p>
+      <w:r>
+        <w:t xml:space="preserve">Conforme citado anteriormente, os dados faltantes aparecem em algumas colunas do </w:t>
+      </w:r>
+      <w:r>
+        <w:rPr>
+          <w:i/>
+          <w:iCs/>
+        </w:rPr>
+        <w:t>data frame.</w:t>
+      </w:r>
+      <w:r>
+        <w:t xml:space="preserve"> Utilizando as bibliotecas de Python como Pandas e Numpy que possibilitam a visualização de dados, tratamento ou exclusão do dado. É possível fazer de algumas formas a verificação dos dados.</w:t>
       </w:r>
     </w:p>
     <w:p>
@@ -11538,8 +11383,8 @@
         <w:spacing w:after="60" w:line="240" w:lineRule="auto"/>
         <w:ind w:hanging="2"/>
       </w:pPr>
-      <w:bookmarkStart w:id="49" w:name="_heading=h.184mhaj" w:colFirst="0" w:colLast="0"/>
-      <w:bookmarkEnd w:id="49"/>
+      <w:bookmarkStart w:id="48" w:name="_heading=h.184mhaj" w:colFirst="0" w:colLast="0"/>
+      <w:bookmarkEnd w:id="48"/>
       <w:proofErr w:type="spellStart"/>
       <w:r>
         <w:rPr>
@@ -11591,7 +11436,7 @@
                     <pic:cNvPicPr preferRelativeResize="0"/>
                   </pic:nvPicPr>
                   <pic:blipFill>
-                    <a:blip r:embed="rId17"/>
+                    <a:blip r:embed="rId18"/>
                     <a:srcRect/>
                     <a:stretch>
                       <a:fillRect/>
@@ -11683,7 +11528,11 @@
       </w:r>
       <w:proofErr w:type="spellEnd"/>
       <w:r>
-        <w:t xml:space="preserve">, caso contrário false. A fim de visualizar a quantidade de valores nulos do data frame, atrela-se a função </w:t>
+        <w:t xml:space="preserve">, caso contrário false. A fim </w:t>
+      </w:r>
+      <w:r>
+        <w:lastRenderedPageBreak/>
+        <w:t xml:space="preserve">de visualizar a quantidade de valores nulos do data frame, atrela-se a função </w:t>
       </w:r>
       <w:r>
         <w:rPr>
@@ -11804,11 +11653,7 @@
       </w:r>
       <w:proofErr w:type="spellEnd"/>
       <w:r>
-        <w:t xml:space="preserve">. Antes de agrupar todas essas bases em um grande </w:t>
-      </w:r>
-      <w:r>
-        <w:lastRenderedPageBreak/>
-        <w:t>conjunto, julgou-se necessário fazer o tratamento dos dados faltantes de todas as base em separado para que assim as particularidade de cada uma das regiões não tivesse alteração. Visto que ao agrupar todas as parte todas as partes as médias das tabelas ficariam diferentes por conta das particularidade de cada região do dado colhido tanto do número de instâncias do data frame.</w:t>
+        <w:t>. Antes de agrupar todas essas bases em um grande conjunto, julgou-se necessário fazer o tratamento dos dados faltantes de todas as base em separado para que assim as particularidade de cada uma das regiões não tivesse alteração. Visto que ao agrupar todas as parte todas as partes as médias das tabelas ficariam diferentes por conta das particularidade de cada região do dado colhido tanto do número de instâncias do data frame.</w:t>
       </w:r>
     </w:p>
     <w:p>
@@ -11853,6 +11698,7 @@
           <w:noProof/>
           <w:color w:val="000000"/>
         </w:rPr>
+        <w:lastRenderedPageBreak/>
         <w:drawing>
           <wp:inline distT="0" distB="0" distL="0" distR="0" wp14:anchorId="699435B6" wp14:editId="75DBB715">
             <wp:extent cx="6540846" cy="4906885"/>
@@ -11867,7 +11713,7 @@
                     <pic:cNvPicPr preferRelativeResize="0"/>
                   </pic:nvPicPr>
                   <pic:blipFill>
-                    <a:blip r:embed="rId18"/>
+                    <a:blip r:embed="rId19"/>
                     <a:srcRect/>
                     <a:stretch>
                       <a:fillRect/>
@@ -11927,7 +11773,6 @@
     </w:p>
     <w:p>
       <w:r>
-        <w:lastRenderedPageBreak/>
         <w:t>Ao utilizar a matriz de correlação, julgou-se necessário fazer a comparação entre as colunas para melhor adequar quando for aplicador os modelos de aprendizado de máquina. Com isso gera-se um valor das comparações fixado entre 1 e -1. No entanto, na matriz em questão os número estão no intervalo de 1 até -0,75.</w:t>
       </w:r>
     </w:p>
@@ -11936,10 +11781,7 @@
         <w:t xml:space="preserve">Logo após a utilização da matriz de correlação, podemos observar que algumas colunas não se relacionavam entre si e podem ser excluídas do data frame. Portando como por exemplo as colunas  no, ano, mês, dia, hora e </w:t>
       </w:r>
       <w:r>
-        <w:t xml:space="preserve">direção do vento </w:t>
-      </w:r>
-      <w:r>
-        <w:t xml:space="preserve">( </w:t>
+        <w:t xml:space="preserve">direção do vento ( </w:t>
       </w:r>
       <w:proofErr w:type="spellStart"/>
       <w:r>
@@ -11961,25 +11803,72 @@
     </w:p>
     <w:p>
       <w:pPr>
-        <w:pStyle w:val="Ttulo1"/>
+        <w:pStyle w:val="Ttulo2"/>
         <w:numPr>
           <w:ilvl w:val="1"/>
-          <w:numId w:val="3"/>
+          <w:numId w:val="20"/>
         </w:numPr>
       </w:pPr>
       <w:r>
+        <w:t>Separação das Bases</w:t>
+      </w:r>
+    </w:p>
+    <w:p>
+      <w:pPr>
+        <w:rPr>
+          <w:color w:val="FF0000"/>
+        </w:rPr>
+      </w:pPr>
+      <w:r>
+        <w:t xml:space="preserve">Iniciando o processo de separação das bases de dados, sendo as base de treino e teste. Para que os modelos de aprendizado de máquina possam ser executados, as base de dados são submetidas a uma separação, como descrito anteriormente. No entanto, existe um problema que durante o </w:t>
+      </w:r>
+      <w:r>
         <w:lastRenderedPageBreak/>
-        <w:t>Separação das Bases</w:t>
-      </w:r>
-    </w:p>
-    <w:p>
-      <w:pPr>
+        <w:t xml:space="preserve">treinamento, que é chamado de </w:t>
+      </w:r>
+      <w:proofErr w:type="spellStart"/>
+      <w:r>
+        <w:t>underfitting</w:t>
+      </w:r>
+      <w:proofErr w:type="spellEnd"/>
+      <w:r>
+        <w:t xml:space="preserve"> e </w:t>
+      </w:r>
+      <w:proofErr w:type="spellStart"/>
+      <w:r>
+        <w:t>overfitting</w:t>
+      </w:r>
+      <w:proofErr w:type="spellEnd"/>
+      <w:r>
+        <w:t>. [</w:t>
+      </w:r>
+      <w:r>
         <w:rPr>
           <w:color w:val="FF0000"/>
         </w:rPr>
-      </w:pPr>
-      <w:r>
-        <w:t xml:space="preserve">Iniciando o processo de separação das bases de dados, sendo as base de treino e teste. Para que os modelos de aprendizado de máquina possam ser executados, as base de dados são submetidas a uma separação, como descrito anteriormente. No entanto, existe um problema que durante o treinamento, que é chamado de </w:t>
+        <w:t>TRADUÇÃO/SIGNIFICADO NO RODAPÉ]</w:t>
+      </w:r>
+    </w:p>
+    <w:p>
+      <w:r>
+        <w:t xml:space="preserve">Segundo os autores da </w:t>
+      </w:r>
+      <w:r>
+        <w:rPr>
+          <w:color w:val="FF0000"/>
+        </w:rPr>
+        <w:t>NOME</w:t>
+      </w:r>
+      <w:r>
+        <w:t xml:space="preserve"> [Ref. 6, Cap 5, </w:t>
+      </w:r>
+      <w:proofErr w:type="spellStart"/>
+      <w:r>
+        <w:t>Pag</w:t>
+      </w:r>
+      <w:proofErr w:type="spellEnd"/>
+      <w:r>
+        <w:t xml:space="preserve"> 111], “ 1. Fazer com que o erro de treino seja pequeno 2. Tornar pequeno o intervalo entre o treino e o erro de teste. Estes dois fatores correspondem aos dois desafios centrais na aprendizagem de máquinas: o </w:t>
       </w:r>
       <w:proofErr w:type="spellStart"/>
       <w:r>
@@ -11987,7 +11876,7 @@
       </w:r>
       <w:proofErr w:type="spellEnd"/>
       <w:r>
-        <w:t xml:space="preserve"> e </w:t>
+        <w:t xml:space="preserve"> e o </w:t>
       </w:r>
       <w:proofErr w:type="spellStart"/>
       <w:r>
@@ -11995,35 +11884,7 @@
       </w:r>
       <w:proofErr w:type="spellEnd"/>
       <w:r>
-        <w:t>. [</w:t>
-      </w:r>
-      <w:r>
-        <w:rPr>
-          <w:color w:val="FF0000"/>
-        </w:rPr>
-        <w:t>TRADUÇÃO/SIGNIFICADO NO RODAPÉ]</w:t>
-      </w:r>
-    </w:p>
-    <w:p>
-      <w:r>
-        <w:t xml:space="preserve">Segundo os autores da </w:t>
-      </w:r>
-      <w:r>
-        <w:rPr>
-          <w:color w:val="FF0000"/>
-        </w:rPr>
-        <w:t>NOME</w:t>
-      </w:r>
-      <w:r>
-        <w:t xml:space="preserve"> [Ref. 6, Cap 5, </w:t>
-      </w:r>
-      <w:proofErr w:type="spellStart"/>
-      <w:r>
-        <w:t>Pag</w:t>
-      </w:r>
-      <w:proofErr w:type="spellEnd"/>
-      <w:r>
-        <w:t xml:space="preserve"> 111], “ 1. Fazer com que o erro de treino seja pequeno 2. Tornar pequeno o intervalo entre o treino e o erro de teste. Estes dois fatores correspondem aos dois desafios centrais na aprendizagem de máquinas: o </w:t>
+        <w:t xml:space="preserve">. O </w:t>
       </w:r>
       <w:proofErr w:type="spellStart"/>
       <w:r>
@@ -12031,7 +11892,7 @@
       </w:r>
       <w:proofErr w:type="spellEnd"/>
       <w:r>
-        <w:t xml:space="preserve"> e o </w:t>
+        <w:t xml:space="preserve"> ocorre quando o modelo não é capaz de obter um valor de erro suficientemente baixo no conjunto de formação. O </w:t>
       </w:r>
       <w:proofErr w:type="spellStart"/>
       <w:r>
@@ -12039,22 +11900,6 @@
       </w:r>
       <w:proofErr w:type="spellEnd"/>
       <w:r>
-        <w:t xml:space="preserve">. O </w:t>
-      </w:r>
-      <w:proofErr w:type="spellStart"/>
-      <w:r>
-        <w:t>underfitting</w:t>
-      </w:r>
-      <w:proofErr w:type="spellEnd"/>
-      <w:r>
-        <w:t xml:space="preserve"> ocorre quando o modelo não é capaz de obter um valor de erro suficientemente baixo no conjunto de formação. O </w:t>
-      </w:r>
-      <w:proofErr w:type="spellStart"/>
-      <w:r>
-        <w:t>overfitting</w:t>
-      </w:r>
-      <w:proofErr w:type="spellEnd"/>
-      <w:r>
         <w:t xml:space="preserve"> ocorre quando o intervalo entre o erro de treino e o erro de teste é demasiado grande. Podemos controlar se um modelo é mais susceptível de se </w:t>
       </w:r>
       <w:proofErr w:type="spellStart"/>
@@ -12084,52 +11929,20 @@
         <w:t>Visto que os problemas citados anteriormente estão ligados diretamente com o balanceamento das quantidade de bases treino e teste, sendo assim fatores que podem estar diretamente ligados com o problema em questão. Geralmente, utiliza-se 70% e 30%, para base de treino e teste respectivamente.</w:t>
       </w:r>
     </w:p>
-    <w:p/>
-    <w:p/>
-    <w:p/>
-    <w:p/>
-    <w:p/>
-    <w:p/>
-    <w:p/>
-    <w:p/>
-    <w:p/>
-    <w:p/>
-    <w:p>
-      <w:pPr>
-        <w:rPr>
-          <w:rStyle w:val="Refdenotaderodap"/>
-        </w:rPr>
-      </w:pPr>
-      <w:proofErr w:type="spellStart"/>
-      <w:r>
-        <w:rPr>
-          <w:i/>
-          <w:iCs/>
-        </w:rPr>
-        <w:t>Underfiting</w:t>
-      </w:r>
-      <w:proofErr w:type="spellEnd"/>
-      <w:r>
-        <w:rPr>
-          <w:i/>
-          <w:iCs/>
-        </w:rPr>
-        <w:t xml:space="preserve"> </w:t>
-      </w:r>
-      <w:r>
-        <w:t xml:space="preserve">- </w:t>
-      </w:r>
-    </w:p>
-    <w:p>
-      <w:pPr>
-        <w:pStyle w:val="Ttulo1"/>
+    <w:p>
+      <w:pPr>
+        <w:pStyle w:val="Ttulo2"/>
+      </w:pPr>
+    </w:p>
+    <w:p>
+      <w:pPr>
+        <w:pStyle w:val="Ttulo2"/>
         <w:numPr>
           <w:ilvl w:val="1"/>
-          <w:numId w:val="3"/>
+          <w:numId w:val="20"/>
         </w:numPr>
       </w:pPr>
       <w:r>
-        <w:lastRenderedPageBreak/>
         <w:t>Treinamentos e Testes</w:t>
       </w:r>
     </w:p>
@@ -13119,7 +12932,7 @@
         </w:rPr>
         <w:t xml:space="preserve">[8] </w:t>
       </w:r>
-      <w:hyperlink r:id="rId19">
+      <w:hyperlink r:id="rId20">
         <w:r>
           <w:rPr>
             <w:rFonts w:cs="Times New Roman"/>
@@ -13191,7 +13004,7 @@
         </w:rPr>
         <w:t xml:space="preserve">[9] </w:t>
       </w:r>
-      <w:hyperlink r:id="rId20">
+      <w:hyperlink r:id="rId21">
         <w:r>
           <w:rPr>
             <w:rFonts w:cs="Times New Roman"/>
@@ -13231,7 +13044,7 @@
         </w:rPr>
         <w:t xml:space="preserve">[10] </w:t>
       </w:r>
-      <w:hyperlink r:id="rId21">
+      <w:hyperlink r:id="rId22">
         <w:r>
           <w:rPr>
             <w:rFonts w:cs="Times New Roman"/>
@@ -13271,7 +13084,7 @@
         </w:rPr>
         <w:t xml:space="preserve">[11] </w:t>
       </w:r>
-      <w:hyperlink r:id="rId22">
+      <w:hyperlink r:id="rId23">
         <w:r>
           <w:rPr>
             <w:rFonts w:cs="Times New Roman"/>
@@ -13311,7 +13124,7 @@
         </w:rPr>
         <w:t xml:space="preserve">[12] </w:t>
       </w:r>
-      <w:hyperlink r:id="rId23" w:anchor="_ftn8">
+      <w:hyperlink r:id="rId24" w:anchor="_ftn8">
         <w:r>
           <w:rPr>
             <w:rFonts w:cs="Times New Roman"/>
@@ -13352,7 +13165,7 @@
         </w:rPr>
         <w:t xml:space="preserve">[13] </w:t>
       </w:r>
-      <w:hyperlink r:id="rId24">
+      <w:hyperlink r:id="rId25">
         <w:r>
           <w:rPr>
             <w:rFonts w:cs="Times New Roman"/>
@@ -13393,7 +13206,7 @@
         </w:rPr>
         <w:t xml:space="preserve">[14] </w:t>
       </w:r>
-      <w:hyperlink r:id="rId25">
+      <w:hyperlink r:id="rId26">
         <w:r>
           <w:rPr>
             <w:rFonts w:cs="Times New Roman"/>
@@ -13603,8 +13416,8 @@
       </w:r>
     </w:p>
     <w:sectPr>
-      <w:headerReference w:type="default" r:id="rId26"/>
-      <w:footerReference w:type="default" r:id="rId27"/>
+      <w:headerReference w:type="default" r:id="rId27"/>
+      <w:footerReference w:type="default" r:id="rId28"/>
       <w:pgSz w:w="11906" w:h="16838"/>
       <w:pgMar w:top="1701" w:right="1134" w:bottom="1134" w:left="1701" w:header="851" w:footer="709" w:gutter="0"/>
       <w:cols w:space="720"/>
@@ -13919,128 +13732,576 @@
 <file path=word/numbering.xml><?xml version="1.0" encoding="utf-8"?>
 <w:numbering xmlns:wpc="http://schemas.microsoft.com/office/word/2010/wordprocessingCanvas" xmlns:cx="http://schemas.microsoft.com/office/drawing/2014/chartex" xmlns:cx1="http://schemas.microsoft.com/office/drawing/2015/9/8/chartex" xmlns:cx2="http://schemas.microsoft.com/office/drawing/2015/10/21/chartex" xmlns:cx3="http://schemas.microsoft.com/office/drawing/2016/5/9/chartex" xmlns:cx4="http://schemas.microsoft.com/office/drawing/2016/5/10/chartex" xmlns:cx5="http://schemas.microsoft.com/office/drawing/2016/5/11/chartex" xmlns:cx6="http://schemas.microsoft.com/office/drawing/2016/5/12/chartex" xmlns:cx7="http://schemas.microsoft.com/office/drawing/2016/5/13/chartex" xmlns:cx8="http://schemas.microsoft.com/office/drawing/2016/5/14/chartex" xmlns:mc="http://schemas.openxmlformats.org/markup-compatibility/2006" xmlns:aink="http://schemas.microsoft.com/office/drawing/2016/ink" xmlns:am3d="http://schemas.microsoft.com/office/drawing/2017/model3d" xmlns:o="urn:schemas-microsoft-com:office:office" xmlns:r="http://schemas.openxmlformats.org/officeDocument/2006/relationships" xmlns:m="http://schemas.openxmlformats.org/officeDocument/2006/math" xmlns:v="urn:schemas-microsoft-com:vml" xmlns:wp14="http://schemas.microsoft.com/office/word/2010/wordprocessingDrawing" xmlns:wp="http://schemas.openxmlformats.org/drawingml/2006/wordprocessingDrawing" xmlns:w10="urn:schemas-microsoft-com:office:word" xmlns:w="http://schemas.openxmlformats.org/wordprocessingml/2006/main" xmlns:w14="http://schemas.microsoft.com/office/word/2010/wordml" xmlns:w15="http://schemas.microsoft.com/office/word/2012/wordml" xmlns:w16cex="http://schemas.microsoft.com/office/word/2018/wordml/cex" xmlns:w16cid="http://schemas.microsoft.com/office/word/2016/wordml/cid" xmlns:w16="http://schemas.microsoft.com/office/word/2018/wordml" xmlns:w16sdtdh="http://schemas.microsoft.com/office/word/2020/wordml/sdtdatahash" xmlns:w16se="http://schemas.microsoft.com/office/word/2015/wordml/symex" xmlns:wpg="http://schemas.microsoft.com/office/word/2010/wordprocessingGroup" xmlns:wpi="http://schemas.microsoft.com/office/word/2010/wordprocessingInk" xmlns:wne="http://schemas.microsoft.com/office/word/2006/wordml" xmlns:wps="http://schemas.microsoft.com/office/word/2010/wordprocessingShape" mc:Ignorable="w14 w15 w16se w16cid w16 w16cex w16sdtdh wp14">
   <w:abstractNum w:abstractNumId="0" w15:restartNumberingAfterBreak="0">
+    <w:nsid w:val="025470D9"/>
+    <w:multiLevelType w:val="multilevel"/>
+    <w:tmpl w:val="0416001F"/>
+    <w:lvl w:ilvl="0">
+      <w:start w:val="1"/>
+      <w:numFmt w:val="decimal"/>
+      <w:lvlText w:val="%1."/>
+      <w:lvlJc w:val="left"/>
+      <w:pPr>
+        <w:ind w:left="360" w:hanging="360"/>
+      </w:pPr>
+    </w:lvl>
+    <w:lvl w:ilvl="1">
+      <w:start w:val="1"/>
+      <w:numFmt w:val="decimal"/>
+      <w:lvlText w:val="%1.%2."/>
+      <w:lvlJc w:val="left"/>
+      <w:pPr>
+        <w:ind w:left="792" w:hanging="432"/>
+      </w:pPr>
+    </w:lvl>
+    <w:lvl w:ilvl="2">
+      <w:start w:val="1"/>
+      <w:numFmt w:val="decimal"/>
+      <w:lvlText w:val="%1.%2.%3."/>
+      <w:lvlJc w:val="left"/>
+      <w:pPr>
+        <w:ind w:left="1224" w:hanging="504"/>
+      </w:pPr>
+    </w:lvl>
+    <w:lvl w:ilvl="3">
+      <w:start w:val="1"/>
+      <w:numFmt w:val="decimal"/>
+      <w:lvlText w:val="%1.%2.%3.%4."/>
+      <w:lvlJc w:val="left"/>
+      <w:pPr>
+        <w:ind w:left="1728" w:hanging="648"/>
+      </w:pPr>
+    </w:lvl>
+    <w:lvl w:ilvl="4">
+      <w:start w:val="1"/>
+      <w:numFmt w:val="decimal"/>
+      <w:lvlText w:val="%1.%2.%3.%4.%5."/>
+      <w:lvlJc w:val="left"/>
+      <w:pPr>
+        <w:ind w:left="2232" w:hanging="792"/>
+      </w:pPr>
+    </w:lvl>
+    <w:lvl w:ilvl="5">
+      <w:start w:val="1"/>
+      <w:numFmt w:val="decimal"/>
+      <w:lvlText w:val="%1.%2.%3.%4.%5.%6."/>
+      <w:lvlJc w:val="left"/>
+      <w:pPr>
+        <w:ind w:left="2736" w:hanging="936"/>
+      </w:pPr>
+    </w:lvl>
+    <w:lvl w:ilvl="6">
+      <w:start w:val="1"/>
+      <w:numFmt w:val="decimal"/>
+      <w:lvlText w:val="%1.%2.%3.%4.%5.%6.%7."/>
+      <w:lvlJc w:val="left"/>
+      <w:pPr>
+        <w:ind w:left="3240" w:hanging="1080"/>
+      </w:pPr>
+    </w:lvl>
+    <w:lvl w:ilvl="7">
+      <w:start w:val="1"/>
+      <w:numFmt w:val="decimal"/>
+      <w:lvlText w:val="%1.%2.%3.%4.%5.%6.%7.%8."/>
+      <w:lvlJc w:val="left"/>
+      <w:pPr>
+        <w:ind w:left="3744" w:hanging="1224"/>
+      </w:pPr>
+    </w:lvl>
+    <w:lvl w:ilvl="8">
+      <w:start w:val="1"/>
+      <w:numFmt w:val="decimal"/>
+      <w:lvlText w:val="%1.%2.%3.%4.%5.%6.%7.%8.%9."/>
+      <w:lvlJc w:val="left"/>
+      <w:pPr>
+        <w:ind w:left="4320" w:hanging="1440"/>
+      </w:pPr>
+    </w:lvl>
+  </w:abstractNum>
+  <w:abstractNum w:abstractNumId="1" w15:restartNumberingAfterBreak="0">
     <w:nsid w:val="07A0291F"/>
     <w:multiLevelType w:val="multilevel"/>
-    <w:tmpl w:val="86887DF6"/>
+    <w:tmpl w:val="269EFF3A"/>
     <w:lvl w:ilvl="0">
       <w:start w:val="1"/>
+      <w:numFmt w:val="decimal"/>
+      <w:lvlText w:val="%1."/>
+      <w:lvlJc w:val="left"/>
+      <w:pPr>
+        <w:ind w:left="720" w:hanging="360"/>
+      </w:pPr>
+    </w:lvl>
+    <w:lvl w:ilvl="1">
+      <w:start w:val="1"/>
       <w:numFmt w:val="bullet"/>
-      <w:pStyle w:val="Ttulo1"/>
-      <w:lvlText w:val="●"/>
+      <w:lvlText w:val="o"/>
       <w:lvlJc w:val="left"/>
       <w:pPr>
-        <w:ind w:left="720" w:hanging="360"/>
+        <w:ind w:left="1440" w:hanging="360"/>
+      </w:pPr>
+      <w:rPr>
+        <w:rFonts w:ascii="Courier New" w:eastAsia="Courier New" w:hAnsi="Courier New" w:cs="Courier New"/>
+      </w:rPr>
+    </w:lvl>
+    <w:lvl w:ilvl="2">
+      <w:start w:val="1"/>
+      <w:numFmt w:val="bullet"/>
+      <w:lvlText w:val="▪"/>
+      <w:lvlJc w:val="left"/>
+      <w:pPr>
+        <w:ind w:left="2160" w:hanging="360"/>
       </w:pPr>
       <w:rPr>
         <w:rFonts w:ascii="Noto Sans Symbols" w:eastAsia="Noto Sans Symbols" w:hAnsi="Noto Sans Symbols" w:cs="Noto Sans Symbols"/>
       </w:rPr>
     </w:lvl>
-    <w:lvl w:ilvl="1">
+    <w:lvl w:ilvl="3">
       <w:start w:val="1"/>
       <w:numFmt w:val="bullet"/>
-      <w:pStyle w:val="Ttulo2"/>
+      <w:lvlText w:val="●"/>
+      <w:lvlJc w:val="left"/>
+      <w:pPr>
+        <w:ind w:left="2880" w:hanging="360"/>
+      </w:pPr>
+      <w:rPr>
+        <w:rFonts w:ascii="Noto Sans Symbols" w:eastAsia="Noto Sans Symbols" w:hAnsi="Noto Sans Symbols" w:cs="Noto Sans Symbols"/>
+      </w:rPr>
+    </w:lvl>
+    <w:lvl w:ilvl="4">
+      <w:start w:val="1"/>
+      <w:numFmt w:val="bullet"/>
       <w:lvlText w:val="o"/>
       <w:lvlJc w:val="left"/>
       <w:pPr>
-        <w:ind w:left="1440" w:hanging="360"/>
+        <w:ind w:left="3600" w:hanging="360"/>
       </w:pPr>
       <w:rPr>
         <w:rFonts w:ascii="Courier New" w:eastAsia="Courier New" w:hAnsi="Courier New" w:cs="Courier New"/>
       </w:rPr>
     </w:lvl>
-    <w:lvl w:ilvl="2">
+    <w:lvl w:ilvl="5">
       <w:start w:val="1"/>
       <w:numFmt w:val="bullet"/>
-      <w:pStyle w:val="Ttulo3"/>
       <w:lvlText w:val="▪"/>
       <w:lvlJc w:val="left"/>
       <w:pPr>
-        <w:ind w:left="2160" w:hanging="360"/>
+        <w:ind w:left="4320" w:hanging="360"/>
       </w:pPr>
       <w:rPr>
         <w:rFonts w:ascii="Noto Sans Symbols" w:eastAsia="Noto Sans Symbols" w:hAnsi="Noto Sans Symbols" w:cs="Noto Sans Symbols"/>
       </w:rPr>
     </w:lvl>
-    <w:lvl w:ilvl="3">
+    <w:lvl w:ilvl="6">
       <w:start w:val="1"/>
       <w:numFmt w:val="bullet"/>
-      <w:pStyle w:val="Ttulo4"/>
       <w:lvlText w:val="●"/>
       <w:lvlJc w:val="left"/>
       <w:pPr>
-        <w:ind w:left="2880" w:hanging="360"/>
+        <w:ind w:left="5040" w:hanging="360"/>
       </w:pPr>
       <w:rPr>
         <w:rFonts w:ascii="Noto Sans Symbols" w:eastAsia="Noto Sans Symbols" w:hAnsi="Noto Sans Symbols" w:cs="Noto Sans Symbols"/>
       </w:rPr>
     </w:lvl>
-    <w:lvl w:ilvl="4">
+    <w:lvl w:ilvl="7">
       <w:start w:val="1"/>
       <w:numFmt w:val="bullet"/>
-      <w:pStyle w:val="Ttulo5"/>
       <w:lvlText w:val="o"/>
       <w:lvlJc w:val="left"/>
       <w:pPr>
-        <w:ind w:left="3600" w:hanging="360"/>
+        <w:ind w:left="5760" w:hanging="360"/>
       </w:pPr>
       <w:rPr>
         <w:rFonts w:ascii="Courier New" w:eastAsia="Courier New" w:hAnsi="Courier New" w:cs="Courier New"/>
       </w:rPr>
     </w:lvl>
-    <w:lvl w:ilvl="5">
+    <w:lvl w:ilvl="8">
       <w:start w:val="1"/>
       <w:numFmt w:val="bullet"/>
-      <w:pStyle w:val="Ttulo6"/>
       <w:lvlText w:val="▪"/>
       <w:lvlJc w:val="left"/>
       <w:pPr>
-        <w:ind w:left="4320" w:hanging="360"/>
+        <w:ind w:left="6480" w:hanging="360"/>
       </w:pPr>
       <w:rPr>
         <w:rFonts w:ascii="Noto Sans Symbols" w:eastAsia="Noto Sans Symbols" w:hAnsi="Noto Sans Symbols" w:cs="Noto Sans Symbols"/>
       </w:rPr>
     </w:lvl>
+  </w:abstractNum>
+  <w:abstractNum w:abstractNumId="2" w15:restartNumberingAfterBreak="0">
+    <w:nsid w:val="0C2A5B98"/>
+    <w:multiLevelType w:val="multilevel"/>
+    <w:tmpl w:val="0534DA1C"/>
+    <w:lvl w:ilvl="0">
+      <w:start w:val="3"/>
+      <w:numFmt w:val="decimal"/>
+      <w:lvlText w:val="%1"/>
+      <w:lvlJc w:val="left"/>
+      <w:pPr>
+        <w:ind w:left="360" w:hanging="360"/>
+      </w:pPr>
+      <w:rPr>
+        <w:rFonts w:hint="default"/>
+      </w:rPr>
+    </w:lvl>
+    <w:lvl w:ilvl="1">
+      <w:start w:val="1"/>
+      <w:numFmt w:val="decimal"/>
+      <w:lvlText w:val="%1.%2"/>
+      <w:lvlJc w:val="left"/>
+      <w:pPr>
+        <w:ind w:left="1080" w:hanging="360"/>
+      </w:pPr>
+      <w:rPr>
+        <w:rFonts w:hint="default"/>
+      </w:rPr>
+    </w:lvl>
+    <w:lvl w:ilvl="2">
+      <w:start w:val="1"/>
+      <w:numFmt w:val="decimal"/>
+      <w:lvlText w:val="%1.%2.%3"/>
+      <w:lvlJc w:val="left"/>
+      <w:pPr>
+        <w:ind w:left="2160" w:hanging="720"/>
+      </w:pPr>
+      <w:rPr>
+        <w:rFonts w:hint="default"/>
+      </w:rPr>
+    </w:lvl>
+    <w:lvl w:ilvl="3">
+      <w:start w:val="1"/>
+      <w:numFmt w:val="decimal"/>
+      <w:lvlText w:val="%1.%2.%3.%4"/>
+      <w:lvlJc w:val="left"/>
+      <w:pPr>
+        <w:ind w:left="2880" w:hanging="720"/>
+      </w:pPr>
+      <w:rPr>
+        <w:rFonts w:hint="default"/>
+      </w:rPr>
+    </w:lvl>
+    <w:lvl w:ilvl="4">
+      <w:start w:val="1"/>
+      <w:numFmt w:val="decimal"/>
+      <w:lvlText w:val="%1.%2.%3.%4.%5"/>
+      <w:lvlJc w:val="left"/>
+      <w:pPr>
+        <w:ind w:left="3960" w:hanging="1080"/>
+      </w:pPr>
+      <w:rPr>
+        <w:rFonts w:hint="default"/>
+      </w:rPr>
+    </w:lvl>
+    <w:lvl w:ilvl="5">
+      <w:start w:val="1"/>
+      <w:numFmt w:val="decimal"/>
+      <w:lvlText w:val="%1.%2.%3.%4.%5.%6"/>
+      <w:lvlJc w:val="left"/>
+      <w:pPr>
+        <w:ind w:left="5040" w:hanging="1440"/>
+      </w:pPr>
+      <w:rPr>
+        <w:rFonts w:hint="default"/>
+      </w:rPr>
+    </w:lvl>
     <w:lvl w:ilvl="6">
       <w:start w:val="1"/>
-      <w:numFmt w:val="bullet"/>
-      <w:pStyle w:val="Ttulo7"/>
-      <w:lvlText w:val="●"/>
+      <w:numFmt w:val="decimal"/>
+      <w:lvlText w:val="%1.%2.%3.%4.%5.%6.%7"/>
       <w:lvlJc w:val="left"/>
       <w:pPr>
+        <w:ind w:left="5760" w:hanging="1440"/>
+      </w:pPr>
+      <w:rPr>
+        <w:rFonts w:hint="default"/>
+      </w:rPr>
+    </w:lvl>
+    <w:lvl w:ilvl="7">
+      <w:start w:val="1"/>
+      <w:numFmt w:val="decimal"/>
+      <w:lvlText w:val="%1.%2.%3.%4.%5.%6.%7.%8"/>
+      <w:lvlJc w:val="left"/>
+      <w:pPr>
+        <w:ind w:left="6840" w:hanging="1800"/>
+      </w:pPr>
+      <w:rPr>
+        <w:rFonts w:hint="default"/>
+      </w:rPr>
+    </w:lvl>
+    <w:lvl w:ilvl="8">
+      <w:start w:val="1"/>
+      <w:numFmt w:val="decimal"/>
+      <w:lvlText w:val="%1.%2.%3.%4.%5.%6.%7.%8.%9"/>
+      <w:lvlJc w:val="left"/>
+      <w:pPr>
+        <w:ind w:left="7560" w:hanging="1800"/>
+      </w:pPr>
+      <w:rPr>
+        <w:rFonts w:hint="default"/>
+      </w:rPr>
+    </w:lvl>
+  </w:abstractNum>
+  <w:abstractNum w:abstractNumId="3" w15:restartNumberingAfterBreak="0">
+    <w:nsid w:val="191F633C"/>
+    <w:multiLevelType w:val="hybridMultilevel"/>
+    <w:tmpl w:val="9EA25AA0"/>
+    <w:lvl w:ilvl="0" w:tplc="0416000F">
+      <w:start w:val="1"/>
+      <w:numFmt w:val="decimal"/>
+      <w:lvlText w:val="%1."/>
+      <w:lvlJc w:val="left"/>
+      <w:pPr>
+        <w:ind w:left="720" w:hanging="360"/>
+      </w:pPr>
+    </w:lvl>
+    <w:lvl w:ilvl="1" w:tplc="04160019" w:tentative="1">
+      <w:start w:val="1"/>
+      <w:numFmt w:val="lowerLetter"/>
+      <w:lvlText w:val="%2."/>
+      <w:lvlJc w:val="left"/>
+      <w:pPr>
+        <w:ind w:left="1440" w:hanging="360"/>
+      </w:pPr>
+    </w:lvl>
+    <w:lvl w:ilvl="2" w:tplc="0416001B" w:tentative="1">
+      <w:start w:val="1"/>
+      <w:numFmt w:val="lowerRoman"/>
+      <w:lvlText w:val="%3."/>
+      <w:lvlJc w:val="right"/>
+      <w:pPr>
+        <w:ind w:left="2160" w:hanging="180"/>
+      </w:pPr>
+    </w:lvl>
+    <w:lvl w:ilvl="3" w:tplc="0416000F" w:tentative="1">
+      <w:start w:val="1"/>
+      <w:numFmt w:val="decimal"/>
+      <w:lvlText w:val="%4."/>
+      <w:lvlJc w:val="left"/>
+      <w:pPr>
+        <w:ind w:left="2880" w:hanging="360"/>
+      </w:pPr>
+    </w:lvl>
+    <w:lvl w:ilvl="4" w:tplc="04160019" w:tentative="1">
+      <w:start w:val="1"/>
+      <w:numFmt w:val="lowerLetter"/>
+      <w:lvlText w:val="%5."/>
+      <w:lvlJc w:val="left"/>
+      <w:pPr>
+        <w:ind w:left="3600" w:hanging="360"/>
+      </w:pPr>
+    </w:lvl>
+    <w:lvl w:ilvl="5" w:tplc="0416001B" w:tentative="1">
+      <w:start w:val="1"/>
+      <w:numFmt w:val="lowerRoman"/>
+      <w:lvlText w:val="%6."/>
+      <w:lvlJc w:val="right"/>
+      <w:pPr>
+        <w:ind w:left="4320" w:hanging="180"/>
+      </w:pPr>
+    </w:lvl>
+    <w:lvl w:ilvl="6" w:tplc="0416000F" w:tentative="1">
+      <w:start w:val="1"/>
+      <w:numFmt w:val="decimal"/>
+      <w:lvlText w:val="%7."/>
+      <w:lvlJc w:val="left"/>
+      <w:pPr>
         <w:ind w:left="5040" w:hanging="360"/>
       </w:pPr>
+    </w:lvl>
+    <w:lvl w:ilvl="7" w:tplc="04160019" w:tentative="1">
+      <w:start w:val="1"/>
+      <w:numFmt w:val="lowerLetter"/>
+      <w:lvlText w:val="%8."/>
+      <w:lvlJc w:val="left"/>
+      <w:pPr>
+        <w:ind w:left="5760" w:hanging="360"/>
+      </w:pPr>
+    </w:lvl>
+    <w:lvl w:ilvl="8" w:tplc="0416001B" w:tentative="1">
+      <w:start w:val="1"/>
+      <w:numFmt w:val="lowerRoman"/>
+      <w:lvlText w:val="%9."/>
+      <w:lvlJc w:val="right"/>
+      <w:pPr>
+        <w:ind w:left="6480" w:hanging="180"/>
+      </w:pPr>
+    </w:lvl>
+  </w:abstractNum>
+  <w:abstractNum w:abstractNumId="4" w15:restartNumberingAfterBreak="0">
+    <w:nsid w:val="1AA0304E"/>
+    <w:multiLevelType w:val="hybridMultilevel"/>
+    <w:tmpl w:val="B3FAEC06"/>
+    <w:lvl w:ilvl="0" w:tplc="0416000F">
+      <w:start w:val="1"/>
+      <w:numFmt w:val="decimal"/>
+      <w:lvlText w:val="%1."/>
+      <w:lvlJc w:val="left"/>
+      <w:pPr>
+        <w:ind w:left="720" w:hanging="360"/>
+      </w:pPr>
+    </w:lvl>
+    <w:lvl w:ilvl="1" w:tplc="04160019" w:tentative="1">
+      <w:start w:val="1"/>
+      <w:numFmt w:val="lowerLetter"/>
+      <w:lvlText w:val="%2."/>
+      <w:lvlJc w:val="left"/>
+      <w:pPr>
+        <w:ind w:left="1440" w:hanging="360"/>
+      </w:pPr>
+    </w:lvl>
+    <w:lvl w:ilvl="2" w:tplc="0416001B" w:tentative="1">
+      <w:start w:val="1"/>
+      <w:numFmt w:val="lowerRoman"/>
+      <w:lvlText w:val="%3."/>
+      <w:lvlJc w:val="right"/>
+      <w:pPr>
+        <w:ind w:left="2160" w:hanging="180"/>
+      </w:pPr>
+    </w:lvl>
+    <w:lvl w:ilvl="3" w:tplc="0416000F" w:tentative="1">
+      <w:start w:val="1"/>
+      <w:numFmt w:val="decimal"/>
+      <w:lvlText w:val="%4."/>
+      <w:lvlJc w:val="left"/>
+      <w:pPr>
+        <w:ind w:left="2880" w:hanging="360"/>
+      </w:pPr>
+    </w:lvl>
+    <w:lvl w:ilvl="4" w:tplc="04160019" w:tentative="1">
+      <w:start w:val="1"/>
+      <w:numFmt w:val="lowerLetter"/>
+      <w:lvlText w:val="%5."/>
+      <w:lvlJc w:val="left"/>
+      <w:pPr>
+        <w:ind w:left="3600" w:hanging="360"/>
+      </w:pPr>
+    </w:lvl>
+    <w:lvl w:ilvl="5" w:tplc="0416001B" w:tentative="1">
+      <w:start w:val="1"/>
+      <w:numFmt w:val="lowerRoman"/>
+      <w:lvlText w:val="%6."/>
+      <w:lvlJc w:val="right"/>
+      <w:pPr>
+        <w:ind w:left="4320" w:hanging="180"/>
+      </w:pPr>
+    </w:lvl>
+    <w:lvl w:ilvl="6" w:tplc="0416000F" w:tentative="1">
+      <w:start w:val="1"/>
+      <w:numFmt w:val="decimal"/>
+      <w:lvlText w:val="%7."/>
+      <w:lvlJc w:val="left"/>
+      <w:pPr>
+        <w:ind w:left="5040" w:hanging="360"/>
+      </w:pPr>
+    </w:lvl>
+    <w:lvl w:ilvl="7" w:tplc="04160019" w:tentative="1">
+      <w:start w:val="1"/>
+      <w:numFmt w:val="lowerLetter"/>
+      <w:lvlText w:val="%8."/>
+      <w:lvlJc w:val="left"/>
+      <w:pPr>
+        <w:ind w:left="5760" w:hanging="360"/>
+      </w:pPr>
+    </w:lvl>
+    <w:lvl w:ilvl="8" w:tplc="0416001B" w:tentative="1">
+      <w:start w:val="1"/>
+      <w:numFmt w:val="lowerRoman"/>
+      <w:lvlText w:val="%9."/>
+      <w:lvlJc w:val="right"/>
+      <w:pPr>
+        <w:ind w:left="6480" w:hanging="180"/>
+      </w:pPr>
+    </w:lvl>
+  </w:abstractNum>
+  <w:abstractNum w:abstractNumId="5" w15:restartNumberingAfterBreak="0">
+    <w:nsid w:val="201F7424"/>
+    <w:multiLevelType w:val="hybridMultilevel"/>
+    <w:tmpl w:val="F98886B0"/>
+    <w:lvl w:ilvl="0" w:tplc="E6247DD6">
+      <w:start w:val="4"/>
+      <w:numFmt w:val="decimal"/>
+      <w:lvlText w:val="%1."/>
+      <w:lvlJc w:val="left"/>
+      <w:pPr>
+        <w:ind w:left="1080" w:hanging="360"/>
+      </w:pPr>
       <w:rPr>
-        <w:rFonts w:ascii="Noto Sans Symbols" w:eastAsia="Noto Sans Symbols" w:hAnsi="Noto Sans Symbols" w:cs="Noto Sans Symbols"/>
+        <w:rFonts w:hint="default"/>
       </w:rPr>
     </w:lvl>
-    <w:lvl w:ilvl="7">
-      <w:start w:val="1"/>
-      <w:numFmt w:val="bullet"/>
-      <w:pStyle w:val="Ttulo8"/>
-      <w:lvlText w:val="o"/>
+    <w:lvl w:ilvl="1" w:tplc="04160019" w:tentative="1">
+      <w:start w:val="1"/>
+      <w:numFmt w:val="lowerLetter"/>
+      <w:lvlText w:val="%2."/>
       <w:lvlJc w:val="left"/>
       <w:pPr>
-        <w:ind w:left="5760" w:hanging="360"/>
-      </w:pPr>
-      <w:rPr>
-        <w:rFonts w:ascii="Courier New" w:eastAsia="Courier New" w:hAnsi="Courier New" w:cs="Courier New"/>
-      </w:rPr>
-    </w:lvl>
-    <w:lvl w:ilvl="8">
-      <w:start w:val="1"/>
-      <w:numFmt w:val="bullet"/>
-      <w:pStyle w:val="Ttulo9"/>
-      <w:lvlText w:val="▪"/>
+        <w:ind w:left="1800" w:hanging="360"/>
+      </w:pPr>
+    </w:lvl>
+    <w:lvl w:ilvl="2" w:tplc="0416001B" w:tentative="1">
+      <w:start w:val="1"/>
+      <w:numFmt w:val="lowerRoman"/>
+      <w:lvlText w:val="%3."/>
+      <w:lvlJc w:val="right"/>
+      <w:pPr>
+        <w:ind w:left="2520" w:hanging="180"/>
+      </w:pPr>
+    </w:lvl>
+    <w:lvl w:ilvl="3" w:tplc="0416000F" w:tentative="1">
+      <w:start w:val="1"/>
+      <w:numFmt w:val="decimal"/>
+      <w:lvlText w:val="%4."/>
       <w:lvlJc w:val="left"/>
       <w:pPr>
-        <w:ind w:left="6480" w:hanging="360"/>
-      </w:pPr>
-      <w:rPr>
-        <w:rFonts w:ascii="Noto Sans Symbols" w:eastAsia="Noto Sans Symbols" w:hAnsi="Noto Sans Symbols" w:cs="Noto Sans Symbols"/>
-      </w:rPr>
+        <w:ind w:left="3240" w:hanging="360"/>
+      </w:pPr>
+    </w:lvl>
+    <w:lvl w:ilvl="4" w:tplc="04160019" w:tentative="1">
+      <w:start w:val="1"/>
+      <w:numFmt w:val="lowerLetter"/>
+      <w:lvlText w:val="%5."/>
+      <w:lvlJc w:val="left"/>
+      <w:pPr>
+        <w:ind w:left="3960" w:hanging="360"/>
+      </w:pPr>
+    </w:lvl>
+    <w:lvl w:ilvl="5" w:tplc="0416001B" w:tentative="1">
+      <w:start w:val="1"/>
+      <w:numFmt w:val="lowerRoman"/>
+      <w:lvlText w:val="%6."/>
+      <w:lvlJc w:val="right"/>
+      <w:pPr>
+        <w:ind w:left="4680" w:hanging="180"/>
+      </w:pPr>
+    </w:lvl>
+    <w:lvl w:ilvl="6" w:tplc="0416000F" w:tentative="1">
+      <w:start w:val="1"/>
+      <w:numFmt w:val="decimal"/>
+      <w:lvlText w:val="%7."/>
+      <w:lvlJc w:val="left"/>
+      <w:pPr>
+        <w:ind w:left="5400" w:hanging="360"/>
+      </w:pPr>
+    </w:lvl>
+    <w:lvl w:ilvl="7" w:tplc="04160019" w:tentative="1">
+      <w:start w:val="1"/>
+      <w:numFmt w:val="lowerLetter"/>
+      <w:lvlText w:val="%8."/>
+      <w:lvlJc w:val="left"/>
+      <w:pPr>
+        <w:ind w:left="6120" w:hanging="360"/>
+      </w:pPr>
+    </w:lvl>
+    <w:lvl w:ilvl="8" w:tplc="0416001B" w:tentative="1">
+      <w:start w:val="1"/>
+      <w:numFmt w:val="lowerRoman"/>
+      <w:lvlText w:val="%9."/>
+      <w:lvlJc w:val="right"/>
+      <w:pPr>
+        <w:ind w:left="6840" w:hanging="180"/>
+      </w:pPr>
     </w:lvl>
   </w:abstractNum>
-  <w:abstractNum w:abstractNumId="1" w15:restartNumberingAfterBreak="0">
+  <w:abstractNum w:abstractNumId="6" w15:restartNumberingAfterBreak="0">
     <w:nsid w:val="208A7D79"/>
     <w:multiLevelType w:val="multilevel"/>
     <w:tmpl w:val="DADEF5FA"/>
@@ -14126,7 +14387,230 @@
       </w:pPr>
     </w:lvl>
   </w:abstractNum>
-  <w:abstractNum w:abstractNumId="2" w15:restartNumberingAfterBreak="0">
+  <w:abstractNum w:abstractNumId="7" w15:restartNumberingAfterBreak="0">
+    <w:nsid w:val="27C86B88"/>
+    <w:multiLevelType w:val="multilevel"/>
+    <w:tmpl w:val="0534DA1C"/>
+    <w:lvl w:ilvl="0">
+      <w:start w:val="3"/>
+      <w:numFmt w:val="decimal"/>
+      <w:lvlText w:val="%1"/>
+      <w:lvlJc w:val="left"/>
+      <w:pPr>
+        <w:ind w:left="360" w:hanging="360"/>
+      </w:pPr>
+      <w:rPr>
+        <w:rFonts w:hint="default"/>
+      </w:rPr>
+    </w:lvl>
+    <w:lvl w:ilvl="1">
+      <w:start w:val="1"/>
+      <w:numFmt w:val="decimal"/>
+      <w:lvlText w:val="%1.%2"/>
+      <w:lvlJc w:val="left"/>
+      <w:pPr>
+        <w:ind w:left="1080" w:hanging="360"/>
+      </w:pPr>
+      <w:rPr>
+        <w:rFonts w:hint="default"/>
+      </w:rPr>
+    </w:lvl>
+    <w:lvl w:ilvl="2">
+      <w:start w:val="1"/>
+      <w:numFmt w:val="decimal"/>
+      <w:lvlText w:val="%1.%2.%3"/>
+      <w:lvlJc w:val="left"/>
+      <w:pPr>
+        <w:ind w:left="2160" w:hanging="720"/>
+      </w:pPr>
+      <w:rPr>
+        <w:rFonts w:hint="default"/>
+      </w:rPr>
+    </w:lvl>
+    <w:lvl w:ilvl="3">
+      <w:start w:val="1"/>
+      <w:numFmt w:val="decimal"/>
+      <w:lvlText w:val="%1.%2.%3.%4"/>
+      <w:lvlJc w:val="left"/>
+      <w:pPr>
+        <w:ind w:left="2880" w:hanging="720"/>
+      </w:pPr>
+      <w:rPr>
+        <w:rFonts w:hint="default"/>
+      </w:rPr>
+    </w:lvl>
+    <w:lvl w:ilvl="4">
+      <w:start w:val="1"/>
+      <w:numFmt w:val="decimal"/>
+      <w:lvlText w:val="%1.%2.%3.%4.%5"/>
+      <w:lvlJc w:val="left"/>
+      <w:pPr>
+        <w:ind w:left="3960" w:hanging="1080"/>
+      </w:pPr>
+      <w:rPr>
+        <w:rFonts w:hint="default"/>
+      </w:rPr>
+    </w:lvl>
+    <w:lvl w:ilvl="5">
+      <w:start w:val="1"/>
+      <w:numFmt w:val="decimal"/>
+      <w:lvlText w:val="%1.%2.%3.%4.%5.%6"/>
+      <w:lvlJc w:val="left"/>
+      <w:pPr>
+        <w:ind w:left="5040" w:hanging="1440"/>
+      </w:pPr>
+      <w:rPr>
+        <w:rFonts w:hint="default"/>
+      </w:rPr>
+    </w:lvl>
+    <w:lvl w:ilvl="6">
+      <w:start w:val="1"/>
+      <w:numFmt w:val="decimal"/>
+      <w:lvlText w:val="%1.%2.%3.%4.%5.%6.%7"/>
+      <w:lvlJc w:val="left"/>
+      <w:pPr>
+        <w:ind w:left="5760" w:hanging="1440"/>
+      </w:pPr>
+      <w:rPr>
+        <w:rFonts w:hint="default"/>
+      </w:rPr>
+    </w:lvl>
+    <w:lvl w:ilvl="7">
+      <w:start w:val="1"/>
+      <w:numFmt w:val="decimal"/>
+      <w:lvlText w:val="%1.%2.%3.%4.%5.%6.%7.%8"/>
+      <w:lvlJc w:val="left"/>
+      <w:pPr>
+        <w:ind w:left="6840" w:hanging="1800"/>
+      </w:pPr>
+      <w:rPr>
+        <w:rFonts w:hint="default"/>
+      </w:rPr>
+    </w:lvl>
+    <w:lvl w:ilvl="8">
+      <w:start w:val="1"/>
+      <w:numFmt w:val="decimal"/>
+      <w:lvlText w:val="%1.%2.%3.%4.%5.%6.%7.%8.%9"/>
+      <w:lvlJc w:val="left"/>
+      <w:pPr>
+        <w:ind w:left="7560" w:hanging="1800"/>
+      </w:pPr>
+      <w:rPr>
+        <w:rFonts w:hint="default"/>
+      </w:rPr>
+    </w:lvl>
+  </w:abstractNum>
+  <w:abstractNum w:abstractNumId="8" w15:restartNumberingAfterBreak="0">
+    <w:nsid w:val="29765CD4"/>
+    <w:multiLevelType w:val="multilevel"/>
+    <w:tmpl w:val="269EFF3A"/>
+    <w:lvl w:ilvl="0">
+      <w:start w:val="1"/>
+      <w:numFmt w:val="decimal"/>
+      <w:lvlText w:val="%1."/>
+      <w:lvlJc w:val="left"/>
+      <w:pPr>
+        <w:ind w:left="720" w:hanging="360"/>
+      </w:pPr>
+    </w:lvl>
+    <w:lvl w:ilvl="1">
+      <w:start w:val="1"/>
+      <w:numFmt w:val="bullet"/>
+      <w:lvlText w:val="o"/>
+      <w:lvlJc w:val="left"/>
+      <w:pPr>
+        <w:ind w:left="1440" w:hanging="360"/>
+      </w:pPr>
+      <w:rPr>
+        <w:rFonts w:ascii="Courier New" w:eastAsia="Courier New" w:hAnsi="Courier New" w:cs="Courier New"/>
+      </w:rPr>
+    </w:lvl>
+    <w:lvl w:ilvl="2">
+      <w:start w:val="1"/>
+      <w:numFmt w:val="bullet"/>
+      <w:lvlText w:val="▪"/>
+      <w:lvlJc w:val="left"/>
+      <w:pPr>
+        <w:ind w:left="2160" w:hanging="360"/>
+      </w:pPr>
+      <w:rPr>
+        <w:rFonts w:ascii="Noto Sans Symbols" w:eastAsia="Noto Sans Symbols" w:hAnsi="Noto Sans Symbols" w:cs="Noto Sans Symbols"/>
+      </w:rPr>
+    </w:lvl>
+    <w:lvl w:ilvl="3">
+      <w:start w:val="1"/>
+      <w:numFmt w:val="bullet"/>
+      <w:lvlText w:val="●"/>
+      <w:lvlJc w:val="left"/>
+      <w:pPr>
+        <w:ind w:left="2880" w:hanging="360"/>
+      </w:pPr>
+      <w:rPr>
+        <w:rFonts w:ascii="Noto Sans Symbols" w:eastAsia="Noto Sans Symbols" w:hAnsi="Noto Sans Symbols" w:cs="Noto Sans Symbols"/>
+      </w:rPr>
+    </w:lvl>
+    <w:lvl w:ilvl="4">
+      <w:start w:val="1"/>
+      <w:numFmt w:val="bullet"/>
+      <w:lvlText w:val="o"/>
+      <w:lvlJc w:val="left"/>
+      <w:pPr>
+        <w:ind w:left="3600" w:hanging="360"/>
+      </w:pPr>
+      <w:rPr>
+        <w:rFonts w:ascii="Courier New" w:eastAsia="Courier New" w:hAnsi="Courier New" w:cs="Courier New"/>
+      </w:rPr>
+    </w:lvl>
+    <w:lvl w:ilvl="5">
+      <w:start w:val="1"/>
+      <w:numFmt w:val="bullet"/>
+      <w:lvlText w:val="▪"/>
+      <w:lvlJc w:val="left"/>
+      <w:pPr>
+        <w:ind w:left="4320" w:hanging="360"/>
+      </w:pPr>
+      <w:rPr>
+        <w:rFonts w:ascii="Noto Sans Symbols" w:eastAsia="Noto Sans Symbols" w:hAnsi="Noto Sans Symbols" w:cs="Noto Sans Symbols"/>
+      </w:rPr>
+    </w:lvl>
+    <w:lvl w:ilvl="6">
+      <w:start w:val="1"/>
+      <w:numFmt w:val="bullet"/>
+      <w:lvlText w:val="●"/>
+      <w:lvlJc w:val="left"/>
+      <w:pPr>
+        <w:ind w:left="5040" w:hanging="360"/>
+      </w:pPr>
+      <w:rPr>
+        <w:rFonts w:ascii="Noto Sans Symbols" w:eastAsia="Noto Sans Symbols" w:hAnsi="Noto Sans Symbols" w:cs="Noto Sans Symbols"/>
+      </w:rPr>
+    </w:lvl>
+    <w:lvl w:ilvl="7">
+      <w:start w:val="1"/>
+      <w:numFmt w:val="bullet"/>
+      <w:lvlText w:val="o"/>
+      <w:lvlJc w:val="left"/>
+      <w:pPr>
+        <w:ind w:left="5760" w:hanging="360"/>
+      </w:pPr>
+      <w:rPr>
+        <w:rFonts w:ascii="Courier New" w:eastAsia="Courier New" w:hAnsi="Courier New" w:cs="Courier New"/>
+      </w:rPr>
+    </w:lvl>
+    <w:lvl w:ilvl="8">
+      <w:start w:val="1"/>
+      <w:numFmt w:val="bullet"/>
+      <w:lvlText w:val="▪"/>
+      <w:lvlJc w:val="left"/>
+      <w:pPr>
+        <w:ind w:left="6480" w:hanging="360"/>
+      </w:pPr>
+      <w:rPr>
+        <w:rFonts w:ascii="Noto Sans Symbols" w:eastAsia="Noto Sans Symbols" w:hAnsi="Noto Sans Symbols" w:cs="Noto Sans Symbols"/>
+      </w:rPr>
+    </w:lvl>
+  </w:abstractNum>
+  <w:abstractNum w:abstractNumId="9" w15:restartNumberingAfterBreak="0">
     <w:nsid w:val="2A2635B6"/>
     <w:multiLevelType w:val="multilevel"/>
     <w:tmpl w:val="7954008C"/>
@@ -14248,7 +14732,7 @@
       </w:rPr>
     </w:lvl>
   </w:abstractNum>
-  <w:abstractNum w:abstractNumId="3" w15:restartNumberingAfterBreak="0">
+  <w:abstractNum w:abstractNumId="10" w15:restartNumberingAfterBreak="0">
     <w:nsid w:val="2CF7371D"/>
     <w:multiLevelType w:val="multilevel"/>
     <w:tmpl w:val="45C85BCC"/>
@@ -14379,7 +14863,120 @@
       </w:rPr>
     </w:lvl>
   </w:abstractNum>
-  <w:abstractNum w:abstractNumId="4" w15:restartNumberingAfterBreak="0">
+  <w:abstractNum w:abstractNumId="11" w15:restartNumberingAfterBreak="0">
+    <w:nsid w:val="311368CB"/>
+    <w:multiLevelType w:val="multilevel"/>
+    <w:tmpl w:val="0534DA1C"/>
+    <w:lvl w:ilvl="0">
+      <w:start w:val="3"/>
+      <w:numFmt w:val="decimal"/>
+      <w:lvlText w:val="%1"/>
+      <w:lvlJc w:val="left"/>
+      <w:pPr>
+        <w:ind w:left="360" w:hanging="360"/>
+      </w:pPr>
+      <w:rPr>
+        <w:rFonts w:hint="default"/>
+      </w:rPr>
+    </w:lvl>
+    <w:lvl w:ilvl="1">
+      <w:start w:val="1"/>
+      <w:numFmt w:val="decimal"/>
+      <w:lvlText w:val="%1.%2"/>
+      <w:lvlJc w:val="left"/>
+      <w:pPr>
+        <w:ind w:left="1080" w:hanging="360"/>
+      </w:pPr>
+      <w:rPr>
+        <w:rFonts w:hint="default"/>
+      </w:rPr>
+    </w:lvl>
+    <w:lvl w:ilvl="2">
+      <w:start w:val="1"/>
+      <w:numFmt w:val="decimal"/>
+      <w:lvlText w:val="%1.%2.%3"/>
+      <w:lvlJc w:val="left"/>
+      <w:pPr>
+        <w:ind w:left="2160" w:hanging="720"/>
+      </w:pPr>
+      <w:rPr>
+        <w:rFonts w:hint="default"/>
+      </w:rPr>
+    </w:lvl>
+    <w:lvl w:ilvl="3">
+      <w:start w:val="1"/>
+      <w:numFmt w:val="decimal"/>
+      <w:lvlText w:val="%1.%2.%3.%4"/>
+      <w:lvlJc w:val="left"/>
+      <w:pPr>
+        <w:ind w:left="2880" w:hanging="720"/>
+      </w:pPr>
+      <w:rPr>
+        <w:rFonts w:hint="default"/>
+      </w:rPr>
+    </w:lvl>
+    <w:lvl w:ilvl="4">
+      <w:start w:val="1"/>
+      <w:numFmt w:val="decimal"/>
+      <w:lvlText w:val="%1.%2.%3.%4.%5"/>
+      <w:lvlJc w:val="left"/>
+      <w:pPr>
+        <w:ind w:left="3960" w:hanging="1080"/>
+      </w:pPr>
+      <w:rPr>
+        <w:rFonts w:hint="default"/>
+      </w:rPr>
+    </w:lvl>
+    <w:lvl w:ilvl="5">
+      <w:start w:val="1"/>
+      <w:numFmt w:val="decimal"/>
+      <w:lvlText w:val="%1.%2.%3.%4.%5.%6"/>
+      <w:lvlJc w:val="left"/>
+      <w:pPr>
+        <w:ind w:left="5040" w:hanging="1440"/>
+      </w:pPr>
+      <w:rPr>
+        <w:rFonts w:hint="default"/>
+      </w:rPr>
+    </w:lvl>
+    <w:lvl w:ilvl="6">
+      <w:start w:val="1"/>
+      <w:numFmt w:val="decimal"/>
+      <w:lvlText w:val="%1.%2.%3.%4.%5.%6.%7"/>
+      <w:lvlJc w:val="left"/>
+      <w:pPr>
+        <w:ind w:left="5760" w:hanging="1440"/>
+      </w:pPr>
+      <w:rPr>
+        <w:rFonts w:hint="default"/>
+      </w:rPr>
+    </w:lvl>
+    <w:lvl w:ilvl="7">
+      <w:start w:val="1"/>
+      <w:numFmt w:val="decimal"/>
+      <w:lvlText w:val="%1.%2.%3.%4.%5.%6.%7.%8"/>
+      <w:lvlJc w:val="left"/>
+      <w:pPr>
+        <w:ind w:left="6840" w:hanging="1800"/>
+      </w:pPr>
+      <w:rPr>
+        <w:rFonts w:hint="default"/>
+      </w:rPr>
+    </w:lvl>
+    <w:lvl w:ilvl="8">
+      <w:start w:val="1"/>
+      <w:numFmt w:val="decimal"/>
+      <w:lvlText w:val="%1.%2.%3.%4.%5.%6.%7.%8.%9"/>
+      <w:lvlJc w:val="left"/>
+      <w:pPr>
+        <w:ind w:left="7560" w:hanging="1800"/>
+      </w:pPr>
+      <w:rPr>
+        <w:rFonts w:hint="default"/>
+      </w:rPr>
+    </w:lvl>
+  </w:abstractNum>
+  <w:abstractNum w:abstractNumId="12" w15:restartNumberingAfterBreak="0">
     <w:nsid w:val="37CA7E49"/>
     <w:multiLevelType w:val="multilevel"/>
     <w:tmpl w:val="37DA2434"/>
@@ -14465,7 +15062,7 @@
       </w:pPr>
     </w:lvl>
   </w:abstractNum>
-  <w:abstractNum w:abstractNumId="5" w15:restartNumberingAfterBreak="0">
+  <w:abstractNum w:abstractNumId="13" w15:restartNumberingAfterBreak="0">
     <w:nsid w:val="3AB1596D"/>
     <w:multiLevelType w:val="multilevel"/>
     <w:tmpl w:val="0A04BD2E"/>
@@ -14587,7 +15184,303 @@
       </w:rPr>
     </w:lvl>
   </w:abstractNum>
-  <w:abstractNum w:abstractNumId="6" w15:restartNumberingAfterBreak="0">
+  <w:abstractNum w:abstractNumId="14" w15:restartNumberingAfterBreak="0">
+    <w:nsid w:val="3BDC2BC5"/>
+    <w:multiLevelType w:val="multilevel"/>
+    <w:tmpl w:val="D9ECE038"/>
+    <w:lvl w:ilvl="0">
+      <w:start w:val="4"/>
+      <w:numFmt w:val="decimal"/>
+      <w:lvlText w:val="%1."/>
+      <w:lvlJc w:val="left"/>
+      <w:pPr>
+        <w:ind w:left="1080" w:hanging="360"/>
+      </w:pPr>
+      <w:rPr>
+        <w:rFonts w:hint="default"/>
+      </w:rPr>
+    </w:lvl>
+    <w:lvl w:ilvl="1">
+      <w:start w:val="1"/>
+      <w:numFmt w:val="decimal"/>
+      <w:isLgl/>
+      <w:lvlText w:val="%1.%2"/>
+      <w:lvlJc w:val="left"/>
+      <w:pPr>
+        <w:ind w:left="1440" w:hanging="360"/>
+      </w:pPr>
+      <w:rPr>
+        <w:rFonts w:hint="default"/>
+      </w:rPr>
+    </w:lvl>
+    <w:lvl w:ilvl="2">
+      <w:start w:val="1"/>
+      <w:numFmt w:val="decimal"/>
+      <w:isLgl/>
+      <w:lvlText w:val="%1.%2.%3"/>
+      <w:lvlJc w:val="left"/>
+      <w:pPr>
+        <w:ind w:left="2160" w:hanging="720"/>
+      </w:pPr>
+      <w:rPr>
+        <w:rFonts w:hint="default"/>
+      </w:rPr>
+    </w:lvl>
+    <w:lvl w:ilvl="3">
+      <w:start w:val="1"/>
+      <w:numFmt w:val="decimal"/>
+      <w:isLgl/>
+      <w:lvlText w:val="%1.%2.%3.%4"/>
+      <w:lvlJc w:val="left"/>
+      <w:pPr>
+        <w:ind w:left="2520" w:hanging="720"/>
+      </w:pPr>
+      <w:rPr>
+        <w:rFonts w:hint="default"/>
+      </w:rPr>
+    </w:lvl>
+    <w:lvl w:ilvl="4">
+      <w:start w:val="1"/>
+      <w:numFmt w:val="decimal"/>
+      <w:isLgl/>
+      <w:lvlText w:val="%1.%2.%3.%4.%5"/>
+      <w:lvlJc w:val="left"/>
+      <w:pPr>
+        <w:ind w:left="3240" w:hanging="1080"/>
+      </w:pPr>
+      <w:rPr>
+        <w:rFonts w:hint="default"/>
+      </w:rPr>
+    </w:lvl>
+    <w:lvl w:ilvl="5">
+      <w:start w:val="1"/>
+      <w:numFmt w:val="decimal"/>
+      <w:isLgl/>
+      <w:lvlText w:val="%1.%2.%3.%4.%5.%6"/>
+      <w:lvlJc w:val="left"/>
+      <w:pPr>
+        <w:ind w:left="3960" w:hanging="1440"/>
+      </w:pPr>
+      <w:rPr>
+        <w:rFonts w:hint="default"/>
+      </w:rPr>
+    </w:lvl>
+    <w:lvl w:ilvl="6">
+      <w:start w:val="1"/>
+      <w:numFmt w:val="decimal"/>
+      <w:isLgl/>
+      <w:lvlText w:val="%1.%2.%3.%4.%5.%6.%7"/>
+      <w:lvlJc w:val="left"/>
+      <w:pPr>
+        <w:ind w:left="4320" w:hanging="1440"/>
+      </w:pPr>
+      <w:rPr>
+        <w:rFonts w:hint="default"/>
+      </w:rPr>
+    </w:lvl>
+    <w:lvl w:ilvl="7">
+      <w:start w:val="1"/>
+      <w:numFmt w:val="decimal"/>
+      <w:isLgl/>
+      <w:lvlText w:val="%1.%2.%3.%4.%5.%6.%7.%8"/>
+      <w:lvlJc w:val="left"/>
+      <w:pPr>
+        <w:ind w:left="5040" w:hanging="1800"/>
+      </w:pPr>
+      <w:rPr>
+        <w:rFonts w:hint="default"/>
+      </w:rPr>
+    </w:lvl>
+    <w:lvl w:ilvl="8">
+      <w:start w:val="1"/>
+      <w:numFmt w:val="decimal"/>
+      <w:isLgl/>
+      <w:lvlText w:val="%1.%2.%3.%4.%5.%6.%7.%8.%9"/>
+      <w:lvlJc w:val="left"/>
+      <w:pPr>
+        <w:ind w:left="5400" w:hanging="1800"/>
+      </w:pPr>
+      <w:rPr>
+        <w:rFonts w:hint="default"/>
+      </w:rPr>
+    </w:lvl>
+  </w:abstractNum>
+  <w:abstractNum w:abstractNumId="15" w15:restartNumberingAfterBreak="0">
+    <w:nsid w:val="3E1B5532"/>
+    <w:multiLevelType w:val="hybridMultilevel"/>
+    <w:tmpl w:val="6F3828E8"/>
+    <w:lvl w:ilvl="0" w:tplc="9E5CB3C8">
+      <w:start w:val="42"/>
+      <w:numFmt w:val="decimal"/>
+      <w:lvlText w:val="%1."/>
+      <w:lvlJc w:val="left"/>
+      <w:pPr>
+        <w:ind w:left="720" w:hanging="360"/>
+      </w:pPr>
+      <w:rPr>
+        <w:rFonts w:hint="default"/>
+      </w:rPr>
+    </w:lvl>
+    <w:lvl w:ilvl="1" w:tplc="04160019" w:tentative="1">
+      <w:start w:val="1"/>
+      <w:numFmt w:val="lowerLetter"/>
+      <w:lvlText w:val="%2."/>
+      <w:lvlJc w:val="left"/>
+      <w:pPr>
+        <w:ind w:left="1440" w:hanging="360"/>
+      </w:pPr>
+    </w:lvl>
+    <w:lvl w:ilvl="2" w:tplc="0416001B" w:tentative="1">
+      <w:start w:val="1"/>
+      <w:numFmt w:val="lowerRoman"/>
+      <w:lvlText w:val="%3."/>
+      <w:lvlJc w:val="right"/>
+      <w:pPr>
+        <w:ind w:left="2160" w:hanging="180"/>
+      </w:pPr>
+    </w:lvl>
+    <w:lvl w:ilvl="3" w:tplc="0416000F" w:tentative="1">
+      <w:start w:val="1"/>
+      <w:numFmt w:val="decimal"/>
+      <w:lvlText w:val="%4."/>
+      <w:lvlJc w:val="left"/>
+      <w:pPr>
+        <w:ind w:left="2880" w:hanging="360"/>
+      </w:pPr>
+    </w:lvl>
+    <w:lvl w:ilvl="4" w:tplc="04160019" w:tentative="1">
+      <w:start w:val="1"/>
+      <w:numFmt w:val="lowerLetter"/>
+      <w:lvlText w:val="%5."/>
+      <w:lvlJc w:val="left"/>
+      <w:pPr>
+        <w:ind w:left="3600" w:hanging="360"/>
+      </w:pPr>
+    </w:lvl>
+    <w:lvl w:ilvl="5" w:tplc="0416001B" w:tentative="1">
+      <w:start w:val="1"/>
+      <w:numFmt w:val="lowerRoman"/>
+      <w:lvlText w:val="%6."/>
+      <w:lvlJc w:val="right"/>
+      <w:pPr>
+        <w:ind w:left="4320" w:hanging="180"/>
+      </w:pPr>
+    </w:lvl>
+    <w:lvl w:ilvl="6" w:tplc="0416000F" w:tentative="1">
+      <w:start w:val="1"/>
+      <w:numFmt w:val="decimal"/>
+      <w:lvlText w:val="%7."/>
+      <w:lvlJc w:val="left"/>
+      <w:pPr>
+        <w:ind w:left="5040" w:hanging="360"/>
+      </w:pPr>
+    </w:lvl>
+    <w:lvl w:ilvl="7" w:tplc="04160019" w:tentative="1">
+      <w:start w:val="1"/>
+      <w:numFmt w:val="lowerLetter"/>
+      <w:lvlText w:val="%8."/>
+      <w:lvlJc w:val="left"/>
+      <w:pPr>
+        <w:ind w:left="5760" w:hanging="360"/>
+      </w:pPr>
+    </w:lvl>
+    <w:lvl w:ilvl="8" w:tplc="0416001B" w:tentative="1">
+      <w:start w:val="1"/>
+      <w:numFmt w:val="lowerRoman"/>
+      <w:lvlText w:val="%9."/>
+      <w:lvlJc w:val="right"/>
+      <w:pPr>
+        <w:ind w:left="6480" w:hanging="180"/>
+      </w:pPr>
+    </w:lvl>
+  </w:abstractNum>
+  <w:abstractNum w:abstractNumId="16" w15:restartNumberingAfterBreak="0">
+    <w:nsid w:val="47956EBB"/>
+    <w:multiLevelType w:val="multilevel"/>
+    <w:tmpl w:val="0416001F"/>
+    <w:lvl w:ilvl="0">
+      <w:start w:val="1"/>
+      <w:numFmt w:val="decimal"/>
+      <w:lvlText w:val="%1."/>
+      <w:lvlJc w:val="left"/>
+      <w:pPr>
+        <w:ind w:left="360" w:hanging="360"/>
+      </w:pPr>
+    </w:lvl>
+    <w:lvl w:ilvl="1">
+      <w:start w:val="1"/>
+      <w:numFmt w:val="decimal"/>
+      <w:lvlText w:val="%1.%2."/>
+      <w:lvlJc w:val="left"/>
+      <w:pPr>
+        <w:ind w:left="792" w:hanging="432"/>
+      </w:pPr>
+    </w:lvl>
+    <w:lvl w:ilvl="2">
+      <w:start w:val="1"/>
+      <w:numFmt w:val="decimal"/>
+      <w:lvlText w:val="%1.%2.%3."/>
+      <w:lvlJc w:val="left"/>
+      <w:pPr>
+        <w:ind w:left="1224" w:hanging="504"/>
+      </w:pPr>
+    </w:lvl>
+    <w:lvl w:ilvl="3">
+      <w:start w:val="1"/>
+      <w:numFmt w:val="decimal"/>
+      <w:lvlText w:val="%1.%2.%3.%4."/>
+      <w:lvlJc w:val="left"/>
+      <w:pPr>
+        <w:ind w:left="1728" w:hanging="648"/>
+      </w:pPr>
+    </w:lvl>
+    <w:lvl w:ilvl="4">
+      <w:start w:val="1"/>
+      <w:numFmt w:val="decimal"/>
+      <w:lvlText w:val="%1.%2.%3.%4.%5."/>
+      <w:lvlJc w:val="left"/>
+      <w:pPr>
+        <w:ind w:left="2232" w:hanging="792"/>
+      </w:pPr>
+    </w:lvl>
+    <w:lvl w:ilvl="5">
+      <w:start w:val="1"/>
+      <w:numFmt w:val="decimal"/>
+      <w:lvlText w:val="%1.%2.%3.%4.%5.%6."/>
+      <w:lvlJc w:val="left"/>
+      <w:pPr>
+        <w:ind w:left="2736" w:hanging="936"/>
+      </w:pPr>
+    </w:lvl>
+    <w:lvl w:ilvl="6">
+      <w:start w:val="1"/>
+      <w:numFmt w:val="decimal"/>
+      <w:lvlText w:val="%1.%2.%3.%4.%5.%6.%7."/>
+      <w:lvlJc w:val="left"/>
+      <w:pPr>
+        <w:ind w:left="3240" w:hanging="1080"/>
+      </w:pPr>
+    </w:lvl>
+    <w:lvl w:ilvl="7">
+      <w:start w:val="1"/>
+      <w:numFmt w:val="decimal"/>
+      <w:lvlText w:val="%1.%2.%3.%4.%5.%6.%7.%8."/>
+      <w:lvlJc w:val="left"/>
+      <w:pPr>
+        <w:ind w:left="3744" w:hanging="1224"/>
+      </w:pPr>
+    </w:lvl>
+    <w:lvl w:ilvl="8">
+      <w:start w:val="1"/>
+      <w:numFmt w:val="decimal"/>
+      <w:lvlText w:val="%1.%2.%3.%4.%5.%6.%7.%8.%9."/>
+      <w:lvlJc w:val="left"/>
+      <w:pPr>
+        <w:ind w:left="4320" w:hanging="1440"/>
+      </w:pPr>
+    </w:lvl>
+  </w:abstractNum>
+  <w:abstractNum w:abstractNumId="17" w15:restartNumberingAfterBreak="0">
     <w:nsid w:val="4F4E28DF"/>
     <w:multiLevelType w:val="hybridMultilevel"/>
     <w:tmpl w:val="5BE8336A"/>
@@ -14700,7 +15593,7 @@
       </w:rPr>
     </w:lvl>
   </w:abstractNum>
-  <w:abstractNum w:abstractNumId="7" w15:restartNumberingAfterBreak="0">
+  <w:abstractNum w:abstractNumId="18" w15:restartNumberingAfterBreak="0">
     <w:nsid w:val="59512F10"/>
     <w:multiLevelType w:val="multilevel"/>
     <w:tmpl w:val="861A3D74"/>
@@ -14822,7 +15715,7 @@
       </w:rPr>
     </w:lvl>
   </w:abstractNum>
-  <w:abstractNum w:abstractNumId="8" w15:restartNumberingAfterBreak="0">
+  <w:abstractNum w:abstractNumId="19" w15:restartNumberingAfterBreak="0">
     <w:nsid w:val="67864315"/>
     <w:multiLevelType w:val="multilevel"/>
     <w:tmpl w:val="9A7E76E6"/>
@@ -14944,7 +15837,7 @@
       </w:rPr>
     </w:lvl>
   </w:abstractNum>
-  <w:abstractNum w:abstractNumId="9" w15:restartNumberingAfterBreak="0">
+  <w:abstractNum w:abstractNumId="20" w15:restartNumberingAfterBreak="0">
     <w:nsid w:val="69135829"/>
     <w:multiLevelType w:val="multilevel"/>
     <w:tmpl w:val="CA42DBF2"/>
@@ -15067,34 +15960,67 @@
     </w:lvl>
   </w:abstractNum>
   <w:num w:numId="1" w16cid:durableId="1806383858">
+    <w:abstractNumId w:val="6"/>
+  </w:num>
+  <w:num w:numId="2" w16cid:durableId="1266423675">
+    <w:abstractNumId w:val="10"/>
+  </w:num>
+  <w:num w:numId="3" w16cid:durableId="1144547853">
+    <w:abstractNumId w:val="12"/>
+  </w:num>
+  <w:num w:numId="4" w16cid:durableId="1106846272">
     <w:abstractNumId w:val="1"/>
   </w:num>
-  <w:num w:numId="2" w16cid:durableId="1266423675">
+  <w:num w:numId="5" w16cid:durableId="1790274152">
+    <w:abstractNumId w:val="19"/>
+  </w:num>
+  <w:num w:numId="6" w16cid:durableId="391274364">
+    <w:abstractNumId w:val="13"/>
+  </w:num>
+  <w:num w:numId="7" w16cid:durableId="906842806">
+    <w:abstractNumId w:val="9"/>
+  </w:num>
+  <w:num w:numId="8" w16cid:durableId="2011638667">
+    <w:abstractNumId w:val="18"/>
+  </w:num>
+  <w:num w:numId="9" w16cid:durableId="1036661636">
+    <w:abstractNumId w:val="20"/>
+  </w:num>
+  <w:num w:numId="10" w16cid:durableId="702705659">
+    <w:abstractNumId w:val="17"/>
+  </w:num>
+  <w:num w:numId="11" w16cid:durableId="1818572516">
+    <w:abstractNumId w:val="0"/>
+  </w:num>
+  <w:num w:numId="12" w16cid:durableId="553391376">
+    <w:abstractNumId w:val="8"/>
+  </w:num>
+  <w:num w:numId="13" w16cid:durableId="1742829534">
+    <w:abstractNumId w:val="16"/>
+  </w:num>
+  <w:num w:numId="14" w16cid:durableId="2037612051">
+    <w:abstractNumId w:val="11"/>
+  </w:num>
+  <w:num w:numId="15" w16cid:durableId="1579053307">
+    <w:abstractNumId w:val="4"/>
+  </w:num>
+  <w:num w:numId="16" w16cid:durableId="354229497">
+    <w:abstractNumId w:val="7"/>
+  </w:num>
+  <w:num w:numId="17" w16cid:durableId="727260958">
+    <w:abstractNumId w:val="2"/>
+  </w:num>
+  <w:num w:numId="18" w16cid:durableId="1661032276">
+    <w:abstractNumId w:val="5"/>
+  </w:num>
+  <w:num w:numId="19" w16cid:durableId="26033823">
     <w:abstractNumId w:val="3"/>
   </w:num>
-  <w:num w:numId="3" w16cid:durableId="1144547853">
-    <w:abstractNumId w:val="4"/>
+  <w:num w:numId="20" w16cid:durableId="1344556013">
+    <w:abstractNumId w:val="14"/>
   </w:num>
-  <w:num w:numId="4" w16cid:durableId="1106846272">
-    <w:abstractNumId w:val="0"/>
-  </w:num>
-  <w:num w:numId="5" w16cid:durableId="1790274152">
-    <w:abstractNumId w:val="8"/>
-  </w:num>
-  <w:num w:numId="6" w16cid:durableId="391274364">
-    <w:abstractNumId w:val="5"/>
-  </w:num>
-  <w:num w:numId="7" w16cid:durableId="906842806">
-    <w:abstractNumId w:val="2"/>
-  </w:num>
-  <w:num w:numId="8" w16cid:durableId="2011638667">
-    <w:abstractNumId w:val="7"/>
-  </w:num>
-  <w:num w:numId="9" w16cid:durableId="1036661636">
-    <w:abstractNumId w:val="9"/>
-  </w:num>
-  <w:num w:numId="10" w16cid:durableId="702705659">
-    <w:abstractNumId w:val="6"/>
+  <w:num w:numId="21" w16cid:durableId="699820367">
+    <w:abstractNumId w:val="15"/>
   </w:num>
 </w:numbering>
 </file>
@@ -15498,7 +16424,7 @@
   <w:style w:type="paragraph" w:default="1" w:styleId="Normal">
     <w:name w:val="Normal"/>
     <w:qFormat/>
-    <w:rsid w:val="002A17A6"/>
+    <w:rsid w:val="000D5070"/>
     <w:pPr>
       <w:suppressAutoHyphens/>
       <w:textDirection w:val="btLr"/>
@@ -15522,10 +16448,6 @@
       <w:keepNext/>
       <w:keepLines/>
       <w:pageBreakBefore/>
-      <w:numPr>
-        <w:numId w:val="4"/>
-      </w:numPr>
-      <w:ind w:left="0" w:firstLine="0"/>
     </w:pPr>
     <w:rPr>
       <w:rFonts w:cs="Times New Roman"/>
@@ -15544,11 +16466,6 @@
     <w:pPr>
       <w:keepNext/>
       <w:keepLines/>
-      <w:numPr>
-        <w:ilvl w:val="1"/>
-        <w:numId w:val="4"/>
-      </w:numPr>
-      <w:ind w:left="576" w:firstLine="709"/>
       <w:outlineLvl w:val="1"/>
     </w:pPr>
     <w:rPr>
@@ -15564,17 +16481,11 @@
     <w:basedOn w:val="Normal"/>
     <w:next w:val="Normal"/>
     <w:uiPriority w:val="9"/>
-    <w:semiHidden/>
     <w:unhideWhenUsed/>
     <w:qFormat/>
     <w:pPr>
       <w:keepNext/>
       <w:keepLines/>
-      <w:numPr>
-        <w:ilvl w:val="2"/>
-        <w:numId w:val="4"/>
-      </w:numPr>
-      <w:ind w:left="720" w:firstLine="709"/>
       <w:outlineLvl w:val="2"/>
     </w:pPr>
     <w:rPr>
@@ -15596,11 +16507,6 @@
     <w:pPr>
       <w:keepNext/>
       <w:keepLines/>
-      <w:numPr>
-        <w:ilvl w:val="3"/>
-        <w:numId w:val="4"/>
-      </w:numPr>
-      <w:ind w:left="864" w:firstLine="709"/>
       <w:outlineLvl w:val="3"/>
     </w:pPr>
     <w:rPr>
@@ -15622,12 +16528,7 @@
     <w:pPr>
       <w:keepNext/>
       <w:keepLines/>
-      <w:numPr>
-        <w:ilvl w:val="4"/>
-        <w:numId w:val="4"/>
-      </w:numPr>
       <w:spacing w:before="200"/>
-      <w:ind w:left="-1" w:firstLine="709"/>
       <w:outlineLvl w:val="4"/>
     </w:pPr>
     <w:rPr>
@@ -15648,12 +16549,7 @@
     <w:pPr>
       <w:keepNext/>
       <w:keepLines/>
-      <w:numPr>
-        <w:ilvl w:val="5"/>
-        <w:numId w:val="4"/>
-      </w:numPr>
       <w:spacing w:before="200"/>
-      <w:ind w:left="-1" w:firstLine="709"/>
       <w:outlineLvl w:val="5"/>
     </w:pPr>
     <w:rPr>
@@ -15672,12 +16568,7 @@
     <w:pPr>
       <w:keepNext/>
       <w:keepLines/>
-      <w:numPr>
-        <w:ilvl w:val="6"/>
-        <w:numId w:val="4"/>
-      </w:numPr>
       <w:spacing w:before="200"/>
-      <w:ind w:left="-1" w:firstLine="709"/>
       <w:outlineLvl w:val="6"/>
     </w:pPr>
     <w:rPr>
@@ -15696,12 +16587,7 @@
     <w:pPr>
       <w:keepNext/>
       <w:keepLines/>
-      <w:numPr>
-        <w:ilvl w:val="7"/>
-        <w:numId w:val="4"/>
-      </w:numPr>
       <w:spacing w:before="200"/>
-      <w:ind w:left="-1" w:firstLine="709"/>
       <w:outlineLvl w:val="7"/>
     </w:pPr>
     <w:rPr>
@@ -15718,12 +16604,7 @@
     <w:pPr>
       <w:keepNext/>
       <w:keepLines/>
-      <w:numPr>
-        <w:ilvl w:val="8"/>
-        <w:numId w:val="4"/>
-      </w:numPr>
       <w:spacing w:before="200"/>
-      <w:ind w:left="-1" w:firstLine="709"/>
       <w:outlineLvl w:val="8"/>
     </w:pPr>
     <w:rPr>
@@ -15738,7 +16619,6 @@
   <w:style w:type="character" w:default="1" w:styleId="Fontepargpadro">
     <w:name w:val="Default Paragraph Font"/>
     <w:uiPriority w:val="1"/>
-    <w:semiHidden/>
     <w:unhideWhenUsed/>
   </w:style>
   <w:style w:type="table" w:default="1" w:styleId="Tabelanormal">
@@ -16037,9 +16917,6 @@
     <w:next w:val="Normal"/>
     <w:qFormat/>
     <w:pPr>
-      <w:numPr>
-        <w:numId w:val="0"/>
-      </w:numPr>
       <w:spacing w:before="480" w:line="276" w:lineRule="auto"/>
       <w:ind w:leftChars="-1" w:left="-1" w:hangingChars="1" w:hanging="1"/>
       <w:jc w:val="left"/>
@@ -16499,9 +17376,6 @@
     <w:rsid w:val="00A02BF7"/>
     <w:pPr>
       <w:pageBreakBefore w:val="0"/>
-      <w:numPr>
-        <w:numId w:val="0"/>
-      </w:numPr>
       <w:suppressAutoHyphens w:val="0"/>
       <w:spacing w:before="240" w:line="259" w:lineRule="auto"/>
       <w:jc w:val="left"/>
@@ -16880,6 +17754,10 @@
 </go:gDocsCustomXmlDataStorage>
 </file>
 
+<file path=customXml/item2.xml><?xml version="1.0" encoding="utf-8"?>
+<b:Sources xmlns:b="http://schemas.openxmlformats.org/officeDocument/2006/bibliography" xmlns="http://schemas.openxmlformats.org/officeDocument/2006/bibliography" SelectedStyle="\APASixthEditionOfficeOnline.xsl" StyleName="APA" Version="6"/>
+</file>
+
 <file path=customXml/itemProps1.xml><?xml version="1.0" encoding="utf-8"?>
 <ds:datastoreItem xmlns:ds="http://schemas.openxmlformats.org/officeDocument/2006/customXml" ds:itemID="{11111111-1234-1234-1234-123412341234}">
   <ds:schemaRefs>
@@ -16887,4 +17765,12 @@
     <ds:schemaRef ds:uri="http://schemas.openxmlformats.org/officeDocument/2006/relationships"/>
   </ds:schemaRefs>
 </ds:datastoreItem>
+</file>
+
+<file path=customXml/itemProps2.xml><?xml version="1.0" encoding="utf-8"?>
+<ds:datastoreItem xmlns:ds="http://schemas.openxmlformats.org/officeDocument/2006/customXml" ds:itemID="{2B4F661C-C492-4995-AD7A-79B35F342EFB}">
+  <ds:schemaRefs>
+    <ds:schemaRef ds:uri="http://schemas.openxmlformats.org/officeDocument/2006/bibliography"/>
+  </ds:schemaRefs>
+</ds:datastoreItem>
 </file>
</xml_diff>

<commit_message>
Revisão até 4.1/ Att metricas do codigo
</commit_message>
<xml_diff>
--- a/Monografia_AlexandreSouza.docx
+++ b/Monografia_AlexandreSouza.docx
@@ -11069,24 +11069,13 @@
           <w:sz w:val="20"/>
           <w:szCs w:val="20"/>
         </w:rPr>
-        <w:t>/m^3</w:t>
-      </w:r>
-      <w:r>
-        <w:rPr>
-          <w:rFonts w:ascii="Arial" w:eastAsia="Arial" w:hAnsi="Arial"/>
-          <w:sz w:val="20"/>
-          <w:szCs w:val="20"/>
-        </w:rPr>
-        <w:t>),</w:t>
+        <w:t>/m^3),</w:t>
       </w:r>
       <w:r>
         <w:t xml:space="preserve"> temperatura</w:t>
       </w:r>
       <w:r>
-        <w:t xml:space="preserve"> </w:t>
-      </w:r>
-      <w:r>
-        <w:t>(°C)</w:t>
+        <w:t xml:space="preserve"> (°C)</w:t>
       </w:r>
       <w:r>
         <w:t>, pressão, temperatura do ponto de orvalho (DEWP), chuva (mm), velocidade do vento (WSPM), direção do vento (</w:t>
@@ -11289,8 +11278,6 @@
         <w:rPr>
           <w:rFonts w:cs="Times New Roman"/>
           <w:color w:val="000000"/>
-          <w:sz w:val="20"/>
-          <w:szCs w:val="20"/>
         </w:rPr>
         <w:t>X01</w:t>
       </w:r>
@@ -11332,49 +11319,65 @@
     </w:p>
     <w:p>
       <w:r>
-        <w:t xml:space="preserve">julgou-se necessário fazer o tratamento das bases de forma separada tabela por tabela, com a finalidade de não perder as </w:t>
-      </w:r>
-      <w:r>
-        <w:t>características</w:t>
-      </w:r>
-      <w:r>
-        <w:t xml:space="preserve"> de cada um dos respectivos </w:t>
-      </w:r>
+        <w:t>Inicializando o procedimento de limpeza de dados, u</w:t>
+      </w:r>
+      <w:r>
+        <w:t>tilizando as bibliotecas de Python como Pandas e Numpy que possibilitam a visualização de dados, tratamento ou exclusão do dado. É possível fazer de algumas formas a verificaç</w:t>
+      </w:r>
+      <w:r>
+        <w:t>ões</w:t>
+      </w:r>
+      <w:r>
+        <w:t xml:space="preserve"> </w:t>
+      </w:r>
+      <w:r>
+        <w:t>na base</w:t>
+      </w:r>
+      <w:r>
+        <w:t>.</w:t>
+      </w:r>
+    </w:p>
+    <w:p>
+      <w:r>
+        <w:t xml:space="preserve">Nota-se que, o pré-processamento pode ser iniciado pela variáveis dos tipos numéricas, utilizando a função </w:t>
+      </w:r>
+      <w:proofErr w:type="spellStart"/>
       <w:r>
         <w:rPr>
           <w:i/>
           <w:iCs/>
         </w:rPr>
-        <w:t>data frames</w:t>
-      </w:r>
-      <w:r>
-        <w:t xml:space="preserve">, visto que existiam muitos dados faltantes em diversas colunas </w:t>
-      </w:r>
-      <w:r>
-        <w:t>deles</w:t>
-      </w:r>
-      <w:r>
-        <w:t>.</w:t>
-      </w:r>
-    </w:p>
-    <w:p>
-      <w:r>
-        <w:t xml:space="preserve">Conforme citado anteriormente, os dados faltantes aparecem em algumas colunas do </w:t>
+        <w:t>de</w:t>
       </w:r>
       <w:r>
         <w:rPr>
           <w:i/>
           <w:iCs/>
         </w:rPr>
-        <w:t>data frame.</w:t>
-      </w:r>
-      <w:r>
-        <w:t xml:space="preserve"> Utilizando as bibliotecas de Python como Pandas e Numpy que possibilitam a visualização de dados, tratamento ou exclusão do dado. É possível fazer de algumas formas a verificação dos dados.</w:t>
-      </w:r>
-    </w:p>
-    <w:p>
-      <w:r>
-        <w:t>Nota-se que, o pré-processamento pode ser iniciado pela variáveis dos tipos numéricas, utilizando a função descrever do Pandas. Essa função retorna algumas funções estatísticas sobre a base de dados, como por exemplo: contagem, média, desvio-padrão, valor máximo, quartil, valor máximo e mínimo.</w:t>
+        <w:t>scribe</w:t>
+      </w:r>
+      <w:proofErr w:type="spellEnd"/>
+      <w:r>
+        <w:rPr>
+          <w:i/>
+          <w:iCs/>
+        </w:rPr>
+        <w:t>()</w:t>
+      </w:r>
+      <w:r>
+        <w:t xml:space="preserve"> do Pandas. Essa função </w:t>
+      </w:r>
+      <w:r>
+        <w:t>descreve cada coluna da base em</w:t>
+      </w:r>
+      <w:r>
+        <w:t xml:space="preserve"> algumas </w:t>
+      </w:r>
+      <w:r>
+        <w:t>métricas estudadas geralmente em</w:t>
+      </w:r>
+      <w:r>
+        <w:t xml:space="preserve"> estatísticas, como por exemplo: contagem, média, desvio-padrão, quartil, valor máximo e mínimo.</w:t>
       </w:r>
     </w:p>
     <w:p/>
@@ -11484,7 +11487,7 @@
           <w:sz w:val="20"/>
           <w:szCs w:val="20"/>
         </w:rPr>
-        <w:t>Figura 02: plotando descrição da base.    Fonte: Autoral – 12/09/2021.</w:t>
+        <w:t>Figura 02: plotando descrição da base.  Fonte: Autoral – 12/09/2021.</w:t>
       </w:r>
     </w:p>
     <w:p>
@@ -11528,36 +11531,39 @@
       </w:r>
       <w:proofErr w:type="spellEnd"/>
       <w:r>
-        <w:t xml:space="preserve">, caso contrário false. A fim </w:t>
-      </w:r>
+        <w:t xml:space="preserve">, caso contrário false. A fim de visualizar a quantidade de valores nulos do data frame, atrela-se a função </w:t>
+      </w:r>
+      <w:r>
+        <w:rPr>
+          <w:i/>
+        </w:rPr>
+        <w:t>sum</w:t>
+      </w:r>
+      <w:r>
+        <w:t xml:space="preserve">() junto a </w:t>
+      </w:r>
+      <w:proofErr w:type="spellStart"/>
+      <w:r>
+        <w:rPr>
+          <w:i/>
+        </w:rPr>
+        <w:t>isnull</w:t>
+      </w:r>
+      <w:proofErr w:type="spellEnd"/>
+      <w:r>
+        <w:t>(), para que assim seja retornado por cada coluna as quantidades de valores nulos do data frame.</w:t>
+      </w:r>
+    </w:p>
+    <w:p>
       <w:r>
         <w:lastRenderedPageBreak/>
-        <w:t xml:space="preserve">de visualizar a quantidade de valores nulos do data frame, atrela-se a função </w:t>
-      </w:r>
-      <w:r>
-        <w:rPr>
-          <w:i/>
-        </w:rPr>
-        <w:t>sum</w:t>
-      </w:r>
-      <w:r>
-        <w:t xml:space="preserve">() junto a </w:t>
-      </w:r>
-      <w:proofErr w:type="spellStart"/>
-      <w:r>
-        <w:rPr>
-          <w:i/>
-        </w:rPr>
-        <w:t>isnull</w:t>
-      </w:r>
-      <w:proofErr w:type="spellEnd"/>
-      <w:r>
-        <w:t>(), para que assim seja retornado por cada coluna as quantidades de valores nulos do data frame.</w:t>
-      </w:r>
-    </w:p>
-    <w:p>
-      <w:r>
-        <w:t xml:space="preserve">Como citado anteriormente, o processo de tratamento de dados é um trecho importante quando se trata de  projeto de análise de dados. Com isso a base utilizada neste projeto estava segmentada em doze parte, sendo dados histórico de 2013 a 2017 das estações descritas a seguir: </w:t>
+        <w:t>Como citado anteriormente, o processo de tratamento de dados é um trecho importante quando se trata de projeto de análise de dados. Com isso a base utilizada neste projeto estava segmentada em doze parte</w:t>
+      </w:r>
+      <w:r>
+        <w:t>s</w:t>
+      </w:r>
+      <w:r>
+        <w:t xml:space="preserve">, sendo dados histórico de 2013 a 2017 das estações descritas a seguir: </w:t>
       </w:r>
       <w:proofErr w:type="spellStart"/>
       <w:r>
@@ -11653,7 +11659,12 @@
       </w:r>
       <w:proofErr w:type="spellEnd"/>
       <w:r>
-        <w:t>. Antes de agrupar todas essas bases em um grande conjunto, julgou-se necessário fazer o tratamento dos dados faltantes de todas as base em separado para que assim as particularidade de cada uma das regiões não tivesse alteração. Visto que ao agrupar todas as parte todas as partes as médias das tabelas ficariam diferentes por conta das particularidade de cada região do dado colhido tanto do número de instâncias do data frame.</w:t>
+        <w:t>.</w:t>
+      </w:r>
+    </w:p>
+    <w:p>
+      <w:r>
+        <w:t>Antes de agrupar todas essas bases em um grande conjunto, julgou-se necessário fazer o tratamento dos dados faltantes de todas as base em separado para que assim as particularidade de cada uma das regiões não tivesse alteração. Visto que ao agrupar todas as parte todas as partes as médias das tabelas ficariam diferentes por conta das particularidade de cada região do dado colhido tanto do número de instâncias do data frame.</w:t>
       </w:r>
     </w:p>
     <w:p>
@@ -11792,12 +11803,6 @@
         <w:t xml:space="preserve"> )</w:t>
       </w:r>
       <w:r>
-        <w:rPr>
-          <w:color w:val="FF0000"/>
-        </w:rPr>
-        <w:t>????</w:t>
-      </w:r>
-      <w:r>
         <w:t xml:space="preserve"> Não serão levadas em consideração neste trabalho</w:t>
       </w:r>
     </w:p>
@@ -11982,18 +11987,12 @@
     </w:p>
     <w:p>
       <w:pPr>
-        <w:pBdr>
-          <w:top w:val="nil"/>
-          <w:left w:val="nil"/>
-          <w:bottom w:val="nil"/>
-          <w:right w:val="nil"/>
-          <w:between w:val="nil"/>
-        </w:pBdr>
-        <w:spacing w:before="280" w:after="280"/>
-        <w:rPr>
-          <w:rFonts w:cs="Times New Roman"/>
-          <w:color w:val="000000"/>
-        </w:rPr>
+        <w:pStyle w:val="Rodap"/>
+      </w:pPr>
+    </w:p>
+    <w:p>
+      <w:pPr>
+        <w:pStyle w:val="Rodap"/>
       </w:pPr>
     </w:p>
     <w:p>
@@ -13421,6 +13420,7 @@
       <w:pgSz w:w="11906" w:h="16838"/>
       <w:pgMar w:top="1701" w:right="1134" w:bottom="1134" w:left="1701" w:header="851" w:footer="709" w:gutter="0"/>
       <w:cols w:space="720"/>
+      <w:docGrid w:linePitch="326"/>
     </w:sectPr>
   </w:body>
 </w:document>
@@ -13498,20 +13498,7 @@
 <w:ftr xmlns:wpc="http://schemas.microsoft.com/office/word/2010/wordprocessingCanvas" xmlns:cx="http://schemas.microsoft.com/office/drawing/2014/chartex" xmlns:cx1="http://schemas.microsoft.com/office/drawing/2015/9/8/chartex" xmlns:cx2="http://schemas.microsoft.com/office/drawing/2015/10/21/chartex" xmlns:cx3="http://schemas.microsoft.com/office/drawing/2016/5/9/chartex" xmlns:cx4="http://schemas.microsoft.com/office/drawing/2016/5/10/chartex" xmlns:cx5="http://schemas.microsoft.com/office/drawing/2016/5/11/chartex" xmlns:cx6="http://schemas.microsoft.com/office/drawing/2016/5/12/chartex" xmlns:cx7="http://schemas.microsoft.com/office/drawing/2016/5/13/chartex" xmlns:cx8="http://schemas.microsoft.com/office/drawing/2016/5/14/chartex" xmlns:mc="http://schemas.openxmlformats.org/markup-compatibility/2006" xmlns:aink="http://schemas.microsoft.com/office/drawing/2016/ink" xmlns:am3d="http://schemas.microsoft.com/office/drawing/2017/model3d" xmlns:o="urn:schemas-microsoft-com:office:office" xmlns:r="http://schemas.openxmlformats.org/officeDocument/2006/relationships" xmlns:m="http://schemas.openxmlformats.org/officeDocument/2006/math" xmlns:v="urn:schemas-microsoft-com:vml" xmlns:wp14="http://schemas.microsoft.com/office/word/2010/wordprocessingDrawing" xmlns:wp="http://schemas.openxmlformats.org/drawingml/2006/wordprocessingDrawing" xmlns:w10="urn:schemas-microsoft-com:office:word" xmlns:w="http://schemas.openxmlformats.org/wordprocessingml/2006/main" xmlns:w14="http://schemas.microsoft.com/office/word/2010/wordml" xmlns:w15="http://schemas.microsoft.com/office/word/2012/wordml" xmlns:w16cex="http://schemas.microsoft.com/office/word/2018/wordml/cex" xmlns:w16cid="http://schemas.microsoft.com/office/word/2016/wordml/cid" xmlns:w16="http://schemas.microsoft.com/office/word/2018/wordml" xmlns:w16sdtdh="http://schemas.microsoft.com/office/word/2020/wordml/sdtdatahash" xmlns:w16se="http://schemas.microsoft.com/office/word/2015/wordml/symex" xmlns:wpg="http://schemas.microsoft.com/office/word/2010/wordprocessingGroup" xmlns:wpi="http://schemas.microsoft.com/office/word/2010/wordprocessingInk" xmlns:wne="http://schemas.microsoft.com/office/word/2006/wordml" xmlns:wps="http://schemas.microsoft.com/office/word/2010/wordprocessingShape" mc:Ignorable="w14 w15 w16se w16cid w16 w16cex w16sdtdh wp14">
   <w:p>
     <w:pPr>
-      <w:pBdr>
-        <w:top w:val="nil"/>
-        <w:left w:val="nil"/>
-        <w:bottom w:val="nil"/>
-        <w:right w:val="nil"/>
-        <w:between w:val="nil"/>
-      </w:pBdr>
-      <w:spacing w:line="240" w:lineRule="auto"/>
-      <w:rPr>
-        <w:rFonts w:cs="Times New Roman"/>
-        <w:color w:val="000000"/>
-        <w:sz w:val="20"/>
-        <w:szCs w:val="20"/>
-      </w:rPr>
+      <w:pStyle w:val="Rodap"/>
     </w:pPr>
   </w:p>
 </w:ftr>
@@ -13603,6 +13590,15 @@
         <w:szCs w:val="20"/>
       </w:rPr>
       <w:fldChar w:fldCharType="separate"/>
+    </w:r>
+    <w:r>
+      <w:rPr>
+        <w:noProof/>
+        <w:color w:val="000000"/>
+        <w:sz w:val="20"/>
+        <w:szCs w:val="20"/>
+      </w:rPr>
+      <w:t>2</w:t>
     </w:r>
     <w:r>
       <w:rPr>
@@ -16619,6 +16615,7 @@
   <w:style w:type="character" w:default="1" w:styleId="Fontepargpadro">
     <w:name w:val="Default Paragraph Font"/>
     <w:uiPriority w:val="1"/>
+    <w:semiHidden/>
     <w:unhideWhenUsed/>
   </w:style>
   <w:style w:type="table" w:default="1" w:styleId="Tabelanormal">
@@ -16889,6 +16886,7 @@
   <w:style w:type="paragraph" w:styleId="Rodap">
     <w:name w:val="footer"/>
     <w:basedOn w:val="Normal"/>
+    <w:uiPriority w:val="99"/>
     <w:qFormat/>
     <w:pPr>
       <w:spacing w:line="240" w:lineRule="auto"/>
@@ -16900,6 +16898,7 @@
   </w:style>
   <w:style w:type="character" w:customStyle="1" w:styleId="RodapChar">
     <w:name w:val="Rodapé Char"/>
+    <w:uiPriority w:val="99"/>
     <w:rPr>
       <w:rFonts w:ascii="Arial" w:eastAsia="Times New Roman" w:hAnsi="Arial" w:cs="Arial"/>
       <w:w w:val="100"/>
@@ -17749,28 +17748,28 @@
 </file>
 
 <file path=customXml/item1.xml><?xml version="1.0" encoding="utf-8"?>
+<b:Sources xmlns:b="http://schemas.openxmlformats.org/officeDocument/2006/bibliography" xmlns="http://schemas.openxmlformats.org/officeDocument/2006/bibliography" SelectedStyle="\APASixthEditionOfficeOnline.xsl" StyleName="APA" Version="6"/>
+</file>
+
+<file path=customXml/item2.xml><?xml version="1.0" encoding="utf-8"?>
 <go:gDocsCustomXmlDataStorage xmlns:go="http://customooxmlschemas.google.com/" xmlns:r="http://schemas.openxmlformats.org/officeDocument/2006/relationships">
   <go:docsCustomData xmlns:go="http://customooxmlschemas.google.com/" roundtripDataSignature="AMtx7mibwa5LJ8SJZjjN6TB1rHOZA6t/Pg==">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</go:docsCustomData>
 </go:gDocsCustomXmlDataStorage>
 </file>
 
-<file path=customXml/item2.xml><?xml version="1.0" encoding="utf-8"?>
-<b:Sources xmlns:b="http://schemas.openxmlformats.org/officeDocument/2006/bibliography" xmlns="http://schemas.openxmlformats.org/officeDocument/2006/bibliography" SelectedStyle="\APASixthEditionOfficeOnline.xsl" StyleName="APA" Version="6"/>
+<file path=customXml/itemProps1.xml><?xml version="1.0" encoding="utf-8"?>
+<ds:datastoreItem xmlns:ds="http://schemas.openxmlformats.org/officeDocument/2006/customXml" ds:itemID="{2B4F661C-C492-4995-AD7A-79B35F342EFB}">
+  <ds:schemaRefs>
+    <ds:schemaRef ds:uri="http://schemas.openxmlformats.org/officeDocument/2006/bibliography"/>
+  </ds:schemaRefs>
+</ds:datastoreItem>
 </file>
 
-<file path=customXml/itemProps1.xml><?xml version="1.0" encoding="utf-8"?>
+<file path=customXml/itemProps2.xml><?xml version="1.0" encoding="utf-8"?>
 <ds:datastoreItem xmlns:ds="http://schemas.openxmlformats.org/officeDocument/2006/customXml" ds:itemID="{11111111-1234-1234-1234-123412341234}">
   <ds:schemaRefs>
     <ds:schemaRef ds:uri="http://customooxmlschemas.google.com/"/>
     <ds:schemaRef ds:uri="http://schemas.openxmlformats.org/officeDocument/2006/relationships"/>
   </ds:schemaRefs>
 </ds:datastoreItem>
-</file>
-
-<file path=customXml/itemProps2.xml><?xml version="1.0" encoding="utf-8"?>
-<ds:datastoreItem xmlns:ds="http://schemas.openxmlformats.org/officeDocument/2006/customXml" ds:itemID="{2B4F661C-C492-4995-AD7A-79B35F342EFB}">
-  <ds:schemaRefs>
-    <ds:schemaRef ds:uri="http://schemas.openxmlformats.org/officeDocument/2006/bibliography"/>
-  </ds:schemaRefs>
-</ds:datastoreItem>
 </file>
</xml_diff>

<commit_message>
Todos os Resultados na mão
</commit_message>
<xml_diff>
--- a/Monografia_AlexandreSouza.docx
+++ b/Monografia_AlexandreSouza.docx
@@ -7388,9 +7388,10 @@
             <w:ind w:hanging="2"/>
             <w:jc w:val="left"/>
             <w:rPr>
-              <w:rFonts w:eastAsia="Cambria" w:cs="Times New Roman"/>
+              <w:rFonts w:cs="Times New Roman"/>
               <w:b/>
               <w:bCs/>
+              <w:smallCaps/>
               <w:color w:val="000000"/>
             </w:rPr>
           </w:pPr>
@@ -7424,7 +7425,7 @@
               <w:smallCaps/>
               <w:color w:val="000000"/>
             </w:rPr>
-            <w:t xml:space="preserve">        TREINAMENTO E TESTES</w:t>
+            <w:t xml:space="preserve">        TREINAMENTO</w:t>
           </w:r>
           <w:r>
             <w:rPr>
@@ -7435,7 +7436,102 @@
               <w:color w:val="000000"/>
             </w:rPr>
             <w:tab/>
-            <w:t xml:space="preserve">25 </w:t>
+          </w:r>
+          <w:r>
+            <w:rPr>
+              <w:rFonts w:cs="Times New Roman"/>
+              <w:b/>
+              <w:bCs/>
+              <w:smallCaps/>
+              <w:color w:val="000000"/>
+            </w:rPr>
+            <w:t>25</w:t>
+          </w:r>
+        </w:p>
+        <w:p>
+          <w:pPr>
+            <w:pBdr>
+              <w:top w:val="nil"/>
+              <w:left w:val="nil"/>
+              <w:bottom w:val="nil"/>
+              <w:right w:val="nil"/>
+              <w:between w:val="nil"/>
+            </w:pBdr>
+            <w:tabs>
+              <w:tab w:val="right" w:pos="9062"/>
+              <w:tab w:val="left" w:pos="660"/>
+            </w:tabs>
+            <w:spacing w:before="120" w:after="120"/>
+            <w:ind w:hanging="2"/>
+            <w:jc w:val="left"/>
+            <w:rPr>
+              <w:rFonts w:cs="Times New Roman"/>
+              <w:b/>
+              <w:bCs/>
+              <w:smallCaps/>
+              <w:color w:val="000000"/>
+            </w:rPr>
+          </w:pPr>
+          <w:r>
+            <w:rPr>
+              <w:rFonts w:cs="Times New Roman"/>
+              <w:b/>
+              <w:bCs/>
+              <w:smallCaps/>
+              <w:color w:val="000000"/>
+            </w:rPr>
+            <w:tab/>
+          </w:r>
+          <w:r>
+            <w:rPr>
+              <w:rFonts w:cs="Times New Roman"/>
+              <w:b/>
+              <w:bCs/>
+              <w:smallCaps/>
+              <w:color w:val="000000"/>
+            </w:rPr>
+            <w:t xml:space="preserve">         </w:t>
+          </w:r>
+          <w:r>
+            <w:rPr>
+              <w:rFonts w:cs="Times New Roman"/>
+              <w:b/>
+              <w:bCs/>
+              <w:smallCaps/>
+              <w:color w:val="000000"/>
+            </w:rPr>
+            <w:t>4.4</w:t>
+          </w:r>
+          <w:r>
+            <w:rPr>
+              <w:rFonts w:cs="Times New Roman"/>
+              <w:b/>
+              <w:bCs/>
+              <w:smallCaps/>
+              <w:color w:val="000000"/>
+            </w:rPr>
+            <w:t xml:space="preserve">        T</w:t>
+          </w:r>
+          <w:r>
+            <w:rPr>
+              <w:rFonts w:cs="Times New Roman"/>
+              <w:b/>
+              <w:bCs/>
+              <w:smallCaps/>
+              <w:color w:val="000000"/>
+            </w:rPr>
+            <w:t>REINO</w:t>
+          </w:r>
+          <w:r>
+            <w:rPr>
+              <w:rFonts w:cs="Times New Roman"/>
+              <w:b/>
+              <w:bCs/>
+              <w:smallCaps/>
+              <w:color w:val="000000"/>
+            </w:rPr>
+            <w:tab/>
+            <w:t>26</w:t>
           </w:r>
         </w:p>
         <w:p>
@@ -9519,7 +9615,6 @@
               <w:jc w:val="center"/>
             </w:pPr>
             <w:r>
-              <w:lastRenderedPageBreak/>
               <w:t>Iara J. S. Ferreira, Sarah L. F. de O. Almeida, Acácio Figueiredo Neto, Daniel dos Santos Costa</w:t>
             </w:r>
           </w:p>
@@ -9648,6 +9743,7 @@
               <w:jc w:val="center"/>
             </w:pPr>
             <w:r>
+              <w:lastRenderedPageBreak/>
               <w:t>Nome</w:t>
             </w:r>
           </w:p>
@@ -10680,11 +10776,19 @@
       <w:r>
         <w:t xml:space="preserve">. Já as métricas escolhidas foram as </w:t>
       </w:r>
+      <w:proofErr w:type="spellStart"/>
       <w:r>
         <w:rPr>
           <w:i/>
         </w:rPr>
-        <w:t>Accuracy, F1</w:t>
+        <w:t>Accuracy</w:t>
+      </w:r>
+      <w:proofErr w:type="spellEnd"/>
+      <w:r>
+        <w:rPr>
+          <w:i/>
+        </w:rPr>
+        <w:t>, F1</w:t>
       </w:r>
       <w:r>
         <w:t xml:space="preserve"> e a matriz de confusão.</w:t>
@@ -13578,7 +13682,103 @@
         <w:t>s</w:t>
       </w:r>
       <w:r>
-        <w:t>, sendo dados histórico de 2013 a 2017 das estações descritas a seguir: Aotizhongxin, Changping, Tiantan, Wanshouxigong, Dingling, Dongsi, Gucheng, Huairou, Guanyuan, Nongzhanguan, Shunyi, Wanliu.</w:t>
+        <w:t xml:space="preserve">, sendo dados histórico de 2013 a 2017 das estações descritas a seguir: </w:t>
+      </w:r>
+      <w:proofErr w:type="spellStart"/>
+      <w:r>
+        <w:t>Aotizhongxin</w:t>
+      </w:r>
+      <w:proofErr w:type="spellEnd"/>
+      <w:r>
+        <w:t xml:space="preserve">, </w:t>
+      </w:r>
+      <w:proofErr w:type="spellStart"/>
+      <w:r>
+        <w:t>Changping</w:t>
+      </w:r>
+      <w:proofErr w:type="spellEnd"/>
+      <w:r>
+        <w:t xml:space="preserve">, </w:t>
+      </w:r>
+      <w:proofErr w:type="spellStart"/>
+      <w:r>
+        <w:t>Tiantan</w:t>
+      </w:r>
+      <w:proofErr w:type="spellEnd"/>
+      <w:r>
+        <w:t xml:space="preserve">, </w:t>
+      </w:r>
+      <w:proofErr w:type="spellStart"/>
+      <w:r>
+        <w:t>Wanshouxigong</w:t>
+      </w:r>
+      <w:proofErr w:type="spellEnd"/>
+      <w:r>
+        <w:t xml:space="preserve">, </w:t>
+      </w:r>
+      <w:proofErr w:type="spellStart"/>
+      <w:r>
+        <w:t>Dingling</w:t>
+      </w:r>
+      <w:proofErr w:type="spellEnd"/>
+      <w:r>
+        <w:t xml:space="preserve">, </w:t>
+      </w:r>
+      <w:proofErr w:type="spellStart"/>
+      <w:r>
+        <w:t>Dongsi</w:t>
+      </w:r>
+      <w:proofErr w:type="spellEnd"/>
+      <w:r>
+        <w:t xml:space="preserve">, </w:t>
+      </w:r>
+      <w:proofErr w:type="spellStart"/>
+      <w:r>
+        <w:t>Gucheng</w:t>
+      </w:r>
+      <w:proofErr w:type="spellEnd"/>
+      <w:r>
+        <w:t xml:space="preserve">, </w:t>
+      </w:r>
+      <w:proofErr w:type="spellStart"/>
+      <w:r>
+        <w:t>Huairou</w:t>
+      </w:r>
+      <w:proofErr w:type="spellEnd"/>
+      <w:r>
+        <w:t xml:space="preserve">, </w:t>
+      </w:r>
+      <w:proofErr w:type="spellStart"/>
+      <w:r>
+        <w:t>Guanyuan</w:t>
+      </w:r>
+      <w:proofErr w:type="spellEnd"/>
+      <w:r>
+        <w:t xml:space="preserve">, </w:t>
+      </w:r>
+      <w:proofErr w:type="spellStart"/>
+      <w:r>
+        <w:t>Nongzhanguan</w:t>
+      </w:r>
+      <w:proofErr w:type="spellEnd"/>
+      <w:r>
+        <w:t xml:space="preserve">, </w:t>
+      </w:r>
+      <w:proofErr w:type="spellStart"/>
+      <w:r>
+        <w:t>Shunyi</w:t>
+      </w:r>
+      <w:proofErr w:type="spellEnd"/>
+      <w:r>
+        <w:t xml:space="preserve">, </w:t>
+      </w:r>
+      <w:proofErr w:type="spellStart"/>
+      <w:r>
+        <w:t>Wanliu</w:t>
+      </w:r>
+      <w:proofErr w:type="spellEnd"/>
+      <w:r>
+        <w:t>.</w:t>
       </w:r>
     </w:p>
     <w:p>
@@ -13823,13 +14023,7 @@
       </w:r>
       <w:proofErr w:type="spellEnd"/>
       <w:r>
-        <w:t>. [</w:t>
-      </w:r>
-      <w:r>
-        <w:rPr>
-          <w:color w:val="FF0000"/>
-        </w:rPr>
-        <w:t>TRADUÇÃO/SIGNIFICADO NO RODAPÉ]</w:t>
+        <w:t xml:space="preserve">. </w:t>
       </w:r>
     </w:p>
     <w:p>
@@ -13891,35 +14085,35 @@
       </w:r>
       <w:proofErr w:type="spellEnd"/>
       <w:r>
-        <w:t xml:space="preserve"> 111], “ 1. Fazer com que o erro de treino seja pequeno 2. Tornar </w:t>
+        <w:t xml:space="preserve"> 111], “ 1. Fazer com que o erro de treino seja pequeno 2. Tornar pequeno o intervalo entre o treino e o erro de teste. Estes dois fatores correspondem aos dois desafios centrais na aprendizagem de máquinas: o </w:t>
+      </w:r>
+      <w:proofErr w:type="spellStart"/>
+      <w:r>
+        <w:t>underfitting</w:t>
+      </w:r>
+      <w:proofErr w:type="spellEnd"/>
+      <w:r>
+        <w:t xml:space="preserve"> e o </w:t>
+      </w:r>
+      <w:proofErr w:type="spellStart"/>
+      <w:r>
+        <w:t>overfitting</w:t>
+      </w:r>
+      <w:proofErr w:type="spellEnd"/>
+      <w:r>
+        <w:t xml:space="preserve">. O </w:t>
+      </w:r>
+      <w:proofErr w:type="spellStart"/>
+      <w:r>
+        <w:t>underfitting</w:t>
+      </w:r>
+      <w:proofErr w:type="spellEnd"/>
+      <w:r>
+        <w:t xml:space="preserve"> </w:t>
       </w:r>
       <w:r>
         <w:lastRenderedPageBreak/>
-        <w:t xml:space="preserve">pequeno o intervalo entre o treino e o erro de teste. Estes dois fatores correspondem aos dois desafios centrais na aprendizagem de máquinas: o </w:t>
-      </w:r>
-      <w:proofErr w:type="spellStart"/>
-      <w:r>
-        <w:t>underfitting</w:t>
-      </w:r>
-      <w:proofErr w:type="spellEnd"/>
-      <w:r>
-        <w:t xml:space="preserve"> e o </w:t>
-      </w:r>
-      <w:proofErr w:type="spellStart"/>
-      <w:r>
-        <w:t>overfitting</w:t>
-      </w:r>
-      <w:proofErr w:type="spellEnd"/>
-      <w:r>
-        <w:t xml:space="preserve">. O </w:t>
-      </w:r>
-      <w:proofErr w:type="spellStart"/>
-      <w:r>
-        <w:t>underfitting</w:t>
-      </w:r>
-      <w:proofErr w:type="spellEnd"/>
-      <w:r>
-        <w:t xml:space="preserve"> ocorre quando o modelo não é capaz de obter um valor de erro suficientemente baixo no conjunto de formação. O </w:t>
+        <w:t xml:space="preserve">ocorre quando o modelo não é capaz de obter um valor de erro suficientemente baixo no conjunto de formação. O </w:t>
       </w:r>
       <w:proofErr w:type="spellStart"/>
       <w:r>
@@ -14009,6 +14203,17 @@
       </w:r>
       <w:r>
         <w:t>quantidade de chuva</w:t>
+      </w:r>
+      <w:r>
+        <w:t xml:space="preserve"> (</w:t>
+      </w:r>
+      <w:proofErr w:type="spellStart"/>
+      <w:r>
+        <w:t>Rain</w:t>
+      </w:r>
+      <w:proofErr w:type="spellEnd"/>
+      <w:r>
+        <w:t>)</w:t>
       </w:r>
       <w:r>
         <w:t xml:space="preserve">, direção do vento ( </w:t>
@@ -14037,7 +14242,7 @@
         </w:numPr>
       </w:pPr>
       <w:r>
-        <w:t>Treinamentos e Testes</w:t>
+        <w:t>Treinamentos</w:t>
       </w:r>
     </w:p>
     <w:p>
@@ -14047,7 +14252,103 @@
     </w:p>
     <w:p>
       <w:r>
-        <w:t>Visto que a seleção foi feita, temos como resultado os data frames, sendo nome da estação e quantidade de dados faltantes: Nongzhanguan - 4090 (data_10), Gucheng - 4728 (data_8), Wanshouxigong - 5146 (data_7), Changping - 5166 (data_2), Tiantan - 5277 (data_3), Guanyuan - 5279 (data_9), Wanliu - 6447 (data_12),Dingling - 7015 (data_4), Aotizhongxin - 7271 (data_1), Huairou - 7485 (data_6), Dongsi - 7600 (data_5), Shunyi - 8523 (data_11)</w:t>
+        <w:t xml:space="preserve">Visto que a seleção foi feita, temos como resultado os data frames, sendo nome da estação e quantidade de dados faltantes: </w:t>
+      </w:r>
+      <w:proofErr w:type="spellStart"/>
+      <w:r>
+        <w:t>Nongzhanguan</w:t>
+      </w:r>
+      <w:proofErr w:type="spellEnd"/>
+      <w:r>
+        <w:t xml:space="preserve"> - 4090 (data_10), </w:t>
+      </w:r>
+      <w:proofErr w:type="spellStart"/>
+      <w:r>
+        <w:t>Gucheng</w:t>
+      </w:r>
+      <w:proofErr w:type="spellEnd"/>
+      <w:r>
+        <w:t xml:space="preserve"> - 4728 (data_8), </w:t>
+      </w:r>
+      <w:proofErr w:type="spellStart"/>
+      <w:r>
+        <w:t>Wanshouxigong</w:t>
+      </w:r>
+      <w:proofErr w:type="spellEnd"/>
+      <w:r>
+        <w:t xml:space="preserve"> - 5146 (data_7), </w:t>
+      </w:r>
+      <w:proofErr w:type="spellStart"/>
+      <w:r>
+        <w:t>Changping</w:t>
+      </w:r>
+      <w:proofErr w:type="spellEnd"/>
+      <w:r>
+        <w:t xml:space="preserve"> - 5166 (data_2), </w:t>
+      </w:r>
+      <w:proofErr w:type="spellStart"/>
+      <w:r>
+        <w:t>Tiantan</w:t>
+      </w:r>
+      <w:proofErr w:type="spellEnd"/>
+      <w:r>
+        <w:t xml:space="preserve"> - 5277 (data_3), </w:t>
+      </w:r>
+      <w:proofErr w:type="spellStart"/>
+      <w:r>
+        <w:t>Guanyuan</w:t>
+      </w:r>
+      <w:proofErr w:type="spellEnd"/>
+      <w:r>
+        <w:t xml:space="preserve"> - 5279 (data_9), </w:t>
+      </w:r>
+      <w:proofErr w:type="spellStart"/>
+      <w:r>
+        <w:t>Wanliu</w:t>
+      </w:r>
+      <w:proofErr w:type="spellEnd"/>
+      <w:r>
+        <w:t xml:space="preserve"> - 6447 (data_12),</w:t>
+      </w:r>
+      <w:proofErr w:type="spellStart"/>
+      <w:r>
+        <w:t>Dingling</w:t>
+      </w:r>
+      <w:proofErr w:type="spellEnd"/>
+      <w:r>
+        <w:t xml:space="preserve"> - 7015 (data_4), </w:t>
+      </w:r>
+      <w:proofErr w:type="spellStart"/>
+      <w:r>
+        <w:t>Aotizhongxin</w:t>
+      </w:r>
+      <w:proofErr w:type="spellEnd"/>
+      <w:r>
+        <w:t xml:space="preserve"> - 7271 (data_1), </w:t>
+      </w:r>
+      <w:proofErr w:type="spellStart"/>
+      <w:r>
+        <w:t>Huairou</w:t>
+      </w:r>
+      <w:proofErr w:type="spellEnd"/>
+      <w:r>
+        <w:t xml:space="preserve"> - 7485 (data_6), </w:t>
+      </w:r>
+      <w:proofErr w:type="spellStart"/>
+      <w:r>
+        <w:t>Dongsi</w:t>
+      </w:r>
+      <w:proofErr w:type="spellEnd"/>
+      <w:r>
+        <w:t xml:space="preserve"> - 7600 (data_5), </w:t>
+      </w:r>
+      <w:proofErr w:type="spellStart"/>
+      <w:r>
+        <w:t>Shunyi</w:t>
+      </w:r>
+      <w:proofErr w:type="spellEnd"/>
+      <w:r>
+        <w:t xml:space="preserve"> - 8523 (data_11)</w:t>
       </w:r>
     </w:p>
     <w:p>
@@ -14079,12 +14380,14 @@
         </w:rPr>
         <w:t xml:space="preserve">s de </w:t>
       </w:r>
+      <w:proofErr w:type="spellStart"/>
       <w:r>
         <w:rPr>
           <w:i/>
         </w:rPr>
         <w:t>Accuracy</w:t>
       </w:r>
+      <w:proofErr w:type="spellEnd"/>
       <w:r>
         <w:rPr>
           <w:iCs/>
@@ -14113,7 +14416,21 @@
         <w:rPr>
           <w:i/>
         </w:rPr>
-        <w:t xml:space="preserve">, Precision Score, Recall Score </w:t>
+        <w:t xml:space="preserve">, </w:t>
+      </w:r>
+      <w:proofErr w:type="spellStart"/>
+      <w:r>
+        <w:rPr>
+          <w:i/>
+        </w:rPr>
+        <w:t>Precision</w:t>
+      </w:r>
+      <w:proofErr w:type="spellEnd"/>
+      <w:r>
+        <w:rPr>
+          <w:i/>
+        </w:rPr>
+        <w:t xml:space="preserve"> Score, Recall Score </w:t>
       </w:r>
       <w:r>
         <w:rPr>
@@ -14814,8 +15131,225 @@
       </w:pPr>
     </w:p>
     <w:p>
-      <w:r>
-        <w:t xml:space="preserve">Os primeiros treinamentos foram executados </w:t>
+      <w:pPr>
+        <w:pStyle w:val="Rodap"/>
+      </w:pPr>
+    </w:p>
+    <w:p>
+      <w:r>
+        <w:t xml:space="preserve">As colunas do Data Frame utilizados na presente monografia foram: </w:t>
+      </w:r>
+      <w:r>
+        <w:t>PM2.5</w:t>
+      </w:r>
+      <w:r>
+        <w:t xml:space="preserve">, </w:t>
+      </w:r>
+      <w:r>
+        <w:t>PM10</w:t>
+      </w:r>
+      <w:r>
+        <w:t xml:space="preserve">, </w:t>
+      </w:r>
+      <w:r>
+        <w:t>SO2</w:t>
+      </w:r>
+      <w:r>
+        <w:t xml:space="preserve">, </w:t>
+      </w:r>
+      <w:r>
+        <w:t>O2</w:t>
+      </w:r>
+      <w:r>
+        <w:t xml:space="preserve">, </w:t>
+      </w:r>
+      <w:r>
+        <w:t>CO</w:t>
+      </w:r>
+      <w:r>
+        <w:t xml:space="preserve">, </w:t>
+      </w:r>
+      <w:r>
+        <w:t>O3</w:t>
+      </w:r>
+      <w:r>
+        <w:t xml:space="preserve">, </w:t>
+      </w:r>
+      <w:r>
+        <w:t>TEMP</w:t>
+      </w:r>
+      <w:r>
+        <w:t xml:space="preserve">, </w:t>
+      </w:r>
+      <w:r>
+        <w:t>PRES</w:t>
+      </w:r>
+      <w:r>
+        <w:t xml:space="preserve">. Com relação ao número de instancias </w:t>
+      </w:r>
+      <w:r>
+        <w:t xml:space="preserve">de cada base de dados utilizada é aproximadamente 34800. </w:t>
+      </w:r>
+      <w:r>
+        <w:t>Além disso a base de dados foi separada entre X e y, sendo os atributos que os modelos irão processar e classe a que o dado</w:t>
+      </w:r>
+      <w:r>
+        <w:t xml:space="preserve">, </w:t>
+      </w:r>
+      <w:r>
+        <w:t>respectivamente.</w:t>
+      </w:r>
+    </w:p>
+    <w:p>
+      <w:r>
+        <w:t xml:space="preserve">Logo que essa separação foi feita o próximo passo foi separar as bases entre treino e teste, utilizou-se a função </w:t>
+      </w:r>
+      <w:proofErr w:type="spellStart"/>
+      <w:r>
+        <w:rPr>
+          <w:i/>
+          <w:iCs/>
+        </w:rPr>
+        <w:t>train_test_split</w:t>
+      </w:r>
+      <w:proofErr w:type="spellEnd"/>
+      <w:r>
+        <w:rPr>
+          <w:i/>
+          <w:iCs/>
+        </w:rPr>
+        <w:t xml:space="preserve">, </w:t>
+      </w:r>
+      <w:r>
+        <w:t xml:space="preserve">que por padrão ela recebe os atributos (X), as classes (y), </w:t>
+      </w:r>
+      <w:proofErr w:type="spellStart"/>
+      <w:r>
+        <w:rPr>
+          <w:i/>
+          <w:iCs/>
+        </w:rPr>
+        <w:t>random_state</w:t>
+      </w:r>
+      <w:proofErr w:type="spellEnd"/>
+      <w:r>
+        <w:t xml:space="preserve"> e o </w:t>
+      </w:r>
+      <w:proofErr w:type="spellStart"/>
+      <w:r>
+        <w:rPr>
+          <w:i/>
+          <w:iCs/>
+        </w:rPr>
+        <w:t>test_size</w:t>
+      </w:r>
+      <w:proofErr w:type="spellEnd"/>
+      <w:r>
+        <w:t xml:space="preserve">. O </w:t>
+      </w:r>
+      <w:proofErr w:type="spellStart"/>
+      <w:r>
+        <w:rPr>
+          <w:i/>
+          <w:iCs/>
+        </w:rPr>
+        <w:t>random</w:t>
+      </w:r>
+      <w:r>
+        <w:rPr>
+          <w:i/>
+          <w:iCs/>
+        </w:rPr>
+        <w:t>_</w:t>
+      </w:r>
+      <w:r>
+        <w:rPr>
+          <w:i/>
+          <w:iCs/>
+        </w:rPr>
+        <w:t>state</w:t>
+      </w:r>
+      <w:proofErr w:type="spellEnd"/>
+      <w:r>
+        <w:t xml:space="preserve"> é responsável por escolher sempre a mesma faixa de dados de treino e teste</w:t>
+      </w:r>
+      <w:r>
+        <w:t xml:space="preserve">, já o </w:t>
+      </w:r>
+      <w:proofErr w:type="spellStart"/>
+      <w:r>
+        <w:rPr>
+          <w:i/>
+          <w:iCs/>
+        </w:rPr>
+        <w:t>test_size</w:t>
+      </w:r>
+      <w:proofErr w:type="spellEnd"/>
+      <w:r>
+        <w:rPr>
+          <w:i/>
+          <w:iCs/>
+        </w:rPr>
+        <w:t xml:space="preserve"> </w:t>
+      </w:r>
+      <w:r>
+        <w:t xml:space="preserve"> é o tamanho da base de teste escolhida.</w:t>
+      </w:r>
+      <w:r>
+        <w:t xml:space="preserve"> Nos treinamento a configuração foi feita de forma a utilizar o </w:t>
+      </w:r>
+      <w:proofErr w:type="spellStart"/>
+      <w:r>
+        <w:rPr>
+          <w:i/>
+          <w:iCs/>
+        </w:rPr>
+        <w:t>random_state</w:t>
+      </w:r>
+      <w:proofErr w:type="spellEnd"/>
+      <w:r>
+        <w:rPr>
+          <w:i/>
+          <w:iCs/>
+        </w:rPr>
+        <w:t xml:space="preserve"> = </w:t>
+      </w:r>
+      <w:r>
+        <w:t xml:space="preserve">95 e o </w:t>
+      </w:r>
+      <w:proofErr w:type="spellStart"/>
+      <w:r>
+        <w:rPr>
+          <w:i/>
+          <w:iCs/>
+        </w:rPr>
+        <w:t>test</w:t>
+      </w:r>
+      <w:r>
+        <w:rPr>
+          <w:i/>
+          <w:iCs/>
+        </w:rPr>
+        <w:t>_size</w:t>
+      </w:r>
+      <w:proofErr w:type="spellEnd"/>
+      <w:r>
+        <w:rPr>
+          <w:i/>
+          <w:iCs/>
+        </w:rPr>
+        <w:t xml:space="preserve"> </w:t>
+      </w:r>
+      <w:r>
+        <w:t>= 0.3</w:t>
+      </w:r>
+      <w:r>
+        <w:t>.</w:t>
+      </w:r>
+    </w:p>
+    <w:p>
+      <w:r>
+        <w:t xml:space="preserve">primeiros treinamentos foram executados </w:t>
       </w:r>
       <w:r>
         <w:t xml:space="preserve">com as configurações de </w:t>
@@ -14843,10 +15377,7 @@
         <w:t>Conf_01:</w:t>
       </w:r>
       <w:r>
-        <w:t xml:space="preserve"> </w:t>
-      </w:r>
-      <w:r>
-        <w:t>data</w:t>
+        <w:t xml:space="preserve"> data</w:t>
       </w:r>
       <w:r>
         <w:t>8</w:t>
@@ -14867,19 +15398,10 @@
         </w:numPr>
       </w:pPr>
       <w:r>
-        <w:t>Conf_0</w:t>
-      </w:r>
-      <w:r>
-        <w:t>2</w:t>
-      </w:r>
-      <w:r>
-        <w:t>:</w:t>
-      </w:r>
-      <w:r>
-        <w:t xml:space="preserve"> </w:t>
-      </w:r>
-      <w:r>
-        <w:t>data2,data7,data8,data10</w:t>
+        <w:t>Conf_02:</w:t>
+      </w:r>
+      <w:r>
+        <w:t xml:space="preserve"> data2,data7,data8,data10</w:t>
       </w:r>
     </w:p>
     <w:p>
@@ -14891,13 +15413,7 @@
         </w:numPr>
       </w:pPr>
       <w:r>
-        <w:t>Conf_0</w:t>
-      </w:r>
-      <w:r>
-        <w:t>3</w:t>
-      </w:r>
-      <w:r>
-        <w:t>:</w:t>
+        <w:t>Conf_03:</w:t>
       </w:r>
       <w:r>
         <w:t xml:space="preserve"> </w:t>
@@ -14906,13 +15422,7 @@
         <w:t>d</w:t>
       </w:r>
       <w:r>
-        <w:t>ata2,</w:t>
-      </w:r>
-      <w:r>
-        <w:t xml:space="preserve"> </w:t>
-      </w:r>
-      <w:r>
-        <w:t>data3,</w:t>
+        <w:t>ata2, data3,</w:t>
       </w:r>
       <w:r>
         <w:t xml:space="preserve"> </w:t>
@@ -14924,22 +15434,13 @@
         <w:t xml:space="preserve"> </w:t>
       </w:r>
       <w:r>
-        <w:t>data8,</w:t>
-      </w:r>
-      <w:r>
-        <w:t xml:space="preserve"> </w:t>
-      </w:r>
-      <w:r>
-        <w:t>data9</w:t>
+        <w:t>data8, data9</w:t>
       </w:r>
       <w:r>
         <w:t>,</w:t>
       </w:r>
       <w:r>
-        <w:t xml:space="preserve"> </w:t>
-      </w:r>
-      <w:r>
-        <w:t>data10</w:t>
+        <w:t xml:space="preserve"> data10</w:t>
       </w:r>
     </w:p>
     <w:p>
@@ -14951,10 +15452,7 @@
         </w:numPr>
       </w:pPr>
       <w:r>
-        <w:t>Conf_0</w:t>
-      </w:r>
-      <w:r>
-        <w:t>4:</w:t>
+        <w:t>Conf_04:</w:t>
       </w:r>
       <w:r>
         <w:t xml:space="preserve"> </w:t>
@@ -14963,13 +15461,7 @@
         <w:t>d</w:t>
       </w:r>
       <w:r>
-        <w:t>ata2, data3,</w:t>
-      </w:r>
-      <w:r>
-        <w:t xml:space="preserve"> </w:t>
-      </w:r>
-      <w:r>
-        <w:t>data</w:t>
+        <w:t>ata2, data3, data</w:t>
       </w:r>
       <w:r>
         <w:t>4</w:t>
@@ -15008,13 +15500,7 @@
         </w:numPr>
       </w:pPr>
       <w:r>
-        <w:t>Conf_0</w:t>
-      </w:r>
-      <w:r>
-        <w:t>5</w:t>
-      </w:r>
-      <w:r>
-        <w:t>:</w:t>
+        <w:t>Conf_05:</w:t>
       </w:r>
       <w:r>
         <w:t xml:space="preserve"> data1,</w:t>
@@ -15035,10 +15521,7 @@
         <w:t>,</w:t>
       </w:r>
       <w:r>
-        <w:t xml:space="preserve"> data6,</w:t>
-      </w:r>
-      <w:r>
-        <w:t xml:space="preserve"> </w:t>
+        <w:t xml:space="preserve"> data6, </w:t>
       </w:r>
       <w:r>
         <w:t>data7,</w:t>
@@ -15068,13 +15551,7 @@
         </w:numPr>
       </w:pPr>
       <w:r>
-        <w:t>Conf_0</w:t>
-      </w:r>
-      <w:r>
-        <w:t>6</w:t>
-      </w:r>
-      <w:r>
-        <w:t>:</w:t>
+        <w:t>Conf_06:</w:t>
       </w:r>
       <w:r>
         <w:t xml:space="preserve"> </w:t>
@@ -15098,10 +15575,7 @@
         <w:t>,</w:t>
       </w:r>
       <w:r>
-        <w:t xml:space="preserve"> data5,</w:t>
-      </w:r>
-      <w:r>
-        <w:t xml:space="preserve"> data6, </w:t>
+        <w:t xml:space="preserve"> data5, data6, </w:t>
       </w:r>
       <w:r>
         <w:t>data7,</w:t>
@@ -15119,19 +15593,129 @@
         <w:t xml:space="preserve"> data10</w:t>
       </w:r>
       <w:r>
-        <w:t>,</w:t>
-      </w:r>
-      <w:r>
-        <w:t xml:space="preserve"> data11,</w:t>
-      </w:r>
-      <w:r>
-        <w:t xml:space="preserve"> data12</w:t>
-      </w:r>
-    </w:p>
-    <w:p>
-      <w:r>
-        <w:t xml:space="preserve">Os primeiros resultados </w:t>
-      </w:r>
+        <w:t>, data11, data12</w:t>
+      </w:r>
+    </w:p>
+    <w:p>
+      <w:r>
+        <w:t xml:space="preserve">Executando os primeiros treinamento sem nenhum pré-processamento dados, o tempo de execução estava relativamente alto e as taxas de assertivas baixas. Com a finalidade de melhorar o desempenho dos modelos, foi testou-se dois pré-processamento da biblioteca do </w:t>
+      </w:r>
+      <w:r>
+        <w:rPr>
+          <w:i/>
+          <w:iCs/>
+        </w:rPr>
+        <w:t xml:space="preserve">SK </w:t>
+      </w:r>
+      <w:proofErr w:type="spellStart"/>
+      <w:r>
+        <w:rPr>
+          <w:i/>
+          <w:iCs/>
+        </w:rPr>
+        <w:t>Learn</w:t>
+      </w:r>
+      <w:proofErr w:type="spellEnd"/>
+      <w:r>
+        <w:rPr>
+          <w:i/>
+          <w:iCs/>
+        </w:rPr>
+        <w:t xml:space="preserve"> </w:t>
+      </w:r>
+      <w:r>
+        <w:t xml:space="preserve">sendo elas o </w:t>
+      </w:r>
+      <w:proofErr w:type="spellStart"/>
+      <w:r>
+        <w:rPr>
+          <w:i/>
+          <w:iCs/>
+        </w:rPr>
+        <w:t>MinMaxScaler</w:t>
+      </w:r>
+      <w:proofErr w:type="spellEnd"/>
+      <w:r>
+        <w:rPr>
+          <w:i/>
+          <w:iCs/>
+        </w:rPr>
+        <w:t xml:space="preserve"> </w:t>
+      </w:r>
+      <w:r>
+        <w:t xml:space="preserve">e o </w:t>
+      </w:r>
+      <w:proofErr w:type="spellStart"/>
+      <w:r>
+        <w:rPr>
+          <w:i/>
+          <w:iCs/>
+        </w:rPr>
+        <w:t>StandardScaler</w:t>
+      </w:r>
+      <w:proofErr w:type="spellEnd"/>
+      <w:r>
+        <w:rPr>
+          <w:i/>
+          <w:iCs/>
+        </w:rPr>
+        <w:t xml:space="preserve">, </w:t>
+      </w:r>
+      <w:r>
+        <w:t xml:space="preserve">os </w:t>
+      </w:r>
+      <w:r>
+        <w:t xml:space="preserve">resultados mais satisfatórios foram encontrados com a utilização do </w:t>
+      </w:r>
+      <w:proofErr w:type="spellStart"/>
+      <w:r>
+        <w:rPr>
+          <w:i/>
+          <w:iCs/>
+        </w:rPr>
+        <w:t>MinMaxScaler</w:t>
+      </w:r>
+      <w:proofErr w:type="spellEnd"/>
+      <w:r>
+        <w:rPr>
+          <w:i/>
+          <w:iCs/>
+        </w:rPr>
+        <w:t>.</w:t>
+      </w:r>
+    </w:p>
+    <w:p>
+      <w:pPr>
+        <w:tabs>
+          <w:tab w:val="left" w:pos="1155"/>
+        </w:tabs>
+      </w:pPr>
+      <w:r>
+        <w:tab/>
+      </w:r>
+    </w:p>
+    <w:p>
+      <w:pPr>
+        <w:pStyle w:val="Ttulo2"/>
+        <w:numPr>
+          <w:ilvl w:val="1"/>
+          <w:numId w:val="20"/>
+        </w:numPr>
+      </w:pPr>
+      <w:r>
+        <w:lastRenderedPageBreak/>
+        <w:t>Testes</w:t>
+      </w:r>
+    </w:p>
+    <w:p>
+      <w:r>
+        <w:t xml:space="preserve">Os resultados encontrados dos modelos com as configurações descritas acima, </w:t>
+      </w:r>
+    </w:p>
+    <w:p>
+      <w:pPr>
+        <w:pStyle w:val="PargrafodaLista"/>
+      </w:pPr>
     </w:p>
     <w:p>
       <w:pPr>
@@ -16510,28 +17094,6 @@
 
 <file path=word/footer3.xml><?xml version="1.0" encoding="utf-8"?>
 <w:ftr xmlns:wpc="http://schemas.microsoft.com/office/word/2010/wordprocessingCanvas" xmlns:cx="http://schemas.microsoft.com/office/drawing/2014/chartex" xmlns:cx1="http://schemas.microsoft.com/office/drawing/2015/9/8/chartex" xmlns:cx2="http://schemas.microsoft.com/office/drawing/2015/10/21/chartex" xmlns:cx3="http://schemas.microsoft.com/office/drawing/2016/5/9/chartex" xmlns:cx4="http://schemas.microsoft.com/office/drawing/2016/5/10/chartex" xmlns:cx5="http://schemas.microsoft.com/office/drawing/2016/5/11/chartex" xmlns:cx6="http://schemas.microsoft.com/office/drawing/2016/5/12/chartex" xmlns:cx7="http://schemas.microsoft.com/office/drawing/2016/5/13/chartex" xmlns:cx8="http://schemas.microsoft.com/office/drawing/2016/5/14/chartex" xmlns:mc="http://schemas.openxmlformats.org/markup-compatibility/2006" xmlns:aink="http://schemas.microsoft.com/office/drawing/2016/ink" xmlns:am3d="http://schemas.microsoft.com/office/drawing/2017/model3d" xmlns:o="urn:schemas-microsoft-com:office:office" xmlns:oel="http://schemas.microsoft.com/office/2019/extlst" xmlns:r="http://schemas.openxmlformats.org/officeDocument/2006/relationships" xmlns:m="http://schemas.openxmlformats.org/officeDocument/2006/math" xmlns:v="urn:schemas-microsoft-com:vml" xmlns:wp14="http://schemas.microsoft.com/office/word/2010/wordprocessingDrawing" xmlns:wp="http://schemas.openxmlformats.org/drawingml/2006/wordprocessingDrawing" xmlns:w10="urn:schemas-microsoft-com:office:word" xmlns:w="http://schemas.openxmlformats.org/wordprocessingml/2006/main" xmlns:w14="http://schemas.microsoft.com/office/word/2010/wordml" xmlns:w15="http://schemas.microsoft.com/office/word/2012/wordml" xmlns:w16cex="http://schemas.microsoft.com/office/word/2018/wordml/cex" xmlns:w16cid="http://schemas.microsoft.com/office/word/2016/wordml/cid" xmlns:w16="http://schemas.microsoft.com/office/word/2018/wordml" xmlns:w16sdtdh="http://schemas.microsoft.com/office/word/2020/wordml/sdtdatahash" xmlns:w16se="http://schemas.microsoft.com/office/word/2015/wordml/symex" xmlns:wpg="http://schemas.microsoft.com/office/word/2010/wordprocessingGroup" xmlns:wpi="http://schemas.microsoft.com/office/word/2010/wordprocessingInk" xmlns:wne="http://schemas.microsoft.com/office/word/2006/wordml" xmlns:wps="http://schemas.microsoft.com/office/word/2010/wordprocessingShape" mc:Ignorable="w14 w15 w16se w16cid w16 w16cex w16sdtdh wp14">
-  <w:sdt>
-    <w:sdtPr>
-      <w:id w:val="969169713"/>
-      <w:placeholder>
-        <w:docPart w:val="832A56B8C6E749C68F03E4A61F0F0D6C"/>
-      </w:placeholder>
-      <w:temporary/>
-      <w:showingPlcHdr/>
-      <w15:appearance w15:val="hidden"/>
-    </w:sdtPr>
-    <w:sdtEndPr/>
-    <w:sdtContent>
-      <w:p>
-        <w:pPr>
-          <w:pStyle w:val="Rodap"/>
-        </w:pPr>
-        <w:r>
-          <w:t>[Digite aqui]</w:t>
-        </w:r>
-      </w:p>
-    </w:sdtContent>
-  </w:sdt>
   <w:p>
     <w:pPr>
       <w:pStyle w:val="Rodap"/>
@@ -17114,6 +17676,127 @@
     </w:lvl>
   </w:abstractNum>
   <w:abstractNum w:abstractNumId="3" w15:restartNumberingAfterBreak="0">
+    <w:nsid w:val="0E4F2705"/>
+    <w:multiLevelType w:val="multilevel"/>
+    <w:tmpl w:val="D9ECE038"/>
+    <w:lvl w:ilvl="0">
+      <w:start w:val="4"/>
+      <w:numFmt w:val="decimal"/>
+      <w:lvlText w:val="%1."/>
+      <w:lvlJc w:val="left"/>
+      <w:pPr>
+        <w:ind w:left="1080" w:hanging="360"/>
+      </w:pPr>
+      <w:rPr>
+        <w:rFonts w:hint="default"/>
+      </w:rPr>
+    </w:lvl>
+    <w:lvl w:ilvl="1">
+      <w:start w:val="1"/>
+      <w:numFmt w:val="decimal"/>
+      <w:isLgl/>
+      <w:lvlText w:val="%1.%2"/>
+      <w:lvlJc w:val="left"/>
+      <w:pPr>
+        <w:ind w:left="1440" w:hanging="360"/>
+      </w:pPr>
+      <w:rPr>
+        <w:rFonts w:hint="default"/>
+      </w:rPr>
+    </w:lvl>
+    <w:lvl w:ilvl="2">
+      <w:start w:val="1"/>
+      <w:numFmt w:val="decimal"/>
+      <w:isLgl/>
+      <w:lvlText w:val="%1.%2.%3"/>
+      <w:lvlJc w:val="left"/>
+      <w:pPr>
+        <w:ind w:left="2160" w:hanging="720"/>
+      </w:pPr>
+      <w:rPr>
+        <w:rFonts w:hint="default"/>
+      </w:rPr>
+    </w:lvl>
+    <w:lvl w:ilvl="3">
+      <w:start w:val="1"/>
+      <w:numFmt w:val="decimal"/>
+      <w:isLgl/>
+      <w:lvlText w:val="%1.%2.%3.%4"/>
+      <w:lvlJc w:val="left"/>
+      <w:pPr>
+        <w:ind w:left="2520" w:hanging="720"/>
+      </w:pPr>
+      <w:rPr>
+        <w:rFonts w:hint="default"/>
+      </w:rPr>
+    </w:lvl>
+    <w:lvl w:ilvl="4">
+      <w:start w:val="1"/>
+      <w:numFmt w:val="decimal"/>
+      <w:isLgl/>
+      <w:lvlText w:val="%1.%2.%3.%4.%5"/>
+      <w:lvlJc w:val="left"/>
+      <w:pPr>
+        <w:ind w:left="3240" w:hanging="1080"/>
+      </w:pPr>
+      <w:rPr>
+        <w:rFonts w:hint="default"/>
+      </w:rPr>
+    </w:lvl>
+    <w:lvl w:ilvl="5">
+      <w:start w:val="1"/>
+      <w:numFmt w:val="decimal"/>
+      <w:isLgl/>
+      <w:lvlText w:val="%1.%2.%3.%4.%5.%6"/>
+      <w:lvlJc w:val="left"/>
+      <w:pPr>
+        <w:ind w:left="3960" w:hanging="1440"/>
+      </w:pPr>
+      <w:rPr>
+        <w:rFonts w:hint="default"/>
+      </w:rPr>
+    </w:lvl>
+    <w:lvl w:ilvl="6">
+      <w:start w:val="1"/>
+      <w:numFmt w:val="decimal"/>
+      <w:isLgl/>
+      <w:lvlText w:val="%1.%2.%3.%4.%5.%6.%7"/>
+      <w:lvlJc w:val="left"/>
+      <w:pPr>
+        <w:ind w:left="4320" w:hanging="1440"/>
+      </w:pPr>
+      <w:rPr>
+        <w:rFonts w:hint="default"/>
+      </w:rPr>
+    </w:lvl>
+    <w:lvl w:ilvl="7">
+      <w:start w:val="1"/>
+      <w:numFmt w:val="decimal"/>
+      <w:isLgl/>
+      <w:lvlText w:val="%1.%2.%3.%4.%5.%6.%7.%8"/>
+      <w:lvlJc w:val="left"/>
+      <w:pPr>
+        <w:ind w:left="5040" w:hanging="1800"/>
+      </w:pPr>
+      <w:rPr>
+        <w:rFonts w:hint="default"/>
+      </w:rPr>
+    </w:lvl>
+    <w:lvl w:ilvl="8">
+      <w:start w:val="1"/>
+      <w:numFmt w:val="decimal"/>
+      <w:isLgl/>
+      <w:lvlText w:val="%1.%2.%3.%4.%5.%6.%7.%8.%9"/>
+      <w:lvlJc w:val="left"/>
+      <w:pPr>
+        <w:ind w:left="5400" w:hanging="1800"/>
+      </w:pPr>
+      <w:rPr>
+        <w:rFonts w:hint="default"/>
+      </w:rPr>
+    </w:lvl>
+  </w:abstractNum>
+  <w:abstractNum w:abstractNumId="4" w15:restartNumberingAfterBreak="0">
     <w:nsid w:val="191F633C"/>
     <w:multiLevelType w:val="hybridMultilevel"/>
     <w:tmpl w:val="9EA25AA0"/>
@@ -17199,7 +17882,7 @@
       </w:pPr>
     </w:lvl>
   </w:abstractNum>
-  <w:abstractNum w:abstractNumId="4" w15:restartNumberingAfterBreak="0">
+  <w:abstractNum w:abstractNumId="5" w15:restartNumberingAfterBreak="0">
     <w:nsid w:val="1AA0304E"/>
     <w:multiLevelType w:val="hybridMultilevel"/>
     <w:tmpl w:val="B3FAEC06"/>
@@ -17285,7 +17968,7 @@
       </w:pPr>
     </w:lvl>
   </w:abstractNum>
-  <w:abstractNum w:abstractNumId="5" w15:restartNumberingAfterBreak="0">
+  <w:abstractNum w:abstractNumId="6" w15:restartNumberingAfterBreak="0">
     <w:nsid w:val="201F7424"/>
     <w:multiLevelType w:val="hybridMultilevel"/>
     <w:tmpl w:val="F98886B0"/>
@@ -17374,7 +18057,7 @@
       </w:pPr>
     </w:lvl>
   </w:abstractNum>
-  <w:abstractNum w:abstractNumId="6" w15:restartNumberingAfterBreak="0">
+  <w:abstractNum w:abstractNumId="7" w15:restartNumberingAfterBreak="0">
     <w:nsid w:val="208A7D79"/>
     <w:multiLevelType w:val="multilevel"/>
     <w:tmpl w:val="DADEF5FA"/>
@@ -17460,7 +18143,7 @@
       </w:pPr>
     </w:lvl>
   </w:abstractNum>
-  <w:abstractNum w:abstractNumId="7" w15:restartNumberingAfterBreak="0">
+  <w:abstractNum w:abstractNumId="8" w15:restartNumberingAfterBreak="0">
     <w:nsid w:val="27C86B88"/>
     <w:multiLevelType w:val="multilevel"/>
     <w:tmpl w:val="0534DA1C"/>
@@ -17573,7 +18256,7 @@
       </w:rPr>
     </w:lvl>
   </w:abstractNum>
-  <w:abstractNum w:abstractNumId="8" w15:restartNumberingAfterBreak="0">
+  <w:abstractNum w:abstractNumId="9" w15:restartNumberingAfterBreak="0">
     <w:nsid w:val="29765CD4"/>
     <w:multiLevelType w:val="multilevel"/>
     <w:tmpl w:val="269EFF3A"/>
@@ -17683,7 +18366,7 @@
       </w:rPr>
     </w:lvl>
   </w:abstractNum>
-  <w:abstractNum w:abstractNumId="9" w15:restartNumberingAfterBreak="0">
+  <w:abstractNum w:abstractNumId="10" w15:restartNumberingAfterBreak="0">
     <w:nsid w:val="2A2635B6"/>
     <w:multiLevelType w:val="multilevel"/>
     <w:tmpl w:val="7954008C"/>
@@ -17805,7 +18488,128 @@
       </w:rPr>
     </w:lvl>
   </w:abstractNum>
-  <w:abstractNum w:abstractNumId="10" w15:restartNumberingAfterBreak="0">
+  <w:abstractNum w:abstractNumId="11" w15:restartNumberingAfterBreak="0">
+    <w:nsid w:val="2CBC6C0C"/>
+    <w:multiLevelType w:val="multilevel"/>
+    <w:tmpl w:val="D9ECE038"/>
+    <w:lvl w:ilvl="0">
+      <w:start w:val="4"/>
+      <w:numFmt w:val="decimal"/>
+      <w:lvlText w:val="%1."/>
+      <w:lvlJc w:val="left"/>
+      <w:pPr>
+        <w:ind w:left="1080" w:hanging="360"/>
+      </w:pPr>
+      <w:rPr>
+        <w:rFonts w:hint="default"/>
+      </w:rPr>
+    </w:lvl>
+    <w:lvl w:ilvl="1">
+      <w:start w:val="1"/>
+      <w:numFmt w:val="decimal"/>
+      <w:isLgl/>
+      <w:lvlText w:val="%1.%2"/>
+      <w:lvlJc w:val="left"/>
+      <w:pPr>
+        <w:ind w:left="1440" w:hanging="360"/>
+      </w:pPr>
+      <w:rPr>
+        <w:rFonts w:hint="default"/>
+      </w:rPr>
+    </w:lvl>
+    <w:lvl w:ilvl="2">
+      <w:start w:val="1"/>
+      <w:numFmt w:val="decimal"/>
+      <w:isLgl/>
+      <w:lvlText w:val="%1.%2.%3"/>
+      <w:lvlJc w:val="left"/>
+      <w:pPr>
+        <w:ind w:left="2160" w:hanging="720"/>
+      </w:pPr>
+      <w:rPr>
+        <w:rFonts w:hint="default"/>
+      </w:rPr>
+    </w:lvl>
+    <w:lvl w:ilvl="3">
+      <w:start w:val="1"/>
+      <w:numFmt w:val="decimal"/>
+      <w:isLgl/>
+      <w:lvlText w:val="%1.%2.%3.%4"/>
+      <w:lvlJc w:val="left"/>
+      <w:pPr>
+        <w:ind w:left="2520" w:hanging="720"/>
+      </w:pPr>
+      <w:rPr>
+        <w:rFonts w:hint="default"/>
+      </w:rPr>
+    </w:lvl>
+    <w:lvl w:ilvl="4">
+      <w:start w:val="1"/>
+      <w:numFmt w:val="decimal"/>
+      <w:isLgl/>
+      <w:lvlText w:val="%1.%2.%3.%4.%5"/>
+      <w:lvlJc w:val="left"/>
+      <w:pPr>
+        <w:ind w:left="3240" w:hanging="1080"/>
+      </w:pPr>
+      <w:rPr>
+        <w:rFonts w:hint="default"/>
+      </w:rPr>
+    </w:lvl>
+    <w:lvl w:ilvl="5">
+      <w:start w:val="1"/>
+      <w:numFmt w:val="decimal"/>
+      <w:isLgl/>
+      <w:lvlText w:val="%1.%2.%3.%4.%5.%6"/>
+      <w:lvlJc w:val="left"/>
+      <w:pPr>
+        <w:ind w:left="3960" w:hanging="1440"/>
+      </w:pPr>
+      <w:rPr>
+        <w:rFonts w:hint="default"/>
+      </w:rPr>
+    </w:lvl>
+    <w:lvl w:ilvl="6">
+      <w:start w:val="1"/>
+      <w:numFmt w:val="decimal"/>
+      <w:isLgl/>
+      <w:lvlText w:val="%1.%2.%3.%4.%5.%6.%7"/>
+      <w:lvlJc w:val="left"/>
+      <w:pPr>
+        <w:ind w:left="4320" w:hanging="1440"/>
+      </w:pPr>
+      <w:rPr>
+        <w:rFonts w:hint="default"/>
+      </w:rPr>
+    </w:lvl>
+    <w:lvl w:ilvl="7">
+      <w:start w:val="1"/>
+      <w:numFmt w:val="decimal"/>
+      <w:isLgl/>
+      <w:lvlText w:val="%1.%2.%3.%4.%5.%6.%7.%8"/>
+      <w:lvlJc w:val="left"/>
+      <w:pPr>
+        <w:ind w:left="5040" w:hanging="1800"/>
+      </w:pPr>
+      <w:rPr>
+        <w:rFonts w:hint="default"/>
+      </w:rPr>
+    </w:lvl>
+    <w:lvl w:ilvl="8">
+      <w:start w:val="1"/>
+      <w:numFmt w:val="decimal"/>
+      <w:isLgl/>
+      <w:lvlText w:val="%1.%2.%3.%4.%5.%6.%7.%8.%9"/>
+      <w:lvlJc w:val="left"/>
+      <w:pPr>
+        <w:ind w:left="5400" w:hanging="1800"/>
+      </w:pPr>
+      <w:rPr>
+        <w:rFonts w:hint="default"/>
+      </w:rPr>
+    </w:lvl>
+  </w:abstractNum>
+  <w:abstractNum w:abstractNumId="12" w15:restartNumberingAfterBreak="0">
     <w:nsid w:val="2CF7371D"/>
     <w:multiLevelType w:val="multilevel"/>
     <w:tmpl w:val="45C85BCC"/>
@@ -17936,7 +18740,7 @@
       </w:rPr>
     </w:lvl>
   </w:abstractNum>
-  <w:abstractNum w:abstractNumId="11" w15:restartNumberingAfterBreak="0">
+  <w:abstractNum w:abstractNumId="13" w15:restartNumberingAfterBreak="0">
     <w:nsid w:val="311368CB"/>
     <w:multiLevelType w:val="multilevel"/>
     <w:tmpl w:val="0534DA1C"/>
@@ -18049,7 +18853,7 @@
       </w:rPr>
     </w:lvl>
   </w:abstractNum>
-  <w:abstractNum w:abstractNumId="12" w15:restartNumberingAfterBreak="0">
+  <w:abstractNum w:abstractNumId="14" w15:restartNumberingAfterBreak="0">
     <w:nsid w:val="37CA7E49"/>
     <w:multiLevelType w:val="multilevel"/>
     <w:tmpl w:val="37DA2434"/>
@@ -18135,7 +18939,7 @@
       </w:pPr>
     </w:lvl>
   </w:abstractNum>
-  <w:abstractNum w:abstractNumId="13" w15:restartNumberingAfterBreak="0">
+  <w:abstractNum w:abstractNumId="15" w15:restartNumberingAfterBreak="0">
     <w:nsid w:val="3AB1596D"/>
     <w:multiLevelType w:val="multilevel"/>
     <w:tmpl w:val="0A04BD2E"/>
@@ -18257,7 +19061,7 @@
       </w:rPr>
     </w:lvl>
   </w:abstractNum>
-  <w:abstractNum w:abstractNumId="14" w15:restartNumberingAfterBreak="0">
+  <w:abstractNum w:abstractNumId="16" w15:restartNumberingAfterBreak="0">
     <w:nsid w:val="3BDC2BC5"/>
     <w:multiLevelType w:val="multilevel"/>
     <w:tmpl w:val="D9ECE038"/>
@@ -18378,7 +19182,7 @@
       </w:rPr>
     </w:lvl>
   </w:abstractNum>
-  <w:abstractNum w:abstractNumId="15" w15:restartNumberingAfterBreak="0">
+  <w:abstractNum w:abstractNumId="17" w15:restartNumberingAfterBreak="0">
     <w:nsid w:val="3E1B5532"/>
     <w:multiLevelType w:val="hybridMultilevel"/>
     <w:tmpl w:val="6F3828E8"/>
@@ -18467,7 +19271,7 @@
       </w:pPr>
     </w:lvl>
   </w:abstractNum>
-  <w:abstractNum w:abstractNumId="16" w15:restartNumberingAfterBreak="0">
+  <w:abstractNum w:abstractNumId="18" w15:restartNumberingAfterBreak="0">
     <w:nsid w:val="47956EBB"/>
     <w:multiLevelType w:val="multilevel"/>
     <w:tmpl w:val="0416001F"/>
@@ -18553,7 +19357,7 @@
       </w:pPr>
     </w:lvl>
   </w:abstractNum>
-  <w:abstractNum w:abstractNumId="17" w15:restartNumberingAfterBreak="0">
+  <w:abstractNum w:abstractNumId="19" w15:restartNumberingAfterBreak="0">
     <w:nsid w:val="4F4E28DF"/>
     <w:multiLevelType w:val="hybridMultilevel"/>
     <w:tmpl w:val="5BE8336A"/>
@@ -18666,7 +19470,7 @@
       </w:rPr>
     </w:lvl>
   </w:abstractNum>
-  <w:abstractNum w:abstractNumId="18" w15:restartNumberingAfterBreak="0">
+  <w:abstractNum w:abstractNumId="20" w15:restartNumberingAfterBreak="0">
     <w:nsid w:val="59512F10"/>
     <w:multiLevelType w:val="multilevel"/>
     <w:tmpl w:val="861A3D74"/>
@@ -18788,7 +19592,7 @@
       </w:rPr>
     </w:lvl>
   </w:abstractNum>
-  <w:abstractNum w:abstractNumId="19" w15:restartNumberingAfterBreak="0">
+  <w:abstractNum w:abstractNumId="21" w15:restartNumberingAfterBreak="0">
     <w:nsid w:val="5C4B69E9"/>
     <w:multiLevelType w:val="hybridMultilevel"/>
     <w:tmpl w:val="42A41742"/>
@@ -18874,7 +19678,7 @@
       </w:pPr>
     </w:lvl>
   </w:abstractNum>
-  <w:abstractNum w:abstractNumId="20" w15:restartNumberingAfterBreak="0">
+  <w:abstractNum w:abstractNumId="22" w15:restartNumberingAfterBreak="0">
     <w:nsid w:val="67864315"/>
     <w:multiLevelType w:val="multilevel"/>
     <w:tmpl w:val="9A7E76E6"/>
@@ -18996,7 +19800,7 @@
       </w:rPr>
     </w:lvl>
   </w:abstractNum>
-  <w:abstractNum w:abstractNumId="21" w15:restartNumberingAfterBreak="0">
+  <w:abstractNum w:abstractNumId="23" w15:restartNumberingAfterBreak="0">
     <w:nsid w:val="69135829"/>
     <w:multiLevelType w:val="multilevel"/>
     <w:tmpl w:val="CA42DBF2"/>
@@ -19118,7 +19922,7 @@
       </w:rPr>
     </w:lvl>
   </w:abstractNum>
-  <w:abstractNum w:abstractNumId="22" w15:restartNumberingAfterBreak="0">
+  <w:abstractNum w:abstractNumId="24" w15:restartNumberingAfterBreak="0">
     <w:nsid w:val="6E1F69C8"/>
     <w:multiLevelType w:val="hybridMultilevel"/>
     <w:tmpl w:val="681A0AC2"/>
@@ -19231,7 +20035,7 @@
       </w:rPr>
     </w:lvl>
   </w:abstractNum>
-  <w:abstractNum w:abstractNumId="23" w15:restartNumberingAfterBreak="0">
+  <w:abstractNum w:abstractNumId="25" w15:restartNumberingAfterBreak="0">
     <w:nsid w:val="71994296"/>
     <w:multiLevelType w:val="hybridMultilevel"/>
     <w:tmpl w:val="6CDEF8AA"/>
@@ -19344,7 +20148,7 @@
       </w:rPr>
     </w:lvl>
   </w:abstractNum>
-  <w:abstractNum w:abstractNumId="24" w15:restartNumberingAfterBreak="0">
+  <w:abstractNum w:abstractNumId="26" w15:restartNumberingAfterBreak="0">
     <w:nsid w:val="77A8328A"/>
     <w:multiLevelType w:val="hybridMultilevel"/>
     <w:tmpl w:val="43FC94EC"/>
@@ -19431,79 +20235,85 @@
     </w:lvl>
   </w:abstractNum>
   <w:num w:numId="1" w16cid:durableId="1806383858">
-    <w:abstractNumId w:val="6"/>
+    <w:abstractNumId w:val="7"/>
   </w:num>
   <w:num w:numId="2" w16cid:durableId="1266423675">
-    <w:abstractNumId w:val="10"/>
+    <w:abstractNumId w:val="12"/>
   </w:num>
   <w:num w:numId="3" w16cid:durableId="1144547853">
-    <w:abstractNumId w:val="12"/>
+    <w:abstractNumId w:val="14"/>
   </w:num>
   <w:num w:numId="4" w16cid:durableId="1106846272">
     <w:abstractNumId w:val="1"/>
   </w:num>
   <w:num w:numId="5" w16cid:durableId="1790274152">
+    <w:abstractNumId w:val="22"/>
+  </w:num>
+  <w:num w:numId="6" w16cid:durableId="391274364">
+    <w:abstractNumId w:val="15"/>
+  </w:num>
+  <w:num w:numId="7" w16cid:durableId="906842806">
+    <w:abstractNumId w:val="10"/>
+  </w:num>
+  <w:num w:numId="8" w16cid:durableId="2011638667">
     <w:abstractNumId w:val="20"/>
   </w:num>
-  <w:num w:numId="6" w16cid:durableId="391274364">
-    <w:abstractNumId w:val="13"/>
-  </w:num>
-  <w:num w:numId="7" w16cid:durableId="906842806">
-    <w:abstractNumId w:val="9"/>
-  </w:num>
-  <w:num w:numId="8" w16cid:durableId="2011638667">
-    <w:abstractNumId w:val="18"/>
-  </w:num>
   <w:num w:numId="9" w16cid:durableId="1036661636">
-    <w:abstractNumId w:val="21"/>
+    <w:abstractNumId w:val="23"/>
   </w:num>
   <w:num w:numId="10" w16cid:durableId="702705659">
-    <w:abstractNumId w:val="17"/>
+    <w:abstractNumId w:val="19"/>
   </w:num>
   <w:num w:numId="11" w16cid:durableId="1818572516">
     <w:abstractNumId w:val="0"/>
   </w:num>
   <w:num w:numId="12" w16cid:durableId="553391376">
-    <w:abstractNumId w:val="8"/>
+    <w:abstractNumId w:val="9"/>
   </w:num>
   <w:num w:numId="13" w16cid:durableId="1742829534">
-    <w:abstractNumId w:val="16"/>
+    <w:abstractNumId w:val="18"/>
   </w:num>
   <w:num w:numId="14" w16cid:durableId="2037612051">
-    <w:abstractNumId w:val="11"/>
+    <w:abstractNumId w:val="13"/>
   </w:num>
   <w:num w:numId="15" w16cid:durableId="1579053307">
-    <w:abstractNumId w:val="4"/>
+    <w:abstractNumId w:val="5"/>
   </w:num>
   <w:num w:numId="16" w16cid:durableId="354229497">
-    <w:abstractNumId w:val="7"/>
+    <w:abstractNumId w:val="8"/>
   </w:num>
   <w:num w:numId="17" w16cid:durableId="727260958">
     <w:abstractNumId w:val="2"/>
   </w:num>
   <w:num w:numId="18" w16cid:durableId="1661032276">
-    <w:abstractNumId w:val="5"/>
+    <w:abstractNumId w:val="6"/>
   </w:num>
   <w:num w:numId="19" w16cid:durableId="26033823">
+    <w:abstractNumId w:val="4"/>
+  </w:num>
+  <w:num w:numId="20" w16cid:durableId="1344556013">
+    <w:abstractNumId w:val="16"/>
+  </w:num>
+  <w:num w:numId="21" w16cid:durableId="699820367">
+    <w:abstractNumId w:val="17"/>
+  </w:num>
+  <w:num w:numId="22" w16cid:durableId="1595477016">
+    <w:abstractNumId w:val="24"/>
+  </w:num>
+  <w:num w:numId="23" w16cid:durableId="910846458">
+    <w:abstractNumId w:val="26"/>
+  </w:num>
+  <w:num w:numId="24" w16cid:durableId="1820459783">
+    <w:abstractNumId w:val="21"/>
+  </w:num>
+  <w:num w:numId="25" w16cid:durableId="2118677974">
+    <w:abstractNumId w:val="25"/>
+  </w:num>
+  <w:num w:numId="26" w16cid:durableId="640381036">
     <w:abstractNumId w:val="3"/>
   </w:num>
-  <w:num w:numId="20" w16cid:durableId="1344556013">
-    <w:abstractNumId w:val="14"/>
-  </w:num>
-  <w:num w:numId="21" w16cid:durableId="699820367">
-    <w:abstractNumId w:val="15"/>
-  </w:num>
-  <w:num w:numId="22" w16cid:durableId="1595477016">
-    <w:abstractNumId w:val="22"/>
-  </w:num>
-  <w:num w:numId="23" w16cid:durableId="910846458">
-    <w:abstractNumId w:val="24"/>
-  </w:num>
-  <w:num w:numId="24" w16cid:durableId="1820459783">
-    <w:abstractNumId w:val="19"/>
-  </w:num>
-  <w:num w:numId="25" w16cid:durableId="2118677974">
-    <w:abstractNumId w:val="23"/>
+  <w:num w:numId="27" w16cid:durableId="1389719659">
+    <w:abstractNumId w:val="11"/>
   </w:num>
 </w:numbering>
 </file>
@@ -20914,618 +21724,6 @@
 </w:styles>
 </file>
 
-<file path=word/glossary/document.xml><?xml version="1.0" encoding="utf-8"?>
-<w:glossaryDocument xmlns:wpc="http://schemas.microsoft.com/office/word/2010/wordprocessingCanvas" xmlns:cx="http://schemas.microsoft.com/office/drawing/2014/chartex" xmlns:cx1="http://schemas.microsoft.com/office/drawing/2015/9/8/chartex" xmlns:cx2="http://schemas.microsoft.com/office/drawing/2015/10/21/chartex" xmlns:cx3="http://schemas.microsoft.com/office/drawing/2016/5/9/chartex" xmlns:cx4="http://schemas.microsoft.com/office/drawing/2016/5/10/chartex" xmlns:cx5="http://schemas.microsoft.com/office/drawing/2016/5/11/chartex" xmlns:cx6="http://schemas.microsoft.com/office/drawing/2016/5/12/chartex" xmlns:cx7="http://schemas.microsoft.com/office/drawing/2016/5/13/chartex" xmlns:cx8="http://schemas.microsoft.com/office/drawing/2016/5/14/chartex" xmlns:mc="http://schemas.openxmlformats.org/markup-compatibility/2006" xmlns:aink="http://schemas.microsoft.com/office/drawing/2016/ink" xmlns:am3d="http://schemas.microsoft.com/office/drawing/2017/model3d" xmlns:o="urn:schemas-microsoft-com:office:office" xmlns:oel="http://schemas.microsoft.com/office/2019/extlst" xmlns:r="http://schemas.openxmlformats.org/officeDocument/2006/relationships" xmlns:m="http://schemas.openxmlformats.org/officeDocument/2006/math" xmlns:v="urn:schemas-microsoft-com:vml" xmlns:wp14="http://schemas.microsoft.com/office/word/2010/wordprocessingDrawing" xmlns:wp="http://schemas.openxmlformats.org/drawingml/2006/wordprocessingDrawing" xmlns:w10="urn:schemas-microsoft-com:office:word" xmlns:w="http://schemas.openxmlformats.org/wordprocessingml/2006/main" xmlns:w14="http://schemas.microsoft.com/office/word/2010/wordml" xmlns:w15="http://schemas.microsoft.com/office/word/2012/wordml" xmlns:w16cex="http://schemas.microsoft.com/office/word/2018/wordml/cex" xmlns:w16cid="http://schemas.microsoft.com/office/word/2016/wordml/cid" xmlns:w16="http://schemas.microsoft.com/office/word/2018/wordml" xmlns:w16sdtdh="http://schemas.microsoft.com/office/word/2020/wordml/sdtdatahash" xmlns:w16se="http://schemas.microsoft.com/office/word/2015/wordml/symex" xmlns:wpg="http://schemas.microsoft.com/office/word/2010/wordprocessingGroup" xmlns:wpi="http://schemas.microsoft.com/office/word/2010/wordprocessingInk" xmlns:wne="http://schemas.microsoft.com/office/word/2006/wordml" xmlns:wps="http://schemas.microsoft.com/office/word/2010/wordprocessingShape" mc:Ignorable="w14 w15 w16se w16cid w16 w16cex w16sdtdh wp14">
-  <w:docParts>
-    <w:docPart>
-      <w:docPartPr>
-        <w:name w:val="832A56B8C6E749C68F03E4A61F0F0D6C"/>
-        <w:category>
-          <w:name w:val="Geral"/>
-          <w:gallery w:val="placeholder"/>
-        </w:category>
-        <w:types>
-          <w:type w:val="bbPlcHdr"/>
-        </w:types>
-        <w:behaviors>
-          <w:behavior w:val="content"/>
-        </w:behaviors>
-        <w:guid w:val="{257361F4-177F-4851-9B2A-CCBF6BFE36DF}"/>
-      </w:docPartPr>
-      <w:docPartBody>
-        <w:p>
-          <w:pPr>
-            <w:pStyle w:val="832A56B8C6E749C68F03E4A61F0F0D6C"/>
-          </w:pPr>
-          <w:r>
-            <w:t>[Digite aqui]</w:t>
-          </w:r>
-        </w:p>
-      </w:docPartBody>
-    </w:docPart>
-  </w:docParts>
-</w:glossaryDocument>
-</file>
-
-<file path=word/glossary/fontTable.xml><?xml version="1.0" encoding="utf-8"?>
-<w:fonts xmlns:mc="http://schemas.openxmlformats.org/markup-compatibility/2006" xmlns:r="http://schemas.openxmlformats.org/officeDocument/2006/relationships" xmlns:w="http://schemas.openxmlformats.org/wordprocessingml/2006/main" xmlns:w14="http://schemas.microsoft.com/office/word/2010/wordml" xmlns:w15="http://schemas.microsoft.com/office/word/2012/wordml" xmlns:w16cex="http://schemas.microsoft.com/office/word/2018/wordml/cex" xmlns:w16cid="http://schemas.microsoft.com/office/word/2016/wordml/cid" xmlns:w16="http://schemas.microsoft.com/office/word/2018/wordml" xmlns:w16sdtdh="http://schemas.microsoft.com/office/word/2020/wordml/sdtdatahash" xmlns:w16se="http://schemas.microsoft.com/office/word/2015/wordml/symex" mc:Ignorable="w14 w15 w16se w16cid w16 w16cex w16sdtdh">
-  <w:font w:name="Courier New">
-    <w:panose1 w:val="02070309020205020404"/>
-    <w:charset w:val="00"/>
-    <w:family w:val="modern"/>
-    <w:pitch w:val="fixed"/>
-    <w:sig w:usb0="E0002EFF" w:usb1="C0007843" w:usb2="00000009" w:usb3="00000000" w:csb0="000001FF" w:csb1="00000000"/>
-  </w:font>
-  <w:font w:name="Noto Sans Symbols">
-    <w:altName w:val="Calibri"/>
-    <w:charset w:val="00"/>
-    <w:family w:val="auto"/>
-    <w:pitch w:val="default"/>
-  </w:font>
-  <w:font w:name="Times New Roman">
-    <w:panose1 w:val="02020603050405020304"/>
-    <w:charset w:val="00"/>
-    <w:family w:val="roman"/>
-    <w:pitch w:val="variable"/>
-    <w:sig w:usb0="E0002EFF" w:usb1="C000785B" w:usb2="00000009" w:usb3="00000000" w:csb0="000001FF" w:csb1="00000000"/>
-  </w:font>
-  <w:font w:name="Symbol">
-    <w:panose1 w:val="05050102010706020507"/>
-    <w:charset w:val="02"/>
-    <w:family w:val="roman"/>
-    <w:pitch w:val="variable"/>
-    <w:sig w:usb0="00000000" w:usb1="10000000" w:usb2="00000000" w:usb3="00000000" w:csb0="80000000" w:csb1="00000000"/>
-  </w:font>
-  <w:font w:name="Wingdings">
-    <w:panose1 w:val="05000000000000000000"/>
-    <w:charset w:val="02"/>
-    <w:family w:val="auto"/>
-    <w:pitch w:val="variable"/>
-    <w:sig w:usb0="00000000" w:usb1="10000000" w:usb2="00000000" w:usb3="00000000" w:csb0="80000000" w:csb1="00000000"/>
-  </w:font>
-  <w:font w:name="Arial">
-    <w:panose1 w:val="020B0604020202020204"/>
-    <w:charset w:val="00"/>
-    <w:family w:val="swiss"/>
-    <w:pitch w:val="variable"/>
-    <w:sig w:usb0="E0002EFF" w:usb1="C000785B" w:usb2="00000009" w:usb3="00000000" w:csb0="000001FF" w:csb1="00000000"/>
-  </w:font>
-  <w:font w:name="Cambria">
-    <w:panose1 w:val="02040503050406030204"/>
-    <w:charset w:val="00"/>
-    <w:family w:val="roman"/>
-    <w:pitch w:val="variable"/>
-    <w:sig w:usb0="E00006FF" w:usb1="420024FF" w:usb2="02000000" w:usb3="00000000" w:csb0="0000019F" w:csb1="00000000"/>
-  </w:font>
-  <w:font w:name="Tahoma">
-    <w:panose1 w:val="020B0604030504040204"/>
-    <w:charset w:val="00"/>
-    <w:family w:val="swiss"/>
-    <w:pitch w:val="variable"/>
-    <w:sig w:usb0="E1002EFF" w:usb1="C000605B" w:usb2="00000029" w:usb3="00000000" w:csb0="000101FF" w:csb1="00000000"/>
-  </w:font>
-  <w:font w:name="Calibri">
-    <w:panose1 w:val="020F0502020204030204"/>
-    <w:charset w:val="00"/>
-    <w:family w:val="swiss"/>
-    <w:pitch w:val="variable"/>
-    <w:sig w:usb0="E4002EFF" w:usb1="C000247B" w:usb2="00000009" w:usb3="00000000" w:csb0="000001FF" w:csb1="00000000"/>
-  </w:font>
-  <w:font w:name="Verdana">
-    <w:panose1 w:val="020B0604030504040204"/>
-    <w:charset w:val="00"/>
-    <w:family w:val="swiss"/>
-    <w:pitch w:val="variable"/>
-    <w:sig w:usb0="A00006FF" w:usb1="4000205B" w:usb2="00000010" w:usb3="00000000" w:csb0="0000019F" w:csb1="00000000"/>
-  </w:font>
-  <w:font w:name="Georgia">
-    <w:panose1 w:val="02040502050405020303"/>
-    <w:charset w:val="00"/>
-    <w:family w:val="roman"/>
-    <w:pitch w:val="variable"/>
-    <w:sig w:usb0="00000287" w:usb1="00000000" w:usb2="00000000" w:usb3="00000000" w:csb0="0000009F" w:csb1="00000000"/>
-  </w:font>
-  <w:font w:name="Calibri Light">
-    <w:panose1 w:val="020F0302020204030204"/>
-    <w:charset w:val="00"/>
-    <w:family w:val="swiss"/>
-    <w:pitch w:val="variable"/>
-    <w:sig w:usb0="E4002EFF" w:usb1="C000247B" w:usb2="00000009" w:usb3="00000000" w:csb0="000001FF" w:csb1="00000000"/>
-  </w:font>
-</w:fonts>
-</file>
-
-<file path=word/glossary/settings.xml><?xml version="1.0" encoding="utf-8"?>
-<w:settings xmlns:mc="http://schemas.openxmlformats.org/markup-compatibility/2006" xmlns:o="urn:schemas-microsoft-com:office:office" xmlns:r="http://schemas.openxmlformats.org/officeDocument/2006/relationships" xmlns:m="http://schemas.openxmlformats.org/officeDocument/2006/math" xmlns:v="urn:schemas-microsoft-com:vml" xmlns:w10="urn:schemas-microsoft-com:office:word" xmlns:w="http://schemas.openxmlformats.org/wordprocessingml/2006/main" xmlns:w14="http://schemas.microsoft.com/office/word/2010/wordml" xmlns:w15="http://schemas.microsoft.com/office/word/2012/wordml" xmlns:w16cex="http://schemas.microsoft.com/office/word/2018/wordml/cex" xmlns:w16cid="http://schemas.microsoft.com/office/word/2016/wordml/cid" xmlns:w16="http://schemas.microsoft.com/office/word/2018/wordml" xmlns:w16sdtdh="http://schemas.microsoft.com/office/word/2020/wordml/sdtdatahash" xmlns:w16se="http://schemas.microsoft.com/office/word/2015/wordml/symex" xmlns:sl="http://schemas.openxmlformats.org/schemaLibrary/2006/main" mc:Ignorable="w14 w15 w16se w16cid w16 w16cex w16sdtdh">
-  <w:view w:val="normal"/>
-  <w:defaultTabStop w:val="708"/>
-  <w:hyphenationZone w:val="425"/>
-  <w:characterSpacingControl w:val="doNotCompress"/>
-  <w:compat>
-    <w:useFELayout/>
-    <w:compatSetting w:name="compatibilityMode" w:uri="http://schemas.microsoft.com/office/word" w:val="15"/>
-    <w:compatSetting w:name="overrideTableStyleFontSizeAndJustification" w:uri="http://schemas.microsoft.com/office/word" w:val="1"/>
-    <w:compatSetting w:name="enableOpenTypeFeatures" w:uri="http://schemas.microsoft.com/office/word" w:val="1"/>
-    <w:compatSetting w:name="doNotFlipMirrorIndents" w:uri="http://schemas.microsoft.com/office/word" w:val="1"/>
-    <w:compatSetting w:name="differentiateMultirowTableHeaders" w:uri="http://schemas.microsoft.com/office/word" w:val="1"/>
-    <w:compatSetting w:name="useWord2013TrackBottomHyphenation" w:uri="http://schemas.microsoft.com/office/word" w:val="0"/>
-  </w:compat>
-  <w:rsids>
-    <w:rsidRoot w:val="00083251"/>
-    <w:rsid w:val="00083251"/>
-    <w:rsid w:val="003323A7"/>
-    <w:rsid w:val="005D1AEA"/>
-    <w:rsid w:val="00614E2B"/>
-    <w:rsid w:val="007E19A9"/>
-    <w:rsid w:val="00887405"/>
-    <w:rsid w:val="00B63C7A"/>
-    <w:rsid w:val="00B96078"/>
-    <w:rsid w:val="00D509CA"/>
-    <w:rsid w:val="00D63303"/>
-    <w:rsid w:val="00DA52CD"/>
-    <w:rsid w:val="00F755EB"/>
-  </w:rsids>
-  <m:mathPr>
-    <m:mathFont m:val="Cambria Math"/>
-    <m:brkBin m:val="before"/>
-    <m:brkBinSub m:val="--"/>
-    <m:smallFrac m:val="0"/>
-    <m:dispDef/>
-    <m:lMargin m:val="0"/>
-    <m:rMargin m:val="0"/>
-    <m:defJc m:val="centerGroup"/>
-    <m:wrapIndent m:val="1440"/>
-    <m:intLim m:val="subSup"/>
-    <m:naryLim m:val="undOvr"/>
-  </m:mathPr>
-  <w:themeFontLang w:val="pt-BR"/>
-  <w:clrSchemeMapping w:bg1="light1" w:t1="dark1" w:bg2="light2" w:t2="dark2" w:accent1="accent1" w:accent2="accent2" w:accent3="accent3" w:accent4="accent4" w:accent5="accent5" w:accent6="accent6" w:hyperlink="hyperlink" w:followedHyperlink="followedHyperlink"/>
-  <w:decimalSymbol w:val=","/>
-  <w:listSeparator w:val=";"/>
-  <w15:chartTrackingRefBased/>
-</w:settings>
-</file>
-
-<file path=word/glossary/styles.xml><?xml version="1.0" encoding="utf-8"?>
-<w:styles xmlns:mc="http://schemas.openxmlformats.org/markup-compatibility/2006" xmlns:r="http://schemas.openxmlformats.org/officeDocument/2006/relationships" xmlns:w="http://schemas.openxmlformats.org/wordprocessingml/2006/main" xmlns:w14="http://schemas.microsoft.com/office/word/2010/wordml" xmlns:w15="http://schemas.microsoft.com/office/word/2012/wordml" xmlns:w16cex="http://schemas.microsoft.com/office/word/2018/wordml/cex" xmlns:w16cid="http://schemas.microsoft.com/office/word/2016/wordml/cid" xmlns:w16="http://schemas.microsoft.com/office/word/2018/wordml" xmlns:w16sdtdh="http://schemas.microsoft.com/office/word/2020/wordml/sdtdatahash" xmlns:w16se="http://schemas.microsoft.com/office/word/2015/wordml/symex" mc:Ignorable="w14 w15 w16se w16cid w16 w16cex w16sdtdh">
-  <w:docDefaults>
-    <w:rPrDefault>
-      <w:rPr>
-        <w:rFonts w:asciiTheme="minorHAnsi" w:eastAsiaTheme="minorEastAsia" w:hAnsiTheme="minorHAnsi" w:cstheme="minorBidi"/>
-        <w:sz w:val="22"/>
-        <w:szCs w:val="22"/>
-        <w:lang w:val="pt-BR" w:eastAsia="pt-BR" w:bidi="ar-SA"/>
-      </w:rPr>
-    </w:rPrDefault>
-    <w:pPrDefault>
-      <w:pPr>
-        <w:spacing w:after="160" w:line="259" w:lineRule="auto"/>
-      </w:pPr>
-    </w:pPrDefault>
-  </w:docDefaults>
-  <w:latentStyles w:defLockedState="0" w:defUIPriority="99" w:defSemiHidden="0" w:defUnhideWhenUsed="0" w:defQFormat="0" w:count="376">
-    <w:lsdException w:name="Normal" w:uiPriority="0" w:qFormat="1"/>
-    <w:lsdException w:name="heading 1" w:uiPriority="9" w:qFormat="1"/>
-    <w:lsdException w:name="heading 2" w:semiHidden="1" w:uiPriority="9" w:unhideWhenUsed="1" w:qFormat="1"/>
-    <w:lsdException w:name="heading 3" w:semiHidden="1" w:uiPriority="9" w:unhideWhenUsed="1" w:qFormat="1"/>
-    <w:lsdException w:name="heading 4" w:semiHidden="1" w:uiPriority="9" w:unhideWhenUsed="1" w:qFormat="1"/>
-    <w:lsdException w:name="heading 5" w:semiHidden="1" w:uiPriority="9" w:unhideWhenUsed="1" w:qFormat="1"/>
-    <w:lsdException w:name="heading 6" w:semiHidden="1" w:uiPriority="9" w:unhideWhenUsed="1" w:qFormat="1"/>
-    <w:lsdException w:name="heading 7" w:semiHidden="1" w:uiPriority="9" w:unhideWhenUsed="1" w:qFormat="1"/>
-    <w:lsdException w:name="heading 8" w:semiHidden="1" w:uiPriority="9" w:unhideWhenUsed="1" w:qFormat="1"/>
-    <w:lsdException w:name="heading 9" w:semiHidden="1" w:uiPriority="9" w:unhideWhenUsed="1" w:qFormat="1"/>
-    <w:lsdException w:name="index 1" w:semiHidden="1" w:unhideWhenUsed="1"/>
-    <w:lsdException w:name="index 2" w:semiHidden="1" w:unhideWhenUsed="1"/>
-    <w:lsdException w:name="index 3" w:semiHidden="1" w:unhideWhenUsed="1"/>
-    <w:lsdException w:name="index 4" w:semiHidden="1" w:unhideWhenUsed="1"/>
-    <w:lsdException w:name="index 5" w:semiHidden="1" w:unhideWhenUsed="1"/>
-    <w:lsdException w:name="index 6" w:semiHidden="1" w:unhideWhenUsed="1"/>
-    <w:lsdException w:name="index 7" w:semiHidden="1" w:unhideWhenUsed="1"/>
-    <w:lsdException w:name="index 8" w:semiHidden="1" w:unhideWhenUsed="1"/>
-    <w:lsdException w:name="index 9" w:semiHidden="1" w:unhideWhenUsed="1"/>
-    <w:lsdException w:name="toc 1" w:semiHidden="1" w:uiPriority="39" w:unhideWhenUsed="1"/>
-    <w:lsdException w:name="toc 2" w:semiHidden="1" w:uiPriority="39" w:unhideWhenUsed="1"/>
-    <w:lsdException w:name="toc 3" w:semiHidden="1" w:uiPriority="39" w:unhideWhenUsed="1"/>
-    <w:lsdException w:name="toc 4" w:semiHidden="1" w:uiPriority="39" w:unhideWhenUsed="1"/>
-    <w:lsdException w:name="toc 5" w:semiHidden="1" w:uiPriority="39" w:unhideWhenUsed="1"/>
-    <w:lsdException w:name="toc 6" w:semiHidden="1" w:uiPriority="39" w:unhideWhenUsed="1"/>
-    <w:lsdException w:name="toc 7" w:semiHidden="1" w:uiPriority="39" w:unhideWhenUsed="1"/>
-    <w:lsdException w:name="toc 8" w:semiHidden="1" w:uiPriority="39" w:unhideWhenUsed="1"/>
-    <w:lsdException w:name="toc 9" w:semiHidden="1" w:uiPriority="39" w:unhideWhenUsed="1"/>
-    <w:lsdException w:name="Normal Indent" w:semiHidden="1" w:unhideWhenUsed="1"/>
-    <w:lsdException w:name="footnote text" w:semiHidden="1" w:unhideWhenUsed="1"/>
-    <w:lsdException w:name="annotation text" w:semiHidden="1" w:unhideWhenUsed="1"/>
-    <w:lsdException w:name="header" w:semiHidden="1" w:unhideWhenUsed="1"/>
-    <w:lsdException w:name="footer" w:semiHidden="1" w:unhideWhenUsed="1"/>
-    <w:lsdException w:name="index heading" w:semiHidden="1" w:unhideWhenUsed="1"/>
-    <w:lsdException w:name="caption" w:semiHidden="1" w:uiPriority="35" w:unhideWhenUsed="1" w:qFormat="1"/>
-    <w:lsdException w:name="table of figures" w:semiHidden="1" w:unhideWhenUsed="1"/>
-    <w:lsdException w:name="envelope address" w:semiHidden="1" w:unhideWhenUsed="1"/>
-    <w:lsdException w:name="envelope return" w:semiHidden="1" w:unhideWhenUsed="1"/>
-    <w:lsdException w:name="footnote reference" w:semiHidden="1" w:unhideWhenUsed="1"/>
-    <w:lsdException w:name="annotation reference" w:semiHidden="1" w:unhideWhenUsed="1"/>
-    <w:lsdException w:name="line number" w:semiHidden="1" w:unhideWhenUsed="1"/>
-    <w:lsdException w:name="page number" w:semiHidden="1" w:unhideWhenUsed="1"/>
-    <w:lsdException w:name="endnote reference" w:semiHidden="1" w:unhideWhenUsed="1"/>
-    <w:lsdException w:name="endnote text" w:semiHidden="1" w:unhideWhenUsed="1"/>
-    <w:lsdException w:name="table of authorities" w:semiHidden="1" w:unhideWhenUsed="1"/>
-    <w:lsdException w:name="macro" w:semiHidden="1" w:unhideWhenUsed="1"/>
-    <w:lsdException w:name="toa heading" w:semiHidden="1" w:unhideWhenUsed="1"/>
-    <w:lsdException w:name="List" w:semiHidden="1" w:unhideWhenUsed="1"/>
-    <w:lsdException w:name="List Bullet" w:semiHidden="1" w:unhideWhenUsed="1"/>
-    <w:lsdException w:name="List Number" w:semiHidden="1" w:unhideWhenUsed="1"/>
-    <w:lsdException w:name="List 2" w:semiHidden="1" w:unhideWhenUsed="1"/>
-    <w:lsdException w:name="List 3" w:semiHidden="1" w:unhideWhenUsed="1"/>
-    <w:lsdException w:name="List 4" w:semiHidden="1" w:unhideWhenUsed="1"/>
-    <w:lsdException w:name="List 5" w:semiHidden="1" w:unhideWhenUsed="1"/>
-    <w:lsdException w:name="List Bullet 2" w:semiHidden="1" w:unhideWhenUsed="1"/>
-    <w:lsdException w:name="List Bullet 3" w:semiHidden="1" w:unhideWhenUsed="1"/>
-    <w:lsdException w:name="List Bullet 4" w:semiHidden="1" w:unhideWhenUsed="1"/>
-    <w:lsdException w:name="List Bullet 5" w:semiHidden="1" w:unhideWhenUsed="1"/>
-    <w:lsdException w:name="List Number 2" w:semiHidden="1" w:unhideWhenUsed="1"/>
-    <w:lsdException w:name="List Number 3" w:semiHidden="1" w:unhideWhenUsed="1"/>
-    <w:lsdException w:name="List Number 4" w:semiHidden="1" w:unhideWhenUsed="1"/>
-    <w:lsdException w:name="List Number 5" w:semiHidden="1" w:unhideWhenUsed="1"/>
-    <w:lsdException w:name="Title" w:uiPriority="10" w:qFormat="1"/>
-    <w:lsdException w:name="Closing" w:semiHidden="1" w:unhideWhenUsed="1"/>
-    <w:lsdException w:name="Signature" w:semiHidden="1" w:unhideWhenUsed="1"/>
-    <w:lsdException w:name="Default Paragraph Font" w:semiHidden="1" w:uiPriority="1" w:unhideWhenUsed="1"/>
-    <w:lsdException w:name="Body Text" w:semiHidden="1" w:unhideWhenUsed="1"/>
-    <w:lsdException w:name="Body Text Indent" w:semiHidden="1" w:unhideWhenUsed="1"/>
-    <w:lsdException w:name="List Continue" w:semiHidden="1" w:unhideWhenUsed="1"/>
-    <w:lsdException w:name="List Continue 2" w:semiHidden="1" w:unhideWhenUsed="1"/>
-    <w:lsdException w:name="List Continue 3" w:semiHidden="1" w:unhideWhenUsed="1"/>
-    <w:lsdException w:name="List Continue 4" w:semiHidden="1" w:unhideWhenUsed="1"/>
-    <w:lsdException w:name="List Continue 5" w:semiHidden="1" w:unhideWhenUsed="1"/>
-    <w:lsdException w:name="Message Header" w:semiHidden="1" w:unhideWhenUsed="1"/>
-    <w:lsdException w:name="Subtitle" w:uiPriority="11" w:qFormat="1"/>
-    <w:lsdException w:name="Salutation" w:semiHidden="1" w:unhideWhenUsed="1"/>
-    <w:lsdException w:name="Date" w:semiHidden="1" w:unhideWhenUsed="1"/>
-    <w:lsdException w:name="Body Text First Indent" w:semiHidden="1" w:unhideWhenUsed="1"/>
-    <w:lsdException w:name="Body Text First Indent 2" w:semiHidden="1" w:unhideWhenUsed="1"/>
-    <w:lsdException w:name="Note Heading" w:semiHidden="1" w:unhideWhenUsed="1"/>
-    <w:lsdException w:name="Body Text 2" w:semiHidden="1" w:unhideWhenUsed="1"/>
-    <w:lsdException w:name="Body Text 3" w:semiHidden="1" w:unhideWhenUsed="1"/>
-    <w:lsdException w:name="Body Text Indent 2" w:semiHidden="1" w:unhideWhenUsed="1"/>
-    <w:lsdException w:name="Body Text Indent 3" w:semiHidden="1" w:unhideWhenUsed="1"/>
-    <w:lsdException w:name="Block Text" w:semiHidden="1" w:unhideWhenUsed="1"/>
-    <w:lsdException w:name="Hyperlink" w:semiHidden="1" w:unhideWhenUsed="1"/>
-    <w:lsdException w:name="FollowedHyperlink" w:semiHidden="1" w:unhideWhenUsed="1"/>
-    <w:lsdException w:name="Strong" w:uiPriority="22" w:qFormat="1"/>
-    <w:lsdException w:name="Emphasis" w:uiPriority="20" w:qFormat="1"/>
-    <w:lsdException w:name="Document Map" w:semiHidden="1" w:unhideWhenUsed="1"/>
-    <w:lsdException w:name="Plain Text" w:semiHidden="1" w:unhideWhenUsed="1"/>
-    <w:lsdException w:name="E-mail Signature" w:semiHidden="1" w:unhideWhenUsed="1"/>
-    <w:lsdException w:name="HTML Top of Form" w:semiHidden="1" w:unhideWhenUsed="1"/>
-    <w:lsdException w:name="HTML Bottom of Form" w:semiHidden="1" w:unhideWhenUsed="1"/>
-    <w:lsdException w:name="Normal (Web)" w:semiHidden="1" w:unhideWhenUsed="1"/>
-    <w:lsdException w:name="HTML Acronym" w:semiHidden="1" w:unhideWhenUsed="1"/>
-    <w:lsdException w:name="HTML Address" w:semiHidden="1" w:unhideWhenUsed="1"/>
-    <w:lsdException w:name="HTML Cite" w:semiHidden="1" w:unhideWhenUsed="1"/>
-    <w:lsdException w:name="HTML Code" w:semiHidden="1" w:unhideWhenUsed="1"/>
-    <w:lsdException w:name="HTML Definition" w:semiHidden="1" w:unhideWhenUsed="1"/>
-    <w:lsdException w:name="HTML Keyboard" w:semiHidden="1" w:unhideWhenUsed="1"/>
-    <w:lsdException w:name="HTML Preformatted" w:semiHidden="1" w:unhideWhenUsed="1"/>
-    <w:lsdException w:name="HTML Sample" w:semiHidden="1" w:unhideWhenUsed="1"/>
-    <w:lsdException w:name="HTML Typewriter" w:semiHidden="1" w:unhideWhenUsed="1"/>
-    <w:lsdException w:name="HTML Variable" w:semiHidden="1" w:unhideWhenUsed="1"/>
-    <w:lsdException w:name="Normal Table" w:semiHidden="1" w:unhideWhenUsed="1"/>
-    <w:lsdException w:name="annotation subject" w:semiHidden="1" w:unhideWhenUsed="1"/>
-    <w:lsdException w:name="No List" w:semiHidden="1" w:unhideWhenUsed="1"/>
-    <w:lsdException w:name="Outline List 1" w:semiHidden="1" w:unhideWhenUsed="1"/>
-    <w:lsdException w:name="Outline List 2" w:semiHidden="1" w:unhideWhenUsed="1"/>
-    <w:lsdException w:name="Outline List 3" w:semiHidden="1" w:unhideWhenUsed="1"/>
-    <w:lsdException w:name="Table Simple 1" w:semiHidden="1" w:unhideWhenUsed="1"/>
-    <w:lsdException w:name="Table Simple 2" w:semiHidden="1" w:unhideWhenUsed="1"/>
-    <w:lsdException w:name="Table Simple 3" w:semiHidden="1" w:unhideWhenUsed="1"/>
-    <w:lsdException w:name="Table Classic 1" w:semiHidden="1" w:unhideWhenUsed="1"/>
-    <w:lsdException w:name="Table Classic 2" w:semiHidden="1" w:unhideWhenUsed="1"/>
-    <w:lsdException w:name="Table Classic 3" w:semiHidden="1" w:unhideWhenUsed="1"/>
-    <w:lsdException w:name="Table Classic 4" w:semiHidden="1" w:unhideWhenUsed="1"/>
-    <w:lsdException w:name="Table Colorful 1" w:semiHidden="1" w:unhideWhenUsed="1"/>
-    <w:lsdException w:name="Table Colorful 2" w:semiHidden="1" w:unhideWhenUsed="1"/>
-    <w:lsdException w:name="Table Colorful 3" w:semiHidden="1" w:unhideWhenUsed="1"/>
-    <w:lsdException w:name="Table Columns 1" w:semiHidden="1" w:unhideWhenUsed="1"/>
-    <w:lsdException w:name="Table Columns 2" w:semiHidden="1" w:unhideWhenUsed="1"/>
-    <w:lsdException w:name="Table Columns 3" w:semiHidden="1" w:unhideWhenUsed="1"/>
-    <w:lsdException w:name="Table Columns 4" w:semiHidden="1" w:unhideWhenUsed="1"/>
-    <w:lsdException w:name="Table Columns 5" w:semiHidden="1" w:unhideWhenUsed="1"/>
-    <w:lsdException w:name="Table Grid 1" w:semiHidden="1" w:unhideWhenUsed="1"/>
-    <w:lsdException w:name="Table Grid 2" w:semiHidden="1" w:unhideWhenUsed="1"/>
-    <w:lsdException w:name="Table Grid 3" w:semiHidden="1" w:unhideWhenUsed="1"/>
-    <w:lsdException w:name="Table Grid 4" w:semiHidden="1" w:unhideWhenUsed="1"/>
-    <w:lsdException w:name="Table Grid 5" w:semiHidden="1" w:unhideWhenUsed="1"/>
-    <w:lsdException w:name="Table Grid 6" w:semiHidden="1" w:unhideWhenUsed="1"/>
-    <w:lsdException w:name="Table Grid 7" w:semiHidden="1" w:unhideWhenUsed="1"/>
-    <w:lsdException w:name="Table Grid 8" w:semiHidden="1" w:unhideWhenUsed="1"/>
-    <w:lsdException w:name="Table List 1" w:semiHidden="1" w:unhideWhenUsed="1"/>
-    <w:lsdException w:name="Table List 2" w:semiHidden="1" w:unhideWhenUsed="1"/>
-    <w:lsdException w:name="Table List 3" w:semiHidden="1" w:unhideWhenUsed="1"/>
-    <w:lsdException w:name="Table List 4" w:semiHidden="1" w:unhideWhenUsed="1"/>
-    <w:lsdException w:name="Table List 5" w:semiHidden="1" w:unhideWhenUsed="1"/>
-    <w:lsdException w:name="Table List 6" w:semiHidden="1" w:unhideWhenUsed="1"/>
-    <w:lsdException w:name="Table List 7" w:semiHidden="1" w:unhideWhenUsed="1"/>
-    <w:lsdException w:name="Table List 8" w:semiHidden="1" w:unhideWhenUsed="1"/>
-    <w:lsdException w:name="Table 3D effects 1" w:semiHidden="1" w:unhideWhenUsed="1"/>
-    <w:lsdException w:name="Table 3D effects 2" w:semiHidden="1" w:unhideWhenUsed="1"/>
-    <w:lsdException w:name="Table 3D effects 3" w:semiHidden="1" w:unhideWhenUsed="1"/>
-    <w:lsdException w:name="Table Contemporary" w:semiHidden="1" w:unhideWhenUsed="1"/>
-    <w:lsdException w:name="Table Elegant" w:semiHidden="1" w:unhideWhenUsed="1"/>
-    <w:lsdException w:name="Table Professional" w:semiHidden="1" w:unhideWhenUsed="1"/>
-    <w:lsdException w:name="Table Subtle 1" w:semiHidden="1" w:unhideWhenUsed="1"/>
-    <w:lsdException w:name="Table Subtle 2" w:semiHidden="1" w:unhideWhenUsed="1"/>
-    <w:lsdException w:name="Table Web 1" w:semiHidden="1" w:unhideWhenUsed="1"/>
-    <w:lsdException w:name="Table Web 2" w:semiHidden="1" w:unhideWhenUsed="1"/>
-    <w:lsdException w:name="Table Web 3" w:semiHidden="1" w:unhideWhenUsed="1"/>
-    <w:lsdException w:name="Balloon Text" w:semiHidden="1" w:unhideWhenUsed="1"/>
-    <w:lsdException w:name="Table Grid" w:uiPriority="39"/>
-    <w:lsdException w:name="Table Theme" w:semiHidden="1" w:unhideWhenUsed="1"/>
-    <w:lsdException w:name="Placeholder Text" w:semiHidden="1"/>
-    <w:lsdException w:name="No Spacing" w:uiPriority="1" w:qFormat="1"/>
-    <w:lsdException w:name="Light Shading" w:uiPriority="60"/>
-    <w:lsdException w:name="Light List" w:uiPriority="61"/>
-    <w:lsdException w:name="Light Grid" w:uiPriority="62"/>
-    <w:lsdException w:name="Medium Shading 1" w:uiPriority="63"/>
-    <w:lsdException w:name="Medium Shading 2" w:uiPriority="64"/>
-    <w:lsdException w:name="Medium List 1" w:uiPriority="65"/>
-    <w:lsdException w:name="Medium List 2" w:uiPriority="66"/>
-    <w:lsdException w:name="Medium Grid 1" w:uiPriority="67"/>
-    <w:lsdException w:name="Medium Grid 2" w:uiPriority="68"/>
-    <w:lsdException w:name="Medium Grid 3" w:uiPriority="69"/>
-    <w:lsdException w:name="Dark List" w:uiPriority="70"/>
-    <w:lsdException w:name="Colorful Shading" w:uiPriority="71"/>
-    <w:lsdException w:name="Colorful List" w:uiPriority="72"/>
-    <w:lsdException w:name="Colorful Grid" w:uiPriority="73"/>
-    <w:lsdException w:name="Light Shading Accent 1" w:uiPriority="60"/>
-    <w:lsdException w:name="Light List Accent 1" w:uiPriority="61"/>
-    <w:lsdException w:name="Light Grid Accent 1" w:uiPriority="62"/>
-    <w:lsdException w:name="Medium Shading 1 Accent 1" w:uiPriority="63"/>
-    <w:lsdException w:name="Medium Shading 2 Accent 1" w:uiPriority="64"/>
-    <w:lsdException w:name="Medium List 1 Accent 1" w:uiPriority="65"/>
-    <w:lsdException w:name="Revision" w:semiHidden="1"/>
-    <w:lsdException w:name="List Paragraph" w:uiPriority="34" w:qFormat="1"/>
-    <w:lsdException w:name="Quote" w:uiPriority="29" w:qFormat="1"/>
-    <w:lsdException w:name="Intense Quote" w:uiPriority="30" w:qFormat="1"/>
-    <w:lsdException w:name="Medium List 2 Accent 1" w:uiPriority="66"/>
-    <w:lsdException w:name="Medium Grid 1 Accent 1" w:uiPriority="67"/>
-    <w:lsdException w:name="Medium Grid 2 Accent 1" w:uiPriority="68"/>
-    <w:lsdException w:name="Medium Grid 3 Accent 1" w:uiPriority="69"/>
-    <w:lsdException w:name="Dark List Accent 1" w:uiPriority="70"/>
-    <w:lsdException w:name="Colorful Shading Accent 1" w:uiPriority="71"/>
-    <w:lsdException w:name="Colorful List Accent 1" w:uiPriority="72"/>
-    <w:lsdException w:name="Colorful Grid Accent 1" w:uiPriority="73"/>
-    <w:lsdException w:name="Light Shading Accent 2" w:uiPriority="60"/>
-    <w:lsdException w:name="Light List Accent 2" w:uiPriority="61"/>
-    <w:lsdException w:name="Light Grid Accent 2" w:uiPriority="62"/>
-    <w:lsdException w:name="Medium Shading 1 Accent 2" w:uiPriority="63"/>
-    <w:lsdException w:name="Medium Shading 2 Accent 2" w:uiPriority="64"/>
-    <w:lsdException w:name="Medium List 1 Accent 2" w:uiPriority="65"/>
-    <w:lsdException w:name="Medium List 2 Accent 2" w:uiPriority="66"/>
-    <w:lsdException w:name="Medium Grid 1 Accent 2" w:uiPriority="67"/>
-    <w:lsdException w:name="Medium Grid 2 Accent 2" w:uiPriority="68"/>
-    <w:lsdException w:name="Medium Grid 3 Accent 2" w:uiPriority="69"/>
-    <w:lsdException w:name="Dark List Accent 2" w:uiPriority="70"/>
-    <w:lsdException w:name="Colorful Shading Accent 2" w:uiPriority="71"/>
-    <w:lsdException w:name="Colorful List Accent 2" w:uiPriority="72"/>
-    <w:lsdException w:name="Colorful Grid Accent 2" w:uiPriority="73"/>
-    <w:lsdException w:name="Light Shading Accent 3" w:uiPriority="60"/>
-    <w:lsdException w:name="Light List Accent 3" w:uiPriority="61"/>
-    <w:lsdException w:name="Light Grid Accent 3" w:uiPriority="62"/>
-    <w:lsdException w:name="Medium Shading 1 Accent 3" w:uiPriority="63"/>
-    <w:lsdException w:name="Medium Shading 2 Accent 3" w:uiPriority="64"/>
-    <w:lsdException w:name="Medium List 1 Accent 3" w:uiPriority="65"/>
-    <w:lsdException w:name="Medium List 2 Accent 3" w:uiPriority="66"/>
-    <w:lsdException w:name="Medium Grid 1 Accent 3" w:uiPriority="67"/>
-    <w:lsdException w:name="Medium Grid 2 Accent 3" w:uiPriority="68"/>
-    <w:lsdException w:name="Medium Grid 3 Accent 3" w:uiPriority="69"/>
-    <w:lsdException w:name="Dark List Accent 3" w:uiPriority="70"/>
-    <w:lsdException w:name="Colorful Shading Accent 3" w:uiPriority="71"/>
-    <w:lsdException w:name="Colorful List Accent 3" w:uiPriority="72"/>
-    <w:lsdException w:name="Colorful Grid Accent 3" w:uiPriority="73"/>
-    <w:lsdException w:name="Light Shading Accent 4" w:uiPriority="60"/>
-    <w:lsdException w:name="Light List Accent 4" w:uiPriority="61"/>
-    <w:lsdException w:name="Light Grid Accent 4" w:uiPriority="62"/>
-    <w:lsdException w:name="Medium Shading 1 Accent 4" w:uiPriority="63"/>
-    <w:lsdException w:name="Medium Shading 2 Accent 4" w:uiPriority="64"/>
-    <w:lsdException w:name="Medium List 1 Accent 4" w:uiPriority="65"/>
-    <w:lsdException w:name="Medium List 2 Accent 4" w:uiPriority="66"/>
-    <w:lsdException w:name="Medium Grid 1 Accent 4" w:uiPriority="67"/>
-    <w:lsdException w:name="Medium Grid 2 Accent 4" w:uiPriority="68"/>
-    <w:lsdException w:name="Medium Grid 3 Accent 4" w:uiPriority="69"/>
-    <w:lsdException w:name="Dark List Accent 4" w:uiPriority="70"/>
-    <w:lsdException w:name="Colorful Shading Accent 4" w:uiPriority="71"/>
-    <w:lsdException w:name="Colorful List Accent 4" w:uiPriority="72"/>
-    <w:lsdException w:name="Colorful Grid Accent 4" w:uiPriority="73"/>
-    <w:lsdException w:name="Light Shading Accent 5" w:uiPriority="60"/>
-    <w:lsdException w:name="Light List Accent 5" w:uiPriority="61"/>
-    <w:lsdException w:name="Light Grid Accent 5" w:uiPriority="62"/>
-    <w:lsdException w:name="Medium Shading 1 Accent 5" w:uiPriority="63"/>
-    <w:lsdException w:name="Medium Shading 2 Accent 5" w:uiPriority="64"/>
-    <w:lsdException w:name="Medium List 1 Accent 5" w:uiPriority="65"/>
-    <w:lsdException w:name="Medium List 2 Accent 5" w:uiPriority="66"/>
-    <w:lsdException w:name="Medium Grid 1 Accent 5" w:uiPriority="67"/>
-    <w:lsdException w:name="Medium Grid 2 Accent 5" w:uiPriority="68"/>
-    <w:lsdException w:name="Medium Grid 3 Accent 5" w:uiPriority="69"/>
-    <w:lsdException w:name="Dark List Accent 5" w:uiPriority="70"/>
-    <w:lsdException w:name="Colorful Shading Accent 5" w:uiPriority="71"/>
-    <w:lsdException w:name="Colorful List Accent 5" w:uiPriority="72"/>
-    <w:lsdException w:name="Colorful Grid Accent 5" w:uiPriority="73"/>
-    <w:lsdException w:name="Light Shading Accent 6" w:uiPriority="60"/>
-    <w:lsdException w:name="Light List Accent 6" w:uiPriority="61"/>
-    <w:lsdException w:name="Light Grid Accent 6" w:uiPriority="62"/>
-    <w:lsdException w:name="Medium Shading 1 Accent 6" w:uiPriority="63"/>
-    <w:lsdException w:name="Medium Shading 2 Accent 6" w:uiPriority="64"/>
-    <w:lsdException w:name="Medium List 1 Accent 6" w:uiPriority="65"/>
-    <w:lsdException w:name="Medium List 2 Accent 6" w:uiPriority="66"/>
-    <w:lsdException w:name="Medium Grid 1 Accent 6" w:uiPriority="67"/>
-    <w:lsdException w:name="Medium Grid 2 Accent 6" w:uiPriority="68"/>
-    <w:lsdException w:name="Medium Grid 3 Accent 6" w:uiPriority="69"/>
-    <w:lsdException w:name="Dark List Accent 6" w:uiPriority="70"/>
-    <w:lsdException w:name="Colorful Shading Accent 6" w:uiPriority="71"/>
-    <w:lsdException w:name="Colorful List Accent 6" w:uiPriority="72"/>
-    <w:lsdException w:name="Colorful Grid Accent 6" w:uiPriority="73"/>
-    <w:lsdException w:name="Subtle Emphasis" w:uiPriority="19" w:qFormat="1"/>
-    <w:lsdException w:name="Intense Emphasis" w:uiPriority="21" w:qFormat="1"/>
-    <w:lsdException w:name="Subtle Reference" w:uiPriority="31" w:qFormat="1"/>
-    <w:lsdException w:name="Intense Reference" w:uiPriority="32" w:qFormat="1"/>
-    <w:lsdException w:name="Book Title" w:uiPriority="33" w:qFormat="1"/>
-    <w:lsdException w:name="Bibliography" w:semiHidden="1" w:uiPriority="37" w:unhideWhenUsed="1"/>
-    <w:lsdException w:name="TOC Heading" w:semiHidden="1" w:uiPriority="39" w:unhideWhenUsed="1" w:qFormat="1"/>
-    <w:lsdException w:name="Plain Table 1" w:uiPriority="41"/>
-    <w:lsdException w:name="Plain Table 2" w:uiPriority="42"/>
-    <w:lsdException w:name="Plain Table 3" w:uiPriority="43"/>
-    <w:lsdException w:name="Plain Table 4" w:uiPriority="44"/>
-    <w:lsdException w:name="Plain Table 5" w:uiPriority="45"/>
-    <w:lsdException w:name="Grid Table Light" w:uiPriority="40"/>
-    <w:lsdException w:name="Grid Table 1 Light" w:uiPriority="46"/>
-    <w:lsdException w:name="Grid Table 2" w:uiPriority="47"/>
-    <w:lsdException w:name="Grid Table 3" w:uiPriority="48"/>
-    <w:lsdException w:name="Grid Table 4" w:uiPriority="49"/>
-    <w:lsdException w:name="Grid Table 5 Dark" w:uiPriority="50"/>
-    <w:lsdException w:name="Grid Table 6 Colorful" w:uiPriority="51"/>
-    <w:lsdException w:name="Grid Table 7 Colorful" w:uiPriority="52"/>
-    <w:lsdException w:name="Grid Table 1 Light Accent 1" w:uiPriority="46"/>
-    <w:lsdException w:name="Grid Table 2 Accent 1" w:uiPriority="47"/>
-    <w:lsdException w:name="Grid Table 3 Accent 1" w:uiPriority="48"/>
-    <w:lsdException w:name="Grid Table 4 Accent 1" w:uiPriority="49"/>
-    <w:lsdException w:name="Grid Table 5 Dark Accent 1" w:uiPriority="50"/>
-    <w:lsdException w:name="Grid Table 6 Colorful Accent 1" w:uiPriority="51"/>
-    <w:lsdException w:name="Grid Table 7 Colorful Accent 1" w:uiPriority="52"/>
-    <w:lsdException w:name="Grid Table 1 Light Accent 2" w:uiPriority="46"/>
-    <w:lsdException w:name="Grid Table 2 Accent 2" w:uiPriority="47"/>
-    <w:lsdException w:name="Grid Table 3 Accent 2" w:uiPriority="48"/>
-    <w:lsdException w:name="Grid Table 4 Accent 2" w:uiPriority="49"/>
-    <w:lsdException w:name="Grid Table 5 Dark Accent 2" w:uiPriority="50"/>
-    <w:lsdException w:name="Grid Table 6 Colorful Accent 2" w:uiPriority="51"/>
-    <w:lsdException w:name="Grid Table 7 Colorful Accent 2" w:uiPriority="52"/>
-    <w:lsdException w:name="Grid Table 1 Light Accent 3" w:uiPriority="46"/>
-    <w:lsdException w:name="Grid Table 2 Accent 3" w:uiPriority="47"/>
-    <w:lsdException w:name="Grid Table 3 Accent 3" w:uiPriority="48"/>
-    <w:lsdException w:name="Grid Table 4 Accent 3" w:uiPriority="49"/>
-    <w:lsdException w:name="Grid Table 5 Dark Accent 3" w:uiPriority="50"/>
-    <w:lsdException w:name="Grid Table 6 Colorful Accent 3" w:uiPriority="51"/>
-    <w:lsdException w:name="Grid Table 7 Colorful Accent 3" w:uiPriority="52"/>
-    <w:lsdException w:name="Grid Table 1 Light Accent 4" w:uiPriority="46"/>
-    <w:lsdException w:name="Grid Table 2 Accent 4" w:uiPriority="47"/>
-    <w:lsdException w:name="Grid Table 3 Accent 4" w:uiPriority="48"/>
-    <w:lsdException w:name="Grid Table 4 Accent 4" w:uiPriority="49"/>
-    <w:lsdException w:name="Grid Table 5 Dark Accent 4" w:uiPriority="50"/>
-    <w:lsdException w:name="Grid Table 6 Colorful Accent 4" w:uiPriority="51"/>
-    <w:lsdException w:name="Grid Table 7 Colorful Accent 4" w:uiPriority="52"/>
-    <w:lsdException w:name="Grid Table 1 Light Accent 5" w:uiPriority="46"/>
-    <w:lsdException w:name="Grid Table 2 Accent 5" w:uiPriority="47"/>
-    <w:lsdException w:name="Grid Table 3 Accent 5" w:uiPriority="48"/>
-    <w:lsdException w:name="Grid Table 4 Accent 5" w:uiPriority="49"/>
-    <w:lsdException w:name="Grid Table 5 Dark Accent 5" w:uiPriority="50"/>
-    <w:lsdException w:name="Grid Table 6 Colorful Accent 5" w:uiPriority="51"/>
-    <w:lsdException w:name="Grid Table 7 Colorful Accent 5" w:uiPriority="52"/>
-    <w:lsdException w:name="Grid Table 1 Light Accent 6" w:uiPriority="46"/>
-    <w:lsdException w:name="Grid Table 2 Accent 6" w:uiPriority="47"/>
-    <w:lsdException w:name="Grid Table 3 Accent 6" w:uiPriority="48"/>
-    <w:lsdException w:name="Grid Table 4 Accent 6" w:uiPriority="49"/>
-    <w:lsdException w:name="Grid Table 5 Dark Accent 6" w:uiPriority="50"/>
-    <w:lsdException w:name="Grid Table 6 Colorful Accent 6" w:uiPriority="51"/>
-    <w:lsdException w:name="Grid Table 7 Colorful Accent 6" w:uiPriority="52"/>
-    <w:lsdException w:name="List Table 1 Light" w:uiPriority="46"/>
-    <w:lsdException w:name="List Table 2" w:uiPriority="47"/>
-    <w:lsdException w:name="List Table 3" w:uiPriority="48"/>
-    <w:lsdException w:name="List Table 4" w:uiPriority="49"/>
-    <w:lsdException w:name="List Table 5 Dark" w:uiPriority="50"/>
-    <w:lsdException w:name="List Table 6 Colorful" w:uiPriority="51"/>
-    <w:lsdException w:name="List Table 7 Colorful" w:uiPriority="52"/>
-    <w:lsdException w:name="List Table 1 Light Accent 1" w:uiPriority="46"/>
-    <w:lsdException w:name="List Table 2 Accent 1" w:uiPriority="47"/>
-    <w:lsdException w:name="List Table 3 Accent 1" w:uiPriority="48"/>
-    <w:lsdException w:name="List Table 4 Accent 1" w:uiPriority="49"/>
-    <w:lsdException w:name="List Table 5 Dark Accent 1" w:uiPriority="50"/>
-    <w:lsdException w:name="List Table 6 Colorful Accent 1" w:uiPriority="51"/>
-    <w:lsdException w:name="List Table 7 Colorful Accent 1" w:uiPriority="52"/>
-    <w:lsdException w:name="List Table 1 Light Accent 2" w:uiPriority="46"/>
-    <w:lsdException w:name="List Table 2 Accent 2" w:uiPriority="47"/>
-    <w:lsdException w:name="List Table 3 Accent 2" w:uiPriority="48"/>
-    <w:lsdException w:name="List Table 4 Accent 2" w:uiPriority="49"/>
-    <w:lsdException w:name="List Table 5 Dark Accent 2" w:uiPriority="50"/>
-    <w:lsdException w:name="List Table 6 Colorful Accent 2" w:uiPriority="51"/>
-    <w:lsdException w:name="List Table 7 Colorful Accent 2" w:uiPriority="52"/>
-    <w:lsdException w:name="List Table 1 Light Accent 3" w:uiPriority="46"/>
-    <w:lsdException w:name="List Table 2 Accent 3" w:uiPriority="47"/>
-    <w:lsdException w:name="List Table 3 Accent 3" w:uiPriority="48"/>
-    <w:lsdException w:name="List Table 4 Accent 3" w:uiPriority="49"/>
-    <w:lsdException w:name="List Table 5 Dark Accent 3" w:uiPriority="50"/>
-    <w:lsdException w:name="List Table 6 Colorful Accent 3" w:uiPriority="51"/>
-    <w:lsdException w:name="List Table 7 Colorful Accent 3" w:uiPriority="52"/>
-    <w:lsdException w:name="List Table 1 Light Accent 4" w:uiPriority="46"/>
-    <w:lsdException w:name="List Table 2 Accent 4" w:uiPriority="47"/>
-    <w:lsdException w:name="List Table 3 Accent 4" w:uiPriority="48"/>
-    <w:lsdException w:name="List Table 4 Accent 4" w:uiPriority="49"/>
-    <w:lsdException w:name="List Table 5 Dark Accent 4" w:uiPriority="50"/>
-    <w:lsdException w:name="List Table 6 Colorful Accent 4" w:uiPriority="51"/>
-    <w:lsdException w:name="List Table 7 Colorful Accent 4" w:uiPriority="52"/>
-    <w:lsdException w:name="List Table 1 Light Accent 5" w:uiPriority="46"/>
-    <w:lsdException w:name="List Table 2 Accent 5" w:uiPriority="47"/>
-    <w:lsdException w:name="List Table 3 Accent 5" w:uiPriority="48"/>
-    <w:lsdException w:name="List Table 4 Accent 5" w:uiPriority="49"/>
-    <w:lsdException w:name="List Table 5 Dark Accent 5" w:uiPriority="50"/>
-    <w:lsdException w:name="List Table 6 Colorful Accent 5" w:uiPriority="51"/>
-    <w:lsdException w:name="List Table 7 Colorful Accent 5" w:uiPriority="52"/>
-    <w:lsdException w:name="List Table 1 Light Accent 6" w:uiPriority="46"/>
-    <w:lsdException w:name="List Table 2 Accent 6" w:uiPriority="47"/>
-    <w:lsdException w:name="List Table 3 Accent 6" w:uiPriority="48"/>
-    <w:lsdException w:name="List Table 4 Accent 6" w:uiPriority="49"/>
-    <w:lsdException w:name="List Table 5 Dark Accent 6" w:uiPriority="50"/>
-    <w:lsdException w:name="List Table 6 Colorful Accent 6" w:uiPriority="51"/>
-    <w:lsdException w:name="List Table 7 Colorful Accent 6" w:uiPriority="52"/>
-    <w:lsdException w:name="Mention" w:semiHidden="1" w:unhideWhenUsed="1"/>
-    <w:lsdException w:name="Smart Hyperlink" w:semiHidden="1" w:unhideWhenUsed="1"/>
-    <w:lsdException w:name="Hashtag" w:semiHidden="1" w:unhideWhenUsed="1"/>
-    <w:lsdException w:name="Unresolved Mention" w:semiHidden="1" w:unhideWhenUsed="1"/>
-    <w:lsdException w:name="Smart Link" w:semiHidden="1" w:unhideWhenUsed="1"/>
-  </w:latentStyles>
-  <w:style w:type="paragraph" w:default="1" w:styleId="Normal">
-    <w:name w:val="Normal"/>
-    <w:qFormat/>
-  </w:style>
-  <w:style w:type="character" w:default="1" w:styleId="Fontepargpadro">
-    <w:name w:val="Default Paragraph Font"/>
-    <w:uiPriority w:val="1"/>
-    <w:semiHidden/>
-    <w:unhideWhenUsed/>
-  </w:style>
-  <w:style w:type="table" w:default="1" w:styleId="Tabelanormal">
-    <w:name w:val="Normal Table"/>
-    <w:uiPriority w:val="99"/>
-    <w:semiHidden/>
-    <w:unhideWhenUsed/>
-    <w:tblPr>
-      <w:tblInd w:w="0" w:type="dxa"/>
-      <w:tblCellMar>
-        <w:top w:w="0" w:type="dxa"/>
-        <w:left w:w="108" w:type="dxa"/>
-        <w:bottom w:w="0" w:type="dxa"/>
-        <w:right w:w="108" w:type="dxa"/>
-      </w:tblCellMar>
-    </w:tblPr>
-  </w:style>
-  <w:style w:type="numbering" w:default="1" w:styleId="Semlista">
-    <w:name w:val="No List"/>
-    <w:uiPriority w:val="99"/>
-    <w:semiHidden/>
-    <w:unhideWhenUsed/>
-  </w:style>
-  <w:style w:type="paragraph" w:customStyle="1" w:styleId="832A56B8C6E749C68F03E4A61F0F0D6C">
-    <w:name w:val="832A56B8C6E749C68F03E4A61F0F0D6C"/>
-    <w:rsid w:val="00083251"/>
-  </w:style>
-</w:styles>
-</file>
-
-<file path=word/glossary/webSettings.xml><?xml version="1.0" encoding="utf-8"?>
-<w:webSettings xmlns:mc="http://schemas.openxmlformats.org/markup-compatibility/2006" xmlns:r="http://schemas.openxmlformats.org/officeDocument/2006/relationships" xmlns:w="http://schemas.openxmlformats.org/wordprocessingml/2006/main" xmlns:w14="http://schemas.microsoft.com/office/word/2010/wordml" xmlns:w15="http://schemas.microsoft.com/office/word/2012/wordml" xmlns:w16cex="http://schemas.microsoft.com/office/word/2018/wordml/cex" xmlns:w16cid="http://schemas.microsoft.com/office/word/2016/wordml/cid" xmlns:w16="http://schemas.microsoft.com/office/word/2018/wordml" xmlns:w16sdtdh="http://schemas.microsoft.com/office/word/2020/wordml/sdtdatahash" xmlns:w16se="http://schemas.microsoft.com/office/word/2015/wordml/symex" mc:Ignorable="w14 w15 w16se w16cid w16 w16cex w16sdtdh">
-  <w:optimizeForBrowser/>
-  <w:allowPNG/>
-</w:webSettings>
-</file>
-
 <file path=word/theme/theme1.xml><?xml version="1.0" encoding="utf-8"?>
 <a:theme xmlns:a="http://schemas.openxmlformats.org/drawingml/2006/main" name="Office Theme">
   <a:themeElements>

</xml_diff>

<commit_message>
Introdução Atualizada OK e Falta a conclusão
</commit_message>
<xml_diff>
--- a/Monografia_AlexandreSouza.docx
+++ b/Monografia_AlexandreSouza.docx
@@ -1452,28 +1452,114 @@
       <w:bookmarkStart w:id="36" w:name="_heading=h.3mzq4wv" w:colFirst="0" w:colLast="0"/>
       <w:bookmarkEnd w:id="36"/>
       <w:r>
-        <w:t>O pre</w:t>
-      </w:r>
-      <w:r>
-        <w:t>sente trabalho teve como objetivo fazer a aplicação e análise de desempenho de diferentes algoritmos de aprendizado de máquina, sendo eles a Rede Neural Artificial, Árvore de Decisão, Floresta Aleatória, Regressão Logística, K-vizinhos mais próximos, Máquina de Vetores de Suporte. A base de dados utilizada para esse trabalho foi referente a qualidade do ar</w:t>
-      </w:r>
-      <w:r>
-        <w:t xml:space="preserve"> e as métrica para avaliação foram o F1_Score, Recall, </w:t>
-      </w:r>
-      <w:proofErr w:type="spellStart"/>
-      <w:r>
-        <w:t>Precision</w:t>
-      </w:r>
-      <w:proofErr w:type="spellEnd"/>
-      <w:r>
-        <w:t xml:space="preserve"> e matriz de confusão. As formas de treinamentos dos modelos foram separadas em algumas configurações e o modelo que apresentou o melhor desempenho dentre todos os testados foi o algoritmo de Floreta Aleatória</w:t>
+        <w:t>O aprendizado de máquina ou (ML) é um ramo da inteligência computacional que explora o estudo e a construção de algoritmos baseados no aprendizado de dados em vez de instruções pré-programadas. O principal objetivo de um modelo de ML é construir um sistema de computador que aprenda a partir de um banco de dados predefinido e, eventualmente, gere um modelo de previsão, classificação ou detecção.</w:t>
       </w:r>
     </w:p>
     <w:p>
       <w:pPr>
-        <w:spacing w:line="240" w:lineRule="auto"/>
         <w:ind w:hanging="2"/>
-        <w:jc w:val="left"/>
+      </w:pPr>
+      <w:r>
+        <w:t xml:space="preserve">A utilização do ML pode ser encontrada em diversos lugares, como por exemplo na área de </w:t>
+      </w:r>
+      <w:r>
+        <w:t>logística</w:t>
+      </w:r>
+      <w:r>
+        <w:t xml:space="preserve"> de uma empresa, em sistema de f</w:t>
+      </w:r>
+      <w:r>
+        <w:t>r</w:t>
+      </w:r>
+      <w:r>
+        <w:t xml:space="preserve">aude em operadores de cartão de crédito ou até mesmo no </w:t>
+      </w:r>
+      <w:r>
+        <w:t>Netflix</w:t>
+      </w:r>
+      <w:r>
+        <w:t xml:space="preserve"> ao sugestão de </w:t>
+      </w:r>
+      <w:r>
+        <w:t>próximo</w:t>
+      </w:r>
+      <w:r>
+        <w:t xml:space="preserve"> filmes. A base de dados utilizada neste trabalho é </w:t>
+      </w:r>
+      <w:r>
+        <w:t>construída</w:t>
+      </w:r>
+      <w:r>
+        <w:t xml:space="preserve"> com dados de qualidade dos </w:t>
+      </w:r>
+      <w:r>
+        <w:t>distritos</w:t>
+      </w:r>
+      <w:r>
+        <w:t xml:space="preserve"> de Beijing, com dados do tipo de quantidade de poluente ,que podem ser respirados, em </w:t>
+      </w:r>
+      <w:r>
+        <w:t>diâmetros</w:t>
+      </w:r>
+      <w:r>
+        <w:t xml:space="preserve"> de PM</w:t>
+      </w:r>
+      <w:r>
+        <w:rPr>
+          <w:vertAlign w:val="subscript"/>
+        </w:rPr>
+        <w:t>10</w:t>
+      </w:r>
+      <w:r>
+        <w:t>,PM</w:t>
+      </w:r>
+      <w:r>
+        <w:rPr>
+          <w:vertAlign w:val="subscript"/>
+        </w:rPr>
+        <w:t>2.5</w:t>
+      </w:r>
+      <w:r>
+        <w:t xml:space="preserve"> e outras concentrações de substâncias como SO</w:t>
+      </w:r>
+      <w:r>
+        <w:rPr>
+          <w:vertAlign w:val="subscript"/>
+        </w:rPr>
+        <w:t>2</w:t>
+      </w:r>
+      <w:r>
+        <w:t>, CO, O</w:t>
+      </w:r>
+      <w:r>
+        <w:rPr>
+          <w:vertAlign w:val="subscript"/>
+        </w:rPr>
+        <w:t>3</w:t>
+      </w:r>
+      <w:r>
+        <w:t xml:space="preserve"> entre outras substâncias.</w:t>
+      </w:r>
+    </w:p>
+    <w:p>
+      <w:pPr>
+        <w:ind w:hanging="2"/>
+      </w:pPr>
+      <w:r>
+        <w:t xml:space="preserve">O presente trabalho teve como objetivo fazer a aplicação e análise de desempenho de diferentes algoritmos de aprendizado de máquina, sendo eles a Rede Neural Artificial, Árvore de Decisão, Floresta Aleatória, Regressão Logística, K-vizinhos mais próximos, Máquina de Vetores de Suporte. A base de dados utilizada para esse trabalho foi referente a qualidade do ar e as métrica para avaliação foram o F1_Score, Recall, </w:t>
+      </w:r>
+      <w:proofErr w:type="spellStart"/>
+      <w:r>
+        <w:t>Precision</w:t>
+      </w:r>
+      <w:proofErr w:type="spellEnd"/>
+      <w:r>
+        <w:t xml:space="preserve"> e matriz de confusão. As formas de treinamentos dos modelos foram separadas em algumas configurações e o modelo que apresentou o melhor desempenho dentre todos os testados foi o algoritmo de Floreta Aleatória</w:t>
+      </w:r>
+    </w:p>
+    <w:p>
+      <w:pPr>
+        <w:ind w:hanging="2"/>
       </w:pPr>
     </w:p>
     <w:p>
@@ -1530,535 +1616,2362 @@
     <w:p>
       <w:pPr>
         <w:ind w:hanging="2"/>
+        <w:rPr>
+          <w:rFonts w:cs="Times New Roman"/>
+        </w:rPr>
       </w:pPr>
       <w:bookmarkStart w:id="39" w:name="_heading=h.319y80a" w:colFirst="0" w:colLast="0"/>
       <w:bookmarkEnd w:id="39"/>
-      <w:r>
-        <w:t xml:space="preserve">The </w:t>
-      </w:r>
-      <w:proofErr w:type="spellStart"/>
-      <w:r>
-        <w:t>present</w:t>
-      </w:r>
-      <w:proofErr w:type="spellEnd"/>
-      <w:r>
+      <w:proofErr w:type="spellStart"/>
+      <w:r>
+        <w:rPr>
+          <w:rFonts w:cs="Times New Roman"/>
+        </w:rPr>
+        <w:t>Machine</w:t>
+      </w:r>
+      <w:proofErr w:type="spellEnd"/>
+      <w:r>
+        <w:rPr>
+          <w:rFonts w:cs="Times New Roman"/>
+        </w:rPr>
         <w:t xml:space="preserve"> </w:t>
       </w:r>
       <w:proofErr w:type="spellStart"/>
       <w:r>
-        <w:t>work</w:t>
-      </w:r>
-      <w:proofErr w:type="spellEnd"/>
-      <w:r>
+        <w:rPr>
+          <w:rFonts w:cs="Times New Roman"/>
+        </w:rPr>
+        <w:t>learning</w:t>
+      </w:r>
+      <w:proofErr w:type="spellEnd"/>
+      <w:r>
+        <w:rPr>
+          <w:rFonts w:cs="Times New Roman"/>
+        </w:rPr>
         <w:t xml:space="preserve"> </w:t>
       </w:r>
       <w:proofErr w:type="spellStart"/>
       <w:r>
-        <w:t>aimed</w:t>
-      </w:r>
-      <w:proofErr w:type="spellEnd"/>
-      <w:r>
+        <w:rPr>
+          <w:rFonts w:cs="Times New Roman"/>
+        </w:rPr>
+        <w:t>or</w:t>
+      </w:r>
+      <w:proofErr w:type="spellEnd"/>
+      <w:r>
+        <w:rPr>
+          <w:rFonts w:cs="Times New Roman"/>
+        </w:rPr>
+        <w:t xml:space="preserve"> (ML) </w:t>
+      </w:r>
+      <w:proofErr w:type="spellStart"/>
+      <w:r>
+        <w:rPr>
+          <w:rFonts w:cs="Times New Roman"/>
+        </w:rPr>
+        <w:t>is</w:t>
+      </w:r>
+      <w:proofErr w:type="spellEnd"/>
+      <w:r>
+        <w:rPr>
+          <w:rFonts w:cs="Times New Roman"/>
+        </w:rPr>
+        <w:t xml:space="preserve"> a </w:t>
+      </w:r>
+      <w:proofErr w:type="spellStart"/>
+      <w:r>
+        <w:rPr>
+          <w:rFonts w:cs="Times New Roman"/>
+        </w:rPr>
+        <w:t>branch</w:t>
+      </w:r>
+      <w:proofErr w:type="spellEnd"/>
+      <w:r>
+        <w:rPr>
+          <w:rFonts w:cs="Times New Roman"/>
+        </w:rPr>
         <w:t xml:space="preserve"> </w:t>
       </w:r>
       <w:proofErr w:type="spellStart"/>
       <w:r>
+        <w:rPr>
+          <w:rFonts w:cs="Times New Roman"/>
+        </w:rPr>
+        <w:t>of</w:t>
+      </w:r>
+      <w:proofErr w:type="spellEnd"/>
+      <w:r>
+        <w:rPr>
+          <w:rFonts w:cs="Times New Roman"/>
+        </w:rPr>
+        <w:t xml:space="preserve"> </w:t>
+      </w:r>
+      <w:proofErr w:type="spellStart"/>
+      <w:r>
+        <w:rPr>
+          <w:rFonts w:cs="Times New Roman"/>
+        </w:rPr>
+        <w:t>computational</w:t>
+      </w:r>
+      <w:proofErr w:type="spellEnd"/>
+      <w:r>
+        <w:rPr>
+          <w:rFonts w:cs="Times New Roman"/>
+        </w:rPr>
+        <w:t xml:space="preserve"> </w:t>
+      </w:r>
+      <w:proofErr w:type="spellStart"/>
+      <w:r>
+        <w:rPr>
+          <w:rFonts w:cs="Times New Roman"/>
+        </w:rPr>
+        <w:t>intelligence</w:t>
+      </w:r>
+      <w:proofErr w:type="spellEnd"/>
+      <w:r>
+        <w:rPr>
+          <w:rFonts w:cs="Times New Roman"/>
+        </w:rPr>
+        <w:t xml:space="preserve"> </w:t>
+      </w:r>
+      <w:proofErr w:type="spellStart"/>
+      <w:r>
+        <w:rPr>
+          <w:rFonts w:cs="Times New Roman"/>
+        </w:rPr>
+        <w:t>that</w:t>
+      </w:r>
+      <w:proofErr w:type="spellEnd"/>
+      <w:r>
+        <w:rPr>
+          <w:rFonts w:cs="Times New Roman"/>
+        </w:rPr>
+        <w:t xml:space="preserve"> explores </w:t>
+      </w:r>
+      <w:proofErr w:type="spellStart"/>
+      <w:r>
+        <w:rPr>
+          <w:rFonts w:cs="Times New Roman"/>
+        </w:rPr>
+        <w:t>the</w:t>
+      </w:r>
+      <w:proofErr w:type="spellEnd"/>
+      <w:r>
+        <w:rPr>
+          <w:rFonts w:cs="Times New Roman"/>
+        </w:rPr>
+        <w:t xml:space="preserve"> </w:t>
+      </w:r>
+      <w:proofErr w:type="spellStart"/>
+      <w:r>
+        <w:rPr>
+          <w:rFonts w:cs="Times New Roman"/>
+        </w:rPr>
+        <w:t>study</w:t>
+      </w:r>
+      <w:proofErr w:type="spellEnd"/>
+      <w:r>
+        <w:rPr>
+          <w:rFonts w:cs="Times New Roman"/>
+        </w:rPr>
+        <w:t xml:space="preserve"> </w:t>
+      </w:r>
+      <w:proofErr w:type="spellStart"/>
+      <w:r>
+        <w:rPr>
+          <w:rFonts w:cs="Times New Roman"/>
+        </w:rPr>
+        <w:t>and</w:t>
+      </w:r>
+      <w:proofErr w:type="spellEnd"/>
+      <w:r>
+        <w:rPr>
+          <w:rFonts w:cs="Times New Roman"/>
+        </w:rPr>
+        <w:t xml:space="preserve"> </w:t>
+      </w:r>
+      <w:proofErr w:type="spellStart"/>
+      <w:r>
+        <w:rPr>
+          <w:rFonts w:cs="Times New Roman"/>
+        </w:rPr>
+        <w:t>construction</w:t>
+      </w:r>
+      <w:proofErr w:type="spellEnd"/>
+      <w:r>
+        <w:rPr>
+          <w:rFonts w:cs="Times New Roman"/>
+        </w:rPr>
+        <w:t xml:space="preserve"> </w:t>
+      </w:r>
+      <w:proofErr w:type="spellStart"/>
+      <w:r>
+        <w:rPr>
+          <w:rFonts w:cs="Times New Roman"/>
+        </w:rPr>
+        <w:t>of</w:t>
+      </w:r>
+      <w:proofErr w:type="spellEnd"/>
+      <w:r>
+        <w:rPr>
+          <w:rFonts w:cs="Times New Roman"/>
+        </w:rPr>
+        <w:t xml:space="preserve"> </w:t>
+      </w:r>
+      <w:proofErr w:type="spellStart"/>
+      <w:r>
+        <w:rPr>
+          <w:rFonts w:cs="Times New Roman"/>
+        </w:rPr>
+        <w:t>algorithms</w:t>
+      </w:r>
+      <w:proofErr w:type="spellEnd"/>
+      <w:r>
+        <w:rPr>
+          <w:rFonts w:cs="Times New Roman"/>
+        </w:rPr>
+        <w:t xml:space="preserve"> </w:t>
+      </w:r>
+      <w:proofErr w:type="spellStart"/>
+      <w:r>
+        <w:rPr>
+          <w:rFonts w:cs="Times New Roman"/>
+        </w:rPr>
+        <w:t>based</w:t>
+      </w:r>
+      <w:proofErr w:type="spellEnd"/>
+      <w:r>
+        <w:rPr>
+          <w:rFonts w:cs="Times New Roman"/>
+        </w:rPr>
+        <w:t xml:space="preserve"> </w:t>
+      </w:r>
+      <w:proofErr w:type="spellStart"/>
+      <w:r>
+        <w:rPr>
+          <w:rFonts w:cs="Times New Roman"/>
+        </w:rPr>
+        <w:t>on</w:t>
+      </w:r>
+      <w:proofErr w:type="spellEnd"/>
+      <w:r>
+        <w:rPr>
+          <w:rFonts w:cs="Times New Roman"/>
+        </w:rPr>
+        <w:t xml:space="preserve"> </w:t>
+      </w:r>
+      <w:proofErr w:type="spellStart"/>
+      <w:r>
+        <w:rPr>
+          <w:rFonts w:cs="Times New Roman"/>
+        </w:rPr>
+        <w:t>learning</w:t>
+      </w:r>
+      <w:proofErr w:type="spellEnd"/>
+      <w:r>
+        <w:rPr>
+          <w:rFonts w:cs="Times New Roman"/>
+        </w:rPr>
+        <w:t xml:space="preserve"> </w:t>
+      </w:r>
+      <w:proofErr w:type="spellStart"/>
+      <w:r>
+        <w:rPr>
+          <w:rFonts w:cs="Times New Roman"/>
+        </w:rPr>
+        <w:t>from</w:t>
+      </w:r>
+      <w:proofErr w:type="spellEnd"/>
+      <w:r>
+        <w:rPr>
+          <w:rFonts w:cs="Times New Roman"/>
+        </w:rPr>
+        <w:t xml:space="preserve"> data </w:t>
+      </w:r>
+      <w:proofErr w:type="spellStart"/>
+      <w:r>
+        <w:rPr>
+          <w:rFonts w:cs="Times New Roman"/>
+        </w:rPr>
+        <w:t>rather</w:t>
+      </w:r>
+      <w:proofErr w:type="spellEnd"/>
+      <w:r>
+        <w:rPr>
+          <w:rFonts w:cs="Times New Roman"/>
+        </w:rPr>
+        <w:t xml:space="preserve"> </w:t>
+      </w:r>
+      <w:proofErr w:type="spellStart"/>
+      <w:r>
+        <w:rPr>
+          <w:rFonts w:cs="Times New Roman"/>
+        </w:rPr>
+        <w:t>than</w:t>
+      </w:r>
+      <w:proofErr w:type="spellEnd"/>
+      <w:r>
+        <w:rPr>
+          <w:rFonts w:cs="Times New Roman"/>
+        </w:rPr>
+        <w:t xml:space="preserve"> </w:t>
+      </w:r>
+      <w:proofErr w:type="spellStart"/>
+      <w:r>
+        <w:rPr>
+          <w:rFonts w:cs="Times New Roman"/>
+        </w:rPr>
+        <w:t>pre-programmed</w:t>
+      </w:r>
+      <w:proofErr w:type="spellEnd"/>
+      <w:r>
+        <w:rPr>
+          <w:rFonts w:cs="Times New Roman"/>
+        </w:rPr>
+        <w:t xml:space="preserve"> </w:t>
+      </w:r>
+      <w:proofErr w:type="spellStart"/>
+      <w:r>
+        <w:rPr>
+          <w:rFonts w:cs="Times New Roman"/>
+        </w:rPr>
+        <w:t>instructions</w:t>
+      </w:r>
+      <w:proofErr w:type="spellEnd"/>
+      <w:r>
+        <w:rPr>
+          <w:rFonts w:cs="Times New Roman"/>
+        </w:rPr>
+        <w:t xml:space="preserve">. The </w:t>
+      </w:r>
+      <w:proofErr w:type="spellStart"/>
+      <w:r>
+        <w:rPr>
+          <w:rFonts w:cs="Times New Roman"/>
+        </w:rPr>
+        <w:t>main</w:t>
+      </w:r>
+      <w:proofErr w:type="spellEnd"/>
+      <w:r>
+        <w:rPr>
+          <w:rFonts w:cs="Times New Roman"/>
+        </w:rPr>
+        <w:t xml:space="preserve"> </w:t>
+      </w:r>
+      <w:proofErr w:type="spellStart"/>
+      <w:r>
+        <w:rPr>
+          <w:rFonts w:cs="Times New Roman"/>
+        </w:rPr>
+        <w:t>goal</w:t>
+      </w:r>
+      <w:proofErr w:type="spellEnd"/>
+      <w:r>
+        <w:rPr>
+          <w:rFonts w:cs="Times New Roman"/>
+        </w:rPr>
+        <w:t xml:space="preserve"> </w:t>
+      </w:r>
+      <w:proofErr w:type="spellStart"/>
+      <w:r>
+        <w:rPr>
+          <w:rFonts w:cs="Times New Roman"/>
+        </w:rPr>
+        <w:t>of</w:t>
+      </w:r>
+      <w:proofErr w:type="spellEnd"/>
+      <w:r>
+        <w:rPr>
+          <w:rFonts w:cs="Times New Roman"/>
+        </w:rPr>
+        <w:t xml:space="preserve"> </w:t>
+      </w:r>
+      <w:proofErr w:type="spellStart"/>
+      <w:r>
+        <w:rPr>
+          <w:rFonts w:cs="Times New Roman"/>
+        </w:rPr>
+        <w:t>an</w:t>
+      </w:r>
+      <w:proofErr w:type="spellEnd"/>
+      <w:r>
+        <w:rPr>
+          <w:rFonts w:cs="Times New Roman"/>
+        </w:rPr>
+        <w:t xml:space="preserve"> ML model </w:t>
+      </w:r>
+      <w:proofErr w:type="spellStart"/>
+      <w:r>
+        <w:rPr>
+          <w:rFonts w:cs="Times New Roman"/>
+        </w:rPr>
+        <w:t>is</w:t>
+      </w:r>
+      <w:proofErr w:type="spellEnd"/>
+      <w:r>
+        <w:rPr>
+          <w:rFonts w:cs="Times New Roman"/>
+        </w:rPr>
+        <w:t xml:space="preserve"> </w:t>
+      </w:r>
+      <w:proofErr w:type="spellStart"/>
+      <w:r>
+        <w:rPr>
+          <w:rFonts w:cs="Times New Roman"/>
+        </w:rPr>
         <w:t>to</w:t>
       </w:r>
       <w:proofErr w:type="spellEnd"/>
       <w:r>
-        <w:t xml:space="preserve"> make </w:t>
-      </w:r>
-      <w:proofErr w:type="spellStart"/>
-      <w:r>
-        <w:t>the</w:t>
-      </w:r>
-      <w:proofErr w:type="spellEnd"/>
-      <w:r>
+        <w:rPr>
+          <w:rFonts w:cs="Times New Roman"/>
+        </w:rPr>
+        <w:t xml:space="preserve"> build a </w:t>
+      </w:r>
+      <w:proofErr w:type="spellStart"/>
+      <w:r>
+        <w:rPr>
+          <w:rFonts w:cs="Times New Roman"/>
+        </w:rPr>
+        <w:t>computer</w:t>
+      </w:r>
+      <w:proofErr w:type="spellEnd"/>
+      <w:r>
+        <w:rPr>
+          <w:rFonts w:cs="Times New Roman"/>
+        </w:rPr>
+        <w:t xml:space="preserve"> system </w:t>
+      </w:r>
+      <w:proofErr w:type="spellStart"/>
+      <w:r>
+        <w:rPr>
+          <w:rFonts w:cs="Times New Roman"/>
+        </w:rPr>
+        <w:t>that</w:t>
+      </w:r>
+      <w:proofErr w:type="spellEnd"/>
+      <w:r>
+        <w:rPr>
+          <w:rFonts w:cs="Times New Roman"/>
+        </w:rPr>
         <w:t xml:space="preserve"> </w:t>
       </w:r>
       <w:proofErr w:type="spellStart"/>
       <w:r>
-        <w:t>application</w:t>
-      </w:r>
-      <w:proofErr w:type="spellEnd"/>
-      <w:r>
+        <w:rPr>
+          <w:rFonts w:cs="Times New Roman"/>
+        </w:rPr>
+        <w:t>learns</w:t>
+      </w:r>
+      <w:proofErr w:type="spellEnd"/>
+      <w:r>
+        <w:rPr>
+          <w:rFonts w:cs="Times New Roman"/>
+        </w:rPr>
         <w:t xml:space="preserve"> </w:t>
       </w:r>
       <w:proofErr w:type="spellStart"/>
       <w:r>
+        <w:rPr>
+          <w:rFonts w:cs="Times New Roman"/>
+        </w:rPr>
+        <w:t>from</w:t>
+      </w:r>
+      <w:proofErr w:type="spellEnd"/>
+      <w:r>
+        <w:rPr>
+          <w:rFonts w:cs="Times New Roman"/>
+        </w:rPr>
+        <w:t xml:space="preserve"> a </w:t>
+      </w:r>
+      <w:proofErr w:type="spellStart"/>
+      <w:r>
+        <w:rPr>
+          <w:rFonts w:cs="Times New Roman"/>
+        </w:rPr>
+        <w:t>predefined</w:t>
+      </w:r>
+      <w:proofErr w:type="spellEnd"/>
+      <w:r>
+        <w:rPr>
+          <w:rFonts w:cs="Times New Roman"/>
+        </w:rPr>
+        <w:t xml:space="preserve"> </w:t>
+      </w:r>
+      <w:proofErr w:type="spellStart"/>
+      <w:r>
+        <w:rPr>
+          <w:rFonts w:cs="Times New Roman"/>
+        </w:rPr>
+        <w:t>database</w:t>
+      </w:r>
+      <w:proofErr w:type="spellEnd"/>
+      <w:r>
+        <w:rPr>
+          <w:rFonts w:cs="Times New Roman"/>
+        </w:rPr>
+        <w:t xml:space="preserve"> </w:t>
+      </w:r>
+      <w:proofErr w:type="spellStart"/>
+      <w:r>
+        <w:rPr>
+          <w:rFonts w:cs="Times New Roman"/>
+        </w:rPr>
         <w:t>and</w:t>
       </w:r>
       <w:proofErr w:type="spellEnd"/>
       <w:r>
-        <w:t xml:space="preserve"> performance </w:t>
-      </w:r>
-      <w:proofErr w:type="spellStart"/>
-      <w:r>
-        <w:t>analysis</w:t>
-      </w:r>
-      <w:proofErr w:type="spellEnd"/>
-      <w:r>
+        <w:rPr>
+          <w:rFonts w:cs="Times New Roman"/>
+        </w:rPr>
         <w:t xml:space="preserve"> </w:t>
       </w:r>
       <w:proofErr w:type="spellStart"/>
       <w:r>
-        <w:t>of</w:t>
-      </w:r>
-      <w:proofErr w:type="spellEnd"/>
-      <w:r>
+        <w:rPr>
+          <w:rFonts w:cs="Times New Roman"/>
+        </w:rPr>
+        <w:t>eventually</w:t>
+      </w:r>
+      <w:proofErr w:type="spellEnd"/>
+      <w:r>
+        <w:rPr>
+          <w:rFonts w:cs="Times New Roman"/>
+        </w:rPr>
         <w:t xml:space="preserve"> </w:t>
       </w:r>
       <w:proofErr w:type="spellStart"/>
       <w:r>
-        <w:t>different</w:t>
-      </w:r>
-      <w:proofErr w:type="spellEnd"/>
-      <w:r>
+        <w:rPr>
+          <w:rFonts w:cs="Times New Roman"/>
+        </w:rPr>
+        <w:t>generates</w:t>
+      </w:r>
+      <w:proofErr w:type="spellEnd"/>
+      <w:r>
+        <w:rPr>
+          <w:rFonts w:cs="Times New Roman"/>
+        </w:rPr>
+        <w:t xml:space="preserve"> a </w:t>
+      </w:r>
+      <w:proofErr w:type="spellStart"/>
+      <w:r>
+        <w:rPr>
+          <w:rFonts w:cs="Times New Roman"/>
+        </w:rPr>
+        <w:t>prediction</w:t>
+      </w:r>
+      <w:proofErr w:type="spellEnd"/>
+      <w:r>
+        <w:rPr>
+          <w:rFonts w:cs="Times New Roman"/>
+        </w:rPr>
+        <w:t xml:space="preserve">, </w:t>
+      </w:r>
+      <w:proofErr w:type="spellStart"/>
+      <w:r>
+        <w:rPr>
+          <w:rFonts w:cs="Times New Roman"/>
+        </w:rPr>
+        <w:t>classification</w:t>
+      </w:r>
+      <w:proofErr w:type="spellEnd"/>
+      <w:r>
+        <w:rPr>
+          <w:rFonts w:cs="Times New Roman"/>
+        </w:rPr>
+        <w:t xml:space="preserve">, </w:t>
+      </w:r>
+      <w:proofErr w:type="spellStart"/>
+      <w:r>
+        <w:rPr>
+          <w:rFonts w:cs="Times New Roman"/>
+        </w:rPr>
+        <w:t>or</w:t>
+      </w:r>
+      <w:proofErr w:type="spellEnd"/>
+      <w:r>
+        <w:rPr>
+          <w:rFonts w:cs="Times New Roman"/>
+        </w:rPr>
         <w:t xml:space="preserve"> </w:t>
       </w:r>
       <w:proofErr w:type="spellStart"/>
       <w:r>
-        <w:t>machine</w:t>
-      </w:r>
-      <w:proofErr w:type="spellEnd"/>
-      <w:r>
-        <w:t xml:space="preserve"> </w:t>
-      </w:r>
-      <w:proofErr w:type="spellStart"/>
-      <w:r>
-        <w:t>learning</w:t>
-      </w:r>
-      <w:proofErr w:type="spellEnd"/>
-      <w:r>
-        <w:t xml:space="preserve"> </w:t>
-      </w:r>
-      <w:proofErr w:type="spellStart"/>
-      <w:r>
-        <w:t>algorithms</w:t>
-      </w:r>
-      <w:proofErr w:type="spellEnd"/>
-      <w:r>
-        <w:t xml:space="preserve">, </w:t>
-      </w:r>
-      <w:proofErr w:type="spellStart"/>
-      <w:r>
-        <w:t>being</w:t>
-      </w:r>
-      <w:proofErr w:type="spellEnd"/>
-      <w:r>
-        <w:t xml:space="preserve"> </w:t>
-      </w:r>
-      <w:proofErr w:type="spellStart"/>
-      <w:r>
-        <w:t>they</w:t>
-      </w:r>
-      <w:proofErr w:type="spellEnd"/>
-      <w:r>
-        <w:t xml:space="preserve"> </w:t>
-      </w:r>
-      <w:proofErr w:type="spellStart"/>
-      <w:r>
-        <w:t>the</w:t>
-      </w:r>
-      <w:proofErr w:type="spellEnd"/>
-      <w:r>
-        <w:t xml:space="preserve"> Artificial Neural Network, </w:t>
-      </w:r>
-      <w:proofErr w:type="spellStart"/>
-      <w:r>
-        <w:t>Decision</w:t>
-      </w:r>
-      <w:proofErr w:type="spellEnd"/>
-      <w:r>
-        <w:t xml:space="preserve"> </w:t>
-      </w:r>
-      <w:proofErr w:type="spellStart"/>
-      <w:r>
-        <w:t>Tree</w:t>
-      </w:r>
-      <w:proofErr w:type="spellEnd"/>
-      <w:r>
-        <w:t xml:space="preserve">, </w:t>
-      </w:r>
-      <w:proofErr w:type="spellStart"/>
-      <w:r>
-        <w:t>Random</w:t>
-      </w:r>
-      <w:proofErr w:type="spellEnd"/>
-      <w:r>
-        <w:t xml:space="preserve"> Forest, </w:t>
-      </w:r>
-      <w:proofErr w:type="spellStart"/>
-      <w:r>
-        <w:t>Logistic</w:t>
-      </w:r>
-      <w:proofErr w:type="spellEnd"/>
-      <w:r>
-        <w:t xml:space="preserve"> </w:t>
-      </w:r>
-      <w:proofErr w:type="spellStart"/>
-      <w:r>
-        <w:t>Regression</w:t>
-      </w:r>
-      <w:proofErr w:type="spellEnd"/>
-      <w:r>
-        <w:t xml:space="preserve">, K </w:t>
-      </w:r>
-      <w:proofErr w:type="spellStart"/>
-      <w:r>
-        <w:t>nearest</w:t>
-      </w:r>
-      <w:proofErr w:type="spellEnd"/>
-      <w:r>
-        <w:t xml:space="preserve"> </w:t>
-      </w:r>
-      <w:proofErr w:type="spellStart"/>
-      <w:r>
-        <w:t>neighbor</w:t>
-      </w:r>
-      <w:proofErr w:type="spellEnd"/>
-      <w:r>
-        <w:t xml:space="preserve">, </w:t>
-      </w:r>
-      <w:proofErr w:type="spellStart"/>
-      <w:r>
-        <w:t>Support</w:t>
-      </w:r>
-      <w:proofErr w:type="spellEnd"/>
-      <w:r>
-        <w:t xml:space="preserve"> Vector </w:t>
-      </w:r>
-      <w:proofErr w:type="spellStart"/>
-      <w:r>
-        <w:t>Machine</w:t>
-      </w:r>
-      <w:proofErr w:type="spellEnd"/>
-      <w:r>
-        <w:t xml:space="preserve">. The </w:t>
-      </w:r>
-      <w:proofErr w:type="spellStart"/>
-      <w:r>
-        <w:t>database</w:t>
-      </w:r>
-      <w:proofErr w:type="spellEnd"/>
-      <w:r>
-        <w:t xml:space="preserve"> </w:t>
-      </w:r>
-      <w:proofErr w:type="spellStart"/>
-      <w:r>
-        <w:t>used</w:t>
-      </w:r>
-      <w:proofErr w:type="spellEnd"/>
-      <w:r>
-        <w:t xml:space="preserve"> for </w:t>
-      </w:r>
-      <w:proofErr w:type="spellStart"/>
-      <w:r>
-        <w:t>this</w:t>
-      </w:r>
-      <w:proofErr w:type="spellEnd"/>
-      <w:r>
-        <w:t xml:space="preserve"> </w:t>
-      </w:r>
-      <w:proofErr w:type="spellStart"/>
-      <w:r>
-        <w:t>work</w:t>
-      </w:r>
-      <w:proofErr w:type="spellEnd"/>
-      <w:r>
-        <w:t xml:space="preserve"> </w:t>
-      </w:r>
-      <w:proofErr w:type="spellStart"/>
-      <w:r>
-        <w:t>was</w:t>
-      </w:r>
-      <w:proofErr w:type="spellEnd"/>
-      <w:r>
-        <w:t xml:space="preserve"> </w:t>
-      </w:r>
-      <w:proofErr w:type="spellStart"/>
-      <w:r>
-        <w:t>related</w:t>
-      </w:r>
-      <w:proofErr w:type="spellEnd"/>
-      <w:r>
-        <w:t xml:space="preserve"> </w:t>
-      </w:r>
-      <w:proofErr w:type="spellStart"/>
-      <w:r>
-        <w:t>to</w:t>
-      </w:r>
-      <w:proofErr w:type="spellEnd"/>
-      <w:r>
-        <w:t xml:space="preserve"> </w:t>
-      </w:r>
-      <w:proofErr w:type="spellStart"/>
-      <w:r>
-        <w:t>air</w:t>
-      </w:r>
-      <w:proofErr w:type="spellEnd"/>
-      <w:r>
-        <w:t xml:space="preserve"> </w:t>
-      </w:r>
-      <w:proofErr w:type="spellStart"/>
-      <w:r>
-        <w:t>quality</w:t>
-      </w:r>
-      <w:proofErr w:type="spellEnd"/>
-      <w:r>
-        <w:t xml:space="preserve"> </w:t>
-      </w:r>
-      <w:proofErr w:type="spellStart"/>
-      <w:r>
-        <w:t>and</w:t>
-      </w:r>
-      <w:proofErr w:type="spellEnd"/>
-      <w:r>
-        <w:t xml:space="preserve"> </w:t>
-      </w:r>
-      <w:proofErr w:type="spellStart"/>
-      <w:r>
-        <w:t>the</w:t>
-      </w:r>
-      <w:proofErr w:type="spellEnd"/>
-      <w:r>
-        <w:t xml:space="preserve"> </w:t>
-      </w:r>
-      <w:proofErr w:type="spellStart"/>
-      <w:r>
-        <w:t>metrics</w:t>
-      </w:r>
-      <w:proofErr w:type="spellEnd"/>
-      <w:r>
-        <w:t xml:space="preserve"> for </w:t>
-      </w:r>
-      <w:proofErr w:type="spellStart"/>
-      <w:r>
-        <w:t>evaluation</w:t>
-      </w:r>
-      <w:proofErr w:type="spellEnd"/>
-      <w:r>
-        <w:t xml:space="preserve"> </w:t>
-      </w:r>
-      <w:proofErr w:type="spellStart"/>
-      <w:r>
-        <w:t>were</w:t>
-      </w:r>
-      <w:proofErr w:type="spellEnd"/>
-      <w:r>
-        <w:t xml:space="preserve"> </w:t>
-      </w:r>
-      <w:proofErr w:type="spellStart"/>
-      <w:r>
-        <w:t>the</w:t>
-      </w:r>
-      <w:proofErr w:type="spellEnd"/>
-      <w:r>
-        <w:t xml:space="preserve"> F1_Score, Recall, </w:t>
-      </w:r>
-      <w:proofErr w:type="spellStart"/>
-      <w:r>
-        <w:t>Precision</w:t>
-      </w:r>
-      <w:proofErr w:type="spellEnd"/>
-      <w:r>
-        <w:t xml:space="preserve"> </w:t>
-      </w:r>
-      <w:proofErr w:type="spellStart"/>
-      <w:r>
-        <w:t>and</w:t>
-      </w:r>
-      <w:proofErr w:type="spellEnd"/>
-      <w:r>
-        <w:t xml:space="preserve"> </w:t>
-      </w:r>
-      <w:proofErr w:type="spellStart"/>
-      <w:r>
-        <w:t>confusion</w:t>
-      </w:r>
-      <w:proofErr w:type="spellEnd"/>
-      <w:r>
-        <w:t xml:space="preserve"> </w:t>
-      </w:r>
-      <w:proofErr w:type="spellStart"/>
-      <w:r>
-        <w:t>matrix</w:t>
-      </w:r>
-      <w:proofErr w:type="spellEnd"/>
-      <w:r>
-        <w:t xml:space="preserve">. The training </w:t>
-      </w:r>
-      <w:proofErr w:type="spellStart"/>
-      <w:r>
-        <w:t>forms</w:t>
-      </w:r>
-      <w:proofErr w:type="spellEnd"/>
-      <w:r>
-        <w:t xml:space="preserve"> </w:t>
-      </w:r>
-      <w:proofErr w:type="spellStart"/>
-      <w:r>
-        <w:t>of</w:t>
-      </w:r>
-      <w:proofErr w:type="spellEnd"/>
-      <w:r>
-        <w:t xml:space="preserve"> </w:t>
-      </w:r>
-      <w:proofErr w:type="spellStart"/>
-      <w:r>
-        <w:t>the</w:t>
-      </w:r>
-      <w:proofErr w:type="spellEnd"/>
-      <w:r>
-        <w:t xml:space="preserve"> models </w:t>
-      </w:r>
-      <w:proofErr w:type="spellStart"/>
-      <w:r>
-        <w:t>were</w:t>
-      </w:r>
-      <w:proofErr w:type="spellEnd"/>
-      <w:r>
-        <w:t xml:space="preserve"> </w:t>
-      </w:r>
-      <w:proofErr w:type="spellStart"/>
-      <w:r>
-        <w:t>separated</w:t>
-      </w:r>
-      <w:proofErr w:type="spellEnd"/>
-      <w:r>
-        <w:t xml:space="preserve"> in some </w:t>
-      </w:r>
-      <w:proofErr w:type="spellStart"/>
-      <w:r>
-        <w:t>configurations</w:t>
-      </w:r>
-      <w:proofErr w:type="spellEnd"/>
-      <w:r>
-        <w:t xml:space="preserve"> </w:t>
-      </w:r>
-      <w:proofErr w:type="spellStart"/>
-      <w:r>
-        <w:t>and</w:t>
-      </w:r>
-      <w:proofErr w:type="spellEnd"/>
-      <w:r>
-        <w:t xml:space="preserve"> </w:t>
-      </w:r>
-      <w:proofErr w:type="spellStart"/>
-      <w:r>
-        <w:t>the</w:t>
-      </w:r>
-      <w:proofErr w:type="spellEnd"/>
-      <w:r>
-        <w:t xml:space="preserve"> model </w:t>
-      </w:r>
-      <w:proofErr w:type="spellStart"/>
-      <w:r>
-        <w:t>that</w:t>
-      </w:r>
-      <w:proofErr w:type="spellEnd"/>
-      <w:r>
-        <w:t xml:space="preserve"> </w:t>
-      </w:r>
-      <w:proofErr w:type="spellStart"/>
-      <w:r>
-        <w:t>presented</w:t>
-      </w:r>
-      <w:proofErr w:type="spellEnd"/>
-      <w:r>
-        <w:t xml:space="preserve"> </w:t>
-      </w:r>
-      <w:proofErr w:type="spellStart"/>
-      <w:r>
-        <w:t>the</w:t>
-      </w:r>
-      <w:proofErr w:type="spellEnd"/>
-      <w:r>
-        <w:t xml:space="preserve"> </w:t>
-      </w:r>
-      <w:proofErr w:type="spellStart"/>
-      <w:r>
-        <w:t>best</w:t>
-      </w:r>
-      <w:proofErr w:type="spellEnd"/>
-      <w:r>
-        <w:t xml:space="preserve"> performance </w:t>
-      </w:r>
-      <w:proofErr w:type="spellStart"/>
-      <w:r>
-        <w:t>among</w:t>
-      </w:r>
-      <w:proofErr w:type="spellEnd"/>
-      <w:r>
-        <w:t xml:space="preserve"> </w:t>
-      </w:r>
-      <w:proofErr w:type="spellStart"/>
-      <w:r>
-        <w:t>all</w:t>
-      </w:r>
-      <w:proofErr w:type="spellEnd"/>
-      <w:r>
-        <w:t xml:space="preserve"> </w:t>
-      </w:r>
-      <w:proofErr w:type="spellStart"/>
-      <w:r>
-        <w:t>tested</w:t>
-      </w:r>
-      <w:proofErr w:type="spellEnd"/>
-      <w:r>
-        <w:t xml:space="preserve"> </w:t>
-      </w:r>
-      <w:proofErr w:type="spellStart"/>
-      <w:r>
-        <w:t>was</w:t>
-      </w:r>
-      <w:proofErr w:type="spellEnd"/>
-      <w:r>
-        <w:t xml:space="preserve"> </w:t>
-      </w:r>
-      <w:proofErr w:type="spellStart"/>
-      <w:r>
-        <w:t>the</w:t>
-      </w:r>
-      <w:proofErr w:type="spellEnd"/>
-      <w:r>
-        <w:t xml:space="preserve"> </w:t>
-      </w:r>
-      <w:proofErr w:type="spellStart"/>
-      <w:r>
-        <w:t>Random</w:t>
-      </w:r>
-      <w:proofErr w:type="spellEnd"/>
-      <w:r>
-        <w:t xml:space="preserve"> </w:t>
-      </w:r>
-      <w:proofErr w:type="spellStart"/>
-      <w:r>
-        <w:t>Flowering</w:t>
-      </w:r>
-      <w:proofErr w:type="spellEnd"/>
-      <w:r>
-        <w:t xml:space="preserve"> </w:t>
-      </w:r>
-      <w:proofErr w:type="spellStart"/>
-      <w:r>
-        <w:t>algorithm</w:t>
-      </w:r>
-      <w:proofErr w:type="spellEnd"/>
+        <w:rPr>
+          <w:rFonts w:cs="Times New Roman"/>
+        </w:rPr>
+        <w:t>detection</w:t>
+      </w:r>
+      <w:proofErr w:type="spellEnd"/>
+      <w:r>
+        <w:rPr>
+          <w:rFonts w:cs="Times New Roman"/>
+        </w:rPr>
+        <w:t xml:space="preserve"> model.</w:t>
+      </w:r>
     </w:p>
     <w:p>
       <w:pPr>
+        <w:ind w:hanging="2"/>
+        <w:rPr>
+          <w:rFonts w:cs="Times New Roman"/>
+        </w:rPr>
+      </w:pPr>
+      <w:r>
+        <w:rPr>
+          <w:rFonts w:cs="Times New Roman"/>
+        </w:rPr>
+        <w:t xml:space="preserve">The use </w:t>
+      </w:r>
+      <w:proofErr w:type="spellStart"/>
+      <w:r>
+        <w:rPr>
+          <w:rFonts w:cs="Times New Roman"/>
+        </w:rPr>
+        <w:t>of</w:t>
+      </w:r>
+      <w:proofErr w:type="spellEnd"/>
+      <w:r>
+        <w:rPr>
+          <w:rFonts w:cs="Times New Roman"/>
+        </w:rPr>
+        <w:t xml:space="preserve"> ML </w:t>
+      </w:r>
+      <w:proofErr w:type="spellStart"/>
+      <w:r>
+        <w:rPr>
+          <w:rFonts w:cs="Times New Roman"/>
+        </w:rPr>
+        <w:t>can</w:t>
+      </w:r>
+      <w:proofErr w:type="spellEnd"/>
+      <w:r>
+        <w:rPr>
+          <w:rFonts w:cs="Times New Roman"/>
+        </w:rPr>
+        <w:t xml:space="preserve"> </w:t>
+      </w:r>
+      <w:proofErr w:type="spellStart"/>
+      <w:r>
+        <w:rPr>
+          <w:rFonts w:cs="Times New Roman"/>
+        </w:rPr>
+        <w:t>be</w:t>
+      </w:r>
+      <w:proofErr w:type="spellEnd"/>
+      <w:r>
+        <w:rPr>
+          <w:rFonts w:cs="Times New Roman"/>
+        </w:rPr>
+        <w:t xml:space="preserve"> </w:t>
+      </w:r>
+      <w:proofErr w:type="spellStart"/>
+      <w:r>
+        <w:rPr>
+          <w:rFonts w:cs="Times New Roman"/>
+        </w:rPr>
+        <w:t>found</w:t>
+      </w:r>
+      <w:proofErr w:type="spellEnd"/>
+      <w:r>
+        <w:rPr>
+          <w:rFonts w:cs="Times New Roman"/>
+        </w:rPr>
+        <w:t xml:space="preserve"> in </w:t>
+      </w:r>
+      <w:proofErr w:type="spellStart"/>
+      <w:r>
+        <w:rPr>
+          <w:rFonts w:cs="Times New Roman"/>
+        </w:rPr>
+        <w:t>many</w:t>
+      </w:r>
+      <w:proofErr w:type="spellEnd"/>
+      <w:r>
+        <w:rPr>
+          <w:rFonts w:cs="Times New Roman"/>
+        </w:rPr>
+        <w:t xml:space="preserve"> </w:t>
+      </w:r>
+      <w:proofErr w:type="spellStart"/>
+      <w:r>
+        <w:rPr>
+          <w:rFonts w:cs="Times New Roman"/>
+        </w:rPr>
+        <w:t>places</w:t>
+      </w:r>
+      <w:proofErr w:type="spellEnd"/>
+      <w:r>
+        <w:rPr>
+          <w:rFonts w:cs="Times New Roman"/>
+        </w:rPr>
+        <w:t xml:space="preserve">, </w:t>
+      </w:r>
+      <w:proofErr w:type="spellStart"/>
+      <w:r>
+        <w:rPr>
+          <w:rFonts w:cs="Times New Roman"/>
+        </w:rPr>
+        <w:t>such</w:t>
+      </w:r>
+      <w:proofErr w:type="spellEnd"/>
+      <w:r>
+        <w:rPr>
+          <w:rFonts w:cs="Times New Roman"/>
+        </w:rPr>
+        <w:t xml:space="preserve"> as in </w:t>
+      </w:r>
+      <w:proofErr w:type="spellStart"/>
+      <w:r>
+        <w:rPr>
+          <w:rFonts w:cs="Times New Roman"/>
+        </w:rPr>
+        <w:t>the</w:t>
+      </w:r>
+      <w:proofErr w:type="spellEnd"/>
+      <w:r>
+        <w:rPr>
+          <w:rFonts w:cs="Times New Roman"/>
+        </w:rPr>
+        <w:t xml:space="preserve"> </w:t>
+      </w:r>
+      <w:proofErr w:type="spellStart"/>
+      <w:r>
+        <w:rPr>
+          <w:rFonts w:cs="Times New Roman"/>
+        </w:rPr>
+        <w:t>logistics</w:t>
+      </w:r>
+      <w:proofErr w:type="spellEnd"/>
+      <w:r>
+        <w:rPr>
+          <w:rFonts w:cs="Times New Roman"/>
+        </w:rPr>
+        <w:t xml:space="preserve"> </w:t>
+      </w:r>
+      <w:proofErr w:type="spellStart"/>
+      <w:r>
+        <w:rPr>
+          <w:rFonts w:cs="Times New Roman"/>
+        </w:rPr>
+        <w:t>area</w:t>
+      </w:r>
+      <w:proofErr w:type="spellEnd"/>
+      <w:r>
+        <w:rPr>
+          <w:rFonts w:cs="Times New Roman"/>
+        </w:rPr>
+        <w:t xml:space="preserve"> </w:t>
+      </w:r>
+      <w:proofErr w:type="spellStart"/>
+      <w:r>
+        <w:rPr>
+          <w:rFonts w:cs="Times New Roman"/>
+        </w:rPr>
+        <w:t>of</w:t>
+      </w:r>
+      <w:proofErr w:type="spellEnd"/>
+      <w:r>
+        <w:rPr>
+          <w:rFonts w:cs="Times New Roman"/>
+        </w:rPr>
+        <w:t xml:space="preserve"> a </w:t>
+      </w:r>
+      <w:proofErr w:type="spellStart"/>
+      <w:r>
+        <w:rPr>
+          <w:rFonts w:cs="Times New Roman"/>
+        </w:rPr>
+        <w:t>company</w:t>
+      </w:r>
+      <w:proofErr w:type="spellEnd"/>
+      <w:r>
+        <w:rPr>
+          <w:rFonts w:cs="Times New Roman"/>
+        </w:rPr>
+        <w:t xml:space="preserve">, in a </w:t>
+      </w:r>
+      <w:proofErr w:type="spellStart"/>
+      <w:r>
+        <w:rPr>
+          <w:rFonts w:cs="Times New Roman"/>
+        </w:rPr>
+        <w:t>fraud</w:t>
+      </w:r>
+      <w:proofErr w:type="spellEnd"/>
+      <w:r>
+        <w:rPr>
+          <w:rFonts w:cs="Times New Roman"/>
+        </w:rPr>
+        <w:t xml:space="preserve"> system in </w:t>
+      </w:r>
+      <w:proofErr w:type="spellStart"/>
+      <w:r>
+        <w:rPr>
+          <w:rFonts w:cs="Times New Roman"/>
+        </w:rPr>
+        <w:t>credit</w:t>
+      </w:r>
+      <w:proofErr w:type="spellEnd"/>
+      <w:r>
+        <w:rPr>
+          <w:rFonts w:cs="Times New Roman"/>
+        </w:rPr>
+        <w:t xml:space="preserve"> card </w:t>
+      </w:r>
+      <w:proofErr w:type="spellStart"/>
+      <w:r>
+        <w:rPr>
+          <w:rFonts w:cs="Times New Roman"/>
+        </w:rPr>
+        <w:t>operators</w:t>
+      </w:r>
+      <w:proofErr w:type="spellEnd"/>
+      <w:r>
+        <w:rPr>
+          <w:rFonts w:cs="Times New Roman"/>
+        </w:rPr>
+        <w:t xml:space="preserve"> </w:t>
+      </w:r>
+      <w:proofErr w:type="spellStart"/>
+      <w:r>
+        <w:rPr>
+          <w:rFonts w:cs="Times New Roman"/>
+        </w:rPr>
+        <w:t>or</w:t>
+      </w:r>
+      <w:proofErr w:type="spellEnd"/>
+      <w:r>
+        <w:rPr>
+          <w:rFonts w:cs="Times New Roman"/>
+        </w:rPr>
+        <w:t xml:space="preserve"> </w:t>
+      </w:r>
+      <w:proofErr w:type="spellStart"/>
+      <w:r>
+        <w:rPr>
+          <w:rFonts w:cs="Times New Roman"/>
+        </w:rPr>
+        <w:t>even</w:t>
+      </w:r>
+      <w:proofErr w:type="spellEnd"/>
+      <w:r>
+        <w:rPr>
+          <w:rFonts w:cs="Times New Roman"/>
+        </w:rPr>
+        <w:t xml:space="preserve"> in Netflix </w:t>
+      </w:r>
+      <w:proofErr w:type="spellStart"/>
+      <w:r>
+        <w:rPr>
+          <w:rFonts w:cs="Times New Roman"/>
+        </w:rPr>
+        <w:t>when</w:t>
+      </w:r>
+      <w:proofErr w:type="spellEnd"/>
+      <w:r>
+        <w:rPr>
+          <w:rFonts w:cs="Times New Roman"/>
+        </w:rPr>
+        <w:t xml:space="preserve"> </w:t>
+      </w:r>
+      <w:proofErr w:type="spellStart"/>
+      <w:r>
+        <w:rPr>
+          <w:rFonts w:cs="Times New Roman"/>
+        </w:rPr>
+        <w:t>suggesting</w:t>
+      </w:r>
+      <w:proofErr w:type="spellEnd"/>
+      <w:r>
+        <w:rPr>
+          <w:rFonts w:cs="Times New Roman"/>
+        </w:rPr>
+        <w:t xml:space="preserve"> </w:t>
+      </w:r>
+      <w:proofErr w:type="spellStart"/>
+      <w:r>
+        <w:rPr>
+          <w:rFonts w:cs="Times New Roman"/>
+        </w:rPr>
+        <w:t>upcoming</w:t>
+      </w:r>
+      <w:proofErr w:type="spellEnd"/>
+      <w:r>
+        <w:rPr>
+          <w:rFonts w:cs="Times New Roman"/>
+        </w:rPr>
+        <w:t xml:space="preserve"> </w:t>
+      </w:r>
+      <w:proofErr w:type="spellStart"/>
+      <w:r>
+        <w:rPr>
+          <w:rFonts w:cs="Times New Roman"/>
+        </w:rPr>
+        <w:t>movies</w:t>
+      </w:r>
+      <w:proofErr w:type="spellEnd"/>
+      <w:r>
+        <w:rPr>
+          <w:rFonts w:cs="Times New Roman"/>
+        </w:rPr>
+        <w:t xml:space="preserve">. The </w:t>
+      </w:r>
+      <w:proofErr w:type="spellStart"/>
+      <w:r>
+        <w:rPr>
+          <w:rFonts w:cs="Times New Roman"/>
+        </w:rPr>
+        <w:t>database</w:t>
+      </w:r>
+      <w:proofErr w:type="spellEnd"/>
+      <w:r>
+        <w:rPr>
+          <w:rFonts w:cs="Times New Roman"/>
+        </w:rPr>
+        <w:t xml:space="preserve"> </w:t>
+      </w:r>
+      <w:proofErr w:type="spellStart"/>
+      <w:r>
+        <w:rPr>
+          <w:rFonts w:cs="Times New Roman"/>
+        </w:rPr>
+        <w:t>used</w:t>
+      </w:r>
+      <w:proofErr w:type="spellEnd"/>
+      <w:r>
+        <w:rPr>
+          <w:rFonts w:cs="Times New Roman"/>
+        </w:rPr>
+        <w:t xml:space="preserve"> in </w:t>
+      </w:r>
+      <w:proofErr w:type="spellStart"/>
+      <w:r>
+        <w:rPr>
+          <w:rFonts w:cs="Times New Roman"/>
+        </w:rPr>
+        <w:t>this</w:t>
+      </w:r>
+      <w:proofErr w:type="spellEnd"/>
+      <w:r>
+        <w:rPr>
+          <w:rFonts w:cs="Times New Roman"/>
+        </w:rPr>
+        <w:t xml:space="preserve"> </w:t>
+      </w:r>
+      <w:proofErr w:type="spellStart"/>
+      <w:r>
+        <w:rPr>
+          <w:rFonts w:cs="Times New Roman"/>
+        </w:rPr>
+        <w:t>work</w:t>
+      </w:r>
+      <w:proofErr w:type="spellEnd"/>
+      <w:r>
+        <w:rPr>
+          <w:rFonts w:cs="Times New Roman"/>
+        </w:rPr>
+        <w:t xml:space="preserve"> </w:t>
+      </w:r>
+      <w:proofErr w:type="spellStart"/>
+      <w:r>
+        <w:rPr>
+          <w:rFonts w:cs="Times New Roman"/>
+        </w:rPr>
+        <w:t>is</w:t>
+      </w:r>
+      <w:proofErr w:type="spellEnd"/>
+      <w:r>
+        <w:rPr>
+          <w:rFonts w:cs="Times New Roman"/>
+        </w:rPr>
+        <w:t xml:space="preserve"> </w:t>
+      </w:r>
+      <w:proofErr w:type="spellStart"/>
+      <w:r>
+        <w:rPr>
+          <w:rFonts w:cs="Times New Roman"/>
+        </w:rPr>
+        <w:t>built</w:t>
+      </w:r>
+      <w:proofErr w:type="spellEnd"/>
+      <w:r>
+        <w:rPr>
+          <w:rFonts w:cs="Times New Roman"/>
+        </w:rPr>
+        <w:t xml:space="preserve"> </w:t>
+      </w:r>
+      <w:proofErr w:type="spellStart"/>
+      <w:r>
+        <w:rPr>
+          <w:rFonts w:cs="Times New Roman"/>
+        </w:rPr>
+        <w:t>with</w:t>
+      </w:r>
+      <w:proofErr w:type="spellEnd"/>
+      <w:r>
+        <w:rPr>
+          <w:rFonts w:cs="Times New Roman"/>
+        </w:rPr>
+        <w:t xml:space="preserve"> </w:t>
+      </w:r>
+      <w:proofErr w:type="spellStart"/>
+      <w:r>
+        <w:rPr>
+          <w:rFonts w:cs="Times New Roman"/>
+        </w:rPr>
+        <w:t>quality</w:t>
+      </w:r>
+      <w:proofErr w:type="spellEnd"/>
+      <w:r>
+        <w:rPr>
+          <w:rFonts w:cs="Times New Roman"/>
+        </w:rPr>
+        <w:t xml:space="preserve"> data </w:t>
+      </w:r>
+      <w:proofErr w:type="spellStart"/>
+      <w:r>
+        <w:rPr>
+          <w:rFonts w:cs="Times New Roman"/>
+        </w:rPr>
+        <w:t>from</w:t>
+      </w:r>
+      <w:proofErr w:type="spellEnd"/>
+      <w:r>
+        <w:rPr>
+          <w:rFonts w:cs="Times New Roman"/>
+        </w:rPr>
+        <w:t xml:space="preserve"> </w:t>
+      </w:r>
+      <w:proofErr w:type="spellStart"/>
+      <w:r>
+        <w:rPr>
+          <w:rFonts w:cs="Times New Roman"/>
+        </w:rPr>
+        <w:t>the</w:t>
+      </w:r>
+      <w:proofErr w:type="spellEnd"/>
+      <w:r>
+        <w:rPr>
+          <w:rFonts w:cs="Times New Roman"/>
+        </w:rPr>
+        <w:t xml:space="preserve"> </w:t>
+      </w:r>
+      <w:proofErr w:type="spellStart"/>
+      <w:r>
+        <w:rPr>
+          <w:rFonts w:cs="Times New Roman"/>
+        </w:rPr>
+        <w:t>districts</w:t>
+      </w:r>
+      <w:proofErr w:type="spellEnd"/>
+      <w:r>
+        <w:rPr>
+          <w:rFonts w:cs="Times New Roman"/>
+        </w:rPr>
+        <w:t xml:space="preserve"> </w:t>
+      </w:r>
+      <w:proofErr w:type="spellStart"/>
+      <w:r>
+        <w:rPr>
+          <w:rFonts w:cs="Times New Roman"/>
+        </w:rPr>
+        <w:t>of</w:t>
+      </w:r>
+      <w:proofErr w:type="spellEnd"/>
+      <w:r>
+        <w:rPr>
+          <w:rFonts w:cs="Times New Roman"/>
+        </w:rPr>
+        <w:t xml:space="preserve"> Beijing, </w:t>
+      </w:r>
+      <w:proofErr w:type="spellStart"/>
+      <w:r>
+        <w:rPr>
+          <w:rFonts w:cs="Times New Roman"/>
+        </w:rPr>
+        <w:t>with</w:t>
+      </w:r>
+      <w:proofErr w:type="spellEnd"/>
+      <w:r>
+        <w:rPr>
+          <w:rFonts w:cs="Times New Roman"/>
+        </w:rPr>
+        <w:t xml:space="preserve"> data </w:t>
+      </w:r>
+      <w:proofErr w:type="spellStart"/>
+      <w:r>
+        <w:rPr>
+          <w:rFonts w:cs="Times New Roman"/>
+        </w:rPr>
+        <w:t>on</w:t>
+      </w:r>
+      <w:proofErr w:type="spellEnd"/>
+      <w:r>
+        <w:rPr>
+          <w:rFonts w:cs="Times New Roman"/>
+        </w:rPr>
+        <w:t xml:space="preserve"> </w:t>
+      </w:r>
+      <w:proofErr w:type="spellStart"/>
+      <w:r>
+        <w:rPr>
+          <w:rFonts w:cs="Times New Roman"/>
+        </w:rPr>
+        <w:t>the</w:t>
+      </w:r>
+      <w:proofErr w:type="spellEnd"/>
+      <w:r>
+        <w:rPr>
+          <w:rFonts w:cs="Times New Roman"/>
+        </w:rPr>
+        <w:t xml:space="preserve"> </w:t>
+      </w:r>
+      <w:proofErr w:type="spellStart"/>
+      <w:r>
+        <w:rPr>
+          <w:rFonts w:cs="Times New Roman"/>
+        </w:rPr>
+        <w:t>type</w:t>
+      </w:r>
+      <w:proofErr w:type="spellEnd"/>
+      <w:r>
+        <w:rPr>
+          <w:rFonts w:cs="Times New Roman"/>
+        </w:rPr>
+        <w:t xml:space="preserve"> </w:t>
+      </w:r>
+      <w:proofErr w:type="spellStart"/>
+      <w:r>
+        <w:rPr>
+          <w:rFonts w:cs="Times New Roman"/>
+        </w:rPr>
+        <w:t>and</w:t>
+      </w:r>
+      <w:proofErr w:type="spellEnd"/>
+      <w:r>
+        <w:rPr>
+          <w:rFonts w:cs="Times New Roman"/>
+        </w:rPr>
+        <w:t xml:space="preserve"> </w:t>
+      </w:r>
+      <w:proofErr w:type="spellStart"/>
+      <w:r>
+        <w:rPr>
+          <w:rFonts w:cs="Times New Roman"/>
+        </w:rPr>
+        <w:t>quantity</w:t>
+      </w:r>
+      <w:proofErr w:type="spellEnd"/>
+      <w:r>
+        <w:rPr>
+          <w:rFonts w:cs="Times New Roman"/>
+        </w:rPr>
+        <w:t xml:space="preserve"> </w:t>
+      </w:r>
+      <w:proofErr w:type="spellStart"/>
+      <w:r>
+        <w:rPr>
+          <w:rFonts w:cs="Times New Roman"/>
+        </w:rPr>
+        <w:t>of</w:t>
+      </w:r>
+      <w:proofErr w:type="spellEnd"/>
+      <w:r>
+        <w:rPr>
+          <w:rFonts w:cs="Times New Roman"/>
+        </w:rPr>
+        <w:t xml:space="preserve"> </w:t>
+      </w:r>
+      <w:proofErr w:type="spellStart"/>
+      <w:r>
+        <w:rPr>
+          <w:rFonts w:cs="Times New Roman"/>
+        </w:rPr>
+        <w:t>pollutants</w:t>
+      </w:r>
+      <w:proofErr w:type="spellEnd"/>
+      <w:r>
+        <w:rPr>
+          <w:rFonts w:cs="Times New Roman"/>
+        </w:rPr>
+        <w:t xml:space="preserve"> </w:t>
+      </w:r>
+      <w:proofErr w:type="spellStart"/>
+      <w:r>
+        <w:rPr>
+          <w:rFonts w:cs="Times New Roman"/>
+        </w:rPr>
+        <w:t>that</w:t>
+      </w:r>
+      <w:proofErr w:type="spellEnd"/>
+      <w:r>
+        <w:rPr>
+          <w:rFonts w:cs="Times New Roman"/>
+        </w:rPr>
+        <w:t xml:space="preserve"> </w:t>
+      </w:r>
+      <w:proofErr w:type="spellStart"/>
+      <w:r>
+        <w:rPr>
+          <w:rFonts w:cs="Times New Roman"/>
+        </w:rPr>
+        <w:t>can</w:t>
+      </w:r>
+      <w:proofErr w:type="spellEnd"/>
+      <w:r>
+        <w:rPr>
+          <w:rFonts w:cs="Times New Roman"/>
+        </w:rPr>
+        <w:t xml:space="preserve"> </w:t>
+      </w:r>
+      <w:proofErr w:type="spellStart"/>
+      <w:r>
+        <w:rPr>
+          <w:rFonts w:cs="Times New Roman"/>
+        </w:rPr>
+        <w:t>be</w:t>
+      </w:r>
+      <w:proofErr w:type="spellEnd"/>
+      <w:r>
+        <w:rPr>
+          <w:rFonts w:cs="Times New Roman"/>
+        </w:rPr>
+        <w:t xml:space="preserve"> </w:t>
+      </w:r>
+      <w:proofErr w:type="spellStart"/>
+      <w:r>
+        <w:rPr>
+          <w:rFonts w:cs="Times New Roman"/>
+        </w:rPr>
+        <w:t>breathed</w:t>
+      </w:r>
+      <w:proofErr w:type="spellEnd"/>
+      <w:r>
+        <w:rPr>
+          <w:rFonts w:cs="Times New Roman"/>
+        </w:rPr>
+        <w:t xml:space="preserve">, in </w:t>
+      </w:r>
+      <w:proofErr w:type="spellStart"/>
+      <w:r>
+        <w:rPr>
+          <w:rFonts w:cs="Times New Roman"/>
+        </w:rPr>
+        <w:t>diameters</w:t>
+      </w:r>
+      <w:proofErr w:type="spellEnd"/>
+      <w:r>
+        <w:rPr>
+          <w:rFonts w:cs="Times New Roman"/>
+        </w:rPr>
+        <w:t xml:space="preserve"> </w:t>
+      </w:r>
+      <w:proofErr w:type="spellStart"/>
+      <w:r>
+        <w:rPr>
+          <w:rFonts w:cs="Times New Roman"/>
+        </w:rPr>
+        <w:t>of</w:t>
+      </w:r>
+      <w:proofErr w:type="spellEnd"/>
+      <w:r>
+        <w:rPr>
+          <w:rFonts w:cs="Times New Roman"/>
+        </w:rPr>
+        <w:t xml:space="preserve"> PM</w:t>
+      </w:r>
+      <w:r>
+        <w:rPr>
+          <w:rFonts w:cs="Times New Roman"/>
+          <w:vertAlign w:val="subscript"/>
+        </w:rPr>
+        <w:t>10</w:t>
+      </w:r>
+      <w:r>
+        <w:rPr>
+          <w:rFonts w:cs="Times New Roman"/>
+        </w:rPr>
+        <w:t>, PM</w:t>
+      </w:r>
+      <w:r>
+        <w:rPr>
+          <w:rFonts w:cs="Times New Roman"/>
+          <w:vertAlign w:val="subscript"/>
+        </w:rPr>
+        <w:t xml:space="preserve">2.5 </w:t>
+      </w:r>
+      <w:proofErr w:type="spellStart"/>
+      <w:r>
+        <w:rPr>
+          <w:rFonts w:cs="Times New Roman"/>
+        </w:rPr>
+        <w:t>and</w:t>
+      </w:r>
+      <w:proofErr w:type="spellEnd"/>
+      <w:r>
+        <w:rPr>
+          <w:rFonts w:cs="Times New Roman"/>
+        </w:rPr>
+        <w:t xml:space="preserve"> </w:t>
+      </w:r>
+      <w:proofErr w:type="spellStart"/>
+      <w:r>
+        <w:rPr>
+          <w:rFonts w:cs="Times New Roman"/>
+        </w:rPr>
+        <w:t>other</w:t>
+      </w:r>
+      <w:proofErr w:type="spellEnd"/>
+      <w:r>
+        <w:rPr>
+          <w:rFonts w:cs="Times New Roman"/>
+        </w:rPr>
+        <w:t xml:space="preserve"> </w:t>
+      </w:r>
+      <w:proofErr w:type="spellStart"/>
+      <w:r>
+        <w:rPr>
+          <w:rFonts w:cs="Times New Roman"/>
+        </w:rPr>
+        <w:t>concentrations</w:t>
+      </w:r>
+      <w:proofErr w:type="spellEnd"/>
+      <w:r>
+        <w:rPr>
+          <w:rFonts w:cs="Times New Roman"/>
+        </w:rPr>
+        <w:t xml:space="preserve"> </w:t>
+      </w:r>
+      <w:proofErr w:type="spellStart"/>
+      <w:r>
+        <w:rPr>
+          <w:rFonts w:cs="Times New Roman"/>
+        </w:rPr>
+        <w:t>of</w:t>
+      </w:r>
+      <w:proofErr w:type="spellEnd"/>
+      <w:r>
+        <w:rPr>
+          <w:rFonts w:cs="Times New Roman"/>
+        </w:rPr>
+        <w:t xml:space="preserve"> </w:t>
+      </w:r>
+      <w:proofErr w:type="spellStart"/>
+      <w:r>
+        <w:rPr>
+          <w:rFonts w:cs="Times New Roman"/>
+        </w:rPr>
+        <w:t>substances</w:t>
+      </w:r>
+      <w:proofErr w:type="spellEnd"/>
+      <w:r>
+        <w:rPr>
+          <w:rFonts w:cs="Times New Roman"/>
+        </w:rPr>
+        <w:t xml:space="preserve"> </w:t>
+      </w:r>
+      <w:proofErr w:type="spellStart"/>
+      <w:r>
+        <w:rPr>
+          <w:rFonts w:cs="Times New Roman"/>
+        </w:rPr>
+        <w:t>such</w:t>
+      </w:r>
+      <w:proofErr w:type="spellEnd"/>
+      <w:r>
+        <w:rPr>
+          <w:rFonts w:cs="Times New Roman"/>
+        </w:rPr>
+        <w:t xml:space="preserve"> as SO</w:t>
+      </w:r>
+      <w:r>
+        <w:rPr>
+          <w:rFonts w:cs="Times New Roman"/>
+          <w:vertAlign w:val="subscript"/>
+        </w:rPr>
+        <w:t>2</w:t>
+      </w:r>
+      <w:r>
+        <w:rPr>
+          <w:rFonts w:cs="Times New Roman"/>
+        </w:rPr>
+        <w:t>, CO, O</w:t>
+      </w:r>
+      <w:r>
+        <w:rPr>
+          <w:rFonts w:cs="Times New Roman"/>
+          <w:vertAlign w:val="subscript"/>
+        </w:rPr>
+        <w:t>3</w:t>
+      </w:r>
+      <w:r>
+        <w:rPr>
+          <w:rFonts w:cs="Times New Roman"/>
+        </w:rPr>
+        <w:t xml:space="preserve">, </w:t>
+      </w:r>
+      <w:proofErr w:type="spellStart"/>
+      <w:r>
+        <w:rPr>
+          <w:rFonts w:cs="Times New Roman"/>
+        </w:rPr>
+        <w:t>among</w:t>
+      </w:r>
+      <w:proofErr w:type="spellEnd"/>
+      <w:r>
+        <w:rPr>
+          <w:rFonts w:cs="Times New Roman"/>
+        </w:rPr>
+        <w:t xml:space="preserve"> </w:t>
+      </w:r>
+      <w:proofErr w:type="spellStart"/>
+      <w:r>
+        <w:rPr>
+          <w:rFonts w:cs="Times New Roman"/>
+        </w:rPr>
+        <w:t>others</w:t>
+      </w:r>
+      <w:proofErr w:type="spellEnd"/>
+      <w:r>
+        <w:rPr>
+          <w:rFonts w:cs="Times New Roman"/>
+        </w:rPr>
+        <w:t>.</w:t>
+      </w:r>
+    </w:p>
+    <w:p>
+      <w:pPr>
+        <w:ind w:hanging="2"/>
+        <w:rPr>
+          <w:rFonts w:cs="Times New Roman"/>
+        </w:rPr>
+      </w:pPr>
+      <w:r>
+        <w:rPr>
+          <w:rFonts w:cs="Times New Roman"/>
+        </w:rPr>
+        <w:t xml:space="preserve">The </w:t>
+      </w:r>
+      <w:proofErr w:type="spellStart"/>
+      <w:r>
+        <w:rPr>
+          <w:rFonts w:cs="Times New Roman"/>
+        </w:rPr>
+        <w:t>objective</w:t>
+      </w:r>
+      <w:proofErr w:type="spellEnd"/>
+      <w:r>
+        <w:rPr>
+          <w:rFonts w:cs="Times New Roman"/>
+        </w:rPr>
+        <w:t xml:space="preserve"> </w:t>
+      </w:r>
+      <w:proofErr w:type="spellStart"/>
+      <w:r>
+        <w:rPr>
+          <w:rFonts w:cs="Times New Roman"/>
+        </w:rPr>
+        <w:t>of</w:t>
+      </w:r>
+      <w:proofErr w:type="spellEnd"/>
+      <w:r>
+        <w:rPr>
+          <w:rFonts w:cs="Times New Roman"/>
+        </w:rPr>
+        <w:t xml:space="preserve"> </w:t>
+      </w:r>
+      <w:proofErr w:type="spellStart"/>
+      <w:r>
+        <w:rPr>
+          <w:rFonts w:cs="Times New Roman"/>
+        </w:rPr>
+        <w:t>this</w:t>
+      </w:r>
+      <w:proofErr w:type="spellEnd"/>
+      <w:r>
+        <w:rPr>
+          <w:rFonts w:cs="Times New Roman"/>
+        </w:rPr>
+        <w:t xml:space="preserve"> </w:t>
+      </w:r>
+      <w:proofErr w:type="spellStart"/>
+      <w:r>
+        <w:rPr>
+          <w:rFonts w:cs="Times New Roman"/>
+        </w:rPr>
+        <w:t>work</w:t>
+      </w:r>
+      <w:proofErr w:type="spellEnd"/>
+      <w:r>
+        <w:rPr>
+          <w:rFonts w:cs="Times New Roman"/>
+        </w:rPr>
+        <w:t xml:space="preserve"> </w:t>
+      </w:r>
+      <w:proofErr w:type="spellStart"/>
+      <w:r>
+        <w:rPr>
+          <w:rFonts w:cs="Times New Roman"/>
+        </w:rPr>
+        <w:t>was</w:t>
+      </w:r>
+      <w:proofErr w:type="spellEnd"/>
+      <w:r>
+        <w:rPr>
+          <w:rFonts w:cs="Times New Roman"/>
+        </w:rPr>
+        <w:t xml:space="preserve"> </w:t>
+      </w:r>
+      <w:proofErr w:type="spellStart"/>
+      <w:r>
+        <w:rPr>
+          <w:rFonts w:cs="Times New Roman"/>
+        </w:rPr>
+        <w:t>to</w:t>
+      </w:r>
+      <w:proofErr w:type="spellEnd"/>
+      <w:r>
+        <w:rPr>
+          <w:rFonts w:cs="Times New Roman"/>
+        </w:rPr>
+        <w:t xml:space="preserve"> </w:t>
+      </w:r>
+      <w:proofErr w:type="spellStart"/>
+      <w:r>
+        <w:rPr>
+          <w:rFonts w:cs="Times New Roman"/>
+        </w:rPr>
+        <w:t>apply</w:t>
+      </w:r>
+      <w:proofErr w:type="spellEnd"/>
+      <w:r>
+        <w:rPr>
+          <w:rFonts w:cs="Times New Roman"/>
+        </w:rPr>
+        <w:t xml:space="preserve"> </w:t>
+      </w:r>
+      <w:proofErr w:type="spellStart"/>
+      <w:r>
+        <w:rPr>
+          <w:rFonts w:cs="Times New Roman"/>
+        </w:rPr>
+        <w:t>and</w:t>
+      </w:r>
+      <w:proofErr w:type="spellEnd"/>
+      <w:r>
+        <w:rPr>
+          <w:rFonts w:cs="Times New Roman"/>
+        </w:rPr>
+        <w:t xml:space="preserve"> </w:t>
+      </w:r>
+      <w:proofErr w:type="spellStart"/>
+      <w:r>
+        <w:rPr>
+          <w:rFonts w:cs="Times New Roman"/>
+        </w:rPr>
+        <w:t>analyze</w:t>
+      </w:r>
+      <w:proofErr w:type="spellEnd"/>
+      <w:r>
+        <w:rPr>
+          <w:rFonts w:cs="Times New Roman"/>
+        </w:rPr>
+        <w:t xml:space="preserve"> </w:t>
+      </w:r>
+      <w:proofErr w:type="spellStart"/>
+      <w:r>
+        <w:rPr>
+          <w:rFonts w:cs="Times New Roman"/>
+        </w:rPr>
+        <w:t>the</w:t>
+      </w:r>
+      <w:proofErr w:type="spellEnd"/>
+      <w:r>
+        <w:rPr>
+          <w:rFonts w:cs="Times New Roman"/>
+        </w:rPr>
+        <w:t xml:space="preserve"> performance </w:t>
+      </w:r>
+      <w:proofErr w:type="spellStart"/>
+      <w:r>
+        <w:rPr>
+          <w:rFonts w:cs="Times New Roman"/>
+        </w:rPr>
+        <w:t>of</w:t>
+      </w:r>
+      <w:proofErr w:type="spellEnd"/>
+      <w:r>
+        <w:rPr>
+          <w:rFonts w:cs="Times New Roman"/>
+        </w:rPr>
+        <w:t xml:space="preserve"> </w:t>
+      </w:r>
+      <w:proofErr w:type="spellStart"/>
+      <w:r>
+        <w:rPr>
+          <w:rFonts w:cs="Times New Roman"/>
+        </w:rPr>
+        <w:t>different</w:t>
+      </w:r>
+      <w:proofErr w:type="spellEnd"/>
+      <w:r>
+        <w:rPr>
+          <w:rFonts w:cs="Times New Roman"/>
+        </w:rPr>
+        <w:t xml:space="preserve"> </w:t>
+      </w:r>
+      <w:proofErr w:type="spellStart"/>
+      <w:r>
+        <w:rPr>
+          <w:rFonts w:cs="Times New Roman"/>
+        </w:rPr>
+        <w:t>machine</w:t>
+      </w:r>
+      <w:proofErr w:type="spellEnd"/>
+      <w:r>
+        <w:rPr>
+          <w:rFonts w:cs="Times New Roman"/>
+        </w:rPr>
+        <w:t xml:space="preserve"> </w:t>
+      </w:r>
+      <w:proofErr w:type="spellStart"/>
+      <w:r>
+        <w:rPr>
+          <w:rFonts w:cs="Times New Roman"/>
+        </w:rPr>
+        <w:t>learning</w:t>
+      </w:r>
+      <w:proofErr w:type="spellEnd"/>
+      <w:r>
+        <w:rPr>
+          <w:rFonts w:cs="Times New Roman"/>
+        </w:rPr>
+        <w:t xml:space="preserve"> </w:t>
+      </w:r>
+      <w:proofErr w:type="spellStart"/>
+      <w:r>
+        <w:rPr>
+          <w:rFonts w:cs="Times New Roman"/>
+        </w:rPr>
+        <w:t>algorithms</w:t>
+      </w:r>
+      <w:proofErr w:type="spellEnd"/>
+      <w:r>
+        <w:rPr>
+          <w:rFonts w:cs="Times New Roman"/>
+        </w:rPr>
+        <w:t xml:space="preserve">, </w:t>
+      </w:r>
+      <w:proofErr w:type="spellStart"/>
+      <w:r>
+        <w:rPr>
+          <w:rFonts w:cs="Times New Roman"/>
+        </w:rPr>
+        <w:t>such</w:t>
+      </w:r>
+      <w:proofErr w:type="spellEnd"/>
+      <w:r>
+        <w:rPr>
+          <w:rFonts w:cs="Times New Roman"/>
+        </w:rPr>
+        <w:t xml:space="preserve"> as </w:t>
+      </w:r>
+      <w:proofErr w:type="spellStart"/>
+      <w:r>
+        <w:rPr>
+          <w:rFonts w:cs="Times New Roman"/>
+        </w:rPr>
+        <w:t>the</w:t>
+      </w:r>
+      <w:proofErr w:type="spellEnd"/>
+      <w:r>
+        <w:rPr>
+          <w:rFonts w:cs="Times New Roman"/>
+        </w:rPr>
+        <w:t xml:space="preserve"> Artificial Neural Network, </w:t>
+      </w:r>
+      <w:proofErr w:type="spellStart"/>
+      <w:r>
+        <w:rPr>
+          <w:rFonts w:cs="Times New Roman"/>
+        </w:rPr>
+        <w:t>Decision</w:t>
+      </w:r>
+      <w:proofErr w:type="spellEnd"/>
+      <w:r>
+        <w:rPr>
+          <w:rFonts w:cs="Times New Roman"/>
+        </w:rPr>
+        <w:t xml:space="preserve"> </w:t>
+      </w:r>
+      <w:proofErr w:type="spellStart"/>
+      <w:r>
+        <w:rPr>
+          <w:rFonts w:cs="Times New Roman"/>
+        </w:rPr>
+        <w:t>Tree</w:t>
+      </w:r>
+      <w:proofErr w:type="spellEnd"/>
+      <w:r>
+        <w:rPr>
+          <w:rFonts w:cs="Times New Roman"/>
+        </w:rPr>
+        <w:t xml:space="preserve">, </w:t>
+      </w:r>
+      <w:proofErr w:type="spellStart"/>
+      <w:r>
+        <w:rPr>
+          <w:rFonts w:cs="Times New Roman"/>
+        </w:rPr>
+        <w:t>Random</w:t>
+      </w:r>
+      <w:proofErr w:type="spellEnd"/>
+      <w:r>
+        <w:rPr>
+          <w:rFonts w:cs="Times New Roman"/>
+        </w:rPr>
+        <w:t xml:space="preserve"> Forest, </w:t>
+      </w:r>
+      <w:proofErr w:type="spellStart"/>
+      <w:r>
+        <w:rPr>
+          <w:rFonts w:cs="Times New Roman"/>
+        </w:rPr>
+        <w:t>Logistic</w:t>
+      </w:r>
+      <w:proofErr w:type="spellEnd"/>
+      <w:r>
+        <w:rPr>
+          <w:rFonts w:cs="Times New Roman"/>
+        </w:rPr>
+        <w:t xml:space="preserve"> </w:t>
+      </w:r>
+      <w:proofErr w:type="spellStart"/>
+      <w:r>
+        <w:rPr>
+          <w:rFonts w:cs="Times New Roman"/>
+        </w:rPr>
+        <w:t>Regression</w:t>
+      </w:r>
+      <w:proofErr w:type="spellEnd"/>
+      <w:r>
+        <w:rPr>
+          <w:rFonts w:cs="Times New Roman"/>
+        </w:rPr>
+        <w:t xml:space="preserve">, K </w:t>
+      </w:r>
+      <w:proofErr w:type="spellStart"/>
+      <w:r>
+        <w:rPr>
+          <w:rFonts w:cs="Times New Roman"/>
+        </w:rPr>
+        <w:t>nearest</w:t>
+      </w:r>
+      <w:proofErr w:type="spellEnd"/>
+      <w:r>
+        <w:rPr>
+          <w:rFonts w:cs="Times New Roman"/>
+        </w:rPr>
+        <w:t xml:space="preserve"> </w:t>
+      </w:r>
+      <w:proofErr w:type="spellStart"/>
+      <w:r>
+        <w:rPr>
+          <w:rFonts w:cs="Times New Roman"/>
+        </w:rPr>
+        <w:t>neighbor</w:t>
+      </w:r>
+      <w:proofErr w:type="spellEnd"/>
+      <w:r>
+        <w:rPr>
+          <w:rFonts w:cs="Times New Roman"/>
+        </w:rPr>
+        <w:t xml:space="preserve">, </w:t>
+      </w:r>
+      <w:proofErr w:type="spellStart"/>
+      <w:r>
+        <w:rPr>
+          <w:rFonts w:cs="Times New Roman"/>
+        </w:rPr>
+        <w:t>Support</w:t>
+      </w:r>
+      <w:proofErr w:type="spellEnd"/>
+      <w:r>
+        <w:rPr>
+          <w:rFonts w:cs="Times New Roman"/>
+        </w:rPr>
+        <w:t xml:space="preserve"> Vector </w:t>
+      </w:r>
+      <w:proofErr w:type="spellStart"/>
+      <w:r>
+        <w:rPr>
+          <w:rFonts w:cs="Times New Roman"/>
+        </w:rPr>
+        <w:t>Machine</w:t>
+      </w:r>
+      <w:proofErr w:type="spellEnd"/>
+      <w:r>
+        <w:rPr>
+          <w:rFonts w:cs="Times New Roman"/>
+        </w:rPr>
+        <w:t xml:space="preserve">. The </w:t>
+      </w:r>
+      <w:proofErr w:type="spellStart"/>
+      <w:r>
+        <w:rPr>
+          <w:rFonts w:cs="Times New Roman"/>
+        </w:rPr>
+        <w:t>database</w:t>
+      </w:r>
+      <w:proofErr w:type="spellEnd"/>
+      <w:r>
+        <w:rPr>
+          <w:rFonts w:cs="Times New Roman"/>
+        </w:rPr>
+        <w:t xml:space="preserve"> </w:t>
+      </w:r>
+      <w:proofErr w:type="spellStart"/>
+      <w:r>
+        <w:rPr>
+          <w:rFonts w:cs="Times New Roman"/>
+        </w:rPr>
+        <w:t>used</w:t>
+      </w:r>
+      <w:proofErr w:type="spellEnd"/>
+      <w:r>
+        <w:rPr>
+          <w:rFonts w:cs="Times New Roman"/>
+        </w:rPr>
+        <w:t xml:space="preserve"> for </w:t>
+      </w:r>
+      <w:proofErr w:type="spellStart"/>
+      <w:r>
+        <w:rPr>
+          <w:rFonts w:cs="Times New Roman"/>
+        </w:rPr>
+        <w:t>this</w:t>
+      </w:r>
+      <w:proofErr w:type="spellEnd"/>
+      <w:r>
+        <w:rPr>
+          <w:rFonts w:cs="Times New Roman"/>
+        </w:rPr>
+        <w:t xml:space="preserve"> </w:t>
+      </w:r>
+      <w:proofErr w:type="spellStart"/>
+      <w:r>
+        <w:rPr>
+          <w:rFonts w:cs="Times New Roman"/>
+        </w:rPr>
+        <w:t>work</w:t>
+      </w:r>
+      <w:proofErr w:type="spellEnd"/>
+      <w:r>
+        <w:rPr>
+          <w:rFonts w:cs="Times New Roman"/>
+        </w:rPr>
+        <w:t xml:space="preserve"> </w:t>
+      </w:r>
+      <w:proofErr w:type="spellStart"/>
+      <w:r>
+        <w:rPr>
+          <w:rFonts w:cs="Times New Roman"/>
+        </w:rPr>
+        <w:t>was</w:t>
+      </w:r>
+      <w:proofErr w:type="spellEnd"/>
+      <w:r>
+        <w:rPr>
+          <w:rFonts w:cs="Times New Roman"/>
+        </w:rPr>
+        <w:t xml:space="preserve"> </w:t>
+      </w:r>
+      <w:proofErr w:type="spellStart"/>
+      <w:r>
+        <w:rPr>
+          <w:rFonts w:cs="Times New Roman"/>
+        </w:rPr>
+        <w:t>related</w:t>
+      </w:r>
+      <w:proofErr w:type="spellEnd"/>
+      <w:r>
+        <w:rPr>
+          <w:rFonts w:cs="Times New Roman"/>
+        </w:rPr>
+        <w:t xml:space="preserve"> </w:t>
+      </w:r>
+      <w:proofErr w:type="spellStart"/>
+      <w:r>
+        <w:rPr>
+          <w:rFonts w:cs="Times New Roman"/>
+        </w:rPr>
+        <w:t>to</w:t>
+      </w:r>
+      <w:proofErr w:type="spellEnd"/>
+      <w:r>
+        <w:rPr>
+          <w:rFonts w:cs="Times New Roman"/>
+        </w:rPr>
+        <w:t xml:space="preserve"> </w:t>
+      </w:r>
+      <w:proofErr w:type="spellStart"/>
+      <w:r>
+        <w:rPr>
+          <w:rFonts w:cs="Times New Roman"/>
+        </w:rPr>
+        <w:t>air</w:t>
+      </w:r>
+      <w:proofErr w:type="spellEnd"/>
+      <w:r>
+        <w:rPr>
+          <w:rFonts w:cs="Times New Roman"/>
+        </w:rPr>
+        <w:t xml:space="preserve"> </w:t>
+      </w:r>
+      <w:proofErr w:type="spellStart"/>
+      <w:r>
+        <w:rPr>
+          <w:rFonts w:cs="Times New Roman"/>
+        </w:rPr>
+        <w:t>quality</w:t>
+      </w:r>
+      <w:proofErr w:type="spellEnd"/>
+      <w:r>
+        <w:rPr>
+          <w:rFonts w:cs="Times New Roman"/>
+        </w:rPr>
+        <w:t xml:space="preserve"> </w:t>
+      </w:r>
+      <w:proofErr w:type="spellStart"/>
+      <w:r>
+        <w:rPr>
+          <w:rFonts w:cs="Times New Roman"/>
+        </w:rPr>
+        <w:t>and</w:t>
+      </w:r>
+      <w:proofErr w:type="spellEnd"/>
+      <w:r>
+        <w:rPr>
+          <w:rFonts w:cs="Times New Roman"/>
+        </w:rPr>
+        <w:t xml:space="preserve"> </w:t>
+      </w:r>
+      <w:proofErr w:type="spellStart"/>
+      <w:r>
+        <w:rPr>
+          <w:rFonts w:cs="Times New Roman"/>
+        </w:rPr>
+        <w:t>the</w:t>
+      </w:r>
+      <w:proofErr w:type="spellEnd"/>
+      <w:r>
+        <w:rPr>
+          <w:rFonts w:cs="Times New Roman"/>
+        </w:rPr>
+        <w:t xml:space="preserve"> </w:t>
+      </w:r>
+      <w:proofErr w:type="spellStart"/>
+      <w:r>
+        <w:rPr>
+          <w:rFonts w:cs="Times New Roman"/>
+        </w:rPr>
+        <w:t>metrics</w:t>
+      </w:r>
+      <w:proofErr w:type="spellEnd"/>
+      <w:r>
+        <w:rPr>
+          <w:rFonts w:cs="Times New Roman"/>
+        </w:rPr>
+        <w:t xml:space="preserve"> for </w:t>
+      </w:r>
+      <w:proofErr w:type="spellStart"/>
+      <w:r>
+        <w:rPr>
+          <w:rFonts w:cs="Times New Roman"/>
+        </w:rPr>
+        <w:t>evaluation</w:t>
+      </w:r>
+      <w:proofErr w:type="spellEnd"/>
+      <w:r>
+        <w:rPr>
+          <w:rFonts w:cs="Times New Roman"/>
+        </w:rPr>
+        <w:t xml:space="preserve"> </w:t>
+      </w:r>
+      <w:proofErr w:type="spellStart"/>
+      <w:r>
+        <w:rPr>
+          <w:rFonts w:cs="Times New Roman"/>
+        </w:rPr>
+        <w:t>were</w:t>
+      </w:r>
+      <w:proofErr w:type="spellEnd"/>
+      <w:r>
+        <w:rPr>
+          <w:rFonts w:cs="Times New Roman"/>
+        </w:rPr>
+        <w:t xml:space="preserve"> </w:t>
+      </w:r>
+      <w:proofErr w:type="spellStart"/>
+      <w:r>
+        <w:rPr>
+          <w:rFonts w:cs="Times New Roman"/>
+        </w:rPr>
+        <w:t>the</w:t>
+      </w:r>
+      <w:proofErr w:type="spellEnd"/>
+      <w:r>
+        <w:rPr>
+          <w:rFonts w:cs="Times New Roman"/>
+        </w:rPr>
+        <w:t xml:space="preserve"> F1_Score, Recall, </w:t>
+      </w:r>
+      <w:proofErr w:type="spellStart"/>
+      <w:r>
+        <w:rPr>
+          <w:rFonts w:cs="Times New Roman"/>
+        </w:rPr>
+        <w:t>Precision</w:t>
+      </w:r>
+      <w:proofErr w:type="spellEnd"/>
+      <w:r>
+        <w:rPr>
+          <w:rFonts w:cs="Times New Roman"/>
+        </w:rPr>
+        <w:t xml:space="preserve"> </w:t>
+      </w:r>
+      <w:proofErr w:type="spellStart"/>
+      <w:r>
+        <w:rPr>
+          <w:rFonts w:cs="Times New Roman"/>
+        </w:rPr>
+        <w:t>and</w:t>
+      </w:r>
+      <w:proofErr w:type="spellEnd"/>
+      <w:r>
+        <w:rPr>
+          <w:rFonts w:cs="Times New Roman"/>
+        </w:rPr>
+        <w:t xml:space="preserve"> </w:t>
+      </w:r>
+      <w:proofErr w:type="spellStart"/>
+      <w:r>
+        <w:rPr>
+          <w:rFonts w:cs="Times New Roman"/>
+        </w:rPr>
+        <w:t>confusion</w:t>
+      </w:r>
+      <w:proofErr w:type="spellEnd"/>
+      <w:r>
+        <w:rPr>
+          <w:rFonts w:cs="Times New Roman"/>
+        </w:rPr>
+        <w:t xml:space="preserve"> </w:t>
+      </w:r>
+      <w:proofErr w:type="spellStart"/>
+      <w:r>
+        <w:rPr>
+          <w:rFonts w:cs="Times New Roman"/>
+        </w:rPr>
+        <w:t>matrix</w:t>
+      </w:r>
+      <w:proofErr w:type="spellEnd"/>
+      <w:r>
+        <w:rPr>
+          <w:rFonts w:cs="Times New Roman"/>
+        </w:rPr>
+        <w:t xml:space="preserve">. The training </w:t>
+      </w:r>
+      <w:proofErr w:type="spellStart"/>
+      <w:r>
+        <w:rPr>
+          <w:rFonts w:cs="Times New Roman"/>
+        </w:rPr>
+        <w:t>forms</w:t>
+      </w:r>
+      <w:proofErr w:type="spellEnd"/>
+      <w:r>
+        <w:rPr>
+          <w:rFonts w:cs="Times New Roman"/>
+        </w:rPr>
+        <w:t xml:space="preserve"> </w:t>
+      </w:r>
+      <w:proofErr w:type="spellStart"/>
+      <w:r>
+        <w:rPr>
+          <w:rFonts w:cs="Times New Roman"/>
+        </w:rPr>
+        <w:t>of</w:t>
+      </w:r>
+      <w:proofErr w:type="spellEnd"/>
+      <w:r>
+        <w:rPr>
+          <w:rFonts w:cs="Times New Roman"/>
+        </w:rPr>
+        <w:t xml:space="preserve"> </w:t>
+      </w:r>
+      <w:proofErr w:type="spellStart"/>
+      <w:r>
+        <w:rPr>
+          <w:rFonts w:cs="Times New Roman"/>
+        </w:rPr>
+        <w:t>the</w:t>
+      </w:r>
+      <w:proofErr w:type="spellEnd"/>
+      <w:r>
+        <w:rPr>
+          <w:rFonts w:cs="Times New Roman"/>
+        </w:rPr>
+        <w:t xml:space="preserve"> models </w:t>
+      </w:r>
+      <w:proofErr w:type="spellStart"/>
+      <w:r>
+        <w:rPr>
+          <w:rFonts w:cs="Times New Roman"/>
+        </w:rPr>
+        <w:t>were</w:t>
+      </w:r>
+      <w:proofErr w:type="spellEnd"/>
+      <w:r>
+        <w:rPr>
+          <w:rFonts w:cs="Times New Roman"/>
+        </w:rPr>
+        <w:t xml:space="preserve"> </w:t>
+      </w:r>
+      <w:proofErr w:type="spellStart"/>
+      <w:r>
+        <w:rPr>
+          <w:rFonts w:cs="Times New Roman"/>
+        </w:rPr>
+        <w:t>separated</w:t>
+      </w:r>
+      <w:proofErr w:type="spellEnd"/>
+      <w:r>
+        <w:rPr>
+          <w:rFonts w:cs="Times New Roman"/>
+        </w:rPr>
+        <w:t xml:space="preserve"> in some </w:t>
+      </w:r>
+      <w:proofErr w:type="spellStart"/>
+      <w:r>
+        <w:rPr>
+          <w:rFonts w:cs="Times New Roman"/>
+        </w:rPr>
+        <w:t>configurations</w:t>
+      </w:r>
+      <w:proofErr w:type="spellEnd"/>
+      <w:r>
+        <w:rPr>
+          <w:rFonts w:cs="Times New Roman"/>
+        </w:rPr>
+        <w:t xml:space="preserve"> </w:t>
+      </w:r>
+      <w:proofErr w:type="spellStart"/>
+      <w:r>
+        <w:rPr>
+          <w:rFonts w:cs="Times New Roman"/>
+        </w:rPr>
+        <w:t>and</w:t>
+      </w:r>
+      <w:proofErr w:type="spellEnd"/>
+      <w:r>
+        <w:rPr>
+          <w:rFonts w:cs="Times New Roman"/>
+        </w:rPr>
+        <w:t xml:space="preserve"> </w:t>
+      </w:r>
+      <w:proofErr w:type="spellStart"/>
+      <w:r>
+        <w:rPr>
+          <w:rFonts w:cs="Times New Roman"/>
+        </w:rPr>
+        <w:t>the</w:t>
+      </w:r>
+      <w:proofErr w:type="spellEnd"/>
+      <w:r>
+        <w:rPr>
+          <w:rFonts w:cs="Times New Roman"/>
+        </w:rPr>
+        <w:t xml:space="preserve"> model </w:t>
+      </w:r>
+      <w:proofErr w:type="spellStart"/>
+      <w:r>
+        <w:rPr>
+          <w:rFonts w:cs="Times New Roman"/>
+        </w:rPr>
+        <w:t>that</w:t>
+      </w:r>
+      <w:proofErr w:type="spellEnd"/>
+      <w:r>
+        <w:rPr>
+          <w:rFonts w:cs="Times New Roman"/>
+        </w:rPr>
+        <w:t xml:space="preserve"> </w:t>
+      </w:r>
+      <w:proofErr w:type="spellStart"/>
+      <w:r>
+        <w:rPr>
+          <w:rFonts w:cs="Times New Roman"/>
+        </w:rPr>
+        <w:t>presented</w:t>
+      </w:r>
+      <w:proofErr w:type="spellEnd"/>
+      <w:r>
+        <w:rPr>
+          <w:rFonts w:cs="Times New Roman"/>
+        </w:rPr>
+        <w:t xml:space="preserve"> </w:t>
+      </w:r>
+      <w:proofErr w:type="spellStart"/>
+      <w:r>
+        <w:rPr>
+          <w:rFonts w:cs="Times New Roman"/>
+        </w:rPr>
+        <w:t>the</w:t>
+      </w:r>
+      <w:proofErr w:type="spellEnd"/>
+      <w:r>
+        <w:rPr>
+          <w:rFonts w:cs="Times New Roman"/>
+        </w:rPr>
+        <w:t xml:space="preserve"> </w:t>
+      </w:r>
+      <w:proofErr w:type="spellStart"/>
+      <w:r>
+        <w:rPr>
+          <w:rFonts w:cs="Times New Roman"/>
+        </w:rPr>
+        <w:t>best</w:t>
+      </w:r>
+      <w:proofErr w:type="spellEnd"/>
+      <w:r>
+        <w:rPr>
+          <w:rFonts w:cs="Times New Roman"/>
+        </w:rPr>
+        <w:t xml:space="preserve"> performance </w:t>
+      </w:r>
+      <w:proofErr w:type="spellStart"/>
+      <w:r>
+        <w:rPr>
+          <w:rFonts w:cs="Times New Roman"/>
+        </w:rPr>
+        <w:t>among</w:t>
+      </w:r>
+      <w:proofErr w:type="spellEnd"/>
+      <w:r>
+        <w:rPr>
+          <w:rFonts w:cs="Times New Roman"/>
+        </w:rPr>
+        <w:t xml:space="preserve"> </w:t>
+      </w:r>
+      <w:proofErr w:type="spellStart"/>
+      <w:r>
+        <w:rPr>
+          <w:rFonts w:cs="Times New Roman"/>
+        </w:rPr>
+        <w:t>all</w:t>
+      </w:r>
+      <w:proofErr w:type="spellEnd"/>
+      <w:r>
+        <w:rPr>
+          <w:rFonts w:cs="Times New Roman"/>
+        </w:rPr>
+        <w:t xml:space="preserve"> </w:t>
+      </w:r>
+      <w:proofErr w:type="spellStart"/>
+      <w:r>
+        <w:rPr>
+          <w:rFonts w:cs="Times New Roman"/>
+        </w:rPr>
+        <w:t>tested</w:t>
+      </w:r>
+      <w:proofErr w:type="spellEnd"/>
+      <w:r>
+        <w:rPr>
+          <w:rFonts w:cs="Times New Roman"/>
+        </w:rPr>
+        <w:t xml:space="preserve"> </w:t>
+      </w:r>
+      <w:proofErr w:type="spellStart"/>
+      <w:r>
+        <w:rPr>
+          <w:rFonts w:cs="Times New Roman"/>
+        </w:rPr>
+        <w:t>was</w:t>
+      </w:r>
+      <w:proofErr w:type="spellEnd"/>
+      <w:r>
+        <w:rPr>
+          <w:rFonts w:cs="Times New Roman"/>
+        </w:rPr>
+        <w:t xml:space="preserve"> </w:t>
+      </w:r>
+      <w:proofErr w:type="spellStart"/>
+      <w:r>
+        <w:rPr>
+          <w:rFonts w:cs="Times New Roman"/>
+        </w:rPr>
+        <w:t>the</w:t>
+      </w:r>
+      <w:proofErr w:type="spellEnd"/>
+      <w:r>
+        <w:rPr>
+          <w:rFonts w:cs="Times New Roman"/>
+        </w:rPr>
+        <w:t xml:space="preserve"> </w:t>
+      </w:r>
+      <w:proofErr w:type="spellStart"/>
+      <w:r>
+        <w:rPr>
+          <w:rFonts w:cs="Times New Roman"/>
+        </w:rPr>
+        <w:t>Random</w:t>
+      </w:r>
+      <w:proofErr w:type="spellEnd"/>
+      <w:r>
+        <w:rPr>
+          <w:rFonts w:cs="Times New Roman"/>
+        </w:rPr>
+        <w:t xml:space="preserve"> </w:t>
+      </w:r>
+      <w:proofErr w:type="spellStart"/>
+      <w:r>
+        <w:rPr>
+          <w:rFonts w:cs="Times New Roman"/>
+        </w:rPr>
+        <w:t>Flowering</w:t>
+      </w:r>
+      <w:proofErr w:type="spellEnd"/>
+      <w:r>
+        <w:rPr>
+          <w:rFonts w:cs="Times New Roman"/>
+        </w:rPr>
+        <w:t xml:space="preserve"> </w:t>
+      </w:r>
+      <w:proofErr w:type="spellStart"/>
+      <w:r>
+        <w:rPr>
+          <w:rFonts w:cs="Times New Roman"/>
+        </w:rPr>
+        <w:t>algorithm</w:t>
+      </w:r>
+      <w:proofErr w:type="spellEnd"/>
+    </w:p>
+    <w:p>
+      <w:pPr>
         <w:spacing w:line="240" w:lineRule="auto"/>
         <w:ind w:hanging="2"/>
       </w:pPr>
+      <w:bookmarkStart w:id="40" w:name="_heading=h.3ep43zb" w:colFirst="0" w:colLast="0"/>
+      <w:bookmarkEnd w:id="40"/>
     </w:p>
     <w:p>
       <w:pPr>
         <w:spacing w:line="240" w:lineRule="auto"/>
         <w:ind w:hanging="2"/>
       </w:pPr>
-      <w:bookmarkStart w:id="40" w:name="_heading=h.3ep43zb" w:colFirst="0" w:colLast="0"/>
-      <w:bookmarkEnd w:id="40"/>
       <w:r>
         <w:t xml:space="preserve">Keywords: </w:t>
       </w:r>
@@ -34485,28 +36398,28 @@
 </file>
 
 <file path=customXml/item1.xml><?xml version="1.0" encoding="utf-8"?>
-<b:Sources xmlns:b="http://schemas.openxmlformats.org/officeDocument/2006/bibliography" xmlns="http://schemas.openxmlformats.org/officeDocument/2006/bibliography" SelectedStyle="\APASixthEditionOfficeOnline.xsl" StyleName="APA" Version="6"/>
-</file>
-
-<file path=customXml/item2.xml><?xml version="1.0" encoding="utf-8"?>
 <go:gDocsCustomXmlDataStorage xmlns:go="http://customooxmlschemas.google.com/" xmlns:r="http://schemas.openxmlformats.org/officeDocument/2006/relationships">
   <go:docsCustomData xmlns:go="http://customooxmlschemas.google.com/" roundtripDataSignature="AMtx7mibwa5LJ8SJZjjN6TB1rHOZA6t/Pg==">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</go:docsCustomData>
 </go:gDocsCustomXmlDataStorage>
 </file>
 
-<file path=customXml/itemProps1.xml><?xml version="1.0" encoding="utf-8"?>
-<ds:datastoreItem xmlns:ds="http://schemas.openxmlformats.org/officeDocument/2006/customXml" ds:itemID="{2B4F661C-C492-4995-AD7A-79B35F342EFB}">
-  <ds:schemaRefs>
-    <ds:schemaRef ds:uri="http://schemas.openxmlformats.org/officeDocument/2006/bibliography"/>
-  </ds:schemaRefs>
-</ds:datastoreItem>
+<file path=customXml/item2.xml><?xml version="1.0" encoding="utf-8"?>
+<b:Sources xmlns:b="http://schemas.openxmlformats.org/officeDocument/2006/bibliography" xmlns="http://schemas.openxmlformats.org/officeDocument/2006/bibliography" SelectedStyle="\APASixthEditionOfficeOnline.xsl" StyleName="APA" Version="6"/>
 </file>
 
-<file path=customXml/itemProps2.xml><?xml version="1.0" encoding="utf-8"?>
+<file path=customXml/itemProps1.xml><?xml version="1.0" encoding="utf-8"?>
 <ds:datastoreItem xmlns:ds="http://schemas.openxmlformats.org/officeDocument/2006/customXml" ds:itemID="{11111111-1234-1234-1234-123412341234}">
   <ds:schemaRefs>
     <ds:schemaRef ds:uri="http://customooxmlschemas.google.com/"/>
     <ds:schemaRef ds:uri="http://schemas.openxmlformats.org/officeDocument/2006/relationships"/>
   </ds:schemaRefs>
 </ds:datastoreItem>
+</file>
+
+<file path=customXml/itemProps2.xml><?xml version="1.0" encoding="utf-8"?>
+<ds:datastoreItem xmlns:ds="http://schemas.openxmlformats.org/officeDocument/2006/customXml" ds:itemID="{2B4F661C-C492-4995-AD7A-79B35F342EFB}">
+  <ds:schemaRefs>
+    <ds:schemaRef ds:uri="http://schemas.openxmlformats.org/officeDocument/2006/bibliography"/>
+  </ds:schemaRefs>
+</ds:datastoreItem>
 </file>
</xml_diff>

<commit_message>
Tudo Enviando pro Lemos
</commit_message>
<xml_diff>
--- a/Monografia_AlexandreSouza.docx
+++ b/Monografia_AlexandreSouza.docx
@@ -1460,49 +1460,7 @@
         <w:ind w:hanging="2"/>
       </w:pPr>
       <w:r>
-        <w:t xml:space="preserve">A utilização do ML pode ser encontrada em diversos lugares, como por exemplo na área de </w:t>
-      </w:r>
-      <w:r>
-        <w:t>logística</w:t>
-      </w:r>
-      <w:r>
-        <w:t xml:space="preserve"> de uma empresa, em sistema de f</w:t>
-      </w:r>
-      <w:r>
-        <w:t>r</w:t>
-      </w:r>
-      <w:r>
-        <w:t xml:space="preserve">aude em operadores de cartão de crédito ou até mesmo no </w:t>
-      </w:r>
-      <w:r>
-        <w:t>Netflix</w:t>
-      </w:r>
-      <w:r>
-        <w:t xml:space="preserve"> ao sugestão de </w:t>
-      </w:r>
-      <w:r>
-        <w:t>próximo</w:t>
-      </w:r>
-      <w:r>
-        <w:t xml:space="preserve"> filmes. A base de dados utilizada neste trabalho é </w:t>
-      </w:r>
-      <w:r>
-        <w:t>construída</w:t>
-      </w:r>
-      <w:r>
-        <w:t xml:space="preserve"> com dados de qualidade dos </w:t>
-      </w:r>
-      <w:r>
-        <w:t>distritos</w:t>
-      </w:r>
-      <w:r>
-        <w:t xml:space="preserve"> de Beijing, com dados do tipo de quantidade de poluente ,que podem ser respirados, em </w:t>
-      </w:r>
-      <w:r>
-        <w:t>diâmetros</w:t>
-      </w:r>
-      <w:r>
-        <w:t xml:space="preserve"> de PM</w:t>
+        <w:t>A utilização do ML pode ser encontrada em diversos lugares, como por exemplo na área de logística de uma empresa, em sistema de fraude em operadores de cartão de crédito ou até mesmo no Netflix ao sugestão de próximo filmes. A base de dados utilizada neste trabalho é construída com dados de qualidade dos distritos de Beijing, com dados do tipo de quantidade de poluente ,que podem ser respirados, em diâmetros de PM</w:t>
       </w:r>
       <w:r>
         <w:rPr>
@@ -6850,6 +6808,12 @@
               <w:jc w:val="center"/>
             </w:pPr>
           </w:p>
+          <w:p>
+            <w:pPr>
+              <w:spacing w:line="240" w:lineRule="auto"/>
+              <w:jc w:val="center"/>
+            </w:pPr>
+          </w:p>
         </w:tc>
         <w:tc>
           <w:tcPr>
@@ -7002,6 +6966,7 @@
               <w:jc w:val="center"/>
             </w:pPr>
             <w:r>
+              <w:lastRenderedPageBreak/>
               <w:t>Nome</w:t>
             </w:r>
           </w:p>
@@ -7115,7 +7080,6 @@
               <w:jc w:val="center"/>
             </w:pPr>
             <w:r>
-              <w:lastRenderedPageBreak/>
               <w:t xml:space="preserve">Forest </w:t>
             </w:r>
             <w:proofErr w:type="spellStart"/>
@@ -7726,7 +7690,11 @@
     </w:p>
     <w:p>
       <w:r>
-        <w:t xml:space="preserve">À medida que os valores faltantes são encontrados, temos possibilidades de tratamento dos mesmo. Verificando qual o tipo de coluna que estamos tratando, se é coluna com variáveis numérico ou categóricas. Existem algumas formas de fazer o tratamento, sendo por meio de substituição de valores, exclusão de valores indefinidos ou até mesmo exclusão de  toda a coluna do </w:t>
+        <w:t xml:space="preserve">À medida que os valores faltantes são encontrados, temos possibilidades de tratamento dos mesmo. Verificando qual o tipo de coluna que estamos tratando, se é coluna com variáveis numérico ou categóricas. Existem algumas formas de fazer o tratamento, sendo por meio de </w:t>
+      </w:r>
+      <w:r>
+        <w:lastRenderedPageBreak/>
+        <w:t xml:space="preserve">substituição de valores, exclusão de valores indefinidos ou até mesmo exclusão de  toda a coluna do </w:t>
       </w:r>
       <w:r>
         <w:rPr>
@@ -7751,7 +7719,6 @@
     </w:p>
     <w:p>
       <w:r>
-        <w:lastRenderedPageBreak/>
         <w:t>A primeira forma de tratamento, em caso de variáveis numéricas pode-se substituir os valores faltantes pela média</w:t>
       </w:r>
       <w:r>
@@ -8104,7 +8071,6 @@
         <w:t>Os modelos utilizados nesta monografia para o desenvolvimento, tendo como objetivo fazer a  comparação de desempenho são algoritmos que buscam classificar informações semelhantes. Para obter os resultados dos treinamento dos modelos, será utilizado as métricas para julgar quanto de porcentagem o modelo foi assertivo, em cada uma dos treinos.</w:t>
       </w:r>
     </w:p>
-    <w:p/>
     <w:p>
       <w:pPr>
         <w:pStyle w:val="Ttulo2"/>
@@ -8345,7 +8311,7 @@
         <w:t xml:space="preserve">Podemos observar um exemplo na figura </w:t>
       </w:r>
       <w:r>
-        <w:t>X04</w:t>
+        <w:t>01</w:t>
       </w:r>
     </w:p>
     <w:p>
@@ -9218,7 +9184,7 @@
         <w:t xml:space="preserve">Apresentando o modelo de </w:t>
       </w:r>
       <w:r>
-        <w:t>Floresta Aleatória na figura X04, como é feito a geração das N árvores e a votação da classe,</w:t>
+        <w:t>Floresta Aleatória na figura 04, como é feito a geração das N árvores e a votação da classe,</w:t>
       </w:r>
     </w:p>
     <w:p>
@@ -9392,7 +9358,13 @@
         <w:t>sigmoide</w:t>
       </w:r>
       <w:r>
-        <w:t xml:space="preserve">, ou seja, em formato de S. Como podemos observar o exemplo a seguir na figura X. Assim o treinamento e função de custo, pode ser expresso por uma função matemática chamada de log </w:t>
+        <w:t xml:space="preserve">, ou seja, em formato de S. Como podemos observar o exemplo a seguir na figura </w:t>
+      </w:r>
+      <w:r>
+        <w:t>05</w:t>
+      </w:r>
+      <w:r>
+        <w:t xml:space="preserve">. Assim o treinamento e função de custo, pode ser expresso por uma função matemática chamada de log </w:t>
       </w:r>
       <w:proofErr w:type="spellStart"/>
       <w:r>
@@ -9910,7 +9882,13 @@
         <w:t>n</w:t>
       </w:r>
       <w:r>
-        <w:t xml:space="preserve">a figura X02, </w:t>
+        <w:t>a figura 0</w:t>
+      </w:r>
+      <w:r>
+        <w:t>7</w:t>
+      </w:r>
+      <w:r>
+        <w:t xml:space="preserve">, </w:t>
       </w:r>
       <w:r>
         <w:t>faz-se a classificação por meio da separação</w:t>
@@ -10349,7 +10327,10 @@
         <w:t xml:space="preserve">Por consequência, após a mudanças dos parâmetros, </w:t>
       </w:r>
       <w:r>
-        <w:t>a complexidade do algoritmo aumente consideravelmente, junto ao seu tempo de execução. Podemos observar um exemplo de SVM não-linear na figura X03</w:t>
+        <w:t xml:space="preserve">a complexidade do algoritmo aumente consideravelmente, junto ao seu tempo de execução. Podemos observar um exemplo de SVM não-linear na figura </w:t>
+      </w:r>
+      <w:r>
+        <w:t>08</w:t>
       </w:r>
     </w:p>
     <w:p>
@@ -10892,7 +10873,7 @@
           <w:rFonts w:cs="Times New Roman"/>
           <w:color w:val="000000"/>
         </w:rPr>
-        <w:t>X01</w:t>
+        <w:t>09</w:t>
       </w:r>
       <w:r>
         <w:t xml:space="preserve">. </w:t>
@@ -11386,7 +11367,13 @@
         <w:rPr>
           <w:color w:val="000000" w:themeColor="text1"/>
         </w:rPr>
-        <w:t>na figura 03</w:t>
+        <w:t xml:space="preserve">na figura </w:t>
+      </w:r>
+      <w:r>
+        <w:rPr>
+          <w:color w:val="000000" w:themeColor="text1"/>
+        </w:rPr>
+        <w:t>11</w:t>
       </w:r>
       <w:r>
         <w:rPr>
@@ -13917,7 +13904,7 @@
               <w:bottom w:val="single" w:sz="4" w:space="0" w:color="8EA9DB"/>
               <w:right w:val="nil"/>
             </w:tcBorders>
-            <w:shd w:val="clear" w:color="4472C4" w:fill="4472C4"/>
+            <w:shd w:val="clear" w:color="auto" w:fill="1F497D" w:themeFill="text2"/>
             <w:vAlign w:val="center"/>
             <w:hideMark/>
           </w:tcPr>
@@ -13957,14 +13944,14 @@
         </w:tc>
         <w:tc>
           <w:tcPr>
-            <w:tcW w:w="871" w:type="dxa"/>
+            <w:tcW w:w="850" w:type="dxa"/>
             <w:tcBorders>
               <w:top w:val="single" w:sz="4" w:space="0" w:color="8EA9DB"/>
               <w:left w:val="nil"/>
               <w:bottom w:val="single" w:sz="4" w:space="0" w:color="8EA9DB"/>
               <w:right w:val="nil"/>
             </w:tcBorders>
-            <w:shd w:val="clear" w:color="4472C4" w:fill="4472C4"/>
+            <w:shd w:val="clear" w:color="auto" w:fill="1F497D" w:themeFill="text2"/>
             <w:vAlign w:val="center"/>
             <w:hideMark/>
           </w:tcPr>
@@ -14004,14 +13991,14 @@
         </w:tc>
         <w:tc>
           <w:tcPr>
-            <w:tcW w:w="1106" w:type="dxa"/>
+            <w:tcW w:w="1096" w:type="dxa"/>
             <w:tcBorders>
               <w:top w:val="single" w:sz="4" w:space="0" w:color="8EA9DB"/>
               <w:left w:val="nil"/>
               <w:bottom w:val="single" w:sz="4" w:space="0" w:color="8EA9DB"/>
               <w:right w:val="nil"/>
             </w:tcBorders>
-            <w:shd w:val="clear" w:color="4472C4" w:fill="4472C4"/>
+            <w:shd w:val="clear" w:color="auto" w:fill="1F497D" w:themeFill="text2"/>
             <w:vAlign w:val="center"/>
             <w:hideMark/>
           </w:tcPr>
@@ -14053,14 +14040,14 @@
         </w:tc>
         <w:tc>
           <w:tcPr>
-            <w:tcW w:w="915" w:type="dxa"/>
+            <w:tcW w:w="897" w:type="dxa"/>
             <w:tcBorders>
               <w:top w:val="single" w:sz="4" w:space="0" w:color="8EA9DB"/>
               <w:left w:val="nil"/>
               <w:bottom w:val="single" w:sz="4" w:space="0" w:color="8EA9DB"/>
               <w:right w:val="nil"/>
             </w:tcBorders>
-            <w:shd w:val="clear" w:color="4472C4" w:fill="4472C4"/>
+            <w:shd w:val="clear" w:color="auto" w:fill="1F497D" w:themeFill="text2"/>
             <w:vAlign w:val="center"/>
             <w:hideMark/>
           </w:tcPr>
@@ -14100,14 +14087,14 @@
         </w:tc>
         <w:tc>
           <w:tcPr>
-            <w:tcW w:w="900" w:type="dxa"/>
+            <w:tcW w:w="966" w:type="dxa"/>
             <w:tcBorders>
               <w:top w:val="single" w:sz="4" w:space="0" w:color="8EA9DB"/>
               <w:left w:val="nil"/>
               <w:bottom w:val="single" w:sz="4" w:space="0" w:color="8EA9DB"/>
               <w:right w:val="nil"/>
             </w:tcBorders>
-            <w:shd w:val="clear" w:color="4472C4" w:fill="4472C4"/>
+            <w:shd w:val="clear" w:color="auto" w:fill="1F497D" w:themeFill="text2"/>
             <w:vAlign w:val="center"/>
             <w:hideMark/>
           </w:tcPr>
@@ -14160,14 +14147,14 @@
         </w:tc>
         <w:tc>
           <w:tcPr>
-            <w:tcW w:w="1177" w:type="dxa"/>
+            <w:tcW w:w="1160" w:type="dxa"/>
             <w:tcBorders>
               <w:top w:val="single" w:sz="4" w:space="0" w:color="8EA9DB"/>
               <w:left w:val="nil"/>
               <w:bottom w:val="single" w:sz="4" w:space="0" w:color="8EA9DB"/>
               <w:right w:val="nil"/>
             </w:tcBorders>
-            <w:shd w:val="clear" w:color="4472C4" w:fill="4472C4"/>
+            <w:shd w:val="clear" w:color="auto" w:fill="1F497D" w:themeFill="text2"/>
             <w:vAlign w:val="center"/>
             <w:hideMark/>
           </w:tcPr>
@@ -14216,7 +14203,7 @@
               <w:bottom w:val="single" w:sz="4" w:space="0" w:color="8EA9DB"/>
               <w:right w:val="single" w:sz="4" w:space="0" w:color="8EA9DB"/>
             </w:tcBorders>
-            <w:shd w:val="clear" w:color="4472C4" w:fill="4472C4"/>
+            <w:shd w:val="clear" w:color="auto" w:fill="1F497D" w:themeFill="text2"/>
             <w:vAlign w:val="center"/>
             <w:hideMark/>
           </w:tcPr>
@@ -14314,7 +14301,7 @@
         </w:tc>
         <w:tc>
           <w:tcPr>
-            <w:tcW w:w="871" w:type="dxa"/>
+            <w:tcW w:w="850" w:type="dxa"/>
             <w:tcBorders>
               <w:top w:val="single" w:sz="4" w:space="0" w:color="8EA9DB"/>
               <w:left w:val="nil"/>
@@ -14357,7 +14344,7 @@
         </w:tc>
         <w:tc>
           <w:tcPr>
-            <w:tcW w:w="1106" w:type="dxa"/>
+            <w:tcW w:w="1096" w:type="dxa"/>
             <w:tcBorders>
               <w:top w:val="single" w:sz="4" w:space="0" w:color="8EA9DB"/>
               <w:left w:val="nil"/>
@@ -14400,7 +14387,7 @@
         </w:tc>
         <w:tc>
           <w:tcPr>
-            <w:tcW w:w="915" w:type="dxa"/>
+            <w:tcW w:w="897" w:type="dxa"/>
             <w:tcBorders>
               <w:top w:val="single" w:sz="4" w:space="0" w:color="8EA9DB"/>
               <w:left w:val="nil"/>
@@ -14443,7 +14430,7 @@
         </w:tc>
         <w:tc>
           <w:tcPr>
-            <w:tcW w:w="900" w:type="dxa"/>
+            <w:tcW w:w="966" w:type="dxa"/>
             <w:tcBorders>
               <w:top w:val="single" w:sz="4" w:space="0" w:color="8EA9DB"/>
               <w:left w:val="nil"/>
@@ -14486,7 +14473,7 @@
         </w:tc>
         <w:tc>
           <w:tcPr>
-            <w:tcW w:w="1177" w:type="dxa"/>
+            <w:tcW w:w="1160" w:type="dxa"/>
             <w:tcBorders>
               <w:top w:val="single" w:sz="4" w:space="0" w:color="8EA9DB"/>
               <w:left w:val="nil"/>
@@ -14642,7 +14629,7 @@
         </w:tc>
         <w:tc>
           <w:tcPr>
-            <w:tcW w:w="871" w:type="dxa"/>
+            <w:tcW w:w="850" w:type="dxa"/>
             <w:tcBorders>
               <w:top w:val="single" w:sz="4" w:space="0" w:color="8EA9DB"/>
               <w:left w:val="nil"/>
@@ -14685,7 +14672,7 @@
         </w:tc>
         <w:tc>
           <w:tcPr>
-            <w:tcW w:w="1106" w:type="dxa"/>
+            <w:tcW w:w="1096" w:type="dxa"/>
             <w:tcBorders>
               <w:top w:val="single" w:sz="4" w:space="0" w:color="8EA9DB"/>
               <w:left w:val="nil"/>
@@ -14728,7 +14715,7 @@
         </w:tc>
         <w:tc>
           <w:tcPr>
-            <w:tcW w:w="915" w:type="dxa"/>
+            <w:tcW w:w="897" w:type="dxa"/>
             <w:tcBorders>
               <w:top w:val="single" w:sz="4" w:space="0" w:color="8EA9DB"/>
               <w:left w:val="nil"/>
@@ -14771,7 +14758,7 @@
         </w:tc>
         <w:tc>
           <w:tcPr>
-            <w:tcW w:w="900" w:type="dxa"/>
+            <w:tcW w:w="966" w:type="dxa"/>
             <w:tcBorders>
               <w:top w:val="single" w:sz="4" w:space="0" w:color="8EA9DB"/>
               <w:left w:val="nil"/>
@@ -14814,7 +14801,7 @@
         </w:tc>
         <w:tc>
           <w:tcPr>
-            <w:tcW w:w="1177" w:type="dxa"/>
+            <w:tcW w:w="1160" w:type="dxa"/>
             <w:tcBorders>
               <w:top w:val="single" w:sz="4" w:space="0" w:color="8EA9DB"/>
               <w:left w:val="nil"/>
@@ -14970,7 +14957,7 @@
         </w:tc>
         <w:tc>
           <w:tcPr>
-            <w:tcW w:w="871" w:type="dxa"/>
+            <w:tcW w:w="850" w:type="dxa"/>
             <w:tcBorders>
               <w:top w:val="single" w:sz="4" w:space="0" w:color="8EA9DB"/>
               <w:left w:val="nil"/>
@@ -15013,7 +15000,7 @@
         </w:tc>
         <w:tc>
           <w:tcPr>
-            <w:tcW w:w="1106" w:type="dxa"/>
+            <w:tcW w:w="1096" w:type="dxa"/>
             <w:tcBorders>
               <w:top w:val="single" w:sz="4" w:space="0" w:color="8EA9DB"/>
               <w:left w:val="nil"/>
@@ -15056,7 +15043,7 @@
         </w:tc>
         <w:tc>
           <w:tcPr>
-            <w:tcW w:w="915" w:type="dxa"/>
+            <w:tcW w:w="897" w:type="dxa"/>
             <w:tcBorders>
               <w:top w:val="single" w:sz="4" w:space="0" w:color="8EA9DB"/>
               <w:left w:val="nil"/>
@@ -15099,7 +15086,7 @@
         </w:tc>
         <w:tc>
           <w:tcPr>
-            <w:tcW w:w="900" w:type="dxa"/>
+            <w:tcW w:w="966" w:type="dxa"/>
             <w:tcBorders>
               <w:top w:val="single" w:sz="4" w:space="0" w:color="8EA9DB"/>
               <w:left w:val="nil"/>
@@ -15142,7 +15129,7 @@
         </w:tc>
         <w:tc>
           <w:tcPr>
-            <w:tcW w:w="1177" w:type="dxa"/>
+            <w:tcW w:w="1160" w:type="dxa"/>
             <w:tcBorders>
               <w:top w:val="single" w:sz="4" w:space="0" w:color="8EA9DB"/>
               <w:left w:val="nil"/>
@@ -15274,7 +15261,7 @@
         </w:tc>
         <w:tc>
           <w:tcPr>
-            <w:tcW w:w="871" w:type="dxa"/>
+            <w:tcW w:w="850" w:type="dxa"/>
             <w:tcBorders>
               <w:top w:val="single" w:sz="4" w:space="0" w:color="8EA9DB"/>
               <w:left w:val="nil"/>
@@ -15317,7 +15304,7 @@
         </w:tc>
         <w:tc>
           <w:tcPr>
-            <w:tcW w:w="1106" w:type="dxa"/>
+            <w:tcW w:w="1096" w:type="dxa"/>
             <w:tcBorders>
               <w:top w:val="single" w:sz="4" w:space="0" w:color="8EA9DB"/>
               <w:left w:val="nil"/>
@@ -15360,7 +15347,7 @@
         </w:tc>
         <w:tc>
           <w:tcPr>
-            <w:tcW w:w="915" w:type="dxa"/>
+            <w:tcW w:w="897" w:type="dxa"/>
             <w:tcBorders>
               <w:top w:val="single" w:sz="4" w:space="0" w:color="8EA9DB"/>
               <w:left w:val="nil"/>
@@ -15403,7 +15390,7 @@
         </w:tc>
         <w:tc>
           <w:tcPr>
-            <w:tcW w:w="900" w:type="dxa"/>
+            <w:tcW w:w="966" w:type="dxa"/>
             <w:tcBorders>
               <w:top w:val="single" w:sz="4" w:space="0" w:color="8EA9DB"/>
               <w:left w:val="nil"/>
@@ -15446,7 +15433,7 @@
         </w:tc>
         <w:tc>
           <w:tcPr>
-            <w:tcW w:w="1177" w:type="dxa"/>
+            <w:tcW w:w="1160" w:type="dxa"/>
             <w:tcBorders>
               <w:top w:val="single" w:sz="4" w:space="0" w:color="8EA9DB"/>
               <w:left w:val="nil"/>
@@ -15578,7 +15565,7 @@
         </w:tc>
         <w:tc>
           <w:tcPr>
-            <w:tcW w:w="871" w:type="dxa"/>
+            <w:tcW w:w="850" w:type="dxa"/>
             <w:tcBorders>
               <w:top w:val="single" w:sz="4" w:space="0" w:color="8EA9DB"/>
               <w:left w:val="nil"/>
@@ -15621,7 +15608,7 @@
         </w:tc>
         <w:tc>
           <w:tcPr>
-            <w:tcW w:w="1106" w:type="dxa"/>
+            <w:tcW w:w="1096" w:type="dxa"/>
             <w:tcBorders>
               <w:top w:val="single" w:sz="4" w:space="0" w:color="8EA9DB"/>
               <w:left w:val="nil"/>
@@ -15664,7 +15651,7 @@
         </w:tc>
         <w:tc>
           <w:tcPr>
-            <w:tcW w:w="915" w:type="dxa"/>
+            <w:tcW w:w="897" w:type="dxa"/>
             <w:tcBorders>
               <w:top w:val="single" w:sz="4" w:space="0" w:color="8EA9DB"/>
               <w:left w:val="nil"/>
@@ -15707,7 +15694,7 @@
         </w:tc>
         <w:tc>
           <w:tcPr>
-            <w:tcW w:w="900" w:type="dxa"/>
+            <w:tcW w:w="966" w:type="dxa"/>
             <w:tcBorders>
               <w:top w:val="single" w:sz="4" w:space="0" w:color="8EA9DB"/>
               <w:left w:val="nil"/>
@@ -15750,7 +15737,7 @@
         </w:tc>
         <w:tc>
           <w:tcPr>
-            <w:tcW w:w="1177" w:type="dxa"/>
+            <w:tcW w:w="1160" w:type="dxa"/>
             <w:tcBorders>
               <w:top w:val="single" w:sz="4" w:space="0" w:color="8EA9DB"/>
               <w:left w:val="nil"/>
@@ -15897,7 +15884,7 @@
         </w:tc>
         <w:tc>
           <w:tcPr>
-            <w:tcW w:w="871" w:type="dxa"/>
+            <w:tcW w:w="850" w:type="dxa"/>
             <w:tcBorders>
               <w:top w:val="single" w:sz="4" w:space="0" w:color="8EA9DB"/>
               <w:left w:val="nil"/>
@@ -15940,7 +15927,7 @@
         </w:tc>
         <w:tc>
           <w:tcPr>
-            <w:tcW w:w="1106" w:type="dxa"/>
+            <w:tcW w:w="1096" w:type="dxa"/>
             <w:tcBorders>
               <w:top w:val="single" w:sz="4" w:space="0" w:color="8EA9DB"/>
               <w:left w:val="nil"/>
@@ -15983,7 +15970,7 @@
         </w:tc>
         <w:tc>
           <w:tcPr>
-            <w:tcW w:w="915" w:type="dxa"/>
+            <w:tcW w:w="897" w:type="dxa"/>
             <w:tcBorders>
               <w:top w:val="single" w:sz="4" w:space="0" w:color="8EA9DB"/>
               <w:left w:val="nil"/>
@@ -16026,7 +16013,7 @@
         </w:tc>
         <w:tc>
           <w:tcPr>
-            <w:tcW w:w="900" w:type="dxa"/>
+            <w:tcW w:w="966" w:type="dxa"/>
             <w:tcBorders>
               <w:top w:val="single" w:sz="4" w:space="0" w:color="8EA9DB"/>
               <w:left w:val="nil"/>
@@ -16069,7 +16056,7 @@
         </w:tc>
         <w:tc>
           <w:tcPr>
-            <w:tcW w:w="1177" w:type="dxa"/>
+            <w:tcW w:w="1160" w:type="dxa"/>
             <w:tcBorders>
               <w:top w:val="single" w:sz="4" w:space="0" w:color="8EA9DB"/>
               <w:left w:val="nil"/>
@@ -16201,7 +16188,7 @@
         </w:tc>
         <w:tc>
           <w:tcPr>
-            <w:tcW w:w="871" w:type="dxa"/>
+            <w:tcW w:w="850" w:type="dxa"/>
             <w:tcBorders>
               <w:top w:val="single" w:sz="4" w:space="0" w:color="8EA9DB"/>
               <w:left w:val="nil"/>
@@ -16244,7 +16231,7 @@
         </w:tc>
         <w:tc>
           <w:tcPr>
-            <w:tcW w:w="1106" w:type="dxa"/>
+            <w:tcW w:w="1096" w:type="dxa"/>
             <w:tcBorders>
               <w:top w:val="single" w:sz="4" w:space="0" w:color="8EA9DB"/>
               <w:left w:val="nil"/>
@@ -16287,7 +16274,7 @@
         </w:tc>
         <w:tc>
           <w:tcPr>
-            <w:tcW w:w="915" w:type="dxa"/>
+            <w:tcW w:w="897" w:type="dxa"/>
             <w:tcBorders>
               <w:top w:val="single" w:sz="4" w:space="0" w:color="8EA9DB"/>
               <w:left w:val="nil"/>
@@ -16330,7 +16317,7 @@
         </w:tc>
         <w:tc>
           <w:tcPr>
-            <w:tcW w:w="900" w:type="dxa"/>
+            <w:tcW w:w="966" w:type="dxa"/>
             <w:tcBorders>
               <w:top w:val="single" w:sz="4" w:space="0" w:color="8EA9DB"/>
               <w:left w:val="nil"/>
@@ -16373,7 +16360,7 @@
         </w:tc>
         <w:tc>
           <w:tcPr>
-            <w:tcW w:w="1177" w:type="dxa"/>
+            <w:tcW w:w="1160" w:type="dxa"/>
             <w:tcBorders>
               <w:top w:val="single" w:sz="4" w:space="0" w:color="8EA9DB"/>
               <w:left w:val="nil"/>
@@ -16517,7 +16504,7 @@
         </w:tc>
         <w:tc>
           <w:tcPr>
-            <w:tcW w:w="871" w:type="dxa"/>
+            <w:tcW w:w="850" w:type="dxa"/>
             <w:tcBorders>
               <w:top w:val="single" w:sz="4" w:space="0" w:color="8EA9DB"/>
               <w:left w:val="nil"/>
@@ -16560,7 +16547,7 @@
         </w:tc>
         <w:tc>
           <w:tcPr>
-            <w:tcW w:w="1106" w:type="dxa"/>
+            <w:tcW w:w="1096" w:type="dxa"/>
             <w:tcBorders>
               <w:top w:val="single" w:sz="4" w:space="0" w:color="8EA9DB"/>
               <w:left w:val="nil"/>
@@ -16603,7 +16590,7 @@
         </w:tc>
         <w:tc>
           <w:tcPr>
-            <w:tcW w:w="915" w:type="dxa"/>
+            <w:tcW w:w="897" w:type="dxa"/>
             <w:tcBorders>
               <w:top w:val="single" w:sz="4" w:space="0" w:color="8EA9DB"/>
               <w:left w:val="nil"/>
@@ -16646,7 +16633,7 @@
         </w:tc>
         <w:tc>
           <w:tcPr>
-            <w:tcW w:w="900" w:type="dxa"/>
+            <w:tcW w:w="966" w:type="dxa"/>
             <w:tcBorders>
               <w:top w:val="single" w:sz="4" w:space="0" w:color="8EA9DB"/>
               <w:left w:val="nil"/>
@@ -16689,7 +16676,7 @@
         </w:tc>
         <w:tc>
           <w:tcPr>
-            <w:tcW w:w="1177" w:type="dxa"/>
+            <w:tcW w:w="1160" w:type="dxa"/>
             <w:tcBorders>
               <w:top w:val="single" w:sz="4" w:space="0" w:color="8EA9DB"/>
               <w:left w:val="nil"/>
@@ -16845,7 +16832,7 @@
         </w:tc>
         <w:tc>
           <w:tcPr>
-            <w:tcW w:w="871" w:type="dxa"/>
+            <w:tcW w:w="850" w:type="dxa"/>
             <w:tcBorders>
               <w:top w:val="single" w:sz="4" w:space="0" w:color="8EA9DB"/>
               <w:left w:val="nil"/>
@@ -16888,7 +16875,7 @@
         </w:tc>
         <w:tc>
           <w:tcPr>
-            <w:tcW w:w="1106" w:type="dxa"/>
+            <w:tcW w:w="1096" w:type="dxa"/>
             <w:tcBorders>
               <w:top w:val="single" w:sz="4" w:space="0" w:color="8EA9DB"/>
               <w:left w:val="nil"/>
@@ -16931,7 +16918,7 @@
         </w:tc>
         <w:tc>
           <w:tcPr>
-            <w:tcW w:w="915" w:type="dxa"/>
+            <w:tcW w:w="897" w:type="dxa"/>
             <w:tcBorders>
               <w:top w:val="single" w:sz="4" w:space="0" w:color="8EA9DB"/>
               <w:left w:val="nil"/>
@@ -16974,7 +16961,7 @@
         </w:tc>
         <w:tc>
           <w:tcPr>
-            <w:tcW w:w="900" w:type="dxa"/>
+            <w:tcW w:w="966" w:type="dxa"/>
             <w:tcBorders>
               <w:top w:val="single" w:sz="4" w:space="0" w:color="8EA9DB"/>
               <w:left w:val="nil"/>
@@ -17017,7 +17004,7 @@
         </w:tc>
         <w:tc>
           <w:tcPr>
-            <w:tcW w:w="1177" w:type="dxa"/>
+            <w:tcW w:w="1160" w:type="dxa"/>
             <w:tcBorders>
               <w:top w:val="single" w:sz="4" w:space="0" w:color="8EA9DB"/>
               <w:left w:val="nil"/>
@@ -17173,7 +17160,7 @@
         </w:tc>
         <w:tc>
           <w:tcPr>
-            <w:tcW w:w="871" w:type="dxa"/>
+            <w:tcW w:w="850" w:type="dxa"/>
             <w:tcBorders>
               <w:top w:val="single" w:sz="4" w:space="0" w:color="8EA9DB"/>
               <w:left w:val="nil"/>
@@ -17216,7 +17203,7 @@
         </w:tc>
         <w:tc>
           <w:tcPr>
-            <w:tcW w:w="1106" w:type="dxa"/>
+            <w:tcW w:w="1096" w:type="dxa"/>
             <w:tcBorders>
               <w:top w:val="single" w:sz="4" w:space="0" w:color="8EA9DB"/>
               <w:left w:val="nil"/>
@@ -17259,7 +17246,7 @@
         </w:tc>
         <w:tc>
           <w:tcPr>
-            <w:tcW w:w="915" w:type="dxa"/>
+            <w:tcW w:w="897" w:type="dxa"/>
             <w:tcBorders>
               <w:top w:val="single" w:sz="4" w:space="0" w:color="8EA9DB"/>
               <w:left w:val="nil"/>
@@ -17302,7 +17289,7 @@
         </w:tc>
         <w:tc>
           <w:tcPr>
-            <w:tcW w:w="900" w:type="dxa"/>
+            <w:tcW w:w="966" w:type="dxa"/>
             <w:tcBorders>
               <w:top w:val="single" w:sz="4" w:space="0" w:color="8EA9DB"/>
               <w:left w:val="nil"/>
@@ -17345,7 +17332,7 @@
         </w:tc>
         <w:tc>
           <w:tcPr>
-            <w:tcW w:w="1177" w:type="dxa"/>
+            <w:tcW w:w="1160" w:type="dxa"/>
             <w:tcBorders>
               <w:top w:val="single" w:sz="4" w:space="0" w:color="8EA9DB"/>
               <w:left w:val="nil"/>
@@ -17477,7 +17464,7 @@
         </w:tc>
         <w:tc>
           <w:tcPr>
-            <w:tcW w:w="871" w:type="dxa"/>
+            <w:tcW w:w="850" w:type="dxa"/>
             <w:tcBorders>
               <w:top w:val="single" w:sz="4" w:space="0" w:color="8EA9DB"/>
               <w:left w:val="nil"/>
@@ -17520,7 +17507,7 @@
         </w:tc>
         <w:tc>
           <w:tcPr>
-            <w:tcW w:w="1106" w:type="dxa"/>
+            <w:tcW w:w="1096" w:type="dxa"/>
             <w:tcBorders>
               <w:top w:val="single" w:sz="4" w:space="0" w:color="8EA9DB"/>
               <w:left w:val="nil"/>
@@ -17563,7 +17550,7 @@
         </w:tc>
         <w:tc>
           <w:tcPr>
-            <w:tcW w:w="915" w:type="dxa"/>
+            <w:tcW w:w="897" w:type="dxa"/>
             <w:tcBorders>
               <w:top w:val="single" w:sz="4" w:space="0" w:color="8EA9DB"/>
               <w:left w:val="nil"/>
@@ -17606,7 +17593,7 @@
         </w:tc>
         <w:tc>
           <w:tcPr>
-            <w:tcW w:w="900" w:type="dxa"/>
+            <w:tcW w:w="966" w:type="dxa"/>
             <w:tcBorders>
               <w:top w:val="single" w:sz="4" w:space="0" w:color="8EA9DB"/>
               <w:left w:val="nil"/>
@@ -17649,7 +17636,7 @@
         </w:tc>
         <w:tc>
           <w:tcPr>
-            <w:tcW w:w="1177" w:type="dxa"/>
+            <w:tcW w:w="1160" w:type="dxa"/>
             <w:tcBorders>
               <w:top w:val="single" w:sz="4" w:space="0" w:color="8EA9DB"/>
               <w:left w:val="nil"/>
@@ -17781,7 +17768,7 @@
         </w:tc>
         <w:tc>
           <w:tcPr>
-            <w:tcW w:w="871" w:type="dxa"/>
+            <w:tcW w:w="850" w:type="dxa"/>
             <w:tcBorders>
               <w:top w:val="single" w:sz="4" w:space="0" w:color="8EA9DB"/>
               <w:left w:val="nil"/>
@@ -17824,7 +17811,7 @@
         </w:tc>
         <w:tc>
           <w:tcPr>
-            <w:tcW w:w="1106" w:type="dxa"/>
+            <w:tcW w:w="1096" w:type="dxa"/>
             <w:tcBorders>
               <w:top w:val="single" w:sz="4" w:space="0" w:color="8EA9DB"/>
               <w:left w:val="nil"/>
@@ -17867,7 +17854,7 @@
         </w:tc>
         <w:tc>
           <w:tcPr>
-            <w:tcW w:w="915" w:type="dxa"/>
+            <w:tcW w:w="897" w:type="dxa"/>
             <w:tcBorders>
               <w:top w:val="single" w:sz="4" w:space="0" w:color="8EA9DB"/>
               <w:left w:val="nil"/>
@@ -17910,7 +17897,7 @@
         </w:tc>
         <w:tc>
           <w:tcPr>
-            <w:tcW w:w="900" w:type="dxa"/>
+            <w:tcW w:w="966" w:type="dxa"/>
             <w:tcBorders>
               <w:top w:val="single" w:sz="4" w:space="0" w:color="8EA9DB"/>
               <w:left w:val="nil"/>
@@ -17953,7 +17940,7 @@
         </w:tc>
         <w:tc>
           <w:tcPr>
-            <w:tcW w:w="1177" w:type="dxa"/>
+            <w:tcW w:w="1160" w:type="dxa"/>
             <w:tcBorders>
               <w:top w:val="single" w:sz="4" w:space="0" w:color="8EA9DB"/>
               <w:left w:val="nil"/>
@@ -18100,7 +18087,7 @@
         </w:tc>
         <w:tc>
           <w:tcPr>
-            <w:tcW w:w="871" w:type="dxa"/>
+            <w:tcW w:w="850" w:type="dxa"/>
             <w:tcBorders>
               <w:top w:val="single" w:sz="4" w:space="0" w:color="8EA9DB"/>
               <w:left w:val="nil"/>
@@ -18143,7 +18130,7 @@
         </w:tc>
         <w:tc>
           <w:tcPr>
-            <w:tcW w:w="1106" w:type="dxa"/>
+            <w:tcW w:w="1096" w:type="dxa"/>
             <w:tcBorders>
               <w:top w:val="single" w:sz="4" w:space="0" w:color="8EA9DB"/>
               <w:left w:val="nil"/>
@@ -18186,7 +18173,7 @@
         </w:tc>
         <w:tc>
           <w:tcPr>
-            <w:tcW w:w="915" w:type="dxa"/>
+            <w:tcW w:w="897" w:type="dxa"/>
             <w:tcBorders>
               <w:top w:val="single" w:sz="4" w:space="0" w:color="8EA9DB"/>
               <w:left w:val="nil"/>
@@ -18229,7 +18216,7 @@
         </w:tc>
         <w:tc>
           <w:tcPr>
-            <w:tcW w:w="900" w:type="dxa"/>
+            <w:tcW w:w="966" w:type="dxa"/>
             <w:tcBorders>
               <w:top w:val="single" w:sz="4" w:space="0" w:color="8EA9DB"/>
               <w:left w:val="nil"/>
@@ -18272,7 +18259,7 @@
         </w:tc>
         <w:tc>
           <w:tcPr>
-            <w:tcW w:w="1177" w:type="dxa"/>
+            <w:tcW w:w="1160" w:type="dxa"/>
             <w:tcBorders>
               <w:top w:val="single" w:sz="4" w:space="0" w:color="8EA9DB"/>
               <w:left w:val="nil"/>
@@ -18404,7 +18391,7 @@
         </w:tc>
         <w:tc>
           <w:tcPr>
-            <w:tcW w:w="871" w:type="dxa"/>
+            <w:tcW w:w="850" w:type="dxa"/>
             <w:tcBorders>
               <w:top w:val="single" w:sz="4" w:space="0" w:color="8EA9DB"/>
               <w:left w:val="nil"/>
@@ -18447,7 +18434,7 @@
         </w:tc>
         <w:tc>
           <w:tcPr>
-            <w:tcW w:w="1106" w:type="dxa"/>
+            <w:tcW w:w="1096" w:type="dxa"/>
             <w:tcBorders>
               <w:top w:val="single" w:sz="4" w:space="0" w:color="8EA9DB"/>
               <w:left w:val="nil"/>
@@ -18490,7 +18477,7 @@
         </w:tc>
         <w:tc>
           <w:tcPr>
-            <w:tcW w:w="915" w:type="dxa"/>
+            <w:tcW w:w="897" w:type="dxa"/>
             <w:tcBorders>
               <w:top w:val="single" w:sz="4" w:space="0" w:color="8EA9DB"/>
               <w:left w:val="nil"/>
@@ -18533,7 +18520,7 @@
         </w:tc>
         <w:tc>
           <w:tcPr>
-            <w:tcW w:w="900" w:type="dxa"/>
+            <w:tcW w:w="966" w:type="dxa"/>
             <w:tcBorders>
               <w:top w:val="single" w:sz="4" w:space="0" w:color="8EA9DB"/>
               <w:left w:val="nil"/>
@@ -18576,7 +18563,7 @@
         </w:tc>
         <w:tc>
           <w:tcPr>
-            <w:tcW w:w="1177" w:type="dxa"/>
+            <w:tcW w:w="1160" w:type="dxa"/>
             <w:tcBorders>
               <w:top w:val="single" w:sz="4" w:space="0" w:color="8EA9DB"/>
               <w:left w:val="nil"/>
@@ -18720,7 +18707,7 @@
         </w:tc>
         <w:tc>
           <w:tcPr>
-            <w:tcW w:w="871" w:type="dxa"/>
+            <w:tcW w:w="850" w:type="dxa"/>
             <w:tcBorders>
               <w:top w:val="single" w:sz="4" w:space="0" w:color="8EA9DB"/>
               <w:left w:val="nil"/>
@@ -18763,7 +18750,7 @@
         </w:tc>
         <w:tc>
           <w:tcPr>
-            <w:tcW w:w="1106" w:type="dxa"/>
+            <w:tcW w:w="1096" w:type="dxa"/>
             <w:tcBorders>
               <w:top w:val="single" w:sz="4" w:space="0" w:color="8EA9DB"/>
               <w:left w:val="nil"/>
@@ -18806,7 +18793,7 @@
         </w:tc>
         <w:tc>
           <w:tcPr>
-            <w:tcW w:w="915" w:type="dxa"/>
+            <w:tcW w:w="897" w:type="dxa"/>
             <w:tcBorders>
               <w:top w:val="single" w:sz="4" w:space="0" w:color="8EA9DB"/>
               <w:left w:val="nil"/>
@@ -18849,7 +18836,7 @@
         </w:tc>
         <w:tc>
           <w:tcPr>
-            <w:tcW w:w="900" w:type="dxa"/>
+            <w:tcW w:w="966" w:type="dxa"/>
             <w:tcBorders>
               <w:top w:val="single" w:sz="4" w:space="0" w:color="8EA9DB"/>
               <w:left w:val="nil"/>
@@ -18892,7 +18879,7 @@
         </w:tc>
         <w:tc>
           <w:tcPr>
-            <w:tcW w:w="1177" w:type="dxa"/>
+            <w:tcW w:w="1160" w:type="dxa"/>
             <w:tcBorders>
               <w:top w:val="single" w:sz="4" w:space="0" w:color="8EA9DB"/>
               <w:left w:val="nil"/>
@@ -19048,7 +19035,7 @@
         </w:tc>
         <w:tc>
           <w:tcPr>
-            <w:tcW w:w="871" w:type="dxa"/>
+            <w:tcW w:w="850" w:type="dxa"/>
             <w:tcBorders>
               <w:top w:val="single" w:sz="4" w:space="0" w:color="8EA9DB"/>
               <w:left w:val="nil"/>
@@ -19091,7 +19078,7 @@
         </w:tc>
         <w:tc>
           <w:tcPr>
-            <w:tcW w:w="1106" w:type="dxa"/>
+            <w:tcW w:w="1096" w:type="dxa"/>
             <w:tcBorders>
               <w:top w:val="single" w:sz="4" w:space="0" w:color="8EA9DB"/>
               <w:left w:val="nil"/>
@@ -19134,7 +19121,7 @@
         </w:tc>
         <w:tc>
           <w:tcPr>
-            <w:tcW w:w="915" w:type="dxa"/>
+            <w:tcW w:w="897" w:type="dxa"/>
             <w:tcBorders>
               <w:top w:val="single" w:sz="4" w:space="0" w:color="8EA9DB"/>
               <w:left w:val="nil"/>
@@ -19177,7 +19164,7 @@
         </w:tc>
         <w:tc>
           <w:tcPr>
-            <w:tcW w:w="900" w:type="dxa"/>
+            <w:tcW w:w="966" w:type="dxa"/>
             <w:tcBorders>
               <w:top w:val="single" w:sz="4" w:space="0" w:color="8EA9DB"/>
               <w:left w:val="nil"/>
@@ -19220,7 +19207,7 @@
         </w:tc>
         <w:tc>
           <w:tcPr>
-            <w:tcW w:w="1177" w:type="dxa"/>
+            <w:tcW w:w="1160" w:type="dxa"/>
             <w:tcBorders>
               <w:top w:val="single" w:sz="4" w:space="0" w:color="8EA9DB"/>
               <w:left w:val="nil"/>
@@ -19376,7 +19363,7 @@
         </w:tc>
         <w:tc>
           <w:tcPr>
-            <w:tcW w:w="871" w:type="dxa"/>
+            <w:tcW w:w="850" w:type="dxa"/>
             <w:tcBorders>
               <w:top w:val="single" w:sz="4" w:space="0" w:color="8EA9DB"/>
               <w:left w:val="nil"/>
@@ -19419,7 +19406,7 @@
         </w:tc>
         <w:tc>
           <w:tcPr>
-            <w:tcW w:w="1106" w:type="dxa"/>
+            <w:tcW w:w="1096" w:type="dxa"/>
             <w:tcBorders>
               <w:top w:val="single" w:sz="4" w:space="0" w:color="8EA9DB"/>
               <w:left w:val="nil"/>
@@ -19462,7 +19449,7 @@
         </w:tc>
         <w:tc>
           <w:tcPr>
-            <w:tcW w:w="915" w:type="dxa"/>
+            <w:tcW w:w="897" w:type="dxa"/>
             <w:tcBorders>
               <w:top w:val="single" w:sz="4" w:space="0" w:color="8EA9DB"/>
               <w:left w:val="nil"/>
@@ -19505,7 +19492,7 @@
         </w:tc>
         <w:tc>
           <w:tcPr>
-            <w:tcW w:w="900" w:type="dxa"/>
+            <w:tcW w:w="966" w:type="dxa"/>
             <w:tcBorders>
               <w:top w:val="single" w:sz="4" w:space="0" w:color="8EA9DB"/>
               <w:left w:val="nil"/>
@@ -19548,7 +19535,7 @@
         </w:tc>
         <w:tc>
           <w:tcPr>
-            <w:tcW w:w="1177" w:type="dxa"/>
+            <w:tcW w:w="1160" w:type="dxa"/>
             <w:tcBorders>
               <w:top w:val="single" w:sz="4" w:space="0" w:color="8EA9DB"/>
               <w:left w:val="nil"/>
@@ -19680,7 +19667,7 @@
         </w:tc>
         <w:tc>
           <w:tcPr>
-            <w:tcW w:w="871" w:type="dxa"/>
+            <w:tcW w:w="850" w:type="dxa"/>
             <w:tcBorders>
               <w:top w:val="single" w:sz="4" w:space="0" w:color="8EA9DB"/>
               <w:left w:val="nil"/>
@@ -19723,7 +19710,7 @@
         </w:tc>
         <w:tc>
           <w:tcPr>
-            <w:tcW w:w="1106" w:type="dxa"/>
+            <w:tcW w:w="1096" w:type="dxa"/>
             <w:tcBorders>
               <w:top w:val="single" w:sz="4" w:space="0" w:color="8EA9DB"/>
               <w:left w:val="nil"/>
@@ -19766,7 +19753,7 @@
         </w:tc>
         <w:tc>
           <w:tcPr>
-            <w:tcW w:w="915" w:type="dxa"/>
+            <w:tcW w:w="897" w:type="dxa"/>
             <w:tcBorders>
               <w:top w:val="single" w:sz="4" w:space="0" w:color="8EA9DB"/>
               <w:left w:val="nil"/>
@@ -19809,7 +19796,7 @@
         </w:tc>
         <w:tc>
           <w:tcPr>
-            <w:tcW w:w="900" w:type="dxa"/>
+            <w:tcW w:w="966" w:type="dxa"/>
             <w:tcBorders>
               <w:top w:val="single" w:sz="4" w:space="0" w:color="8EA9DB"/>
               <w:left w:val="nil"/>
@@ -19852,7 +19839,7 @@
         </w:tc>
         <w:tc>
           <w:tcPr>
-            <w:tcW w:w="1177" w:type="dxa"/>
+            <w:tcW w:w="1160" w:type="dxa"/>
             <w:tcBorders>
               <w:top w:val="single" w:sz="4" w:space="0" w:color="8EA9DB"/>
               <w:left w:val="nil"/>
@@ -19933,6 +19920,336 @@
                 <w:lang w:eastAsia="pt-BR"/>
               </w:rPr>
               <w:t>11:34:29</w:t>
+            </w:r>
+          </w:p>
+        </w:tc>
+      </w:tr>
+      <w:tr>
+        <w:trPr>
+          <w:trHeight w:val="300"/>
+        </w:trPr>
+        <w:tc>
+          <w:tcPr>
+            <w:tcW w:w="1350" w:type="dxa"/>
+            <w:tcBorders>
+              <w:top w:val="single" w:sz="4" w:space="0" w:color="8EA9DB"/>
+              <w:left w:val="single" w:sz="4" w:space="0" w:color="8EA9DB"/>
+              <w:bottom w:val="single" w:sz="4" w:space="0" w:color="8EA9DB"/>
+              <w:right w:val="nil"/>
+            </w:tcBorders>
+            <w:shd w:val="clear" w:color="auto" w:fill="1F497D" w:themeFill="text2"/>
+            <w:vAlign w:val="center"/>
+          </w:tcPr>
+          <w:p>
+            <w:pPr>
+              <w:suppressAutoHyphens w:val="0"/>
+              <w:spacing w:line="240" w:lineRule="auto"/>
+              <w:jc w:val="center"/>
+              <w:textDirection w:val="lrTb"/>
+              <w:textAlignment w:val="auto"/>
+              <w:outlineLvl w:val="9"/>
+              <w:rPr>
+                <w:rFonts w:ascii="Consolas" w:hAnsi="Consolas" w:cs="Calibri"/>
+                <w:position w:val="0"/>
+                <w:sz w:val="22"/>
+                <w:szCs w:val="22"/>
+                <w:lang w:eastAsia="pt-BR"/>
+              </w:rPr>
+            </w:pPr>
+            <w:r>
+              <w:rPr>
+                <w:rFonts w:ascii="Calibri" w:hAnsi="Calibri" w:cs="Calibri"/>
+                <w:b/>
+                <w:bCs/>
+                <w:color w:val="FFFFFF"/>
+                <w:position w:val="0"/>
+                <w:sz w:val="22"/>
+                <w:szCs w:val="22"/>
+                <w:lang w:eastAsia="pt-BR"/>
+              </w:rPr>
+              <w:lastRenderedPageBreak/>
+              <w:t>modelo</w:t>
+            </w:r>
+          </w:p>
+        </w:tc>
+        <w:tc>
+          <w:tcPr>
+            <w:tcW w:w="850" w:type="dxa"/>
+            <w:tcBorders>
+              <w:top w:val="single" w:sz="4" w:space="0" w:color="8EA9DB"/>
+              <w:left w:val="nil"/>
+              <w:bottom w:val="single" w:sz="4" w:space="0" w:color="8EA9DB"/>
+              <w:right w:val="nil"/>
+            </w:tcBorders>
+            <w:shd w:val="clear" w:color="auto" w:fill="1F497D" w:themeFill="text2"/>
+            <w:vAlign w:val="center"/>
+          </w:tcPr>
+          <w:p>
+            <w:pPr>
+              <w:suppressAutoHyphens w:val="0"/>
+              <w:spacing w:line="240" w:lineRule="auto"/>
+              <w:jc w:val="center"/>
+              <w:textDirection w:val="lrTb"/>
+              <w:textAlignment w:val="auto"/>
+              <w:outlineLvl w:val="9"/>
+              <w:rPr>
+                <w:rFonts w:ascii="Calibri" w:hAnsi="Calibri" w:cs="Calibri"/>
+                <w:color w:val="000000"/>
+                <w:position w:val="0"/>
+                <w:sz w:val="22"/>
+                <w:szCs w:val="22"/>
+                <w:lang w:eastAsia="pt-BR"/>
+              </w:rPr>
+            </w:pPr>
+            <w:r>
+              <w:rPr>
+                <w:rFonts w:ascii="Calibri" w:hAnsi="Calibri" w:cs="Calibri"/>
+                <w:b/>
+                <w:bCs/>
+                <w:color w:val="FFFFFF"/>
+                <w:position w:val="0"/>
+                <w:sz w:val="22"/>
+                <w:szCs w:val="22"/>
+                <w:lang w:eastAsia="pt-BR"/>
+              </w:rPr>
+              <w:t>conf.</w:t>
+            </w:r>
+          </w:p>
+        </w:tc>
+        <w:tc>
+          <w:tcPr>
+            <w:tcW w:w="1096" w:type="dxa"/>
+            <w:tcBorders>
+              <w:top w:val="single" w:sz="4" w:space="0" w:color="8EA9DB"/>
+              <w:left w:val="nil"/>
+              <w:bottom w:val="single" w:sz="4" w:space="0" w:color="8EA9DB"/>
+              <w:right w:val="nil"/>
+            </w:tcBorders>
+            <w:shd w:val="clear" w:color="auto" w:fill="1F497D" w:themeFill="text2"/>
+            <w:vAlign w:val="center"/>
+          </w:tcPr>
+          <w:p>
+            <w:pPr>
+              <w:suppressAutoHyphens w:val="0"/>
+              <w:spacing w:line="240" w:lineRule="auto"/>
+              <w:jc w:val="center"/>
+              <w:textDirection w:val="lrTb"/>
+              <w:textAlignment w:val="auto"/>
+              <w:outlineLvl w:val="9"/>
+              <w:rPr>
+                <w:rFonts w:ascii="Calibri" w:hAnsi="Calibri" w:cs="Calibri"/>
+                <w:color w:val="000000"/>
+                <w:position w:val="0"/>
+                <w:sz w:val="22"/>
+                <w:szCs w:val="22"/>
+                <w:lang w:eastAsia="pt-BR"/>
+              </w:rPr>
+            </w:pPr>
+            <w:proofErr w:type="spellStart"/>
+            <w:r>
+              <w:rPr>
+                <w:rFonts w:ascii="Calibri" w:hAnsi="Calibri" w:cs="Calibri"/>
+                <w:b/>
+                <w:bCs/>
+                <w:color w:val="FFFFFF"/>
+                <w:position w:val="0"/>
+                <w:sz w:val="22"/>
+                <w:szCs w:val="22"/>
+                <w:lang w:eastAsia="pt-BR"/>
+              </w:rPr>
+              <w:t>Precision</w:t>
+            </w:r>
+            <w:proofErr w:type="spellEnd"/>
+          </w:p>
+        </w:tc>
+        <w:tc>
+          <w:tcPr>
+            <w:tcW w:w="897" w:type="dxa"/>
+            <w:tcBorders>
+              <w:top w:val="single" w:sz="4" w:space="0" w:color="8EA9DB"/>
+              <w:left w:val="nil"/>
+              <w:bottom w:val="single" w:sz="4" w:space="0" w:color="8EA9DB"/>
+              <w:right w:val="nil"/>
+            </w:tcBorders>
+            <w:shd w:val="clear" w:color="auto" w:fill="1F497D" w:themeFill="text2"/>
+            <w:vAlign w:val="center"/>
+          </w:tcPr>
+          <w:p>
+            <w:pPr>
+              <w:suppressAutoHyphens w:val="0"/>
+              <w:spacing w:line="240" w:lineRule="auto"/>
+              <w:jc w:val="center"/>
+              <w:textDirection w:val="lrTb"/>
+              <w:textAlignment w:val="auto"/>
+              <w:outlineLvl w:val="9"/>
+              <w:rPr>
+                <w:rFonts w:ascii="Calibri" w:hAnsi="Calibri" w:cs="Calibri"/>
+                <w:color w:val="000000"/>
+                <w:position w:val="0"/>
+                <w:sz w:val="22"/>
+                <w:szCs w:val="22"/>
+                <w:lang w:eastAsia="pt-BR"/>
+              </w:rPr>
+            </w:pPr>
+            <w:r>
+              <w:rPr>
+                <w:rFonts w:ascii="Calibri" w:hAnsi="Calibri" w:cs="Calibri"/>
+                <w:b/>
+                <w:bCs/>
+                <w:color w:val="FFFFFF"/>
+                <w:position w:val="0"/>
+                <w:sz w:val="22"/>
+                <w:szCs w:val="22"/>
+                <w:lang w:eastAsia="pt-BR"/>
+              </w:rPr>
+              <w:t>Recall</w:t>
+            </w:r>
+          </w:p>
+        </w:tc>
+        <w:tc>
+          <w:tcPr>
+            <w:tcW w:w="966" w:type="dxa"/>
+            <w:tcBorders>
+              <w:top w:val="single" w:sz="4" w:space="0" w:color="8EA9DB"/>
+              <w:left w:val="nil"/>
+              <w:bottom w:val="single" w:sz="4" w:space="0" w:color="8EA9DB"/>
+              <w:right w:val="nil"/>
+            </w:tcBorders>
+            <w:shd w:val="clear" w:color="auto" w:fill="1F497D" w:themeFill="text2"/>
+            <w:vAlign w:val="center"/>
+          </w:tcPr>
+          <w:p>
+            <w:pPr>
+              <w:suppressAutoHyphens w:val="0"/>
+              <w:spacing w:line="240" w:lineRule="auto"/>
+              <w:jc w:val="center"/>
+              <w:textDirection w:val="lrTb"/>
+              <w:textAlignment w:val="auto"/>
+              <w:outlineLvl w:val="9"/>
+              <w:rPr>
+                <w:rFonts w:ascii="Calibri" w:hAnsi="Calibri" w:cs="Calibri"/>
+                <w:color w:val="000000"/>
+                <w:position w:val="0"/>
+                <w:sz w:val="22"/>
+                <w:szCs w:val="22"/>
+                <w:lang w:eastAsia="pt-BR"/>
+              </w:rPr>
+            </w:pPr>
+            <w:r>
+              <w:rPr>
+                <w:rFonts w:ascii="Calibri" w:hAnsi="Calibri" w:cs="Calibri"/>
+                <w:b/>
+                <w:bCs/>
+                <w:color w:val="FFFFFF"/>
+                <w:position w:val="0"/>
+                <w:sz w:val="22"/>
+                <w:szCs w:val="22"/>
+                <w:lang w:eastAsia="pt-BR"/>
+              </w:rPr>
+              <w:t>F1</w:t>
+            </w:r>
+            <w:r>
+              <w:rPr>
+                <w:rFonts w:ascii="Calibri" w:hAnsi="Calibri" w:cs="Calibri"/>
+                <w:b/>
+                <w:bCs/>
+                <w:color w:val="FFFFFF"/>
+                <w:position w:val="0"/>
+                <w:sz w:val="22"/>
+                <w:szCs w:val="22"/>
+                <w:lang w:eastAsia="pt-BR"/>
+              </w:rPr>
+              <w:t>_Score</w:t>
+            </w:r>
+          </w:p>
+        </w:tc>
+        <w:tc>
+          <w:tcPr>
+            <w:tcW w:w="1160" w:type="dxa"/>
+            <w:tcBorders>
+              <w:top w:val="single" w:sz="4" w:space="0" w:color="8EA9DB"/>
+              <w:left w:val="nil"/>
+              <w:bottom w:val="single" w:sz="4" w:space="0" w:color="8EA9DB"/>
+              <w:right w:val="nil"/>
+            </w:tcBorders>
+            <w:shd w:val="clear" w:color="auto" w:fill="1F497D" w:themeFill="text2"/>
+            <w:vAlign w:val="center"/>
+          </w:tcPr>
+          <w:p>
+            <w:pPr>
+              <w:suppressAutoHyphens w:val="0"/>
+              <w:spacing w:line="240" w:lineRule="auto"/>
+              <w:jc w:val="center"/>
+              <w:textDirection w:val="lrTb"/>
+              <w:textAlignment w:val="auto"/>
+              <w:outlineLvl w:val="9"/>
+              <w:rPr>
+                <w:rFonts w:ascii="Calibri" w:hAnsi="Calibri" w:cs="Calibri"/>
+                <w:color w:val="000000"/>
+                <w:position w:val="0"/>
+                <w:sz w:val="22"/>
+                <w:szCs w:val="22"/>
+                <w:lang w:eastAsia="pt-BR"/>
+              </w:rPr>
+            </w:pPr>
+            <w:proofErr w:type="spellStart"/>
+            <w:r>
+              <w:rPr>
+                <w:rFonts w:ascii="Calibri" w:hAnsi="Calibri" w:cs="Calibri"/>
+                <w:b/>
+                <w:bCs/>
+                <w:color w:val="FFFFFF"/>
+                <w:position w:val="0"/>
+                <w:sz w:val="22"/>
+                <w:szCs w:val="22"/>
+                <w:lang w:eastAsia="pt-BR"/>
+              </w:rPr>
+              <w:t>Accuracy</w:t>
+            </w:r>
+            <w:proofErr w:type="spellEnd"/>
+          </w:p>
+        </w:tc>
+        <w:tc>
+          <w:tcPr>
+            <w:tcW w:w="1321" w:type="dxa"/>
+            <w:tcBorders>
+              <w:top w:val="single" w:sz="4" w:space="0" w:color="8EA9DB"/>
+              <w:left w:val="nil"/>
+              <w:bottom w:val="single" w:sz="4" w:space="0" w:color="8EA9DB"/>
+              <w:right w:val="single" w:sz="4" w:space="0" w:color="8EA9DB"/>
+            </w:tcBorders>
+            <w:shd w:val="clear" w:color="auto" w:fill="1F497D" w:themeFill="text2"/>
+            <w:vAlign w:val="center"/>
+          </w:tcPr>
+          <w:p>
+            <w:pPr>
+              <w:suppressAutoHyphens w:val="0"/>
+              <w:spacing w:line="240" w:lineRule="auto"/>
+              <w:jc w:val="center"/>
+              <w:textDirection w:val="lrTb"/>
+              <w:textAlignment w:val="auto"/>
+              <w:outlineLvl w:val="9"/>
+              <w:rPr>
+                <w:rFonts w:ascii="Calibri" w:hAnsi="Calibri" w:cs="Calibri"/>
+                <w:color w:val="000000"/>
+                <w:position w:val="0"/>
+                <w:sz w:val="22"/>
+                <w:szCs w:val="22"/>
+                <w:lang w:eastAsia="pt-BR"/>
+              </w:rPr>
+            </w:pPr>
+            <w:r>
+              <w:rPr>
+                <w:rFonts w:ascii="Calibri" w:hAnsi="Calibri" w:cs="Calibri"/>
+                <w:b/>
+                <w:bCs/>
+                <w:color w:val="FFFFFF"/>
+                <w:position w:val="0"/>
+                <w:sz w:val="22"/>
+                <w:szCs w:val="22"/>
+                <w:lang w:eastAsia="pt-BR"/>
+              </w:rPr>
+              <w:t>Tempo Treinamento</w:t>
             </w:r>
           </w:p>
         </w:tc>
@@ -19978,14 +20295,13 @@
                 <w:szCs w:val="22"/>
                 <w:lang w:eastAsia="pt-BR"/>
               </w:rPr>
-              <w:lastRenderedPageBreak/>
               <w:t>RNA</w:t>
             </w:r>
           </w:p>
         </w:tc>
         <w:tc>
           <w:tcPr>
-            <w:tcW w:w="871" w:type="dxa"/>
+            <w:tcW w:w="850" w:type="dxa"/>
             <w:tcBorders>
               <w:top w:val="single" w:sz="4" w:space="0" w:color="8EA9DB"/>
               <w:left w:val="nil"/>
@@ -20028,7 +20344,7 @@
         </w:tc>
         <w:tc>
           <w:tcPr>
-            <w:tcW w:w="1106" w:type="dxa"/>
+            <w:tcW w:w="1096" w:type="dxa"/>
             <w:tcBorders>
               <w:top w:val="single" w:sz="4" w:space="0" w:color="8EA9DB"/>
               <w:left w:val="nil"/>
@@ -20071,7 +20387,7 @@
         </w:tc>
         <w:tc>
           <w:tcPr>
-            <w:tcW w:w="915" w:type="dxa"/>
+            <w:tcW w:w="897" w:type="dxa"/>
             <w:tcBorders>
               <w:top w:val="single" w:sz="4" w:space="0" w:color="8EA9DB"/>
               <w:left w:val="nil"/>
@@ -20114,7 +20430,7 @@
         </w:tc>
         <w:tc>
           <w:tcPr>
-            <w:tcW w:w="900" w:type="dxa"/>
+            <w:tcW w:w="966" w:type="dxa"/>
             <w:tcBorders>
               <w:top w:val="single" w:sz="4" w:space="0" w:color="8EA9DB"/>
               <w:left w:val="nil"/>
@@ -20157,7 +20473,7 @@
         </w:tc>
         <w:tc>
           <w:tcPr>
-            <w:tcW w:w="1177" w:type="dxa"/>
+            <w:tcW w:w="1160" w:type="dxa"/>
             <w:tcBorders>
               <w:top w:val="single" w:sz="4" w:space="0" w:color="8EA9DB"/>
               <w:left w:val="nil"/>
@@ -20304,7 +20620,7 @@
         </w:tc>
         <w:tc>
           <w:tcPr>
-            <w:tcW w:w="871" w:type="dxa"/>
+            <w:tcW w:w="850" w:type="dxa"/>
             <w:tcBorders>
               <w:top w:val="single" w:sz="4" w:space="0" w:color="8EA9DB"/>
               <w:left w:val="nil"/>
@@ -20347,7 +20663,7 @@
         </w:tc>
         <w:tc>
           <w:tcPr>
-            <w:tcW w:w="1106" w:type="dxa"/>
+            <w:tcW w:w="1096" w:type="dxa"/>
             <w:tcBorders>
               <w:top w:val="single" w:sz="4" w:space="0" w:color="8EA9DB"/>
               <w:left w:val="nil"/>
@@ -20390,7 +20706,7 @@
         </w:tc>
         <w:tc>
           <w:tcPr>
-            <w:tcW w:w="915" w:type="dxa"/>
+            <w:tcW w:w="897" w:type="dxa"/>
             <w:tcBorders>
               <w:top w:val="single" w:sz="4" w:space="0" w:color="8EA9DB"/>
               <w:left w:val="nil"/>
@@ -20433,7 +20749,7 @@
         </w:tc>
         <w:tc>
           <w:tcPr>
-            <w:tcW w:w="900" w:type="dxa"/>
+            <w:tcW w:w="966" w:type="dxa"/>
             <w:tcBorders>
               <w:top w:val="single" w:sz="4" w:space="0" w:color="8EA9DB"/>
               <w:left w:val="nil"/>
@@ -20476,7 +20792,7 @@
         </w:tc>
         <w:tc>
           <w:tcPr>
-            <w:tcW w:w="1177" w:type="dxa"/>
+            <w:tcW w:w="1160" w:type="dxa"/>
             <w:tcBorders>
               <w:top w:val="single" w:sz="4" w:space="0" w:color="8EA9DB"/>
               <w:left w:val="nil"/>
@@ -20608,7 +20924,7 @@
         </w:tc>
         <w:tc>
           <w:tcPr>
-            <w:tcW w:w="871" w:type="dxa"/>
+            <w:tcW w:w="850" w:type="dxa"/>
             <w:tcBorders>
               <w:top w:val="single" w:sz="4" w:space="0" w:color="8EA9DB"/>
               <w:left w:val="nil"/>
@@ -20651,7 +20967,7 @@
         </w:tc>
         <w:tc>
           <w:tcPr>
-            <w:tcW w:w="1106" w:type="dxa"/>
+            <w:tcW w:w="1096" w:type="dxa"/>
             <w:tcBorders>
               <w:top w:val="single" w:sz="4" w:space="0" w:color="8EA9DB"/>
               <w:left w:val="nil"/>
@@ -20694,7 +21010,7 @@
         </w:tc>
         <w:tc>
           <w:tcPr>
-            <w:tcW w:w="915" w:type="dxa"/>
+            <w:tcW w:w="897" w:type="dxa"/>
             <w:tcBorders>
               <w:top w:val="single" w:sz="4" w:space="0" w:color="8EA9DB"/>
               <w:left w:val="nil"/>
@@ -20737,7 +21053,7 @@
         </w:tc>
         <w:tc>
           <w:tcPr>
-            <w:tcW w:w="900" w:type="dxa"/>
+            <w:tcW w:w="966" w:type="dxa"/>
             <w:tcBorders>
               <w:top w:val="single" w:sz="4" w:space="0" w:color="8EA9DB"/>
               <w:left w:val="nil"/>
@@ -20780,7 +21096,7 @@
         </w:tc>
         <w:tc>
           <w:tcPr>
-            <w:tcW w:w="1177" w:type="dxa"/>
+            <w:tcW w:w="1160" w:type="dxa"/>
             <w:tcBorders>
               <w:top w:val="single" w:sz="4" w:space="0" w:color="8EA9DB"/>
               <w:left w:val="nil"/>
@@ -20924,7 +21240,7 @@
         </w:tc>
         <w:tc>
           <w:tcPr>
-            <w:tcW w:w="871" w:type="dxa"/>
+            <w:tcW w:w="850" w:type="dxa"/>
             <w:tcBorders>
               <w:top w:val="single" w:sz="4" w:space="0" w:color="8EA9DB"/>
               <w:left w:val="nil"/>
@@ -20967,7 +21283,7 @@
         </w:tc>
         <w:tc>
           <w:tcPr>
-            <w:tcW w:w="1106" w:type="dxa"/>
+            <w:tcW w:w="1096" w:type="dxa"/>
             <w:tcBorders>
               <w:top w:val="single" w:sz="4" w:space="0" w:color="8EA9DB"/>
               <w:left w:val="nil"/>
@@ -21010,7 +21326,7 @@
         </w:tc>
         <w:tc>
           <w:tcPr>
-            <w:tcW w:w="915" w:type="dxa"/>
+            <w:tcW w:w="897" w:type="dxa"/>
             <w:tcBorders>
               <w:top w:val="single" w:sz="4" w:space="0" w:color="8EA9DB"/>
               <w:left w:val="nil"/>
@@ -21053,7 +21369,7 @@
         </w:tc>
         <w:tc>
           <w:tcPr>
-            <w:tcW w:w="900" w:type="dxa"/>
+            <w:tcW w:w="966" w:type="dxa"/>
             <w:tcBorders>
               <w:top w:val="single" w:sz="4" w:space="0" w:color="8EA9DB"/>
               <w:left w:val="nil"/>
@@ -21096,7 +21412,7 @@
         </w:tc>
         <w:tc>
           <w:tcPr>
-            <w:tcW w:w="1177" w:type="dxa"/>
+            <w:tcW w:w="1160" w:type="dxa"/>
             <w:tcBorders>
               <w:top w:val="single" w:sz="4" w:space="0" w:color="8EA9DB"/>
               <w:left w:val="nil"/>
@@ -21252,7 +21568,7 @@
         </w:tc>
         <w:tc>
           <w:tcPr>
-            <w:tcW w:w="871" w:type="dxa"/>
+            <w:tcW w:w="850" w:type="dxa"/>
             <w:tcBorders>
               <w:top w:val="single" w:sz="4" w:space="0" w:color="8EA9DB"/>
               <w:left w:val="nil"/>
@@ -21295,7 +21611,7 @@
         </w:tc>
         <w:tc>
           <w:tcPr>
-            <w:tcW w:w="1106" w:type="dxa"/>
+            <w:tcW w:w="1096" w:type="dxa"/>
             <w:tcBorders>
               <w:top w:val="single" w:sz="4" w:space="0" w:color="8EA9DB"/>
               <w:left w:val="nil"/>
@@ -21338,7 +21654,7 @@
         </w:tc>
         <w:tc>
           <w:tcPr>
-            <w:tcW w:w="915" w:type="dxa"/>
+            <w:tcW w:w="897" w:type="dxa"/>
             <w:tcBorders>
               <w:top w:val="single" w:sz="4" w:space="0" w:color="8EA9DB"/>
               <w:left w:val="nil"/>
@@ -21381,7 +21697,7 @@
         </w:tc>
         <w:tc>
           <w:tcPr>
-            <w:tcW w:w="900" w:type="dxa"/>
+            <w:tcW w:w="966" w:type="dxa"/>
             <w:tcBorders>
               <w:top w:val="single" w:sz="4" w:space="0" w:color="8EA9DB"/>
               <w:left w:val="nil"/>
@@ -21424,7 +21740,7 @@
         </w:tc>
         <w:tc>
           <w:tcPr>
-            <w:tcW w:w="1177" w:type="dxa"/>
+            <w:tcW w:w="1160" w:type="dxa"/>
             <w:tcBorders>
               <w:top w:val="single" w:sz="4" w:space="0" w:color="8EA9DB"/>
               <w:left w:val="nil"/>
@@ -21580,7 +21896,7 @@
         </w:tc>
         <w:tc>
           <w:tcPr>
-            <w:tcW w:w="871" w:type="dxa"/>
+            <w:tcW w:w="850" w:type="dxa"/>
             <w:tcBorders>
               <w:top w:val="single" w:sz="4" w:space="0" w:color="8EA9DB"/>
               <w:left w:val="nil"/>
@@ -21623,7 +21939,7 @@
         </w:tc>
         <w:tc>
           <w:tcPr>
-            <w:tcW w:w="1106" w:type="dxa"/>
+            <w:tcW w:w="1096" w:type="dxa"/>
             <w:tcBorders>
               <w:top w:val="single" w:sz="4" w:space="0" w:color="8EA9DB"/>
               <w:left w:val="nil"/>
@@ -21666,7 +21982,7 @@
         </w:tc>
         <w:tc>
           <w:tcPr>
-            <w:tcW w:w="915" w:type="dxa"/>
+            <w:tcW w:w="897" w:type="dxa"/>
             <w:tcBorders>
               <w:top w:val="single" w:sz="4" w:space="0" w:color="8EA9DB"/>
               <w:left w:val="nil"/>
@@ -21709,7 +22025,7 @@
         </w:tc>
         <w:tc>
           <w:tcPr>
-            <w:tcW w:w="900" w:type="dxa"/>
+            <w:tcW w:w="966" w:type="dxa"/>
             <w:tcBorders>
               <w:top w:val="single" w:sz="4" w:space="0" w:color="8EA9DB"/>
               <w:left w:val="nil"/>
@@ -21752,7 +22068,7 @@
         </w:tc>
         <w:tc>
           <w:tcPr>
-            <w:tcW w:w="1177" w:type="dxa"/>
+            <w:tcW w:w="1160" w:type="dxa"/>
             <w:tcBorders>
               <w:top w:val="single" w:sz="4" w:space="0" w:color="8EA9DB"/>
               <w:left w:val="nil"/>
@@ -21884,7 +22200,7 @@
         </w:tc>
         <w:tc>
           <w:tcPr>
-            <w:tcW w:w="871" w:type="dxa"/>
+            <w:tcW w:w="850" w:type="dxa"/>
             <w:tcBorders>
               <w:top w:val="single" w:sz="4" w:space="0" w:color="8EA9DB"/>
               <w:left w:val="nil"/>
@@ -21927,7 +22243,7 @@
         </w:tc>
         <w:tc>
           <w:tcPr>
-            <w:tcW w:w="1106" w:type="dxa"/>
+            <w:tcW w:w="1096" w:type="dxa"/>
             <w:tcBorders>
               <w:top w:val="single" w:sz="4" w:space="0" w:color="8EA9DB"/>
               <w:left w:val="nil"/>
@@ -21970,7 +22286,7 @@
         </w:tc>
         <w:tc>
           <w:tcPr>
-            <w:tcW w:w="915" w:type="dxa"/>
+            <w:tcW w:w="897" w:type="dxa"/>
             <w:tcBorders>
               <w:top w:val="single" w:sz="4" w:space="0" w:color="8EA9DB"/>
               <w:left w:val="nil"/>
@@ -22013,7 +22329,7 @@
         </w:tc>
         <w:tc>
           <w:tcPr>
-            <w:tcW w:w="900" w:type="dxa"/>
+            <w:tcW w:w="966" w:type="dxa"/>
             <w:tcBorders>
               <w:top w:val="single" w:sz="4" w:space="0" w:color="8EA9DB"/>
               <w:left w:val="nil"/>
@@ -22056,7 +22372,7 @@
         </w:tc>
         <w:tc>
           <w:tcPr>
-            <w:tcW w:w="1177" w:type="dxa"/>
+            <w:tcW w:w="1160" w:type="dxa"/>
             <w:tcBorders>
               <w:top w:val="single" w:sz="4" w:space="0" w:color="8EA9DB"/>
               <w:left w:val="nil"/>
@@ -22188,7 +22504,7 @@
         </w:tc>
         <w:tc>
           <w:tcPr>
-            <w:tcW w:w="871" w:type="dxa"/>
+            <w:tcW w:w="850" w:type="dxa"/>
             <w:tcBorders>
               <w:top w:val="single" w:sz="4" w:space="0" w:color="8EA9DB"/>
               <w:left w:val="nil"/>
@@ -22231,7 +22547,7 @@
         </w:tc>
         <w:tc>
           <w:tcPr>
-            <w:tcW w:w="1106" w:type="dxa"/>
+            <w:tcW w:w="1096" w:type="dxa"/>
             <w:tcBorders>
               <w:top w:val="single" w:sz="4" w:space="0" w:color="8EA9DB"/>
               <w:left w:val="nil"/>
@@ -22274,7 +22590,7 @@
         </w:tc>
         <w:tc>
           <w:tcPr>
-            <w:tcW w:w="915" w:type="dxa"/>
+            <w:tcW w:w="897" w:type="dxa"/>
             <w:tcBorders>
               <w:top w:val="single" w:sz="4" w:space="0" w:color="8EA9DB"/>
               <w:left w:val="nil"/>
@@ -22317,7 +22633,7 @@
         </w:tc>
         <w:tc>
           <w:tcPr>
-            <w:tcW w:w="900" w:type="dxa"/>
+            <w:tcW w:w="966" w:type="dxa"/>
             <w:tcBorders>
               <w:top w:val="single" w:sz="4" w:space="0" w:color="8EA9DB"/>
               <w:left w:val="nil"/>
@@ -22360,7 +22676,7 @@
         </w:tc>
         <w:tc>
           <w:tcPr>
-            <w:tcW w:w="1177" w:type="dxa"/>
+            <w:tcW w:w="1160" w:type="dxa"/>
             <w:tcBorders>
               <w:top w:val="single" w:sz="4" w:space="0" w:color="8EA9DB"/>
               <w:left w:val="nil"/>
@@ -22507,7 +22823,7 @@
         </w:tc>
         <w:tc>
           <w:tcPr>
-            <w:tcW w:w="871" w:type="dxa"/>
+            <w:tcW w:w="850" w:type="dxa"/>
             <w:tcBorders>
               <w:top w:val="single" w:sz="4" w:space="0" w:color="8EA9DB"/>
               <w:left w:val="nil"/>
@@ -22550,7 +22866,7 @@
         </w:tc>
         <w:tc>
           <w:tcPr>
-            <w:tcW w:w="1106" w:type="dxa"/>
+            <w:tcW w:w="1096" w:type="dxa"/>
             <w:tcBorders>
               <w:top w:val="single" w:sz="4" w:space="0" w:color="8EA9DB"/>
               <w:left w:val="nil"/>
@@ -22593,7 +22909,7 @@
         </w:tc>
         <w:tc>
           <w:tcPr>
-            <w:tcW w:w="915" w:type="dxa"/>
+            <w:tcW w:w="897" w:type="dxa"/>
             <w:tcBorders>
               <w:top w:val="single" w:sz="4" w:space="0" w:color="8EA9DB"/>
               <w:left w:val="nil"/>
@@ -22636,7 +22952,7 @@
         </w:tc>
         <w:tc>
           <w:tcPr>
-            <w:tcW w:w="900" w:type="dxa"/>
+            <w:tcW w:w="966" w:type="dxa"/>
             <w:tcBorders>
               <w:top w:val="single" w:sz="4" w:space="0" w:color="8EA9DB"/>
               <w:left w:val="nil"/>
@@ -22679,7 +22995,7 @@
         </w:tc>
         <w:tc>
           <w:tcPr>
-            <w:tcW w:w="1177" w:type="dxa"/>
+            <w:tcW w:w="1160" w:type="dxa"/>
             <w:tcBorders>
               <w:top w:val="single" w:sz="4" w:space="0" w:color="8EA9DB"/>
               <w:left w:val="nil"/>
@@ -22811,7 +23127,7 @@
         </w:tc>
         <w:tc>
           <w:tcPr>
-            <w:tcW w:w="871" w:type="dxa"/>
+            <w:tcW w:w="850" w:type="dxa"/>
             <w:tcBorders>
               <w:top w:val="single" w:sz="4" w:space="0" w:color="8EA9DB"/>
               <w:left w:val="nil"/>
@@ -22854,7 +23170,7 @@
         </w:tc>
         <w:tc>
           <w:tcPr>
-            <w:tcW w:w="1106" w:type="dxa"/>
+            <w:tcW w:w="1096" w:type="dxa"/>
             <w:tcBorders>
               <w:top w:val="single" w:sz="4" w:space="0" w:color="8EA9DB"/>
               <w:left w:val="nil"/>
@@ -22897,7 +23213,7 @@
         </w:tc>
         <w:tc>
           <w:tcPr>
-            <w:tcW w:w="915" w:type="dxa"/>
+            <w:tcW w:w="897" w:type="dxa"/>
             <w:tcBorders>
               <w:top w:val="single" w:sz="4" w:space="0" w:color="8EA9DB"/>
               <w:left w:val="nil"/>
@@ -22940,7 +23256,7 @@
         </w:tc>
         <w:tc>
           <w:tcPr>
-            <w:tcW w:w="900" w:type="dxa"/>
+            <w:tcW w:w="966" w:type="dxa"/>
             <w:tcBorders>
               <w:top w:val="single" w:sz="4" w:space="0" w:color="8EA9DB"/>
               <w:left w:val="nil"/>
@@ -22983,7 +23299,7 @@
         </w:tc>
         <w:tc>
           <w:tcPr>
-            <w:tcW w:w="1177" w:type="dxa"/>
+            <w:tcW w:w="1160" w:type="dxa"/>
             <w:tcBorders>
               <w:top w:val="single" w:sz="4" w:space="0" w:color="8EA9DB"/>
               <w:left w:val="nil"/>
@@ -23127,7 +23443,7 @@
         </w:tc>
         <w:tc>
           <w:tcPr>
-            <w:tcW w:w="871" w:type="dxa"/>
+            <w:tcW w:w="850" w:type="dxa"/>
             <w:tcBorders>
               <w:top w:val="single" w:sz="4" w:space="0" w:color="8EA9DB"/>
               <w:left w:val="nil"/>
@@ -23170,7 +23486,7 @@
         </w:tc>
         <w:tc>
           <w:tcPr>
-            <w:tcW w:w="1106" w:type="dxa"/>
+            <w:tcW w:w="1096" w:type="dxa"/>
             <w:tcBorders>
               <w:top w:val="single" w:sz="4" w:space="0" w:color="8EA9DB"/>
               <w:left w:val="nil"/>
@@ -23213,7 +23529,7 @@
         </w:tc>
         <w:tc>
           <w:tcPr>
-            <w:tcW w:w="915" w:type="dxa"/>
+            <w:tcW w:w="897" w:type="dxa"/>
             <w:tcBorders>
               <w:top w:val="single" w:sz="4" w:space="0" w:color="8EA9DB"/>
               <w:left w:val="nil"/>
@@ -23256,7 +23572,7 @@
         </w:tc>
         <w:tc>
           <w:tcPr>
-            <w:tcW w:w="900" w:type="dxa"/>
+            <w:tcW w:w="966" w:type="dxa"/>
             <w:tcBorders>
               <w:top w:val="single" w:sz="4" w:space="0" w:color="8EA9DB"/>
               <w:left w:val="nil"/>
@@ -23299,7 +23615,7 @@
         </w:tc>
         <w:tc>
           <w:tcPr>
-            <w:tcW w:w="1177" w:type="dxa"/>
+            <w:tcW w:w="1160" w:type="dxa"/>
             <w:tcBorders>
               <w:top w:val="single" w:sz="4" w:space="0" w:color="8EA9DB"/>
               <w:left w:val="nil"/>
@@ -23455,7 +23771,7 @@
         </w:tc>
         <w:tc>
           <w:tcPr>
-            <w:tcW w:w="871" w:type="dxa"/>
+            <w:tcW w:w="850" w:type="dxa"/>
             <w:tcBorders>
               <w:top w:val="single" w:sz="4" w:space="0" w:color="8EA9DB"/>
               <w:left w:val="nil"/>
@@ -23498,7 +23814,7 @@
         </w:tc>
         <w:tc>
           <w:tcPr>
-            <w:tcW w:w="1106" w:type="dxa"/>
+            <w:tcW w:w="1096" w:type="dxa"/>
             <w:tcBorders>
               <w:top w:val="single" w:sz="4" w:space="0" w:color="8EA9DB"/>
               <w:left w:val="nil"/>
@@ -23541,7 +23857,7 @@
         </w:tc>
         <w:tc>
           <w:tcPr>
-            <w:tcW w:w="915" w:type="dxa"/>
+            <w:tcW w:w="897" w:type="dxa"/>
             <w:tcBorders>
               <w:top w:val="single" w:sz="4" w:space="0" w:color="8EA9DB"/>
               <w:left w:val="nil"/>
@@ -23584,7 +23900,7 @@
         </w:tc>
         <w:tc>
           <w:tcPr>
-            <w:tcW w:w="900" w:type="dxa"/>
+            <w:tcW w:w="966" w:type="dxa"/>
             <w:tcBorders>
               <w:top w:val="single" w:sz="4" w:space="0" w:color="8EA9DB"/>
               <w:left w:val="nil"/>
@@ -23627,7 +23943,7 @@
         </w:tc>
         <w:tc>
           <w:tcPr>
-            <w:tcW w:w="1177" w:type="dxa"/>
+            <w:tcW w:w="1160" w:type="dxa"/>
             <w:tcBorders>
               <w:top w:val="single" w:sz="4" w:space="0" w:color="8EA9DB"/>
               <w:left w:val="nil"/>
@@ -23783,7 +24099,7 @@
         </w:tc>
         <w:tc>
           <w:tcPr>
-            <w:tcW w:w="871" w:type="dxa"/>
+            <w:tcW w:w="850" w:type="dxa"/>
             <w:tcBorders>
               <w:top w:val="single" w:sz="4" w:space="0" w:color="8EA9DB"/>
               <w:left w:val="nil"/>
@@ -23826,7 +24142,7 @@
         </w:tc>
         <w:tc>
           <w:tcPr>
-            <w:tcW w:w="1106" w:type="dxa"/>
+            <w:tcW w:w="1096" w:type="dxa"/>
             <w:tcBorders>
               <w:top w:val="single" w:sz="4" w:space="0" w:color="8EA9DB"/>
               <w:left w:val="nil"/>
@@ -23869,7 +24185,7 @@
         </w:tc>
         <w:tc>
           <w:tcPr>
-            <w:tcW w:w="915" w:type="dxa"/>
+            <w:tcW w:w="897" w:type="dxa"/>
             <w:tcBorders>
               <w:top w:val="single" w:sz="4" w:space="0" w:color="8EA9DB"/>
               <w:left w:val="nil"/>
@@ -23912,7 +24228,7 @@
         </w:tc>
         <w:tc>
           <w:tcPr>
-            <w:tcW w:w="900" w:type="dxa"/>
+            <w:tcW w:w="966" w:type="dxa"/>
             <w:tcBorders>
               <w:top w:val="single" w:sz="4" w:space="0" w:color="8EA9DB"/>
               <w:left w:val="nil"/>
@@ -23955,7 +24271,7 @@
         </w:tc>
         <w:tc>
           <w:tcPr>
-            <w:tcW w:w="1177" w:type="dxa"/>
+            <w:tcW w:w="1160" w:type="dxa"/>
             <w:tcBorders>
               <w:top w:val="single" w:sz="4" w:space="0" w:color="8EA9DB"/>
               <w:left w:val="nil"/>
@@ -24087,7 +24403,7 @@
         </w:tc>
         <w:tc>
           <w:tcPr>
-            <w:tcW w:w="871" w:type="dxa"/>
+            <w:tcW w:w="850" w:type="dxa"/>
             <w:tcBorders>
               <w:top w:val="single" w:sz="4" w:space="0" w:color="8EA9DB"/>
               <w:left w:val="nil"/>
@@ -24130,7 +24446,7 @@
         </w:tc>
         <w:tc>
           <w:tcPr>
-            <w:tcW w:w="1106" w:type="dxa"/>
+            <w:tcW w:w="1096" w:type="dxa"/>
             <w:tcBorders>
               <w:top w:val="single" w:sz="4" w:space="0" w:color="8EA9DB"/>
               <w:left w:val="nil"/>
@@ -24173,7 +24489,7 @@
         </w:tc>
         <w:tc>
           <w:tcPr>
-            <w:tcW w:w="915" w:type="dxa"/>
+            <w:tcW w:w="897" w:type="dxa"/>
             <w:tcBorders>
               <w:top w:val="single" w:sz="4" w:space="0" w:color="8EA9DB"/>
               <w:left w:val="nil"/>
@@ -24216,7 +24532,7 @@
         </w:tc>
         <w:tc>
           <w:tcPr>
-            <w:tcW w:w="900" w:type="dxa"/>
+            <w:tcW w:w="966" w:type="dxa"/>
             <w:tcBorders>
               <w:top w:val="single" w:sz="4" w:space="0" w:color="8EA9DB"/>
               <w:left w:val="nil"/>
@@ -24259,7 +24575,7 @@
         </w:tc>
         <w:tc>
           <w:tcPr>
-            <w:tcW w:w="1177" w:type="dxa"/>
+            <w:tcW w:w="1160" w:type="dxa"/>
             <w:tcBorders>
               <w:top w:val="single" w:sz="4" w:space="0" w:color="8EA9DB"/>
               <w:left w:val="nil"/>
@@ -24391,7 +24707,7 @@
         </w:tc>
         <w:tc>
           <w:tcPr>
-            <w:tcW w:w="871" w:type="dxa"/>
+            <w:tcW w:w="850" w:type="dxa"/>
             <w:tcBorders>
               <w:top w:val="single" w:sz="4" w:space="0" w:color="8EA9DB"/>
               <w:left w:val="nil"/>
@@ -24434,7 +24750,7 @@
         </w:tc>
         <w:tc>
           <w:tcPr>
-            <w:tcW w:w="1106" w:type="dxa"/>
+            <w:tcW w:w="1096" w:type="dxa"/>
             <w:tcBorders>
               <w:top w:val="single" w:sz="4" w:space="0" w:color="8EA9DB"/>
               <w:left w:val="nil"/>
@@ -24477,7 +24793,7 @@
         </w:tc>
         <w:tc>
           <w:tcPr>
-            <w:tcW w:w="915" w:type="dxa"/>
+            <w:tcW w:w="897" w:type="dxa"/>
             <w:tcBorders>
               <w:top w:val="single" w:sz="4" w:space="0" w:color="8EA9DB"/>
               <w:left w:val="nil"/>
@@ -24520,7 +24836,7 @@
         </w:tc>
         <w:tc>
           <w:tcPr>
-            <w:tcW w:w="900" w:type="dxa"/>
+            <w:tcW w:w="966" w:type="dxa"/>
             <w:tcBorders>
               <w:top w:val="single" w:sz="4" w:space="0" w:color="8EA9DB"/>
               <w:left w:val="nil"/>
@@ -24563,7 +24879,7 @@
         </w:tc>
         <w:tc>
           <w:tcPr>
-            <w:tcW w:w="1177" w:type="dxa"/>
+            <w:tcW w:w="1160" w:type="dxa"/>
             <w:tcBorders>
               <w:top w:val="single" w:sz="4" w:space="0" w:color="8EA9DB"/>
               <w:left w:val="nil"/>
@@ -24699,7 +25015,7 @@
         </w:tc>
         <w:tc>
           <w:tcPr>
-            <w:tcW w:w="871" w:type="dxa"/>
+            <w:tcW w:w="850" w:type="dxa"/>
             <w:tcBorders>
               <w:top w:val="single" w:sz="4" w:space="0" w:color="8EA9DB"/>
               <w:left w:val="nil"/>
@@ -24742,7 +25058,7 @@
         </w:tc>
         <w:tc>
           <w:tcPr>
-            <w:tcW w:w="1106" w:type="dxa"/>
+            <w:tcW w:w="1096" w:type="dxa"/>
             <w:tcBorders>
               <w:top w:val="single" w:sz="4" w:space="0" w:color="8EA9DB"/>
               <w:left w:val="nil"/>
@@ -24785,7 +25101,7 @@
         </w:tc>
         <w:tc>
           <w:tcPr>
-            <w:tcW w:w="915" w:type="dxa"/>
+            <w:tcW w:w="897" w:type="dxa"/>
             <w:tcBorders>
               <w:top w:val="single" w:sz="4" w:space="0" w:color="8EA9DB"/>
               <w:left w:val="nil"/>
@@ -24828,7 +25144,7 @@
         </w:tc>
         <w:tc>
           <w:tcPr>
-            <w:tcW w:w="900" w:type="dxa"/>
+            <w:tcW w:w="966" w:type="dxa"/>
             <w:tcBorders>
               <w:top w:val="single" w:sz="4" w:space="0" w:color="8EA9DB"/>
               <w:left w:val="nil"/>
@@ -24871,7 +25187,7 @@
         </w:tc>
         <w:tc>
           <w:tcPr>
-            <w:tcW w:w="1177" w:type="dxa"/>
+            <w:tcW w:w="1160" w:type="dxa"/>
             <w:tcBorders>
               <w:top w:val="single" w:sz="4" w:space="0" w:color="8EA9DB"/>
               <w:left w:val="nil"/>
@@ -25003,7 +25319,7 @@
         </w:tc>
         <w:tc>
           <w:tcPr>
-            <w:tcW w:w="871" w:type="dxa"/>
+            <w:tcW w:w="850" w:type="dxa"/>
             <w:tcBorders>
               <w:top w:val="single" w:sz="4" w:space="0" w:color="8EA9DB"/>
               <w:left w:val="nil"/>
@@ -25046,7 +25362,7 @@
         </w:tc>
         <w:tc>
           <w:tcPr>
-            <w:tcW w:w="1106" w:type="dxa"/>
+            <w:tcW w:w="1096" w:type="dxa"/>
             <w:tcBorders>
               <w:top w:val="single" w:sz="4" w:space="0" w:color="8EA9DB"/>
               <w:left w:val="nil"/>
@@ -25089,7 +25405,7 @@
         </w:tc>
         <w:tc>
           <w:tcPr>
-            <w:tcW w:w="915" w:type="dxa"/>
+            <w:tcW w:w="897" w:type="dxa"/>
             <w:tcBorders>
               <w:top w:val="single" w:sz="4" w:space="0" w:color="8EA9DB"/>
               <w:left w:val="nil"/>
@@ -25132,7 +25448,7 @@
         </w:tc>
         <w:tc>
           <w:tcPr>
-            <w:tcW w:w="900" w:type="dxa"/>
+            <w:tcW w:w="966" w:type="dxa"/>
             <w:tcBorders>
               <w:top w:val="single" w:sz="4" w:space="0" w:color="8EA9DB"/>
               <w:left w:val="nil"/>
@@ -25175,7 +25491,7 @@
         </w:tc>
         <w:tc>
           <w:tcPr>
-            <w:tcW w:w="1177" w:type="dxa"/>
+            <w:tcW w:w="1160" w:type="dxa"/>
             <w:tcBorders>
               <w:top w:val="single" w:sz="4" w:space="0" w:color="8EA9DB"/>
               <w:left w:val="nil"/>
@@ -25319,7 +25635,7 @@
         </w:tc>
         <w:tc>
           <w:tcPr>
-            <w:tcW w:w="871" w:type="dxa"/>
+            <w:tcW w:w="850" w:type="dxa"/>
             <w:tcBorders>
               <w:top w:val="single" w:sz="4" w:space="0" w:color="8EA9DB"/>
               <w:left w:val="nil"/>
@@ -25362,7 +25678,7 @@
         </w:tc>
         <w:tc>
           <w:tcPr>
-            <w:tcW w:w="1106" w:type="dxa"/>
+            <w:tcW w:w="1096" w:type="dxa"/>
             <w:tcBorders>
               <w:top w:val="single" w:sz="4" w:space="0" w:color="8EA9DB"/>
               <w:left w:val="nil"/>
@@ -25405,7 +25721,7 @@
         </w:tc>
         <w:tc>
           <w:tcPr>
-            <w:tcW w:w="915" w:type="dxa"/>
+            <w:tcW w:w="897" w:type="dxa"/>
             <w:tcBorders>
               <w:top w:val="single" w:sz="4" w:space="0" w:color="8EA9DB"/>
               <w:left w:val="nil"/>
@@ -25448,7 +25764,7 @@
         </w:tc>
         <w:tc>
           <w:tcPr>
-            <w:tcW w:w="900" w:type="dxa"/>
+            <w:tcW w:w="966" w:type="dxa"/>
             <w:tcBorders>
               <w:top w:val="single" w:sz="4" w:space="0" w:color="8EA9DB"/>
               <w:left w:val="nil"/>
@@ -25491,7 +25807,7 @@
         </w:tc>
         <w:tc>
           <w:tcPr>
-            <w:tcW w:w="1177" w:type="dxa"/>
+            <w:tcW w:w="1160" w:type="dxa"/>
             <w:tcBorders>
               <w:top w:val="single" w:sz="4" w:space="0" w:color="8EA9DB"/>
               <w:left w:val="nil"/>
@@ -25647,7 +25963,7 @@
         </w:tc>
         <w:tc>
           <w:tcPr>
-            <w:tcW w:w="871" w:type="dxa"/>
+            <w:tcW w:w="850" w:type="dxa"/>
             <w:tcBorders>
               <w:top w:val="single" w:sz="4" w:space="0" w:color="8EA9DB"/>
               <w:left w:val="nil"/>
@@ -25690,7 +26006,7 @@
         </w:tc>
         <w:tc>
           <w:tcPr>
-            <w:tcW w:w="1106" w:type="dxa"/>
+            <w:tcW w:w="1096" w:type="dxa"/>
             <w:tcBorders>
               <w:top w:val="single" w:sz="4" w:space="0" w:color="8EA9DB"/>
               <w:left w:val="nil"/>
@@ -25733,7 +26049,7 @@
         </w:tc>
         <w:tc>
           <w:tcPr>
-            <w:tcW w:w="915" w:type="dxa"/>
+            <w:tcW w:w="897" w:type="dxa"/>
             <w:tcBorders>
               <w:top w:val="single" w:sz="4" w:space="0" w:color="8EA9DB"/>
               <w:left w:val="nil"/>
@@ -25776,7 +26092,7 @@
         </w:tc>
         <w:tc>
           <w:tcPr>
-            <w:tcW w:w="900" w:type="dxa"/>
+            <w:tcW w:w="966" w:type="dxa"/>
             <w:tcBorders>
               <w:top w:val="single" w:sz="4" w:space="0" w:color="8EA9DB"/>
               <w:left w:val="nil"/>
@@ -25819,7 +26135,7 @@
         </w:tc>
         <w:tc>
           <w:tcPr>
-            <w:tcW w:w="1177" w:type="dxa"/>
+            <w:tcW w:w="1160" w:type="dxa"/>
             <w:tcBorders>
               <w:top w:val="single" w:sz="4" w:space="0" w:color="8EA9DB"/>
               <w:left w:val="nil"/>
@@ -25975,7 +26291,7 @@
         </w:tc>
         <w:tc>
           <w:tcPr>
-            <w:tcW w:w="871" w:type="dxa"/>
+            <w:tcW w:w="850" w:type="dxa"/>
             <w:tcBorders>
               <w:top w:val="single" w:sz="4" w:space="0" w:color="8EA9DB"/>
               <w:left w:val="nil"/>
@@ -26018,7 +26334,7 @@
         </w:tc>
         <w:tc>
           <w:tcPr>
-            <w:tcW w:w="1106" w:type="dxa"/>
+            <w:tcW w:w="1096" w:type="dxa"/>
             <w:tcBorders>
               <w:top w:val="single" w:sz="4" w:space="0" w:color="8EA9DB"/>
               <w:left w:val="nil"/>
@@ -26061,7 +26377,7 @@
         </w:tc>
         <w:tc>
           <w:tcPr>
-            <w:tcW w:w="915" w:type="dxa"/>
+            <w:tcW w:w="897" w:type="dxa"/>
             <w:tcBorders>
               <w:top w:val="single" w:sz="4" w:space="0" w:color="8EA9DB"/>
               <w:left w:val="nil"/>
@@ -26104,7 +26420,7 @@
         </w:tc>
         <w:tc>
           <w:tcPr>
-            <w:tcW w:w="900" w:type="dxa"/>
+            <w:tcW w:w="966" w:type="dxa"/>
             <w:tcBorders>
               <w:top w:val="single" w:sz="4" w:space="0" w:color="8EA9DB"/>
               <w:left w:val="nil"/>
@@ -26147,7 +26463,7 @@
         </w:tc>
         <w:tc>
           <w:tcPr>
-            <w:tcW w:w="1177" w:type="dxa"/>
+            <w:tcW w:w="1160" w:type="dxa"/>
             <w:tcBorders>
               <w:top w:val="single" w:sz="4" w:space="0" w:color="8EA9DB"/>
               <w:left w:val="nil"/>
@@ -26279,7 +26595,7 @@
         </w:tc>
         <w:tc>
           <w:tcPr>
-            <w:tcW w:w="871" w:type="dxa"/>
+            <w:tcW w:w="850" w:type="dxa"/>
             <w:tcBorders>
               <w:top w:val="single" w:sz="4" w:space="0" w:color="8EA9DB"/>
               <w:left w:val="nil"/>
@@ -26322,7 +26638,7 @@
         </w:tc>
         <w:tc>
           <w:tcPr>
-            <w:tcW w:w="1106" w:type="dxa"/>
+            <w:tcW w:w="1096" w:type="dxa"/>
             <w:tcBorders>
               <w:top w:val="single" w:sz="4" w:space="0" w:color="8EA9DB"/>
               <w:left w:val="nil"/>
@@ -26365,7 +26681,7 @@
         </w:tc>
         <w:tc>
           <w:tcPr>
-            <w:tcW w:w="915" w:type="dxa"/>
+            <w:tcW w:w="897" w:type="dxa"/>
             <w:tcBorders>
               <w:top w:val="single" w:sz="4" w:space="0" w:color="8EA9DB"/>
               <w:left w:val="nil"/>
@@ -26408,7 +26724,7 @@
         </w:tc>
         <w:tc>
           <w:tcPr>
-            <w:tcW w:w="900" w:type="dxa"/>
+            <w:tcW w:w="966" w:type="dxa"/>
             <w:tcBorders>
               <w:top w:val="single" w:sz="4" w:space="0" w:color="8EA9DB"/>
               <w:left w:val="nil"/>
@@ -26451,7 +26767,7 @@
         </w:tc>
         <w:tc>
           <w:tcPr>
-            <w:tcW w:w="1177" w:type="dxa"/>
+            <w:tcW w:w="1160" w:type="dxa"/>
             <w:tcBorders>
               <w:top w:val="single" w:sz="4" w:space="0" w:color="8EA9DB"/>
               <w:left w:val="nil"/>
@@ -26638,7 +26954,7 @@
         </w:tc>
         <w:tc>
           <w:tcPr>
-            <w:tcW w:w="871" w:type="dxa"/>
+            <w:tcW w:w="850" w:type="dxa"/>
             <w:tcBorders>
               <w:top w:val="single" w:sz="4" w:space="0" w:color="8EA9DB"/>
               <w:left w:val="nil"/>
@@ -26681,7 +26997,7 @@
         </w:tc>
         <w:tc>
           <w:tcPr>
-            <w:tcW w:w="1106" w:type="dxa"/>
+            <w:tcW w:w="1096" w:type="dxa"/>
             <w:tcBorders>
               <w:top w:val="single" w:sz="4" w:space="0" w:color="8EA9DB"/>
               <w:left w:val="nil"/>
@@ -26724,7 +27040,7 @@
         </w:tc>
         <w:tc>
           <w:tcPr>
-            <w:tcW w:w="915" w:type="dxa"/>
+            <w:tcW w:w="897" w:type="dxa"/>
             <w:tcBorders>
               <w:top w:val="single" w:sz="4" w:space="0" w:color="8EA9DB"/>
               <w:left w:val="nil"/>
@@ -26767,7 +27083,7 @@
         </w:tc>
         <w:tc>
           <w:tcPr>
-            <w:tcW w:w="900" w:type="dxa"/>
+            <w:tcW w:w="966" w:type="dxa"/>
             <w:tcBorders>
               <w:top w:val="single" w:sz="4" w:space="0" w:color="8EA9DB"/>
               <w:left w:val="nil"/>
@@ -26810,7 +27126,7 @@
         </w:tc>
         <w:tc>
           <w:tcPr>
-            <w:tcW w:w="1177" w:type="dxa"/>
+            <w:tcW w:w="1160" w:type="dxa"/>
             <w:tcBorders>
               <w:top w:val="single" w:sz="4" w:space="0" w:color="8EA9DB"/>
               <w:left w:val="nil"/>
@@ -26957,7 +27273,7 @@
         </w:tc>
         <w:tc>
           <w:tcPr>
-            <w:tcW w:w="871" w:type="dxa"/>
+            <w:tcW w:w="850" w:type="dxa"/>
             <w:tcBorders>
               <w:top w:val="single" w:sz="4" w:space="0" w:color="8EA9DB"/>
               <w:left w:val="nil"/>
@@ -27000,7 +27316,7 @@
         </w:tc>
         <w:tc>
           <w:tcPr>
-            <w:tcW w:w="1106" w:type="dxa"/>
+            <w:tcW w:w="1096" w:type="dxa"/>
             <w:tcBorders>
               <w:top w:val="single" w:sz="4" w:space="0" w:color="8EA9DB"/>
               <w:left w:val="nil"/>
@@ -27043,7 +27359,7 @@
         </w:tc>
         <w:tc>
           <w:tcPr>
-            <w:tcW w:w="915" w:type="dxa"/>
+            <w:tcW w:w="897" w:type="dxa"/>
             <w:tcBorders>
               <w:top w:val="single" w:sz="4" w:space="0" w:color="8EA9DB"/>
               <w:left w:val="nil"/>
@@ -27086,7 +27402,7 @@
         </w:tc>
         <w:tc>
           <w:tcPr>
-            <w:tcW w:w="900" w:type="dxa"/>
+            <w:tcW w:w="966" w:type="dxa"/>
             <w:tcBorders>
               <w:top w:val="single" w:sz="4" w:space="0" w:color="8EA9DB"/>
               <w:left w:val="nil"/>
@@ -27129,7 +27445,7 @@
         </w:tc>
         <w:tc>
           <w:tcPr>
-            <w:tcW w:w="1177" w:type="dxa"/>
+            <w:tcW w:w="1160" w:type="dxa"/>
             <w:tcBorders>
               <w:top w:val="single" w:sz="4" w:space="0" w:color="8EA9DB"/>
               <w:left w:val="nil"/>
@@ -27261,7 +27577,7 @@
         </w:tc>
         <w:tc>
           <w:tcPr>
-            <w:tcW w:w="871" w:type="dxa"/>
+            <w:tcW w:w="850" w:type="dxa"/>
             <w:tcBorders>
               <w:top w:val="single" w:sz="4" w:space="0" w:color="8EA9DB"/>
               <w:left w:val="nil"/>
@@ -27304,7 +27620,7 @@
         </w:tc>
         <w:tc>
           <w:tcPr>
-            <w:tcW w:w="1106" w:type="dxa"/>
+            <w:tcW w:w="1096" w:type="dxa"/>
             <w:tcBorders>
               <w:top w:val="single" w:sz="4" w:space="0" w:color="8EA9DB"/>
               <w:left w:val="nil"/>
@@ -27347,7 +27663,7 @@
         </w:tc>
         <w:tc>
           <w:tcPr>
-            <w:tcW w:w="915" w:type="dxa"/>
+            <w:tcW w:w="897" w:type="dxa"/>
             <w:tcBorders>
               <w:top w:val="single" w:sz="4" w:space="0" w:color="8EA9DB"/>
               <w:left w:val="nil"/>
@@ -27390,7 +27706,7 @@
         </w:tc>
         <w:tc>
           <w:tcPr>
-            <w:tcW w:w="900" w:type="dxa"/>
+            <w:tcW w:w="966" w:type="dxa"/>
             <w:tcBorders>
               <w:top w:val="single" w:sz="4" w:space="0" w:color="8EA9DB"/>
               <w:left w:val="nil"/>
@@ -27433,7 +27749,7 @@
         </w:tc>
         <w:tc>
           <w:tcPr>
-            <w:tcW w:w="1177" w:type="dxa"/>
+            <w:tcW w:w="1160" w:type="dxa"/>
             <w:tcBorders>
               <w:top w:val="single" w:sz="4" w:space="0" w:color="8EA9DB"/>
               <w:left w:val="nil"/>
@@ -27639,7 +27955,11 @@
         <w:t xml:space="preserve"> os parâmetros passados</w:t>
       </w:r>
       <w:r>
-        <w:t xml:space="preserve"> e validação cruzada, para chegar nos melhores paramentos, </w:t>
+        <w:t xml:space="preserve"> e validação cruzada, para chegar nos </w:t>
+      </w:r>
+      <w:r>
+        <w:lastRenderedPageBreak/>
+        <w:t xml:space="preserve">melhores paramentos, </w:t>
       </w:r>
       <w:r>
         <w:t>retornando assim a melhor configuração possível dentro do ambiente apresentado</w:t>
@@ -27650,7 +27970,6 @@
     </w:p>
     <w:p>
       <w:r>
-        <w:lastRenderedPageBreak/>
         <w:t xml:space="preserve">Os parâmetros utilizados para </w:t>
       </w:r>
       <w:r>
@@ -28860,16 +29179,6 @@
     </w:p>
     <w:p>
       <w:pPr>
-        <w:pStyle w:val="Ttulo2"/>
-      </w:pPr>
-    </w:p>
-    <w:p>
-      <w:pPr>
-        <w:pStyle w:val="Ttulo2"/>
-      </w:pPr>
-    </w:p>
-    <w:p>
-      <w:pPr>
         <w:pStyle w:val="Ttulo1"/>
         <w:numPr>
           <w:ilvl w:val="0"/>
@@ -28944,173 +29253,436 @@
         <w:t>todos</w:t>
       </w:r>
       <w:r>
-        <w:t xml:space="preserve"> os processos de limpeza de dados e análise dados, foi realizado </w:t>
-      </w:r>
-      <w:r>
-        <w:t>os treinos e testes</w:t>
-      </w:r>
-      <w:r>
-        <w:t>.</w:t>
-      </w:r>
-      <w:r>
-        <w:t xml:space="preserve"> </w:t>
-      </w:r>
-      <w:r>
-        <w:t>O</w:t>
-      </w:r>
-      <w:r>
-        <w:t>btivemos os melhores resultados com os modelos de floresta aleatória (</w:t>
-      </w:r>
-      <w:proofErr w:type="spellStart"/>
-      <w:r>
-        <w:t>Random</w:t>
-      </w:r>
-      <w:proofErr w:type="spellEnd"/>
-      <w:r>
-        <w:t xml:space="preserve"> Forest), em todas as configurações de teste esse modelo foi superior aos outros, a métrica mais levada em consideração neste presente trabalho foi a </w:t>
-      </w:r>
+        <w:t xml:space="preserve"> os processos de limpeza e análise dados, foi realizado </w:t>
+      </w:r>
+      <w:r>
+        <w:t xml:space="preserve">os treinos e </w:t>
+      </w:r>
+      <w:r>
+        <w:t>testes</w:t>
+      </w:r>
+      <w:r>
+        <w:t>. Utilizamos vários modelos como Árvore de Decisão (</w:t>
+      </w:r>
+      <w:proofErr w:type="spellStart"/>
       <w:r>
         <w:rPr>
           <w:i/>
           <w:iCs/>
         </w:rPr>
-        <w:t>F1_Score</w:t>
-      </w:r>
-      <w:r>
-        <w:t xml:space="preserve">. Esse métrica faz a média ponderada de outras duas métricas, que são a </w:t>
-      </w:r>
-      <w:proofErr w:type="spellStart"/>
+        <w:t>Decision</w:t>
+      </w:r>
+      <w:proofErr w:type="spellEnd"/>
       <w:r>
         <w:rPr>
           <w:i/>
           <w:iCs/>
         </w:rPr>
-        <w:t>precision</w:t>
-      </w:r>
-      <w:proofErr w:type="spellEnd"/>
+        <w:t xml:space="preserve"> </w:t>
+      </w:r>
+      <w:proofErr w:type="spellStart"/>
       <w:r>
         <w:rPr>
           <w:i/>
           <w:iCs/>
         </w:rPr>
+        <w:t>Tree</w:t>
+      </w:r>
+      <w:proofErr w:type="spellEnd"/>
+      <w:r>
+        <w:t xml:space="preserve">), Rede Neural </w:t>
+      </w:r>
+      <w:proofErr w:type="spellStart"/>
+      <w:r>
+        <w:t>Artifical</w:t>
+      </w:r>
+      <w:proofErr w:type="spellEnd"/>
+      <w:r>
+        <w:t xml:space="preserve"> (</w:t>
+      </w:r>
+      <w:r>
+        <w:rPr>
+          <w:i/>
+          <w:iCs/>
+        </w:rPr>
+        <w:t>RNA</w:t>
+      </w:r>
+      <w:r>
+        <w:t xml:space="preserve">), Regressão </w:t>
+      </w:r>
+      <w:r>
+        <w:t>Logística</w:t>
+      </w:r>
+      <w:r>
+        <w:t xml:space="preserve">, </w:t>
+      </w:r>
+      <w:r>
+        <w:rPr>
+          <w:i/>
+          <w:iCs/>
+        </w:rPr>
+        <w:t>KNN</w:t>
+      </w:r>
+      <w:r>
+        <w:t xml:space="preserve">, </w:t>
+      </w:r>
+      <w:r>
+        <w:rPr>
+          <w:i/>
+          <w:iCs/>
+        </w:rPr>
+        <w:t>SVM</w:t>
+      </w:r>
+      <w:r>
+        <w:t xml:space="preserve"> e a Floresta Aleatória</w:t>
+      </w:r>
+      <w:r>
+        <w:t xml:space="preserve"> </w:t>
+      </w:r>
+      <w:r>
+        <w:t>(</w:t>
+      </w:r>
+      <w:proofErr w:type="spellStart"/>
+      <w:r>
+        <w:rPr>
+          <w:i/>
+          <w:iCs/>
+        </w:rPr>
+        <w:t>Random</w:t>
+      </w:r>
+      <w:proofErr w:type="spellEnd"/>
+      <w:r>
+        <w:rPr>
+          <w:i/>
+          <w:iCs/>
+        </w:rPr>
+        <w:t xml:space="preserve"> Forest</w:t>
+      </w:r>
+      <w:r>
+        <w:t xml:space="preserve">), </w:t>
+      </w:r>
+      <w:r>
+        <w:t xml:space="preserve"> no entanto, o</w:t>
+      </w:r>
+      <w:r>
+        <w:t xml:space="preserve">btivemos os melhores resultados com os modelos de </w:t>
+      </w:r>
+      <w:r>
+        <w:t>F</w:t>
+      </w:r>
+      <w:r>
+        <w:t xml:space="preserve">loresta </w:t>
+      </w:r>
+      <w:r>
+        <w:t>A</w:t>
+      </w:r>
+      <w:r>
+        <w:t>leatória (</w:t>
+      </w:r>
+      <w:proofErr w:type="spellStart"/>
+      <w:r>
+        <w:rPr>
+          <w:i/>
+          <w:iCs/>
+        </w:rPr>
+        <w:t>Random</w:t>
+      </w:r>
+      <w:proofErr w:type="spellEnd"/>
+      <w:r>
+        <w:rPr>
+          <w:i/>
+          <w:iCs/>
+        </w:rPr>
+        <w:t xml:space="preserve"> Forest</w:t>
+      </w:r>
+      <w:r>
+        <w:t xml:space="preserve">), em todas as configurações de teste esse modelo foi superior aos outros, a métrica mais levada em consideração neste presente trabalho foi a </w:t>
+      </w:r>
+      <w:r>
+        <w:rPr>
+          <w:i/>
+          <w:iCs/>
+        </w:rPr>
+        <w:t>F1_Score</w:t>
+      </w:r>
+      <w:r>
+        <w:t xml:space="preserve">. Esse métrica faz a média ponderada de outras duas métricas, que são a </w:t>
+      </w:r>
+      <w:proofErr w:type="spellStart"/>
+      <w:r>
+        <w:rPr>
+          <w:i/>
+          <w:iCs/>
+        </w:rPr>
+        <w:t>precision</w:t>
+      </w:r>
+      <w:proofErr w:type="spellEnd"/>
+      <w:r>
+        <w:rPr>
+          <w:i/>
+          <w:iCs/>
+        </w:rPr>
         <w:t xml:space="preserve"> e recall, </w:t>
       </w:r>
       <w:r>
-        <w:t xml:space="preserve">sendo assim uma melhor confiabilidade na medida dos desempenhos </w:t>
+        <w:t>sendo assim uma melhor confiabilidade na medida dos desempenhos</w:t>
       </w:r>
     </w:p>
     <w:p>
       <w:r>
-        <w:t xml:space="preserve">Dessa forma, obteve os seguintes resultados </w:t>
-      </w:r>
-      <w:r>
-        <w:t xml:space="preserve">organizados por configuração utilizada, grau assertivo e tempo de treinamento: conf_1 - </w:t>
-      </w:r>
-      <w:r>
-        <w:t>88%</w:t>
-      </w:r>
-      <w:r>
-        <w:t xml:space="preserve"> -</w:t>
-      </w:r>
-      <w:r>
-        <w:t xml:space="preserve"> </w:t>
-      </w:r>
-      <w:r>
-        <w:t>00:06:51</w:t>
-      </w:r>
-      <w:r>
-        <w:t xml:space="preserve">, </w:t>
-      </w:r>
-      <w:r>
-        <w:t xml:space="preserve">conf_2 - </w:t>
-      </w:r>
-      <w:r>
-        <w:t xml:space="preserve">62% </w:t>
-      </w:r>
-      <w:r>
-        <w:t>-</w:t>
-      </w:r>
-      <w:r>
-        <w:t xml:space="preserve"> 00:18:09</w:t>
-      </w:r>
-      <w:r>
-        <w:t xml:space="preserve">, </w:t>
-      </w:r>
-      <w:r>
-        <w:t xml:space="preserve">conf_3 - </w:t>
-      </w:r>
-      <w:r>
-        <w:t xml:space="preserve">44% </w:t>
-      </w:r>
-      <w:r>
-        <w:t>-</w:t>
-      </w:r>
-      <w:r>
-        <w:t xml:space="preserve"> 00:30:32</w:t>
-      </w:r>
-      <w:r>
-        <w:t xml:space="preserve">, </w:t>
-      </w:r>
-      <w:r>
-        <w:t xml:space="preserve">conf_4 - </w:t>
-      </w:r>
-      <w:r>
-        <w:t xml:space="preserve">38% </w:t>
-      </w:r>
-      <w:r>
-        <w:t>-</w:t>
-      </w:r>
-      <w:r>
-        <w:t xml:space="preserve"> 00:46:14</w:t>
-      </w:r>
-      <w:r>
-        <w:t xml:space="preserve">, </w:t>
-      </w:r>
-      <w:r>
-        <w:t xml:space="preserve">conf_5 - </w:t>
-      </w:r>
-      <w:r>
-        <w:t xml:space="preserve">44% </w:t>
-      </w:r>
-      <w:r>
-        <w:t>-</w:t>
-      </w:r>
-      <w:r>
-        <w:t xml:space="preserve"> 01:01:38</w:t>
-      </w:r>
-      <w:r>
-        <w:t xml:space="preserve">, </w:t>
-      </w:r>
-      <w:r>
-        <w:t xml:space="preserve">conf_6 - </w:t>
-      </w:r>
-      <w:r>
-        <w:t xml:space="preserve">42% </w:t>
-      </w:r>
-      <w:r>
-        <w:t>-</w:t>
-      </w:r>
-      <w:r>
-        <w:t xml:space="preserve"> 01:13:07</w:t>
-      </w:r>
-      <w:r>
-        <w:t>.</w:t>
+        <w:t>Os modelos utilizados podem ser aplicados a diferentes cenários com as mais diferentes bases de dados possível, tendo em vista que a análise e limpeza de dados inicial é uma das partes mais importantes, prosseguimento do trabalho ficaria similar.</w:t>
       </w:r>
     </w:p>
     <w:p>
       <w:r>
-        <w:t xml:space="preserve">Os modelos utilizados podem ser aplicados a diferentes cenários com as mais diferentes bases de dados possível, tendo em vista que a </w:t>
-      </w:r>
-      <w:r>
-        <w:t>análise e limpeza</w:t>
-      </w:r>
-      <w:r>
-        <w:t xml:space="preserve"> de dados inicial é uma das partes mais importantes</w:t>
-      </w:r>
-      <w:r>
-        <w:t>, prosseguimento do trabalho ficaria similar.</w:t>
+        <w:t xml:space="preserve">Por tanto, pode-se concluir que o modelo de </w:t>
+      </w:r>
+      <w:proofErr w:type="spellStart"/>
+      <w:r>
+        <w:rPr>
+          <w:i/>
+          <w:iCs/>
+        </w:rPr>
+        <w:t>Random</w:t>
+      </w:r>
+      <w:proofErr w:type="spellEnd"/>
+      <w:r>
+        <w:rPr>
+          <w:i/>
+          <w:iCs/>
+        </w:rPr>
+        <w:t xml:space="preserve"> Forest</w:t>
+      </w:r>
+      <w:r>
+        <w:rPr>
+          <w:i/>
+          <w:iCs/>
+        </w:rPr>
+        <w:t xml:space="preserve"> </w:t>
+      </w:r>
+      <w:r>
+        <w:t>teve o melhor desempenho dentro todos os modelos testados por conta d</w:t>
+      </w:r>
+      <w:r>
+        <w:t xml:space="preserve">a sua adaptabilidade a </w:t>
+      </w:r>
+      <w:r>
+        <w:t xml:space="preserve">aleatoriedade, pois o modelo de </w:t>
+      </w:r>
+      <w:r>
+        <w:t>Árvore de Decisão (</w:t>
+      </w:r>
+      <w:proofErr w:type="spellStart"/>
+      <w:r>
+        <w:t>Decison</w:t>
+      </w:r>
+      <w:proofErr w:type="spellEnd"/>
+      <w:r>
+        <w:t xml:space="preserve"> </w:t>
+      </w:r>
+      <w:proofErr w:type="spellStart"/>
+      <w:r>
+        <w:t>Tree</w:t>
+      </w:r>
+      <w:proofErr w:type="spellEnd"/>
+      <w:r>
+        <w:t>)</w:t>
+      </w:r>
+      <w:r>
+        <w:t xml:space="preserve"> tem uma alta chance de </w:t>
+      </w:r>
+      <w:proofErr w:type="spellStart"/>
+      <w:r>
+        <w:t>Overffing</w:t>
+      </w:r>
+      <w:proofErr w:type="spellEnd"/>
+      <w:r>
+        <w:t>, que é o ajustei fino a base</w:t>
+      </w:r>
+      <w:r>
+        <w:t xml:space="preserve"> de treino</w:t>
+      </w:r>
+      <w:r>
+        <w:t xml:space="preserve"> e desempenho ruim n</w:t>
+      </w:r>
+      <w:r>
+        <w:t xml:space="preserve">a base de </w:t>
+      </w:r>
+      <w:r>
+        <w:t xml:space="preserve">teste. Já o modelo de </w:t>
+      </w:r>
+      <w:r>
+        <w:t>Floreta Aleatória (</w:t>
+      </w:r>
+      <w:proofErr w:type="spellStart"/>
+      <w:r>
+        <w:t>Random</w:t>
+      </w:r>
+      <w:proofErr w:type="spellEnd"/>
+      <w:r>
+        <w:t xml:space="preserve"> Forest</w:t>
+      </w:r>
+      <w:r>
+        <w:t>)</w:t>
+      </w:r>
+      <w:r>
+        <w:t xml:space="preserve"> difere por </w:t>
+      </w:r>
+      <w:r>
+        <w:t xml:space="preserve">possuir </w:t>
+      </w:r>
+      <w:r>
+        <w:t xml:space="preserve">a aleatoriedade, na escolha de seus atributos </w:t>
+      </w:r>
+      <w:r>
+        <w:t>para</w:t>
+      </w:r>
+      <w:r>
+        <w:t xml:space="preserve"> construção da</w:t>
+      </w:r>
+      <w:r>
+        <w:t>s</w:t>
+      </w:r>
+      <w:r>
+        <w:t xml:space="preserve"> pequenas Árvores de Decisão que o modelo utiliza, após</w:t>
+      </w:r>
+      <w:r>
+        <w:t xml:space="preserve"> a</w:t>
+      </w:r>
+      <w:r>
+        <w:t xml:space="preserve"> gera</w:t>
+      </w:r>
+      <w:r>
+        <w:t>ção</w:t>
+      </w:r>
+      <w:r>
+        <w:t xml:space="preserve"> </w:t>
+      </w:r>
+      <w:r>
+        <w:t>d</w:t>
+      </w:r>
+      <w:r>
+        <w:t xml:space="preserve">essas arvores </w:t>
+      </w:r>
+      <w:r>
+        <w:t xml:space="preserve">com atributos combinados de forma </w:t>
+      </w:r>
+      <w:r>
+        <w:t xml:space="preserve">aleatórias, ele faz uma votação </w:t>
+      </w:r>
+      <w:r>
+        <w:t xml:space="preserve">majoritária </w:t>
+      </w:r>
+      <w:r>
+        <w:t xml:space="preserve">para escolher qual será a classificação </w:t>
+      </w:r>
+      <w:r>
+        <w:t xml:space="preserve">dos dados testado. </w:t>
+      </w:r>
+      <w:r>
+        <w:t>Dessa forma,</w:t>
+      </w:r>
+      <w:r>
+        <w:t xml:space="preserve"> o modelo</w:t>
+      </w:r>
+      <w:r>
+        <w:t xml:space="preserve"> obteve os seguintes resultados </w:t>
+      </w:r>
+      <w:r>
+        <w:t xml:space="preserve">organizados por configuração utilizada, grau assertivo e tempo de treinamento: conf_1 - </w:t>
+      </w:r>
+      <w:r>
+        <w:t>88%</w:t>
+      </w:r>
+      <w:r>
+        <w:t xml:space="preserve"> -</w:t>
+      </w:r>
+      <w:r>
+        <w:t xml:space="preserve"> </w:t>
+      </w:r>
+      <w:r>
+        <w:t>00:06:51</w:t>
+      </w:r>
+      <w:r>
+        <w:t xml:space="preserve">, </w:t>
+      </w:r>
+      <w:r>
+        <w:t xml:space="preserve">conf_2 - </w:t>
+      </w:r>
+      <w:r>
+        <w:t xml:space="preserve">62% </w:t>
+      </w:r>
+      <w:r>
+        <w:t>-</w:t>
+      </w:r>
+      <w:r>
+        <w:t xml:space="preserve"> 00:18:09</w:t>
+      </w:r>
+      <w:r>
+        <w:t xml:space="preserve">, </w:t>
+      </w:r>
+      <w:r>
+        <w:t xml:space="preserve">conf_3 - </w:t>
+      </w:r>
+      <w:r>
+        <w:t xml:space="preserve">44% </w:t>
+      </w:r>
+      <w:r>
+        <w:t>-</w:t>
+      </w:r>
+      <w:r>
+        <w:t xml:space="preserve"> 00:30:32</w:t>
+      </w:r>
+      <w:r>
+        <w:t xml:space="preserve">, </w:t>
+      </w:r>
+      <w:r>
+        <w:t xml:space="preserve">conf_4 - </w:t>
+      </w:r>
+      <w:r>
+        <w:t xml:space="preserve">38% </w:t>
+      </w:r>
+      <w:r>
+        <w:t>-</w:t>
+      </w:r>
+      <w:r>
+        <w:t xml:space="preserve"> 00:46:14</w:t>
+      </w:r>
+      <w:r>
+        <w:t xml:space="preserve">, </w:t>
+      </w:r>
+      <w:r>
+        <w:t xml:space="preserve">conf_5 - </w:t>
+      </w:r>
+      <w:r>
+        <w:t xml:space="preserve">44% </w:t>
+      </w:r>
+      <w:r>
+        <w:t>-</w:t>
+      </w:r>
+      <w:r>
+        <w:t xml:space="preserve"> 01:01:38</w:t>
+      </w:r>
+      <w:r>
+        <w:t xml:space="preserve">, </w:t>
+      </w:r>
+      <w:r>
+        <w:t xml:space="preserve">conf_6 - </w:t>
+      </w:r>
+      <w:r>
+        <w:t xml:space="preserve">42% </w:t>
+      </w:r>
+      <w:r>
+        <w:t>-</w:t>
+      </w:r>
+      <w:r>
+        <w:t xml:space="preserve"> 01:13:07</w:t>
+      </w:r>
+      <w:r>
+        <w:t>.</w:t>
       </w:r>
     </w:p>
+    <w:p/>
     <w:p>
       <w:pPr>
         <w:pStyle w:val="Ttulo2"/>
@@ -34933,7 +35505,7 @@
   <w:style w:type="paragraph" w:default="1" w:styleId="Normal">
     <w:name w:val="Normal"/>
     <w:qFormat/>
-    <w:rsid w:val="007D3EBE"/>
+    <w:rsid w:val="00583DE5"/>
     <w:pPr>
       <w:suppressAutoHyphens/>
       <w:textDirection w:val="btLr"/>
@@ -36398,28 +36970,28 @@
 </file>
 
 <file path=customXml/item1.xml><?xml version="1.0" encoding="utf-8"?>
+<b:Sources xmlns:b="http://schemas.openxmlformats.org/officeDocument/2006/bibliography" xmlns="http://schemas.openxmlformats.org/officeDocument/2006/bibliography" SelectedStyle="\APASixthEditionOfficeOnline.xsl" StyleName="APA" Version="6"/>
+</file>
+
+<file path=customXml/item2.xml><?xml version="1.0" encoding="utf-8"?>
 <go:gDocsCustomXmlDataStorage xmlns:go="http://customooxmlschemas.google.com/" xmlns:r="http://schemas.openxmlformats.org/officeDocument/2006/relationships">
   <go:docsCustomData xmlns:go="http://customooxmlschemas.google.com/" roundtripDataSignature="AMtx7mibwa5LJ8SJZjjN6TB1rHOZA6t/Pg==">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</go:docsCustomData>
 </go:gDocsCustomXmlDataStorage>
 </file>
 
-<file path=customXml/item2.xml><?xml version="1.0" encoding="utf-8"?>
-<b:Sources xmlns:b="http://schemas.openxmlformats.org/officeDocument/2006/bibliography" xmlns="http://schemas.openxmlformats.org/officeDocument/2006/bibliography" SelectedStyle="\APASixthEditionOfficeOnline.xsl" StyleName="APA" Version="6"/>
+<file path=customXml/itemProps1.xml><?xml version="1.0" encoding="utf-8"?>
+<ds:datastoreItem xmlns:ds="http://schemas.openxmlformats.org/officeDocument/2006/customXml" ds:itemID="{2B4F661C-C492-4995-AD7A-79B35F342EFB}">
+  <ds:schemaRefs>
+    <ds:schemaRef ds:uri="http://schemas.openxmlformats.org/officeDocument/2006/bibliography"/>
+  </ds:schemaRefs>
+</ds:datastoreItem>
 </file>
 
-<file path=customXml/itemProps1.xml><?xml version="1.0" encoding="utf-8"?>
+<file path=customXml/itemProps2.xml><?xml version="1.0" encoding="utf-8"?>
 <ds:datastoreItem xmlns:ds="http://schemas.openxmlformats.org/officeDocument/2006/customXml" ds:itemID="{11111111-1234-1234-1234-123412341234}">
   <ds:schemaRefs>
     <ds:schemaRef ds:uri="http://customooxmlschemas.google.com/"/>
     <ds:schemaRef ds:uri="http://schemas.openxmlformats.org/officeDocument/2006/relationships"/>
   </ds:schemaRefs>
 </ds:datastoreItem>
-</file>
-
-<file path=customXml/itemProps2.xml><?xml version="1.0" encoding="utf-8"?>
-<ds:datastoreItem xmlns:ds="http://schemas.openxmlformats.org/officeDocument/2006/customXml" ds:itemID="{2B4F661C-C492-4995-AD7A-79B35F342EFB}">
-  <ds:schemaRefs>
-    <ds:schemaRef ds:uri="http://schemas.openxmlformats.org/officeDocument/2006/bibliography"/>
-  </ds:schemaRefs>
-</ds:datastoreItem>
 </file>
</xml_diff>